<commit_message>
feat: add info to the report
</commit_message>
<xml_diff>
--- a/Indvidualus_darbas/reportEsaSwarmSats.docx
+++ b/Indvidualus_darbas/reportEsaSwarmSats.docx
@@ -2498,31 +2498,6 @@
         <w:t>.</w:t>
       </w:r>
     </w:p>
-    <w:p>
-      <w:pPr>
-        <w:pStyle w:val="Tekstas"/>
-      </w:pPr>
-    </w:p>
-    <w:p>
-      <w:pPr>
-        <w:pStyle w:val="Tekstas"/>
-      </w:pPr>
-      <w:r>
-        <w:rPr>
-          <w:highlight w:val="yellow"/>
-        </w:rPr>
-        <w:t>EAS MISIJOS???</w:t>
-      </w:r>
-      <w:r>
-        <w:t xml:space="preserve"> Kas </w:t>
-      </w:r>
-      <w:r>
-        <w:rPr>
-          <w:highlight w:val="yellow"/>
-        </w:rPr>
-        <w:t>yra esa ir jos misijos</w:t>
-      </w:r>
-    </w:p>
     <w:bookmarkEnd w:id="12"/>
     <w:bookmarkEnd w:id="13"/>
     <w:bookmarkEnd w:id="14"/>
@@ -2532,13 +2507,7 @@
         <w:pStyle w:val="Heading2"/>
       </w:pPr>
       <w:r>
-        <w:t xml:space="preserve">Palydovų </w:t>
-      </w:r>
-      <w:r>
-        <w:rPr>
-          <w:highlight w:val="yellow"/>
-        </w:rPr>
-        <w:t>patikimumas</w:t>
+        <w:t>ESA</w:t>
       </w:r>
     </w:p>
     <w:p>
@@ -2551,49 +2520,35 @@
       <w:bookmarkStart w:id="19" w:name="_Toc505346879"/>
       <w:r>
         <w:rPr>
-          <w:rStyle w:val="rynqvb"/>
-        </w:rPr>
-        <w:t xml:space="preserve">Patikimumas yra pripažintas </w:t>
+          <w:highlight w:val="yellow"/>
+        </w:rPr>
+        <w:t>EAS MISIJOS???</w:t>
+      </w:r>
+      <w:r>
+        <w:t xml:space="preserve"> Kas </w:t>
+      </w:r>
+      <w:r>
+        <w:rPr>
+          <w:highlight w:val="yellow"/>
+        </w:rPr>
+        <w:t>yra esa ir jos misijos</w:t>
+      </w:r>
+    </w:p>
+    <w:p>
+      <w:pPr>
+        <w:pStyle w:val="Heading2"/>
+      </w:pPr>
+      <w:r>
+        <w:t>ESA’s Swarm satellites</w:t>
+      </w:r>
+      <w:r>
+        <w:t xml:space="preserve"> misija</w:t>
       </w:r>
     </w:p>
     <w:p>
       <w:pPr>
         <w:pStyle w:val="Tekstas"/>
       </w:pPr>
-      <w:r>
-        <w:t>kaip to išvengti</w:t>
-      </w:r>
-      <w:r>
-        <w:t>.</w:t>
-      </w:r>
-    </w:p>
-    <w:p>
-      <w:pPr>
-        <w:pStyle w:val="Heading2"/>
-      </w:pPr>
-      <w:r>
-        <w:t>Poveikiai prietaiso gyvavimo metu</w:t>
-      </w:r>
-    </w:p>
-    <w:p>
-      <w:pPr>
-        <w:pStyle w:val="Tekstas"/>
-      </w:pPr>
-      <w:r>
-        <w:t xml:space="preserve">Raketos paleidimas yra vienintelis būdas </w:t>
-      </w:r>
-      <w:r>
-        <w:t xml:space="preserve">kaip galima </w:t>
-      </w:r>
-      <w:r>
-        <w:t xml:space="preserve">iškelti palydovą į orbitą. Šios raketos turi </w:t>
-      </w:r>
-      <w:r>
-        <w:t xml:space="preserve">pakelti </w:t>
-      </w:r>
-      <w:r>
-        <w:t xml:space="preserve">palydovą </w:t>
-      </w:r>
       <w:bookmarkStart w:id="20" w:name="_Toc503646972"/>
       <w:bookmarkStart w:id="21" w:name="_Toc503648362"/>
       <w:bookmarkStart w:id="22" w:name="_Toc503651306"/>
@@ -2602,19 +2557,137 @@
       <w:bookmarkEnd w:id="17"/>
       <w:bookmarkEnd w:id="18"/>
       <w:bookmarkEnd w:id="19"/>
+      <w:r>
+        <w:t>the Swarm mission refers to a group of three satellites operated by the European Space Agency (ESA). These satellites are designed to study the Earth's magnetic field and its variations with unprecedented precision. The Swarm mission was launched on November 22, 2013, with the aim of providing new insights into the Earth's magnetic field and its interactions with the Earth system.</w:t>
+      </w:r>
     </w:p>
     <w:p>
       <w:pPr>
         <w:pStyle w:val="Tekstas"/>
       </w:pPr>
       <w:r>
-        <w:t xml:space="preserve">misijos būna </w:t>
-      </w:r>
-      <w:r>
-        <w:t>pratęsiamos</w:t>
-      </w:r>
-      <w:r>
-        <w:t>.</w:t>
+        <w:t>Key objectives of the Swarm mission include:</w:t>
+      </w:r>
+    </w:p>
+    <w:p>
+      <w:pPr>
+        <w:pStyle w:val="Tekstas"/>
+      </w:pPr>
+      <w:r>
+        <w:t>Magnetic Field Mapping: Swarm aims to create high-resolution maps of the Earth's magnetic field, allowing scientists to understand its structure and behavior in detail.</w:t>
+      </w:r>
+    </w:p>
+    <w:p>
+      <w:pPr>
+        <w:pStyle w:val="Tekstas"/>
+      </w:pPr>
+      <w:r>
+        <w:t>Geophysical Processes: By studying the Earth's magnetic field, scientists can gain insights into geophysical processes occurring deep within the planet, such as the movement of molten iron in the outer core.</w:t>
+      </w:r>
+    </w:p>
+    <w:p>
+      <w:pPr>
+        <w:pStyle w:val="Tekstas"/>
+      </w:pPr>
+      <w:r>
+        <w:t>Ionospheric and Magnetospheric Studies: The Swarm satellites also contribute to the study of the Earth's ionosphere and magnetosphere, helping researchers understand the complex interactions between the solar wind and the Earth's magnetic field.</w:t>
+      </w:r>
+    </w:p>
+    <w:p>
+      <w:pPr>
+        <w:pStyle w:val="Tekstas"/>
+      </w:pPr>
+      <w:r>
+        <w:lastRenderedPageBreak/>
+        <w:t>Each Swarm satellite carries a suite of instruments, including magnetometers, accelerometers, and GPS receivers, to measure various aspects of the Earth's magnetic field and related phenomena. By having multiple satellites in orbit simultaneously, the mission can provide three-dimensional mapping of the Earth's magnetic field and monitor changes over time.</w:t>
+      </w:r>
+    </w:p>
+    <w:p>
+      <w:pPr>
+        <w:pStyle w:val="Tekstas"/>
+      </w:pPr>
+      <w:r>
+        <w:t>These precise measurements are valuable for a range of scientific disciplines, including geophysics, space weather research, and studies related to the Earth's interior dynamics. The Swarm mission enhances our understanding of the Earth's magnetic field, which has practical applications in navigation, satellite technology, and a better understanding of environmental changes.</w:t>
+      </w:r>
+    </w:p>
+    <w:p>
+      <w:pPr>
+        <w:pStyle w:val="Tekstas"/>
+      </w:pPr>
+    </w:p>
+    <w:p>
+      <w:pPr>
+        <w:pStyle w:val="Tekstas"/>
+      </w:pPr>
+    </w:p>
+    <w:p>
+      <w:pPr>
+        <w:pStyle w:val="Tekstas"/>
+      </w:pPr>
+    </w:p>
+    <w:p>
+      <w:pPr>
+        <w:pStyle w:val="Tekstas"/>
+      </w:pPr>
+    </w:p>
+    <w:p>
+      <w:pPr>
+        <w:pStyle w:val="Tekstas"/>
+      </w:pPr>
+      <w:r>
+        <w:t>The motivation behind the Swarm mission lies in the scientific interest and practical applications associated with understanding the Earth's magnetic field. The Earth's magnetic field is a dynamic and complex system that plays a crucial role in various geophysical processes. Here are some key motivations for the Swarm mission:</w:t>
+      </w:r>
+    </w:p>
+    <w:p>
+      <w:pPr>
+        <w:pStyle w:val="Tekstas"/>
+      </w:pPr>
+      <w:r>
+        <w:t>Scientific Exploration: The Earth's magnetic field is generated by the motion of molten iron in the outer core of the Earth. Studying the magnetic field provides insights into the Earth's interior dynamics and processes, such as the movement of molten iron and the generation of magnetic anomalies.</w:t>
+      </w:r>
+    </w:p>
+    <w:p>
+      <w:pPr>
+        <w:pStyle w:val="Tekstas"/>
+      </w:pPr>
+      <w:r>
+        <w:t>Geomagnetic Variations: The Earth's magnetic field is not constant and undergoes variations over time. These variations can be caused by changes in the Earth's core, as well as external factors such as interactions with the solar wind. Understanding these variations is crucial for advancing our knowledge of Earth's geophysics.</w:t>
+      </w:r>
+    </w:p>
+    <w:p>
+      <w:pPr>
+        <w:pStyle w:val="Tekstas"/>
+      </w:pPr>
+      <w:r>
+        <w:t>Space Weather: The Earth's magnetic field interacts with the solar wind, and this interaction can influence space weather phenomena. Space weather events, such as solar flares and geomagnetic storms, can impact satellite operations, communication systems, and power grids on Earth. Studying the Earth's magnetic field helps in better understanding and predicting space weather.</w:t>
+      </w:r>
+    </w:p>
+    <w:p>
+      <w:pPr>
+        <w:pStyle w:val="Tekstas"/>
+      </w:pPr>
+      <w:r>
+        <w:t>Navigation and Satellite Technology: Precise knowledge of the Earth's magnetic field is essential for navigation and the operation of satellites. It allows for accurate navigation systems and helps mitigate the effects of magnetic anomalies on satellite instruments.</w:t>
+      </w:r>
+    </w:p>
+    <w:p>
+      <w:pPr>
+        <w:pStyle w:val="Tekstas"/>
+      </w:pPr>
+      <w:r>
+        <w:t>Ionospheric and Magnetospheric Studies: The Swarm mission contributes to the study of the Earth's ionosphere and magnetosphere. These regions are influenced by the Earth's magnetic field and play a crucial role in the interaction between the Earth and the solar wind.</w:t>
+      </w:r>
+    </w:p>
+    <w:p>
+      <w:pPr>
+        <w:pStyle w:val="Tekstas"/>
+      </w:pPr>
+      <w:r>
+        <w:t xml:space="preserve">By deploying a constellation of three satellites (Swarm Alpha, Bravo, and Charlie), the mission aims to provide detailed and comprehensive measurements of the Earth's magnetic field. The simultaneous measurements from multiple satellites allow scientists to create high-resolution maps and three-dimensional models of the magnetic field, improving our understanding of its structure and dynamics. </w:t>
+      </w:r>
+      <w:r>
+        <w:lastRenderedPageBreak/>
+        <w:t>The data collected by Swarm contributes to advancements in geophysics, space weather research, and various scientific and practical applications.</w:t>
       </w:r>
     </w:p>
     <w:p>
@@ -2628,23 +2701,130 @@
       <w:bookmarkEnd w:id="23"/>
       <w:r>
         <w:lastRenderedPageBreak/>
-        <w:t>Palydovų testavimas</w:t>
+        <w:t>Palydov</w:t>
       </w:r>
       <w:bookmarkEnd w:id="24"/>
+      <w:r>
+        <w:t>o architektūra</w:t>
+      </w:r>
     </w:p>
     <w:p>
       <w:pPr>
         <w:pStyle w:val="Tekstas"/>
       </w:pPr>
       <w:r>
-        <w:t xml:space="preserve">Norint užtikrinti </w:t>
-      </w:r>
-      <w:r>
-        <w:t>nebus.</w:t>
-      </w:r>
-      <w:r>
-        <w:t xml:space="preserve"> patikimi ir galėtų atlikti jiems numatytas funkcijas, kai jie yra kosmose.</w:t>
-      </w:r>
+        <w:t xml:space="preserve">Norint </w:t>
+      </w:r>
+    </w:p>
+    <w:p>
+      <w:pPr>
+        <w:pStyle w:val="Tekstas"/>
+      </w:pPr>
+    </w:p>
+    <w:p>
+      <w:pPr>
+        <w:pStyle w:val="NormalWeb"/>
+        <w:spacing w:before="0" w:beforeAutospacing="0" w:after="0" w:afterAutospacing="0"/>
+        <w:rPr>
+          <w:lang w:val="en-GB"/>
+        </w:rPr>
+      </w:pPr>
+      <w:r>
+        <w:rPr>
+          <w:rFonts w:ascii="Arial" w:hAnsi="Arial" w:cs="Arial"/>
+          <w:noProof/>
+          <w:color w:val="000000"/>
+          <w:sz w:val="22"/>
+          <w:szCs w:val="22"/>
+          <w:bdr w:val="none" w:sz="0" w:space="0" w:color="auto" w:frame="1"/>
+        </w:rPr>
+        <w:drawing>
+          <wp:inline distT="0" distB="0" distL="0" distR="0" wp14:anchorId="5CEDDDC6" wp14:editId="68A2ECC6">
+            <wp:extent cx="5730240" cy="1750695"/>
+            <wp:effectExtent l="0" t="0" r="3810" b="1905"/>
+            <wp:docPr id="1772377124" name="Picture 1"/>
+            <wp:cNvGraphicFramePr>
+              <a:graphicFrameLocks xmlns:a="http://schemas.openxmlformats.org/drawingml/2006/main" noChangeAspect="1"/>
+            </wp:cNvGraphicFramePr>
+            <a:graphic xmlns:a="http://schemas.openxmlformats.org/drawingml/2006/main">
+              <a:graphicData uri="http://schemas.openxmlformats.org/drawingml/2006/picture">
+                <pic:pic xmlns:pic="http://schemas.openxmlformats.org/drawingml/2006/picture">
+                  <pic:nvPicPr>
+                    <pic:cNvPr id="0" name="Picture 1"/>
+                    <pic:cNvPicPr>
+                      <a:picLocks noChangeAspect="1" noChangeArrowheads="1"/>
+                    </pic:cNvPicPr>
+                  </pic:nvPicPr>
+                  <pic:blipFill>
+                    <a:blip r:embed="rId13" cstate="print">
+                      <a:extLst>
+                        <a:ext uri="{28A0092B-C50C-407E-A947-70E740481C1C}">
+                          <a14:useLocalDpi xmlns:a14="http://schemas.microsoft.com/office/drawing/2010/main" val="0"/>
+                        </a:ext>
+                      </a:extLst>
+                    </a:blip>
+                    <a:srcRect/>
+                    <a:stretch>
+                      <a:fillRect/>
+                    </a:stretch>
+                  </pic:blipFill>
+                  <pic:spPr bwMode="auto">
+                    <a:xfrm>
+                      <a:off x="0" y="0"/>
+                      <a:ext cx="5730240" cy="1750695"/>
+                    </a:xfrm>
+                    <a:prstGeom prst="rect">
+                      <a:avLst/>
+                    </a:prstGeom>
+                    <a:noFill/>
+                    <a:ln>
+                      <a:noFill/>
+                    </a:ln>
+                  </pic:spPr>
+                </pic:pic>
+              </a:graphicData>
+            </a:graphic>
+          </wp:inline>
+        </w:drawing>
+      </w:r>
+    </w:p>
+    <w:p>
+      <w:pPr>
+        <w:spacing w:after="240"/>
+      </w:pPr>
+    </w:p>
+    <w:p>
+      <w:pPr>
+        <w:pStyle w:val="NormalWeb"/>
+        <w:spacing w:before="0" w:beforeAutospacing="0" w:after="0" w:afterAutospacing="0"/>
+      </w:pPr>
+      <w:hyperlink r:id="rId14" w:history="1">
+        <w:r>
+          <w:rPr>
+            <w:rStyle w:val="Hyperlink"/>
+            <w:rFonts w:ascii="Arial" w:hAnsi="Arial"/>
+            <w:color w:val="1155CC"/>
+            <w:sz w:val="22"/>
+            <w:szCs w:val="22"/>
+          </w:rPr>
+          <w:t>http://www.geomag.bgs.ac.uk/education/swarm_overview.html</w:t>
+        </w:r>
+      </w:hyperlink>
+    </w:p>
+    <w:p>
+      <w:pPr>
+        <w:pStyle w:val="Tekstas"/>
+      </w:pPr>
+    </w:p>
+    <w:p>
+      <w:pPr>
+        <w:pStyle w:val="Tekstas"/>
+      </w:pPr>
+    </w:p>
+    <w:p>
+      <w:pPr>
+        <w:pStyle w:val="Tekstas"/>
+      </w:pPr>
     </w:p>
     <w:p>
       <w:pPr>
@@ -3101,8 +3281,8 @@
       </w:r>
     </w:p>
     <w:sectPr>
-      <w:footerReference w:type="default" r:id="rId13"/>
-      <w:footerReference w:type="first" r:id="rId14"/>
+      <w:footerReference w:type="default" r:id="rId15"/>
+      <w:footerReference w:type="first" r:id="rId16"/>
       <w:pgSz w:w="11906" w:h="16838" w:code="9"/>
       <w:pgMar w:top="1134" w:right="567" w:bottom="1134" w:left="1701" w:header="720" w:footer="720" w:gutter="0"/>
       <w:cols w:space="720"/>
@@ -6567,6 +6747,18 @@
 </file>
 
 <file path=customXml/item3.xml><?xml version="1.0" encoding="utf-8"?>
+<b:Sources xmlns:b="http://schemas.openxmlformats.org/officeDocument/2006/bibliography" xmlns="http://schemas.openxmlformats.org/officeDocument/2006/bibliography" SelectedStyle="\APASixthEditionOfficeOnline.xsl" StyleName="APA" Version="6"/>
+</file>
+
+<file path=customXml/item4.xml><?xml version="1.0" encoding="utf-8"?>
+<p:properties xmlns:p="http://schemas.microsoft.com/office/2006/metadata/properties" xmlns:xsi="http://www.w3.org/2001/XMLSchema-instance" xmlns:pc="http://schemas.microsoft.com/office/infopath/2007/PartnerControls">
+  <documentManagement>
+    <Modifikuoti xmlns="6f570473-4b36-4c39-a776-03401f4bff93" xsi:nil="true"/>
+  </documentManagement>
+</p:properties>
+</file>
+
+<file path=customXml/item5.xml><?xml version="1.0" encoding="utf-8"?>
 <ct:contentTypeSchema xmlns:ct="http://schemas.microsoft.com/office/2006/metadata/contentType" xmlns:ma="http://schemas.microsoft.com/office/2006/metadata/properties/metaAttributes" ct:_="" ma:_="" ma:contentTypeName="Dokumentas" ma:contentTypeID="0x01010085A0B56825ACE44AA56534054A45F39F" ma:contentTypeVersion="16" ma:contentTypeDescription="Kurkite naują dokumentą." ma:contentTypeScope="" ma:versionID="af5a762cd9ff50b6a08d36f9c4c905e0">
   <xsd:schema xmlns:xsd="http://www.w3.org/2001/XMLSchema" xmlns:xs="http://www.w3.org/2001/XMLSchema" xmlns:p="http://schemas.microsoft.com/office/2006/metadata/properties" xmlns:ns2="620836a7-bc45-472c-88d2-4326827033e8" xmlns:ns3="6f570473-4b36-4c39-a776-03401f4bff93" targetNamespace="http://schemas.microsoft.com/office/2006/metadata/properties" ma:root="true" ma:fieldsID="f1c764103dade80e512ed8409fb7d386" ns2:_="" ns3:_="">
     <xsd:import namespace="620836a7-bc45-472c-88d2-4326827033e8"/>
@@ -6809,18 +7001,6 @@
 </ct:contentTypeSchema>
 </file>
 
-<file path=customXml/item4.xml><?xml version="1.0" encoding="utf-8"?>
-<p:properties xmlns:p="http://schemas.microsoft.com/office/2006/metadata/properties" xmlns:xsi="http://www.w3.org/2001/XMLSchema-instance" xmlns:pc="http://schemas.microsoft.com/office/infopath/2007/PartnerControls">
-  <documentManagement>
-    <Modifikuoti xmlns="6f570473-4b36-4c39-a776-03401f4bff93" xsi:nil="true"/>
-  </documentManagement>
-</p:properties>
-</file>
-
-<file path=customXml/item5.xml><?xml version="1.0" encoding="utf-8"?>
-<b:Sources xmlns:b="http://schemas.openxmlformats.org/officeDocument/2006/bibliography" xmlns="http://schemas.openxmlformats.org/officeDocument/2006/bibliography" SelectedStyle="\APASixthEditionOfficeOnline.xsl" StyleName="APA" Version="6"/>
-</file>
-
 <file path=customXml/itemProps1.xml><?xml version="1.0" encoding="utf-8"?>
 <ds:datastoreItem xmlns:ds="http://schemas.openxmlformats.org/officeDocument/2006/customXml" ds:itemID="{55AF091B-3C7A-41E3-B477-F2FDAA23CFDA}">
   <ds:schemaRefs>
@@ -6838,6 +7018,24 @@
 </file>
 
 <file path=customXml/itemProps3.xml><?xml version="1.0" encoding="utf-8"?>
+<ds:datastoreItem xmlns:ds="http://schemas.openxmlformats.org/officeDocument/2006/customXml" ds:itemID="{66C6F4A6-A7D1-4774-89B1-4CAF693D5996}">
+  <ds:schemaRefs>
+    <ds:schemaRef ds:uri="http://schemas.openxmlformats.org/officeDocument/2006/bibliography"/>
+  </ds:schemaRefs>
+</ds:datastoreItem>
+</file>
+
+<file path=customXml/itemProps4.xml><?xml version="1.0" encoding="utf-8"?>
+<ds:datastoreItem xmlns:ds="http://schemas.openxmlformats.org/officeDocument/2006/customXml" ds:itemID="{949D7D1B-3ED7-4FCF-84CC-168C035D517F}">
+  <ds:schemaRefs>
+    <ds:schemaRef ds:uri="http://schemas.microsoft.com/office/2006/metadata/properties"/>
+    <ds:schemaRef ds:uri="http://schemas.microsoft.com/office/infopath/2007/PartnerControls"/>
+    <ds:schemaRef ds:uri="6f570473-4b36-4c39-a776-03401f4bff93"/>
+  </ds:schemaRefs>
+</ds:datastoreItem>
+</file>
+
+<file path=customXml/itemProps5.xml><?xml version="1.0" encoding="utf-8"?>
 <ds:datastoreItem xmlns:ds="http://schemas.openxmlformats.org/officeDocument/2006/customXml" ds:itemID="{E17CE84B-92C8-4A04-A7D1-CADEB53C304F}">
   <ds:schemaRefs>
     <ds:schemaRef ds:uri="http://schemas.microsoft.com/office/2006/metadata/contentType"/>
@@ -6854,22 +7052,4 @@
     <ds:schemaRef ds:uri="http://schemas.microsoft.com/internal/obd"/>
   </ds:schemaRefs>
 </ds:datastoreItem>
-</file>
-
-<file path=customXml/itemProps4.xml><?xml version="1.0" encoding="utf-8"?>
-<ds:datastoreItem xmlns:ds="http://schemas.openxmlformats.org/officeDocument/2006/customXml" ds:itemID="{949D7D1B-3ED7-4FCF-84CC-168C035D517F}">
-  <ds:schemaRefs>
-    <ds:schemaRef ds:uri="http://schemas.microsoft.com/office/2006/metadata/properties"/>
-    <ds:schemaRef ds:uri="http://schemas.microsoft.com/office/infopath/2007/PartnerControls"/>
-    <ds:schemaRef ds:uri="6f570473-4b36-4c39-a776-03401f4bff93"/>
-  </ds:schemaRefs>
-</ds:datastoreItem>
-</file>
-
-<file path=customXml/itemProps5.xml><?xml version="1.0" encoding="utf-8"?>
-<ds:datastoreItem xmlns:ds="http://schemas.openxmlformats.org/officeDocument/2006/customXml" ds:itemID="{66C6F4A6-A7D1-4774-89B1-4CAF693D5996}">
-  <ds:schemaRefs>
-    <ds:schemaRef ds:uri="http://schemas.openxmlformats.org/officeDocument/2006/bibliography"/>
-  </ds:schemaRefs>
-</ds:datastoreItem>
 </file>
</xml_diff>

<commit_message>
feat: add more info about this swarm mission
</commit_message>
<xml_diff>
--- a/Indvidualus_darbas/reportEsaSwarmSats.docx
+++ b/Indvidualus_darbas/reportEsaSwarmSats.docx
@@ -111,7 +111,23 @@
           <w:sz w:val="36"/>
           <w:szCs w:val="36"/>
         </w:rPr>
-        <w:t>ESA spiečius palydovai</w:t>
+        <w:t>ESA spieči</w:t>
+      </w:r>
+      <w:r>
+        <w:rPr>
+          <w:b/>
+          <w:sz w:val="36"/>
+          <w:szCs w:val="36"/>
+        </w:rPr>
+        <w:t>aus</w:t>
+      </w:r>
+      <w:r>
+        <w:rPr>
+          <w:b/>
+          <w:sz w:val="36"/>
+          <w:szCs w:val="36"/>
+        </w:rPr>
+        <w:t xml:space="preserve"> palydovai</w:t>
       </w:r>
     </w:p>
     <w:p>
@@ -473,9 +489,11 @@
         <w:rPr>
           <w:rFonts w:asciiTheme="minorHAnsi" w:eastAsiaTheme="minorEastAsia" w:hAnsiTheme="minorHAnsi" w:cstheme="minorBidi"/>
           <w:bCs w:val="0"/>
+          <w:kern w:val="2"/>
           <w:sz w:val="22"/>
           <w:szCs w:val="22"/>
-          <w:lang w:eastAsia="lt-LT"/>
+          <w:lang w:val="en-GB" w:eastAsia="en-GB"/>
+          <w14:ligatures w14:val="standardContextual"/>
         </w:rPr>
       </w:pPr>
       <w:r>
@@ -487,7 +505,7 @@
       <w:r>
         <w:fldChar w:fldCharType="separate"/>
       </w:r>
-      <w:hyperlink w:anchor="_Toc122685798" w:history="1">
+      <w:hyperlink w:anchor="_Toc149511617" w:history="1">
         <w:r>
           <w:rPr>
             <w:rStyle w:val="Hyperlink"/>
@@ -510,7 +528,7 @@
           <w:rPr>
             <w:webHidden/>
           </w:rPr>
-          <w:instrText xml:space="preserve"> PAGEREF _Toc122685798 \h </w:instrText>
+          <w:instrText xml:space="preserve"> PAGEREF _Toc149511617 \h </w:instrText>
         </w:r>
         <w:r>
           <w:rPr>
@@ -543,12 +561,14 @@
         <w:rPr>
           <w:rFonts w:asciiTheme="minorHAnsi" w:eastAsiaTheme="minorEastAsia" w:hAnsiTheme="minorHAnsi" w:cstheme="minorBidi"/>
           <w:bCs w:val="0"/>
+          <w:kern w:val="2"/>
           <w:sz w:val="22"/>
           <w:szCs w:val="22"/>
-          <w:lang w:eastAsia="lt-LT"/>
-        </w:rPr>
-      </w:pPr>
-      <w:hyperlink w:anchor="_Toc122685799" w:history="1">
+          <w:lang w:val="en-GB" w:eastAsia="en-GB"/>
+          <w14:ligatures w14:val="standardContextual"/>
+        </w:rPr>
+      </w:pPr>
+      <w:hyperlink w:anchor="_Toc149511618" w:history="1">
         <w:r>
           <w:rPr>
             <w:rStyle w:val="Hyperlink"/>
@@ -571,7 +591,7 @@
           <w:rPr>
             <w:webHidden/>
           </w:rPr>
-          <w:instrText xml:space="preserve"> PAGEREF _Toc122685799 \h </w:instrText>
+          <w:instrText xml:space="preserve"> PAGEREF _Toc149511618 \h </w:instrText>
         </w:r>
         <w:r>
           <w:rPr>
@@ -604,12 +624,14 @@
         <w:rPr>
           <w:rFonts w:asciiTheme="minorHAnsi" w:eastAsiaTheme="minorEastAsia" w:hAnsiTheme="minorHAnsi" w:cstheme="minorBidi"/>
           <w:bCs w:val="0"/>
+          <w:kern w:val="2"/>
           <w:sz w:val="22"/>
           <w:szCs w:val="22"/>
-          <w:lang w:eastAsia="lt-LT"/>
-        </w:rPr>
-      </w:pPr>
-      <w:hyperlink w:anchor="_Toc122685800" w:history="1">
+          <w:lang w:val="en-GB" w:eastAsia="en-GB"/>
+          <w14:ligatures w14:val="standardContextual"/>
+        </w:rPr>
+      </w:pPr>
+      <w:hyperlink w:anchor="_Toc149511619" w:history="1">
         <w:r>
           <w:rPr>
             <w:rStyle w:val="Hyperlink"/>
@@ -632,7 +654,7 @@
           <w:rPr>
             <w:webHidden/>
           </w:rPr>
-          <w:instrText xml:space="preserve"> PAGEREF _Toc122685800 \h </w:instrText>
+          <w:instrText xml:space="preserve"> PAGEREF _Toc149511619 \h </w:instrText>
         </w:r>
         <w:r>
           <w:rPr>
@@ -665,12 +687,14 @@
         <w:rPr>
           <w:rFonts w:asciiTheme="minorHAnsi" w:eastAsiaTheme="minorEastAsia" w:hAnsiTheme="minorHAnsi" w:cstheme="minorBidi"/>
           <w:bCs w:val="0"/>
+          <w:kern w:val="2"/>
           <w:sz w:val="22"/>
           <w:szCs w:val="22"/>
-          <w:lang w:eastAsia="lt-LT"/>
-        </w:rPr>
-      </w:pPr>
-      <w:hyperlink w:anchor="_Toc122685801" w:history="1">
+          <w:lang w:val="en-GB" w:eastAsia="en-GB"/>
+          <w14:ligatures w14:val="standardContextual"/>
+        </w:rPr>
+      </w:pPr>
+      <w:hyperlink w:anchor="_Toc149511620" w:history="1">
         <w:r>
           <w:rPr>
             <w:rStyle w:val="Hyperlink"/>
@@ -681,9 +705,11 @@
           <w:rPr>
             <w:rFonts w:asciiTheme="minorHAnsi" w:eastAsiaTheme="minorEastAsia" w:hAnsiTheme="minorHAnsi" w:cstheme="minorBidi"/>
             <w:bCs w:val="0"/>
+            <w:kern w:val="2"/>
             <w:sz w:val="22"/>
             <w:szCs w:val="22"/>
-            <w:lang w:eastAsia="lt-LT"/>
+            <w:lang w:val="en-GB" w:eastAsia="en-GB"/>
+            <w14:ligatures w14:val="standardContextual"/>
           </w:rPr>
           <w:tab/>
         </w:r>
@@ -709,7 +735,7 @@
           <w:rPr>
             <w:webHidden/>
           </w:rPr>
-          <w:instrText xml:space="preserve"> PAGEREF _Toc122685801 \h </w:instrText>
+          <w:instrText xml:space="preserve"> PAGEREF _Toc149511620 \h </w:instrText>
         </w:r>
         <w:r>
           <w:rPr>
@@ -742,12 +768,14 @@
         <w:rPr>
           <w:rFonts w:asciiTheme="minorHAnsi" w:eastAsiaTheme="minorEastAsia" w:hAnsiTheme="minorHAnsi" w:cstheme="minorBidi"/>
           <w:bCs w:val="0"/>
+          <w:kern w:val="2"/>
           <w:sz w:val="22"/>
           <w:szCs w:val="22"/>
-          <w:lang w:eastAsia="lt-LT"/>
-        </w:rPr>
-      </w:pPr>
-      <w:hyperlink w:anchor="_Toc122685802" w:history="1">
+          <w:lang w:val="en-GB" w:eastAsia="en-GB"/>
+          <w14:ligatures w14:val="standardContextual"/>
+        </w:rPr>
+      </w:pPr>
+      <w:hyperlink w:anchor="_Toc149511621" w:history="1">
         <w:r>
           <w:rPr>
             <w:rStyle w:val="Hyperlink"/>
@@ -758,9 +786,11 @@
           <w:rPr>
             <w:rFonts w:asciiTheme="minorHAnsi" w:eastAsiaTheme="minorEastAsia" w:hAnsiTheme="minorHAnsi" w:cstheme="minorBidi"/>
             <w:bCs w:val="0"/>
+            <w:kern w:val="2"/>
             <w:sz w:val="22"/>
             <w:szCs w:val="22"/>
-            <w:lang w:eastAsia="lt-LT"/>
+            <w:lang w:val="en-GB" w:eastAsia="en-GB"/>
+            <w14:ligatures w14:val="standardContextual"/>
           </w:rPr>
           <w:tab/>
         </w:r>
@@ -768,7 +798,7 @@
           <w:rPr>
             <w:rStyle w:val="Hyperlink"/>
           </w:rPr>
-          <w:t>Palydovų testavimas</w:t>
+          <w:t>Palydovo architektūra</w:t>
         </w:r>
         <w:r>
           <w:rPr>
@@ -786,7 +816,7 @@
           <w:rPr>
             <w:webHidden/>
           </w:rPr>
-          <w:instrText xml:space="preserve"> PAGEREF _Toc122685802 \h </w:instrText>
+          <w:instrText xml:space="preserve"> PAGEREF _Toc149511621 \h </w:instrText>
         </w:r>
         <w:r>
           <w:rPr>
@@ -803,7 +833,7 @@
           <w:rPr>
             <w:webHidden/>
           </w:rPr>
-          <w:t>9</w:t>
+          <w:t>10</w:t>
         </w:r>
         <w:r>
           <w:rPr>
@@ -819,15 +849,18 @@
         <w:rPr>
           <w:rFonts w:asciiTheme="minorHAnsi" w:eastAsiaTheme="minorEastAsia" w:hAnsiTheme="minorHAnsi" w:cstheme="minorBidi"/>
           <w:bCs w:val="0"/>
+          <w:kern w:val="2"/>
           <w:sz w:val="22"/>
           <w:szCs w:val="22"/>
-          <w:lang w:eastAsia="lt-LT"/>
-        </w:rPr>
-      </w:pPr>
-      <w:hyperlink w:anchor="_Toc122685803" w:history="1">
+          <w:lang w:val="en-GB" w:eastAsia="en-GB"/>
+          <w14:ligatures w14:val="standardContextual"/>
+        </w:rPr>
+      </w:pPr>
+      <w:hyperlink w:anchor="_Toc149511622" w:history="1">
         <w:r>
           <w:rPr>
             <w:rStyle w:val="Hyperlink"/>
+            <w:highlight w:val="yellow"/>
           </w:rPr>
           <w:t>3.</w:t>
         </w:r>
@@ -835,17 +868,20 @@
           <w:rPr>
             <w:rFonts w:asciiTheme="minorHAnsi" w:eastAsiaTheme="minorEastAsia" w:hAnsiTheme="minorHAnsi" w:cstheme="minorBidi"/>
             <w:bCs w:val="0"/>
+            <w:kern w:val="2"/>
             <w:sz w:val="22"/>
             <w:szCs w:val="22"/>
-            <w:lang w:eastAsia="lt-LT"/>
+            <w:lang w:val="en-GB" w:eastAsia="en-GB"/>
+            <w14:ligatures w14:val="standardContextual"/>
           </w:rPr>
           <w:tab/>
         </w:r>
         <w:r>
           <w:rPr>
             <w:rStyle w:val="Hyperlink"/>
-          </w:rPr>
-          <w:t>Palydovų patikimumo užtikrinimas</w:t>
+            <w:highlight w:val="yellow"/>
+          </w:rPr>
+          <w:t>Realūs panaudojimai</w:t>
         </w:r>
         <w:r>
           <w:rPr>
@@ -863,7 +899,7 @@
           <w:rPr>
             <w:webHidden/>
           </w:rPr>
-          <w:instrText xml:space="preserve"> PAGEREF _Toc122685803 \h </w:instrText>
+          <w:instrText xml:space="preserve"> PAGEREF _Toc149511622 \h </w:instrText>
         </w:r>
         <w:r>
           <w:rPr>
@@ -880,7 +916,7 @@
           <w:rPr>
             <w:webHidden/>
           </w:rPr>
-          <w:t>12</w:t>
+          <w:t>11</w:t>
         </w:r>
         <w:r>
           <w:rPr>
@@ -896,15 +932,18 @@
         <w:rPr>
           <w:rFonts w:asciiTheme="minorHAnsi" w:eastAsiaTheme="minorEastAsia" w:hAnsiTheme="minorHAnsi" w:cstheme="minorBidi"/>
           <w:bCs w:val="0"/>
+          <w:kern w:val="2"/>
           <w:sz w:val="22"/>
           <w:szCs w:val="22"/>
-          <w:lang w:eastAsia="lt-LT"/>
-        </w:rPr>
-      </w:pPr>
-      <w:hyperlink w:anchor="_Toc122685804" w:history="1">
+          <w:lang w:val="en-GB" w:eastAsia="en-GB"/>
+          <w14:ligatures w14:val="standardContextual"/>
+        </w:rPr>
+      </w:pPr>
+      <w:hyperlink w:anchor="_Toc149511623" w:history="1">
         <w:r>
           <w:rPr>
             <w:rStyle w:val="Hyperlink"/>
+            <w:highlight w:val="yellow"/>
           </w:rPr>
           <w:t>Išvados</w:t>
         </w:r>
@@ -924,7 +963,7 @@
           <w:rPr>
             <w:webHidden/>
           </w:rPr>
-          <w:instrText xml:space="preserve"> PAGEREF _Toc122685804 \h </w:instrText>
+          <w:instrText xml:space="preserve"> PAGEREF _Toc149511623 \h </w:instrText>
         </w:r>
         <w:r>
           <w:rPr>
@@ -941,7 +980,7 @@
           <w:rPr>
             <w:webHidden/>
           </w:rPr>
-          <w:t>19</w:t>
+          <w:t>12</w:t>
         </w:r>
         <w:r>
           <w:rPr>
@@ -957,15 +996,18 @@
         <w:rPr>
           <w:rFonts w:asciiTheme="minorHAnsi" w:eastAsiaTheme="minorEastAsia" w:hAnsiTheme="minorHAnsi" w:cstheme="minorBidi"/>
           <w:bCs w:val="0"/>
+          <w:kern w:val="2"/>
           <w:sz w:val="22"/>
           <w:szCs w:val="22"/>
-          <w:lang w:eastAsia="lt-LT"/>
-        </w:rPr>
-      </w:pPr>
-      <w:hyperlink w:anchor="_Toc122685805" w:history="1">
+          <w:lang w:val="en-GB" w:eastAsia="en-GB"/>
+          <w14:ligatures w14:val="standardContextual"/>
+        </w:rPr>
+      </w:pPr>
+      <w:hyperlink w:anchor="_Toc149511624" w:history="1">
         <w:r>
           <w:rPr>
             <w:rStyle w:val="Hyperlink"/>
+            <w:highlight w:val="red"/>
           </w:rPr>
           <w:t>Literatūros sąrašas</w:t>
         </w:r>
@@ -985,7 +1027,7 @@
           <w:rPr>
             <w:webHidden/>
           </w:rPr>
-          <w:instrText xml:space="preserve"> PAGEREF _Toc122685805 \h </w:instrText>
+          <w:instrText xml:space="preserve"> PAGEREF _Toc149511624 \h </w:instrText>
         </w:r>
         <w:r>
           <w:rPr>
@@ -1002,7 +1044,7 @@
           <w:rPr>
             <w:webHidden/>
           </w:rPr>
-          <w:t>20</w:t>
+          <w:t>13</w:t>
         </w:r>
         <w:r>
           <w:rPr>
@@ -1032,16 +1074,16 @@
       <w:pPr>
         <w:pStyle w:val="Antratbenr"/>
       </w:pPr>
-      <w:bookmarkStart w:id="0" w:name="_Toc122685798"/>
-      <w:bookmarkStart w:id="1" w:name="_Toc503646966"/>
-      <w:bookmarkStart w:id="2" w:name="_Toc503648356"/>
-      <w:bookmarkStart w:id="3" w:name="_Toc503651300"/>
-      <w:bookmarkStart w:id="4" w:name="_Toc505346876"/>
+      <w:bookmarkStart w:id="0" w:name="_Toc503646966"/>
+      <w:bookmarkStart w:id="1" w:name="_Toc503648356"/>
+      <w:bookmarkStart w:id="2" w:name="_Toc503651300"/>
+      <w:bookmarkStart w:id="3" w:name="_Toc505346876"/>
+      <w:bookmarkStart w:id="4" w:name="_Toc149511617"/>
       <w:r>
         <w:lastRenderedPageBreak/>
         <w:t>Paveikslų sąrašas</w:t>
       </w:r>
-      <w:bookmarkEnd w:id="0"/>
+      <w:bookmarkEnd w:id="4"/>
     </w:p>
     <w:p>
       <w:pPr>
@@ -1741,7 +1783,7 @@
       <w:pPr>
         <w:pStyle w:val="Antratbenr"/>
       </w:pPr>
-      <w:bookmarkStart w:id="5" w:name="_Toc122685799"/>
+      <w:bookmarkStart w:id="5" w:name="_Toc149511618"/>
       <w:r>
         <w:lastRenderedPageBreak/>
         <w:t>Santrumpų ir terminų sąrašas</w:t>
@@ -1758,9 +1800,52 @@
       <w:r>
         <w:rPr>
           <w:b/>
-        </w:rPr>
-        <w:t>Santrumpos:</w:t>
-      </w:r>
+          <w:highlight w:val="red"/>
+        </w:rPr>
+        <w:t>Santrumpos</w:t>
+      </w:r>
+      <w:r>
+        <w:rPr>
+          <w:b/>
+        </w:rPr>
+        <w:t>:</w:t>
+      </w:r>
+    </w:p>
+    <w:p>
+      <w:pPr>
+        <w:pStyle w:val="Tekstas"/>
+        <w:rPr>
+          <w:highlight w:val="yellow"/>
+        </w:rPr>
+      </w:pPr>
+      <w:r>
+        <w:rPr>
+          <w:highlight w:val="yellow"/>
+        </w:rPr>
+        <w:t>ESA</w:t>
+      </w:r>
+    </w:p>
+    <w:p>
+      <w:pPr>
+        <w:pStyle w:val="Tekstas"/>
+        <w:rPr>
+          <w:highlight w:val="yellow"/>
+        </w:rPr>
+      </w:pPr>
+      <w:r>
+        <w:rPr>
+          <w:highlight w:val="yellow"/>
+        </w:rPr>
+        <w:t>NASA</w:t>
+      </w:r>
+    </w:p>
+    <w:p>
+      <w:pPr>
+        <w:pStyle w:val="Tekstas"/>
+        <w:rPr>
+          <w:highlight w:val="yellow"/>
+        </w:rPr>
+      </w:pPr>
     </w:p>
     <w:p>
       <w:pPr>
@@ -1853,8 +1938,31 @@
       <w:r>
         <w:rPr>
           <w:b/>
-        </w:rPr>
-        <w:t xml:space="preserve">Terminai: </w:t>
+          <w:highlight w:val="red"/>
+        </w:rPr>
+        <w:t>Terminai</w:t>
+      </w:r>
+      <w:r>
+        <w:rPr>
+          <w:b/>
+        </w:rPr>
+        <w:t xml:space="preserve">: </w:t>
+      </w:r>
+    </w:p>
+    <w:p>
+      <w:pPr>
+        <w:pStyle w:val="Tekstas"/>
+        <w:rPr>
+          <w:b/>
+          <w:bCs/>
+        </w:rPr>
+      </w:pPr>
+      <w:r>
+        <w:rPr>
+          <w:b/>
+          <w:bCs/>
+        </w:rPr>
+        <w:t>aaaaa</w:t>
       </w:r>
     </w:p>
     <w:p>
@@ -1952,15 +2060,15 @@
       <w:pPr>
         <w:pStyle w:val="Antratbenr"/>
       </w:pPr>
-      <w:bookmarkStart w:id="6" w:name="_Toc122685800"/>
+      <w:bookmarkStart w:id="6" w:name="_Toc149511619"/>
       <w:r>
         <w:lastRenderedPageBreak/>
         <w:t>Įvadas</w:t>
       </w:r>
+      <w:bookmarkEnd w:id="0"/>
       <w:bookmarkEnd w:id="1"/>
       <w:bookmarkEnd w:id="2"/>
       <w:bookmarkEnd w:id="3"/>
-      <w:bookmarkEnd w:id="4"/>
       <w:bookmarkEnd w:id="6"/>
     </w:p>
     <w:p>
@@ -1972,295 +2080,136 @@
       <w:bookmarkStart w:id="9" w:name="_Toc503651301"/>
       <w:bookmarkStart w:id="10" w:name="_Toc505346877"/>
       <w:r>
-        <w:t xml:space="preserve">Kiekvienoje industrijoje </w:t>
+        <w:t>The outer fluid core of our planet is where the majority of the Earth's magnetic field originates. It is produced by a self-sustaining dynamo process that uses molten iron moving in turbulent motions. However, the major component of the field outside the core, the magnetic dipole component, is currently falling at a rate that would likely be ten times faster than its natural decline were the dynamo to be turned off. In the past 150 years, there has been an approximately 8% decline in the dipole moment.</w:t>
+      </w:r>
+    </w:p>
+    <w:p>
+      <w:pPr>
+        <w:pStyle w:val="Tekstas"/>
+      </w:pPr>
+    </w:p>
+    <w:p>
+      <w:pPr>
+        <w:pStyle w:val="Tekstas"/>
+      </w:pPr>
+      <w:r>
+        <w:t>At a pace similar to that of magnetic reversals, this pattern is still present today. In the South Atlantic Anomaly, where the field is already the weakest, this loss has contributed to much bigger regional shifts, by as much as 10% over the last 20 years, when combined with non-dipole changes.</w:t>
+      </w:r>
+    </w:p>
+    <w:p>
+      <w:pPr>
+        <w:pStyle w:val="Tekstas"/>
+      </w:pPr>
+    </w:p>
+    <w:p>
+      <w:pPr>
+        <w:pStyle w:val="Tekstas"/>
+      </w:pPr>
+      <w:r>
+        <w:t>Šiandien, tyrinėdami Žemės magnetinio lauko paslaptis ir jos įtaką mūsų pl</w:t>
       </w:r>
       <w:r>
         <w:rPr>
           <w:highlight w:val="yellow"/>
         </w:rPr>
-        <w:t>prietaisų patikimumas yra svarbus</w:t>
-      </w:r>
-      <w:r>
-        <w:rPr>
-          <w:highlight w:val="yellow"/>
-        </w:rPr>
-        <w:t>,</w:t>
-      </w:r>
-      <w:r>
-        <w:rPr>
-          <w:highlight w:val="yellow"/>
-        </w:rPr>
-        <w:t xml:space="preserve"> tačiau</w:t>
-      </w:r>
-      <w:r>
-        <w:rPr>
-          <w:highlight w:val="yellow"/>
-        </w:rPr>
-        <w:t xml:space="preserve"> </w:t>
-      </w:r>
-      <w:r>
-        <w:rPr>
-          <w:highlight w:val="yellow"/>
-        </w:rPr>
-        <w:t xml:space="preserve">tokiose pramonės srityse kaip medicina ar </w:t>
-      </w:r>
-      <w:r>
-        <w:rPr>
-          <w:highlight w:val="yellow"/>
-        </w:rPr>
-        <w:t>aviacija</w:t>
-      </w:r>
-      <w:r>
-        <w:rPr>
-          <w:highlight w:val="yellow"/>
-        </w:rPr>
-        <w:t xml:space="preserve"> klaidų kaina yra itin didel</w:t>
-      </w:r>
-      <w:r>
-        <w:rPr>
-          <w:highlight w:val="yellow"/>
-        </w:rPr>
-        <w:t>ė</w:t>
-      </w:r>
-      <w:r>
-        <w:rPr>
-          <w:highlight w:val="yellow"/>
-        </w:rPr>
-        <w:t xml:space="preserve">. </w:t>
-      </w:r>
-      <w:r>
-        <w:rPr>
-          <w:highlight w:val="yellow"/>
-        </w:rPr>
-        <w:t>Detaliau analizuojant kosmoso paly</w:t>
-      </w:r>
-      <w:r>
-        <w:rPr>
-          <w:highlight w:val="yellow"/>
-        </w:rPr>
-        <w:t>dovų</w:t>
-      </w:r>
-      <w:r>
-        <w:rPr>
-          <w:highlight w:val="yellow"/>
-        </w:rPr>
-        <w:t xml:space="preserve"> rinką g</w:t>
-      </w:r>
-      <w:r>
-        <w:rPr>
-          <w:highlight w:val="yellow"/>
-        </w:rPr>
-        <w:t xml:space="preserve">anėtinai didelė paleidimo kaina turi įtakos palydovo dizainui. Išskyrus komunikacijos misijas, kurioms reikia palydovų spiečiaus (angl. </w:t>
-      </w:r>
-      <w:r>
-        <w:rPr>
-          <w:i/>
-          <w:iCs/>
-          <w:highlight w:val="yellow"/>
-        </w:rPr>
-        <w:t>constellations</w:t>
-      </w:r>
-      <w:r>
-        <w:rPr>
-          <w:highlight w:val="yellow"/>
-        </w:rPr>
-        <w:t xml:space="preserve">), misijos (ypač mokslinės) paprastai būna unikalios. </w:t>
-      </w:r>
-      <w:r>
-        <w:rPr>
-          <w:highlight w:val="yellow"/>
-        </w:rPr>
-        <w:t>T</w:t>
-      </w:r>
-      <w:r>
-        <w:rPr>
-          <w:highlight w:val="yellow"/>
-        </w:rPr>
-        <w:t>am tikram eksperimentui ar užduočiai atlikti</w:t>
-      </w:r>
-      <w:r>
-        <w:rPr>
-          <w:highlight w:val="yellow"/>
-        </w:rPr>
-        <w:t xml:space="preserve"> būna paleidžiamas vienintelis erdvėlaivis, </w:t>
-      </w:r>
-      <w:r>
-        <w:rPr>
-          <w:highlight w:val="yellow"/>
-        </w:rPr>
-        <w:t xml:space="preserve">be jokios </w:t>
-      </w:r>
-      <w:r>
-        <w:rPr>
-          <w:highlight w:val="yellow"/>
-        </w:rPr>
-        <w:t xml:space="preserve">alternatyvos ar </w:t>
-      </w:r>
-      <w:r>
-        <w:rPr>
-          <w:highlight w:val="yellow"/>
-        </w:rPr>
-        <w:t xml:space="preserve">atsarginės </w:t>
-      </w:r>
-      <w:r>
-        <w:rPr>
-          <w:highlight w:val="yellow"/>
-        </w:rPr>
-        <w:t>misijos</w:t>
-      </w:r>
-      <w:r>
-        <w:rPr>
-          <w:highlight w:val="yellow"/>
-        </w:rPr>
-        <w:t xml:space="preserve"> nesėkmės atveju. </w:t>
-      </w:r>
-      <w:r>
-        <w:rPr>
-          <w:highlight w:val="yellow"/>
-        </w:rPr>
-        <w:t xml:space="preserve">Įvykus </w:t>
-      </w:r>
-      <w:r>
-        <w:rPr>
-          <w:highlight w:val="yellow"/>
-        </w:rPr>
-        <w:t>erdvėlaiv</w:t>
-      </w:r>
-      <w:r>
-        <w:rPr>
-          <w:highlight w:val="yellow"/>
-        </w:rPr>
-        <w:t>io gedimui</w:t>
-      </w:r>
-      <w:r>
-        <w:rPr>
-          <w:highlight w:val="yellow"/>
-        </w:rPr>
-        <w:t xml:space="preserve"> misij</w:t>
-      </w:r>
-      <w:r>
-        <w:rPr>
-          <w:highlight w:val="yellow"/>
-        </w:rPr>
-        <w:t>os būna atidedamos keletą metų arba visai atšaukiamos. Todėl</w:t>
-      </w:r>
-      <w:r>
-        <w:rPr>
-          <w:highlight w:val="yellow"/>
-        </w:rPr>
-        <w:t xml:space="preserve"> erdvėlaiviai turi būti labai patikimi</w:t>
-      </w:r>
-      <w:r>
-        <w:rPr>
-          <w:highlight w:val="yellow"/>
-        </w:rPr>
-        <w:t>.</w:t>
-      </w:r>
-      <w:r>
-        <w:rPr>
-          <w:highlight w:val="yellow"/>
-        </w:rPr>
-        <w:t xml:space="preserve"> </w:t>
-      </w:r>
-      <w:r>
-        <w:rPr>
-          <w:highlight w:val="yellow"/>
-        </w:rPr>
-        <w:t xml:space="preserve">Sunkumai kyla </w:t>
-      </w:r>
-      <w:r>
-        <w:rPr>
-          <w:highlight w:val="yellow"/>
-        </w:rPr>
-        <w:t>atlaikan</w:t>
-      </w:r>
-      <w:r>
-        <w:rPr>
-          <w:highlight w:val="yellow"/>
-        </w:rPr>
-        <w:t>t ekstremalias</w:t>
-      </w:r>
-      <w:r>
-        <w:rPr>
-          <w:highlight w:val="yellow"/>
-        </w:rPr>
-        <w:t xml:space="preserve"> vibracij</w:t>
-      </w:r>
-      <w:r>
-        <w:rPr>
-          <w:highlight w:val="yellow"/>
-        </w:rPr>
-        <w:t>as</w:t>
-      </w:r>
-      <w:r>
-        <w:rPr>
-          <w:highlight w:val="yellow"/>
-        </w:rPr>
-        <w:t xml:space="preserve"> paleidimo metu, o</w:t>
-      </w:r>
-      <w:r>
-        <w:rPr>
-          <w:highlight w:val="yellow"/>
-        </w:rPr>
-        <w:t xml:space="preserve"> vėliau</w:t>
-      </w:r>
-      <w:r>
-        <w:rPr>
-          <w:highlight w:val="yellow"/>
-        </w:rPr>
-        <w:t xml:space="preserve"> sėkmingai </w:t>
-      </w:r>
-      <w:r>
-        <w:rPr>
-          <w:highlight w:val="yellow"/>
-        </w:rPr>
-        <w:t xml:space="preserve">veikiant </w:t>
-      </w:r>
-      <w:r>
-        <w:rPr>
-          <w:highlight w:val="yellow"/>
-        </w:rPr>
-        <w:t>ilgą eksploatavimo laiką be priežiūros ir nepaisant didelių radiacijos dozių. Projektavimo ir gamybos procesai turi būti griežti, užtikrinant teisingą</w:t>
-      </w:r>
-      <w:r>
-        <w:t xml:space="preserve"> erdvėlaivio veikimą pirmą ir vienintelį kartą, kai jis bus naudojamas. </w:t>
-      </w:r>
-      <w:r>
-        <w:t>Palydovo s</w:t>
-      </w:r>
-      <w:r>
-        <w:t>istem</w:t>
-      </w:r>
-      <w:r>
         <w:t>a</w:t>
       </w:r>
       <w:r>
-        <w:t xml:space="preserve"> ir elektronika </w:t>
-      </w:r>
-      <w:r>
-        <w:t xml:space="preserve">yra detaliai </w:t>
-      </w:r>
-      <w:r>
-        <w:t>analizuojamos</w:t>
-      </w:r>
-      <w:r>
-        <w:t xml:space="preserve"> </w:t>
-      </w:r>
-      <w:r>
-        <w:t xml:space="preserve">siekiant užtikrinti, kad bet kurios konkrečios sudedamosios dalies gedimas nekels pavojaus visos misijos ilgaamžiškumui. </w:t>
-      </w:r>
-      <w:r>
-        <w:t xml:space="preserve">Būtent dėl šių </w:t>
-      </w:r>
-      <w:r>
-        <w:t>priežasčių šiame darbe yra nagrinėjamos technikos leidžiančios užtikrinti kosmosų palydovų patikimumą.</w:t>
+        <w:rPr>
+          <w:highlight w:val="red"/>
+        </w:rPr>
+        <w:t>nėtai, negalime nepasigilinti</w:t>
+      </w:r>
+      <w:r>
+        <w:t xml:space="preserve"> į Europos kosmoso agentūros (ESA) inovatyvią </w:t>
+      </w:r>
+      <w:r>
+        <w:t>misją</w:t>
+      </w:r>
+      <w:r>
+        <w:t xml:space="preserve"> –</w:t>
+      </w:r>
+      <w:r>
+        <w:t xml:space="preserve"> spiečiaus palydovų sistemą "Swarm". Tai ne tik technologinis šuolis žemės mokslų srityje, bet ir unikalus būdas tyrinėti geomagnetinius reiškinius iš orbitos. Šiame referate išsamiai </w:t>
+      </w:r>
+      <w:r>
+        <w:t>yra iš</w:t>
+      </w:r>
+      <w:r>
+        <w:t>analizuo</w:t>
+      </w:r>
+      <w:r>
+        <w:t>ta</w:t>
+      </w:r>
+      <w:r>
+        <w:t xml:space="preserve"> "Swarm" palydovų misiją, </w:t>
+      </w:r>
+      <w:r>
+        <w:t>jos</w:t>
+      </w:r>
+      <w:r>
+        <w:t xml:space="preserve"> tiksl</w:t>
+      </w:r>
+      <w:r>
+        <w:t>ai</w:t>
+      </w:r>
+      <w:r>
+        <w:t xml:space="preserve"> bei duomenų rinkimo metodik</w:t>
+      </w:r>
+      <w:r>
+        <w:t>a</w:t>
+      </w:r>
+      <w:r>
+        <w:t xml:space="preserve">. Be to, </w:t>
+      </w:r>
+      <w:r>
+        <w:t xml:space="preserve">darbe yra aptariame </w:t>
+      </w:r>
+      <w:r>
+        <w:t xml:space="preserve">kaip šie palydovai </w:t>
+      </w:r>
+      <w:r>
+        <w:t xml:space="preserve">praplečia </w:t>
+      </w:r>
+      <w:r>
+        <w:t xml:space="preserve">mūsų supratimą apie Žemės magnetinį lauką ir jo kintamumus. Ši misija buvo pradėta siekiant giliau suprasti Žemės magnetinio lauko kilmę, dinamiką ir sąveiką su aplinkos veiksniais. </w:t>
+      </w:r>
+      <w:r>
+        <w:t xml:space="preserve">Būtent dėl šių priežasčių šiame darbe yra nagrinėjamos </w:t>
+      </w:r>
+      <w:r>
+        <w:t>"Swarm" palydovų konstrukcij</w:t>
+      </w:r>
+      <w:r>
+        <w:t>os</w:t>
+      </w:r>
+      <w:r>
+        <w:t>, jų tyrimų tiksl</w:t>
+      </w:r>
+      <w:r>
+        <w:t xml:space="preserve">ai </w:t>
+      </w:r>
+      <w:r>
+        <w:t>bei svarbiausi rezultat</w:t>
+      </w:r>
+      <w:r>
+        <w:t>ai</w:t>
+      </w:r>
+      <w:r>
+        <w:t xml:space="preserve">, kurie </w:t>
+      </w:r>
+      <w:r>
+        <w:t xml:space="preserve">praplečia </w:t>
+      </w:r>
+      <w:r>
+        <w:t>mūsų supratimą apie Žemės magnetinį lauką.</w:t>
       </w:r>
     </w:p>
     <w:p>
       <w:pPr>
         <w:pStyle w:val="Heading1"/>
       </w:pPr>
-      <w:bookmarkStart w:id="11" w:name="_Toc122685801"/>
+      <w:bookmarkStart w:id="11" w:name="_Toc149511620"/>
       <w:bookmarkEnd w:id="7"/>
       <w:bookmarkEnd w:id="8"/>
       <w:bookmarkEnd w:id="9"/>
@@ -2492,7 +2441,13 @@
         <w:t>Pastaraisiais metais itin sumažėjusios pakilimo į orbitą</w:t>
       </w:r>
       <w:r>
-        <w:t xml:space="preserve"> išlaidos leidžia vykdyti didesnės rizikos veiklą, kuri nebūtų įmanoma didelės apimties NASA misijose</w:t>
+        <w:t xml:space="preserve"> išlaidos leidžia vykdyti didesnės rizikos veiklą, kuri nebūtų įmanoma didelės apimties </w:t>
+      </w:r>
+      <w:r>
+        <w:t xml:space="preserve">ESA ar </w:t>
+      </w:r>
+      <w:r>
+        <w:t>NASA misijose</w:t>
       </w:r>
       <w:r>
         <w:t>.</w:t>
@@ -2507,7 +2462,7 @@
         <w:pStyle w:val="Heading2"/>
       </w:pPr>
       <w:r>
-        <w:t>ESA</w:t>
+        <w:t>Europos Kosmoso agentūra</w:t>
       </w:r>
     </w:p>
     <w:p>
@@ -2519,20 +2474,88 @@
       <w:bookmarkStart w:id="18" w:name="_Toc503651303"/>
       <w:bookmarkStart w:id="19" w:name="_Toc505346879"/>
       <w:r>
-        <w:rPr>
-          <w:highlight w:val="yellow"/>
-        </w:rPr>
-        <w:t>EAS MISIJOS???</w:t>
-      </w:r>
-      <w:r>
-        <w:t xml:space="preserve"> Kas </w:t>
-      </w:r>
-      <w:r>
-        <w:rPr>
-          <w:highlight w:val="yellow"/>
-        </w:rPr>
-        <w:t>yra esa ir jos misijos</w:t>
-      </w:r>
+        <w:t>Europos Kosmoso agentūra (ESA) yra tarptautinė organizacija, įkurta 1975 metais, kurios tikslas yra plėtoti ir koordinuoti Europos kosmoso tyrimus. ESA yra sudaryta iš 22 valstybių narių, įskaitant daugelį Europos Sąjungos valstybių, ir jos veikla yra orientuota į taikius kosmoso tyrimus, technologijų plėtrą ir kosmoso naudojimą moksliniams, ekonominiams ir saugumo tikslams.</w:t>
+      </w:r>
+    </w:p>
+    <w:p>
+      <w:pPr>
+        <w:pStyle w:val="Tekstas"/>
+      </w:pPr>
+      <w:r>
+        <w:t>ESA yra žinoma dėl įvairių sėkmingų kosmoso misijų, kurios apima palydovų siuntimus, tarptautinius kosminius stoties projektus ir kitus ambicingus tyrimus. Misijos yra kuriam</w:t>
+      </w:r>
+      <w:r>
+        <w:t>os</w:t>
+      </w:r>
+      <w:r>
+        <w:t xml:space="preserve"> siekiant atsakyti į įvairius mokslinius klausimus, suprasti kosmoso reiškinius ir pritaikyti kosminę technologiją žmogaus naudai.</w:t>
+      </w:r>
+      <w:r>
+        <w:t xml:space="preserve"> </w:t>
+      </w:r>
+      <w:r>
+        <w:t xml:space="preserve">ESA taip pat įgyvendina kitas misijas, įskaitant palydovų tyrimus apie klimato kaitą, Žemės atmosferos stebėjimus, Marsą tyrinėjančius </w:t>
+      </w:r>
+      <w:r>
+        <w:rPr>
+          <w:highlight w:val="red"/>
+        </w:rPr>
+        <w:t>aparatus</w:t>
+      </w:r>
+      <w:r>
+        <w:t xml:space="preserve"> ir daugelį kitų projektų. Kiekviena iš šių misijų </w:t>
+      </w:r>
+      <w:r>
+        <w:rPr>
+          <w:highlight w:val="red"/>
+        </w:rPr>
+        <w:t>padeda mums giliau</w:t>
+      </w:r>
+      <w:r>
+        <w:t xml:space="preserve"> suprasti mūsų planetą, kosmoso reiškinius ir platesnį Visatos kontekstą.</w:t>
+      </w:r>
+    </w:p>
+    <w:p>
+      <w:pPr>
+        <w:pStyle w:val="Heading3"/>
+      </w:pPr>
+      <w:r>
+        <w:t>ESA MAGsat misija</w:t>
+      </w:r>
+    </w:p>
+    <w:p>
+      <w:pPr>
+        <w:pStyle w:val="Tekstas"/>
+      </w:pPr>
+    </w:p>
+    <w:p>
+      <w:pPr>
+        <w:pStyle w:val="Tekstas"/>
+      </w:pPr>
+      <w:r>
+        <w:rPr>
+          <w:b/>
+          <w:bCs/>
+        </w:rPr>
+        <w:t>Magsat</w:t>
+      </w:r>
+      <w:r>
+        <w:t xml:space="preserve"> mission from about 20 years ago. Due to the 2000 launches of two more magnetic mapping satellites, CHAMP and SAC-C, which have all provided high-precision geomagnetic data over the first few years of this decade, this activity has changed to what it is now.</w:t>
+      </w:r>
+    </w:p>
+    <w:p>
+      <w:pPr>
+        <w:pStyle w:val="Tekstas"/>
+      </w:pPr>
+      <w:r>
+        <w:lastRenderedPageBreak/>
+        <w:t>Despite having comparable magnetic equipment, their orbits, science payloads, and spacecraft architecture differ. They so generate data with distinctly diverse properties. This reduces the benefit to science that comes from comparing data that is simultaneously collected at various locations by several satellites. Specifically, it is then challenging to represent the irregularly fluctuating fields caused by the external currents. This also happens to be the primary constraint on the current geomagnetic field models' accuracy. It is just not possible for single-satellite missions to fully benefit from the remarkable advancements in instruments made over the last ten years.</w:t>
+      </w:r>
+    </w:p>
+    <w:p>
+      <w:pPr>
+        <w:pStyle w:val="Tekstas"/>
+      </w:pPr>
     </w:p>
     <w:p>
       <w:pPr>
@@ -2558,6 +2581,174 @@
       <w:bookmarkEnd w:id="18"/>
       <w:bookmarkEnd w:id="19"/>
       <w:r>
+        <w:t>The Swarm mission is based on a mission proposal (FriisChristensen et al., 2002) submitted in response to the ESA</w:t>
+      </w:r>
+      <w:r>
+        <w:t xml:space="preserve"> </w:t>
+      </w:r>
+      <w:r>
+        <w:t>Earth Observation Programme call for Opportunity Mission</w:t>
+      </w:r>
+      <w:r>
+        <w:t xml:space="preserve"> </w:t>
+      </w:r>
+      <w:r>
+        <w:t>proposals. Among 25 submitted proposals Swarm was one</w:t>
+      </w:r>
+      <w:r>
+        <w:t xml:space="preserve"> </w:t>
+      </w:r>
+      <w:r>
+        <w:t>of the three candidates selected for feasibility studies. The</w:t>
+      </w:r>
+      <w:r>
+        <w:t xml:space="preserve"> </w:t>
+      </w:r>
+      <w:r>
+        <w:t>Phase-A studies were finalised during 2004 and the results</w:t>
+      </w:r>
+      <w:r>
+        <w:t xml:space="preserve"> </w:t>
+      </w:r>
+      <w:r>
+        <w:t>were included in an evaluation report (ESA SP-1279(6) and</w:t>
+      </w:r>
+      <w:r>
+        <w:t xml:space="preserve"> </w:t>
+      </w:r>
+      <w:r>
+        <w:t>Technical and Programmatic Annex, 2004) presented for</w:t>
+      </w:r>
+      <w:r>
+        <w:t xml:space="preserve"> </w:t>
+      </w:r>
+      <w:r>
+        <w:t>the final mission selection. Figure 3 shows the spacecraft</w:t>
+      </w:r>
+      <w:r>
+        <w:t xml:space="preserve"> </w:t>
+      </w:r>
+      <w:r>
+        <w:t>designs proposed by the industrial consortia in Phase A.</w:t>
+      </w:r>
+      <w:r>
+        <w:t xml:space="preserve"> </w:t>
+      </w:r>
+      <w:r>
+        <w:t>In May 2004 the Swarm mission was selected as the fifth</w:t>
+      </w:r>
+      <w:r>
+        <w:t xml:space="preserve"> </w:t>
+      </w:r>
+      <w:r>
+        <w:t>Earth Explorer Mission in ESA’s Living Planet Programme</w:t>
+      </w:r>
+      <w:r>
+        <w:t xml:space="preserve"> </w:t>
+      </w:r>
+      <w:r>
+        <w:t>aiming at a launch in 2010</w:t>
+      </w:r>
+    </w:p>
+    <w:p>
+      <w:pPr>
+        <w:pStyle w:val="Tekstas"/>
+      </w:pPr>
+    </w:p>
+    <w:p>
+      <w:pPr>
+        <w:pStyle w:val="Tekstas"/>
+      </w:pPr>
+    </w:p>
+    <w:p>
+      <w:pPr>
+        <w:pStyle w:val="Tekstas"/>
+      </w:pPr>
+      <w:r>
+        <w:t>The Swarm mission was selected as the 5th mission in ESA’s Earth Explorer Programme in 2004. The mission</w:t>
+      </w:r>
+      <w:r>
+        <w:t xml:space="preserve"> </w:t>
+      </w:r>
+      <w:r>
+        <w:t>will provide the best ever survey of the geomagnetic field and its temporal evolution that will lead to new insights</w:t>
+      </w:r>
+      <w:r>
+        <w:t xml:space="preserve"> </w:t>
+      </w:r>
+      <w:r>
+        <w:t>into the Earth system by improving our understanding of the Earth’s interior and its effect on Geospace, the vast</w:t>
+      </w:r>
+      <w:r>
+        <w:t xml:space="preserve"> </w:t>
+      </w:r>
+      <w:r>
+        <w:t>region around the Earth where electrodynamic processes are influenced by the Earth’s magnetic field. Scheduled</w:t>
+      </w:r>
+      <w:r>
+        <w:t xml:space="preserve"> </w:t>
+      </w:r>
+      <w:r>
+        <w:t>for launch in 2010, the mission will comprise a constellation of three satellites, with two spacecraft flying sideby-side at lower altitude (450 km initial altitude), thereby measuring the East-West gradient of the magnetic field,</w:t>
+      </w:r>
+      <w:r>
+        <w:t xml:space="preserve"> </w:t>
+      </w:r>
+      <w:r>
+        <w:t>and the third one flying at higher altitude (530 km). High-precision and high-resolution measurements of the</w:t>
+      </w:r>
+      <w:r>
+        <w:t xml:space="preserve"> </w:t>
+      </w:r>
+      <w:r>
+        <w:t>strength, direction and variation of the magnetic field, complemented by precise navigation, accelerometer and</w:t>
+      </w:r>
+      <w:r>
+        <w:t xml:space="preserve"> </w:t>
+      </w:r>
+      <w:r>
+        <w:t>electric field measurements, will provide the necessary observations that are required to separate and model the</w:t>
+      </w:r>
+      <w:r>
+        <w:t xml:space="preserve"> </w:t>
+      </w:r>
+      <w:r>
+        <w:t>various sources of the geomagnetic field. This results in a unique “view” inside the Earth from space to study the</w:t>
+      </w:r>
+      <w:r>
+        <w:t xml:space="preserve"> </w:t>
+      </w:r>
+      <w:r>
+        <w:t>composition and processes of its interior. It also allows analysing the Sun’s influence within the Earth system. In</w:t>
+      </w:r>
+      <w:r>
+        <w:t xml:space="preserve"> </w:t>
+      </w:r>
+      <w:r>
+        <w:t>addition practical applications in many different areas, such as space weather, radiation hazards, navigation and</w:t>
+      </w:r>
+      <w:r>
+        <w:t xml:space="preserve"> </w:t>
+      </w:r>
+      <w:r>
+        <w:t>resource management, will benefit from the Swarm concept</w:t>
+      </w:r>
+    </w:p>
+    <w:p>
+      <w:pPr>
+        <w:pStyle w:val="Tekstas"/>
+      </w:pPr>
+    </w:p>
+    <w:p>
+      <w:pPr>
+        <w:pStyle w:val="Tekstas"/>
+      </w:pPr>
+    </w:p>
+    <w:p>
+      <w:pPr>
+        <w:pStyle w:val="Tekstas"/>
+      </w:pPr>
+      <w:r>
         <w:t>the Swarm mission refers to a group of three satellites operated by the European Space Agency (ESA). These satellites are designed to study the Earth's magnetic field and its variations with unprecedented precision. The Swarm mission was launched on November 22, 2013, with the aim of providing new insights into the Earth's magnetic field and its interactions with the Earth system.</w:t>
       </w:r>
     </w:p>
@@ -2566,6 +2757,7 @@
         <w:pStyle w:val="Tekstas"/>
       </w:pPr>
       <w:r>
+        <w:lastRenderedPageBreak/>
         <w:t>Key objectives of the Swarm mission include:</w:t>
       </w:r>
     </w:p>
@@ -2598,75 +2790,78 @@
         <w:pStyle w:val="Tekstas"/>
       </w:pPr>
       <w:r>
+        <w:t>Each Swarm satellite carries a suite of instruments, including magnetometers, accelerometers, and GPS receivers, to measure various aspects of the Earth's magnetic field and related phenomena. By having multiple satellites in orbit simultaneously, the mission can provide three-dimensional mapping of the Earth's magnetic field and monitor changes over time.</w:t>
+      </w:r>
+    </w:p>
+    <w:p>
+      <w:pPr>
+        <w:pStyle w:val="Tekstas"/>
+      </w:pPr>
+      <w:r>
+        <w:t>These precise measurements are valuable for a range of scientific disciplines, including geophysics, space weather research, and studies related to the Earth's interior dynamics. The Swarm mission enhances our understanding of the Earth's magnetic field, which has practical applications in navigation, satellite technology, and a better understanding of environmental changes.</w:t>
+      </w:r>
+    </w:p>
+    <w:p>
+      <w:pPr>
+        <w:pStyle w:val="Tekstas"/>
+      </w:pPr>
+    </w:p>
+    <w:p>
+      <w:pPr>
+        <w:pStyle w:val="Tekstas"/>
+      </w:pPr>
+    </w:p>
+    <w:p>
+      <w:pPr>
+        <w:pStyle w:val="Tekstas"/>
+      </w:pPr>
+    </w:p>
+    <w:p>
+      <w:pPr>
+        <w:pStyle w:val="Tekstas"/>
+      </w:pPr>
+      <w:r>
+        <w:t>Moryvacija:</w:t>
+      </w:r>
+    </w:p>
+    <w:p>
+      <w:pPr>
+        <w:pStyle w:val="Tekstas"/>
+      </w:pPr>
+      <w:r>
+        <w:t>The motivation behind the Swarm mission lies in the scientific interest and practical applications associated with understanding the Earth's magnetic field. The Earth's magnetic field is a dynamic and complex system that plays a crucial role in various geophysical processes. Here are some key motivations for the Swarm mission:</w:t>
+      </w:r>
+    </w:p>
+    <w:p>
+      <w:pPr>
+        <w:pStyle w:val="Tekstas"/>
+      </w:pPr>
+      <w:r>
+        <w:t>Scientific Exploration: The Earth's magnetic field is generated by the motion of molten iron in the outer core of the Earth. Studying the magnetic field provides insights into the Earth's interior dynamics and processes, such as the movement of molten iron and the generation of magnetic anomalies.</w:t>
+      </w:r>
+    </w:p>
+    <w:p>
+      <w:pPr>
+        <w:pStyle w:val="Tekstas"/>
+      </w:pPr>
+      <w:r>
+        <w:t>Geomagnetic Variations: The Earth's magnetic field is not constant and undergoes variations over time. These variations can be caused by changes in the Earth's core, as well as external factors such as interactions with the solar wind. Understanding these variations is crucial for advancing our knowledge of Earth's geophysics.</w:t>
+      </w:r>
+    </w:p>
+    <w:p>
+      <w:pPr>
+        <w:pStyle w:val="Tekstas"/>
+      </w:pPr>
+      <w:r>
+        <w:t>Space Weather: The Earth's magnetic field interacts with the solar wind, and this interaction can influence space weather phenomena. Space weather events, such as solar flares and geomagnetic storms, can impact satellite operations, communication systems, and power grids on Earth. Studying the Earth's magnetic field helps in better understanding and predicting space weather.</w:t>
+      </w:r>
+    </w:p>
+    <w:p>
+      <w:pPr>
+        <w:pStyle w:val="Tekstas"/>
+      </w:pPr>
+      <w:r>
         <w:lastRenderedPageBreak/>
-        <w:t>Each Swarm satellite carries a suite of instruments, including magnetometers, accelerometers, and GPS receivers, to measure various aspects of the Earth's magnetic field and related phenomena. By having multiple satellites in orbit simultaneously, the mission can provide three-dimensional mapping of the Earth's magnetic field and monitor changes over time.</w:t>
-      </w:r>
-    </w:p>
-    <w:p>
-      <w:pPr>
-        <w:pStyle w:val="Tekstas"/>
-      </w:pPr>
-      <w:r>
-        <w:t>These precise measurements are valuable for a range of scientific disciplines, including geophysics, space weather research, and studies related to the Earth's interior dynamics. The Swarm mission enhances our understanding of the Earth's magnetic field, which has practical applications in navigation, satellite technology, and a better understanding of environmental changes.</w:t>
-      </w:r>
-    </w:p>
-    <w:p>
-      <w:pPr>
-        <w:pStyle w:val="Tekstas"/>
-      </w:pPr>
-    </w:p>
-    <w:p>
-      <w:pPr>
-        <w:pStyle w:val="Tekstas"/>
-      </w:pPr>
-    </w:p>
-    <w:p>
-      <w:pPr>
-        <w:pStyle w:val="Tekstas"/>
-      </w:pPr>
-    </w:p>
-    <w:p>
-      <w:pPr>
-        <w:pStyle w:val="Tekstas"/>
-      </w:pPr>
-    </w:p>
-    <w:p>
-      <w:pPr>
-        <w:pStyle w:val="Tekstas"/>
-      </w:pPr>
-      <w:r>
-        <w:t>The motivation behind the Swarm mission lies in the scientific interest and practical applications associated with understanding the Earth's magnetic field. The Earth's magnetic field is a dynamic and complex system that plays a crucial role in various geophysical processes. Here are some key motivations for the Swarm mission:</w:t>
-      </w:r>
-    </w:p>
-    <w:p>
-      <w:pPr>
-        <w:pStyle w:val="Tekstas"/>
-      </w:pPr>
-      <w:r>
-        <w:t>Scientific Exploration: The Earth's magnetic field is generated by the motion of molten iron in the outer core of the Earth. Studying the magnetic field provides insights into the Earth's interior dynamics and processes, such as the movement of molten iron and the generation of magnetic anomalies.</w:t>
-      </w:r>
-    </w:p>
-    <w:p>
-      <w:pPr>
-        <w:pStyle w:val="Tekstas"/>
-      </w:pPr>
-      <w:r>
-        <w:t>Geomagnetic Variations: The Earth's magnetic field is not constant and undergoes variations over time. These variations can be caused by changes in the Earth's core, as well as external factors such as interactions with the solar wind. Understanding these variations is crucial for advancing our knowledge of Earth's geophysics.</w:t>
-      </w:r>
-    </w:p>
-    <w:p>
-      <w:pPr>
-        <w:pStyle w:val="Tekstas"/>
-      </w:pPr>
-      <w:r>
-        <w:t>Space Weather: The Earth's magnetic field interacts with the solar wind, and this interaction can influence space weather phenomena. Space weather events, such as solar flares and geomagnetic storms, can impact satellite operations, communication systems, and power grids on Earth. Studying the Earth's magnetic field helps in better understanding and predicting space weather.</w:t>
-      </w:r>
-    </w:p>
-    <w:p>
-      <w:pPr>
-        <w:pStyle w:val="Tekstas"/>
-      </w:pPr>
-      <w:r>
         <w:t>Navigation and Satellite Technology: Precise knowledge of the Earth's magnetic field is essential for navigation and the operation of satellites. It allows for accurate navigation systems and helps mitigate the effects of magnetic anomalies on satellite instruments.</w:t>
       </w:r>
     </w:p>
@@ -2683,18 +2878,14 @@
         <w:pStyle w:val="Tekstas"/>
       </w:pPr>
       <w:r>
-        <w:t xml:space="preserve">By deploying a constellation of three satellites (Swarm Alpha, Bravo, and Charlie), the mission aims to provide detailed and comprehensive measurements of the Earth's magnetic field. The simultaneous measurements from multiple satellites allow scientists to create high-resolution maps and three-dimensional models of the magnetic field, improving our understanding of its structure and dynamics. </w:t>
-      </w:r>
-      <w:r>
-        <w:lastRenderedPageBreak/>
-        <w:t>The data collected by Swarm contributes to advancements in geophysics, space weather research, and various scientific and practical applications.</w:t>
+        <w:t>By deploying a constellation of three satellites (Swarm Alpha, Bravo, and Charlie), the mission aims to provide detailed and comprehensive measurements of the Earth's magnetic field. The simultaneous measurements from multiple satellites allow scientists to create high-resolution maps and three-dimensional models of the magnetic field, improving our understanding of its structure and dynamics. The data collected by Swarm contributes to advancements in geophysics, space weather research, and various scientific and practical applications.</w:t>
       </w:r>
     </w:p>
     <w:p>
       <w:pPr>
         <w:pStyle w:val="Heading1"/>
       </w:pPr>
-      <w:bookmarkStart w:id="24" w:name="_Toc122685802"/>
+      <w:bookmarkStart w:id="24" w:name="_Toc149511621"/>
       <w:bookmarkEnd w:id="20"/>
       <w:bookmarkEnd w:id="21"/>
       <w:bookmarkEnd w:id="22"/>
@@ -2703,17 +2894,62 @@
         <w:lastRenderedPageBreak/>
         <w:t>Palydov</w:t>
       </w:r>
+      <w:r>
+        <w:t>o architektūra</w:t>
+      </w:r>
       <w:bookmarkEnd w:id="24"/>
-      <w:r>
-        <w:t>o architektūra</w:t>
-      </w:r>
-    </w:p>
-    <w:p>
-      <w:pPr>
-        <w:pStyle w:val="Tekstas"/>
-      </w:pPr>
-      <w:r>
-        <w:t xml:space="preserve">Norint </w:t>
+    </w:p>
+    <w:p>
+      <w:pPr>
+        <w:pStyle w:val="Tekstas"/>
+      </w:pPr>
+      <w:r>
+        <w:t>The satellites are equipped by several instruments to measure the Earth’s magnetic field, to monitor the ionospheric plasma environment and to determine the orbit and orientation of the satellites as best as possible (e.g., by Global Navigation Satellite Systems-GNSS, laser retroreflector, accelerometers).</w:t>
+      </w:r>
+    </w:p>
+    <w:p>
+      <w:pPr>
+        <w:pStyle w:val="Tekstas"/>
+      </w:pPr>
+    </w:p>
+    <w:p>
+      <w:pPr>
+        <w:pStyle w:val="Tekstas"/>
+      </w:pPr>
+      <w:r>
+        <w:t>Each satellite is nine metres long, which a main body covered in solar panels and a four metre boom on which the sensitive magnetic field measuring instruments sit - away from electrical and magnetic interference.</w:t>
+      </w:r>
+      <w:r>
+        <w:t xml:space="preserve"> [ref archk 1]</w:t>
+      </w:r>
+    </w:p>
+    <w:p>
+      <w:pPr>
+        <w:pStyle w:val="Tekstas"/>
+      </w:pPr>
+      <w:r>
+        <w:t>The magnetic field is measured by two instruments - (1) by the scalar instrument at the end of the boom which measures the strength of the field and (2) the vector instrument in the middle of the boom, which measures the direction of the field, using star cameras for accurate orientation of the satellite.</w:t>
+      </w:r>
+    </w:p>
+    <w:p>
+      <w:pPr>
+        <w:pStyle w:val="Tekstas"/>
+      </w:pPr>
+      <w:r>
+        <w:t>In this work, we analysed the data of the Vector Field Magnetometer (VFM) and the Absolute Scalar Magnetometer (ASM) placed at the middle and at the end of a four-meter boom, respectively, both located at the back of each satellite. ESA downloads the raw data from Swarm satellites to the Kiruna and Svalbard stations and processes them in almost real-time (with a delay of 3–4 days only).</w:t>
+      </w:r>
+    </w:p>
+    <w:p>
+      <w:pPr>
+        <w:pStyle w:val="Tekstas"/>
+      </w:pPr>
+    </w:p>
+    <w:p>
+      <w:pPr>
+        <w:pStyle w:val="Tekstas"/>
+      </w:pPr>
+      <w:r>
+        <w:t>The satellites also measures the electric field in the ionosphere using novel Langmuir probes and an electric field instrument sited on the front of the satellite, giving a full physical measurement of the field in the upper atmosphere for the first time.</w:t>
       </w:r>
     </w:p>
     <w:p>
@@ -2739,7 +2975,7 @@
           <w:bdr w:val="none" w:sz="0" w:space="0" w:color="auto" w:frame="1"/>
         </w:rPr>
         <w:drawing>
-          <wp:inline distT="0" distB="0" distL="0" distR="0" wp14:anchorId="5CEDDDC6" wp14:editId="68A2ECC6">
+          <wp:inline distT="0" distB="0" distL="0" distR="0" wp14:anchorId="5CEDDDC6" wp14:editId="5AB128AF">
             <wp:extent cx="5730240" cy="1750695"/>
             <wp:effectExtent l="0" t="0" r="3810" b="1905"/>
             <wp:docPr id="1772377124" name="Picture 1"/>
@@ -2798,16 +3034,63 @@
         <w:pStyle w:val="NormalWeb"/>
         <w:spacing w:before="0" w:beforeAutospacing="0" w:after="0" w:afterAutospacing="0"/>
       </w:pPr>
+    </w:p>
+    <w:p>
+      <w:pPr>
+        <w:pStyle w:val="NormalWeb"/>
+        <w:spacing w:before="0" w:beforeAutospacing="0" w:after="0" w:afterAutospacing="0"/>
+      </w:pPr>
+      <w:r>
+        <w:t>[ref archk 1]</w:t>
+      </w:r>
+      <w:r>
+        <w:t xml:space="preserve"> - </w:t>
+      </w:r>
       <w:hyperlink r:id="rId14" w:history="1">
         <w:r>
           <w:rPr>
             <w:rStyle w:val="Hyperlink"/>
             <w:rFonts w:ascii="Arial" w:hAnsi="Arial"/>
-            <w:color w:val="1155CC"/>
             <w:sz w:val="22"/>
             <w:szCs w:val="22"/>
           </w:rPr>
-          <w:t>http://www.geomag.bgs.ac.uk/education/swarm_overview.html</w:t>
+          <w:t>http://www.geomag.bgs.a</w:t>
+        </w:r>
+        <w:r>
+          <w:rPr>
+            <w:rStyle w:val="Hyperlink"/>
+            <w:rFonts w:ascii="Arial" w:hAnsi="Arial"/>
+            <w:sz w:val="22"/>
+            <w:szCs w:val="22"/>
+          </w:rPr>
+          <w:t>c</w:t>
+        </w:r>
+        <w:r>
+          <w:rPr>
+            <w:rStyle w:val="Hyperlink"/>
+            <w:rFonts w:ascii="Arial" w:hAnsi="Arial"/>
+            <w:sz w:val="22"/>
+            <w:szCs w:val="22"/>
+          </w:rPr>
+          <w:t>.uk/educati</w:t>
+        </w:r>
+        <w:r>
+          <w:rPr>
+            <w:rStyle w:val="Hyperlink"/>
+            <w:rFonts w:ascii="Arial" w:hAnsi="Arial"/>
+            <w:sz w:val="22"/>
+            <w:szCs w:val="22"/>
+          </w:rPr>
+          <w:t>o</w:t>
+        </w:r>
+        <w:r>
+          <w:rPr>
+            <w:rStyle w:val="Hyperlink"/>
+            <w:rFonts w:ascii="Arial" w:hAnsi="Arial"/>
+            <w:sz w:val="22"/>
+            <w:szCs w:val="22"/>
+          </w:rPr>
+          <w:t>n/swarm_overview.html</w:t>
         </w:r>
       </w:hyperlink>
     </w:p>
@@ -2820,6 +3103,104 @@
       <w:pPr>
         <w:pStyle w:val="Tekstas"/>
       </w:pPr>
+      <w:r>
+        <w:t>The Agency provides calibrated magnetic open access data at Level 1b, where the measurements are</w:t>
+      </w:r>
+      <w:r>
+        <w:t xml:space="preserve"> </w:t>
+      </w:r>
+      <w:r>
+        <w:t>provided not only in the instrumental frame but are also oriented in the Earth frame system NEC (North,</w:t>
+      </w:r>
+      <w:r>
+        <w:t xml:space="preserve"> </w:t>
+      </w:r>
+      <w:r>
+        <w:t>East, Centre) at the original sampling frequency of 50 Hz (HR = High Resolution) and resampled at 1 Hz</w:t>
+      </w:r>
+      <w:r>
+        <w:t xml:space="preserve"> </w:t>
+      </w:r>
+      <w:r>
+        <w:t>at the GPS o’clock seconds (LR = Low Resolution).</w:t>
+      </w:r>
+    </w:p>
+    <w:p>
+      <w:pPr>
+        <w:pStyle w:val="Tekstas"/>
+      </w:pPr>
+    </w:p>
+    <w:p>
+      <w:pPr>
+        <w:pStyle w:val="Tekstas"/>
+      </w:pPr>
+    </w:p>
+    <w:p>
+      <w:pPr>
+        <w:pStyle w:val="Tekstas"/>
+      </w:pPr>
+      <w:r>
+        <w:t>Solar panels</w:t>
+      </w:r>
+    </w:p>
+    <w:p>
+      <w:pPr>
+        <w:pStyle w:val="Tekstas"/>
+      </w:pPr>
+      <w:r>
+        <w:t xml:space="preserve">Gps antenos </w:t>
+      </w:r>
+    </w:p>
+    <w:p>
+      <w:pPr>
+        <w:pStyle w:val="Tekstas"/>
+      </w:pPr>
+      <w:r>
+        <w:t>S-band</w:t>
+      </w:r>
+      <w:r>
+        <w:t xml:space="preserve"> </w:t>
+      </w:r>
+      <w:r>
+        <w:rPr>
+          <w:rFonts w:ascii="Arial" w:hAnsi="Arial" w:cs="Arial"/>
+          <w:color w:val="000000"/>
+          <w:sz w:val="22"/>
+          <w:szCs w:val="22"/>
+        </w:rPr>
+        <w:t>Kommunikaciai naudotas S-band kas dabar jau praktikoje nera labai taikomas del savo mazo greicio.</w:t>
+      </w:r>
+    </w:p>
+    <w:p>
+      <w:pPr>
+        <w:pStyle w:val="Tekstas"/>
+      </w:pPr>
+    </w:p>
+    <w:p>
+      <w:pPr>
+        <w:pStyle w:val="Tekstas"/>
+      </w:pPr>
+    </w:p>
+    <w:p>
+      <w:pPr>
+        <w:pStyle w:val="Tekstas"/>
+      </w:pPr>
+      <w:r>
+        <w:t>Akseleroetras</w:t>
+      </w:r>
+    </w:p>
+    <w:p>
+      <w:pPr>
+        <w:pStyle w:val="Tekstas"/>
+      </w:pPr>
+      <w:r>
+        <w:t>Laser retro</w:t>
+      </w:r>
+    </w:p>
+    <w:p>
+      <w:pPr>
+        <w:pStyle w:val="Tekstas"/>
+      </w:pPr>
     </w:p>
     <w:p>
       <w:pPr>
@@ -2831,185 +3212,135 @@
         <w:pStyle w:val="Heading2"/>
       </w:pPr>
       <w:r>
-        <w:t>Vibraciniai testai</w:t>
-      </w:r>
-    </w:p>
-    <w:p>
-      <w:pPr>
-        <w:pStyle w:val="Tekstas"/>
-      </w:pPr>
-      <w:r>
-        <w:t xml:space="preserve">Visiems pagamintiems </w:t>
-      </w:r>
-      <w:r>
-        <w:t xml:space="preserve">palydovams yra </w:t>
-      </w:r>
-      <w:r>
-        <w:t>vykdomi</w:t>
-      </w:r>
-      <w:r>
-        <w:t xml:space="preserve"> sistemos lygio mechaniniai bandymai atliekant vibracijos bandymus</w:t>
-      </w:r>
-      <w:r>
-        <w:t>. Šių bandymų tikslas yra įsitikinti</w:t>
-      </w:r>
-      <w:r>
-        <w:t xml:space="preserve">, kad </w:t>
-      </w:r>
-      <w:r>
-        <w:t xml:space="preserve">pilnai surinktas palydovas </w:t>
-      </w:r>
-      <w:r>
-        <w:t>išgyvens</w:t>
-      </w:r>
-    </w:p>
-    <w:p>
-      <w:pPr>
-        <w:pStyle w:val="Tekstas"/>
-      </w:pPr>
-      <w:r>
-        <w:t xml:space="preserve">. </w:t>
-      </w:r>
-      <w:r>
-        <w:t>Jų metu yra vykdomi aukšto „g“ smūgio bandymai norint patikrinti posistemių ir komponentų patikimumą</w:t>
-      </w:r>
+        <w:t xml:space="preserve">Pagrindinė naudingoji apkrova (angl. </w:t>
+      </w:r>
+      <w:r>
+        <w:rPr>
+          <w:i/>
+          <w:iCs/>
+        </w:rPr>
+        <w:t>payload</w:t>
+      </w:r>
+      <w:r>
+        <w:t>)</w:t>
+      </w:r>
+    </w:p>
+    <w:p>
+      <w:pPr>
+        <w:pStyle w:val="Tekstas"/>
+      </w:pPr>
+      <w:r>
+        <w:t>Tie du magnetometrai</w:t>
+      </w:r>
+      <w:r>
+        <w:t>.</w:t>
+      </w:r>
+    </w:p>
+    <w:p>
+      <w:pPr>
+        <w:pStyle w:val="Tekstas"/>
+      </w:pPr>
+      <w:r>
+        <w:t>Vector Field Magnetometer (VFM) and the Absolute Scalar Magnetometer (ASM) placed at the middle and at the end of a four-meter boom, respectively</w:t>
+      </w:r>
+    </w:p>
+    <w:p>
+      <w:pPr>
+        <w:pStyle w:val="Tekstas"/>
+      </w:pPr>
+    </w:p>
+    <w:p>
+      <w:pPr>
+        <w:pStyle w:val="Tekstas"/>
+      </w:pPr>
     </w:p>
     <w:p>
       <w:pPr>
         <w:pStyle w:val="Heading2"/>
       </w:pPr>
       <w:r>
-        <w:t>Radiacijos testai</w:t>
-      </w:r>
-    </w:p>
-    <w:p>
-      <w:pPr>
-        <w:pStyle w:val="Tekstas"/>
-        <w:rPr>
-          <w:rFonts w:eastAsia="Times New Roman"/>
-          <w:szCs w:val="20"/>
-        </w:rPr>
-      </w:pPr>
-      <w:r>
-        <w:t xml:space="preserve">Kosminė spinduliuotė </w:t>
-      </w:r>
-    </w:p>
-    <w:p>
-      <w:pPr>
-        <w:pStyle w:val="Tekstas"/>
-      </w:pPr>
-      <w:r>
-        <w:t xml:space="preserve">luoksnį </w:t>
-      </w:r>
-      <w:r>
-        <w:t>aplink palydovą</w:t>
-      </w:r>
-      <w:r>
-        <w:t xml:space="preserve">. </w:t>
+        <w:t>Modeliai ir skaičiavimai</w:t>
+      </w:r>
+    </w:p>
+    <w:p>
+      <w:pPr>
+        <w:pStyle w:val="Tekstas"/>
+      </w:pPr>
+      <w:r>
+        <w:t xml:space="preserve">Kadangi sukurti realias </w:t>
+      </w:r>
+    </w:p>
+    <w:p>
+      <w:pPr>
+        <w:pStyle w:val="Tekstas"/>
+      </w:pPr>
+    </w:p>
+    <w:p>
+      <w:pPr>
+        <w:pStyle w:val="Heading1"/>
+        <w:rPr>
+          <w:highlight w:val="yellow"/>
+        </w:rPr>
+      </w:pPr>
+      <w:bookmarkStart w:id="25" w:name="_Toc149511622"/>
+      <w:r>
+        <w:rPr>
+          <w:highlight w:val="yellow"/>
+        </w:rPr>
+        <w:lastRenderedPageBreak/>
+        <w:t>Realūs panaudojimai</w:t>
+      </w:r>
+      <w:bookmarkEnd w:id="25"/>
+    </w:p>
+    <w:p>
+      <w:pPr>
+        <w:pStyle w:val="Tekstas"/>
+        <w:rPr>
+          <w:highlight w:val="yellow"/>
+        </w:rPr>
+      </w:pPr>
+      <w:r>
+        <w:rPr>
+          <w:highlight w:val="yellow"/>
+        </w:rPr>
+        <w:t xml:space="preserve">Detaliau </w:t>
+      </w:r>
+      <w:r>
+        <w:rPr>
+          <w:highlight w:val="yellow"/>
+        </w:rPr>
+        <w:t xml:space="preserve">šiame </w:t>
+      </w:r>
+      <w:r>
+        <w:rPr>
+          <w:highlight w:val="yellow"/>
+        </w:rPr>
+        <w:t xml:space="preserve">darbe yra </w:t>
       </w:r>
     </w:p>
     <w:p>
       <w:pPr>
         <w:pStyle w:val="Heading2"/>
-      </w:pPr>
-      <w:r>
-        <w:t xml:space="preserve">Šiluminio </w:t>
-      </w:r>
-      <w:r>
-        <w:t>vakuumo</w:t>
-      </w:r>
-      <w:r>
-        <w:t xml:space="preserve"> testai</w:t>
-      </w:r>
-    </w:p>
-    <w:p>
-      <w:pPr>
-        <w:pStyle w:val="Tekstas"/>
-      </w:pPr>
-      <w:r>
-        <w:t xml:space="preserve">Šiluminės vakuuminės </w:t>
-      </w:r>
-    </w:p>
-    <w:p>
-      <w:pPr>
-        <w:pStyle w:val="Tekstas"/>
-      </w:pPr>
-      <w:r>
-        <w:t>būti pastebėtas šiluminio vakuumo testų met</w:t>
-      </w:r>
-      <w:r>
-        <w:t>u</w:t>
-      </w:r>
-      <w:r>
-        <w:t xml:space="preserve"> ir taip užkirsti kelią gedimams.</w:t>
-      </w:r>
-    </w:p>
-    <w:p>
-      <w:pPr>
-        <w:pStyle w:val="Heading2"/>
-      </w:pPr>
-      <w:r>
-        <w:t>Atliekam</w:t>
-      </w:r>
-      <w:r>
-        <w:t>i modeliavimų bandymai</w:t>
-      </w:r>
-    </w:p>
-    <w:p>
-      <w:pPr>
-        <w:pStyle w:val="Tekstas"/>
-      </w:pPr>
-      <w:r>
-        <w:t xml:space="preserve">Kadangi sukurti realias </w:t>
-      </w:r>
-    </w:p>
-    <w:p>
-      <w:pPr>
-        <w:pStyle w:val="Tekstas"/>
-      </w:pPr>
-      <w:r>
-        <w:t>reikalavimus.</w:t>
-      </w:r>
-    </w:p>
-    <w:p>
-      <w:pPr>
-        <w:pStyle w:val="Heading1"/>
-      </w:pPr>
-      <w:bookmarkStart w:id="25" w:name="_Toc122685803"/>
-      <w:r>
-        <w:lastRenderedPageBreak/>
-        <w:t>Palydovų patikimumo užtikrinimas</w:t>
-      </w:r>
-      <w:bookmarkEnd w:id="25"/>
-      <w:r>
+        <w:rPr>
+          <w:highlight w:val="yellow"/>
+        </w:rPr>
+      </w:pPr>
+      <w:r>
+        <w:rPr>
+          <w:highlight w:val="yellow"/>
+        </w:rPr>
         <w:t xml:space="preserve"> </w:t>
       </w:r>
-    </w:p>
-    <w:p>
-      <w:pPr>
-        <w:pStyle w:val="Tekstas"/>
-      </w:pPr>
-      <w:r>
-        <w:t xml:space="preserve">Detaliau </w:t>
-      </w:r>
-      <w:r>
-        <w:t xml:space="preserve">šiame </w:t>
-      </w:r>
-      <w:r>
-        <w:t xml:space="preserve">darbe yra nagrinėjami programinės </w:t>
-      </w:r>
-    </w:p>
-    <w:p>
-      <w:pPr>
-        <w:pStyle w:val="Heading2"/>
-      </w:pPr>
-      <w:r>
-        <w:t xml:space="preserve"> </w:t>
-      </w:r>
-      <w:r>
+      <w:r>
+        <w:rPr>
+          <w:highlight w:val="yellow"/>
+        </w:rPr>
         <w:t>P</w:t>
       </w:r>
       <w:r>
+        <w:rPr>
+          <w:highlight w:val="yellow"/>
+        </w:rPr>
         <w:t>avyzdys</w:t>
       </w:r>
     </w:p>
@@ -3022,24 +3353,161 @@
       <w:bookmarkStart w:id="28" w:name="_Toc503651314"/>
       <w:bookmarkStart w:id="29" w:name="_Toc505346890"/>
       <w:r>
-        <w:t>Lorema as asd</w:t>
-      </w:r>
-    </w:p>
-    <w:p>
-      <w:pPr>
-        <w:pStyle w:val="Tekstas"/>
-      </w:pPr>
-    </w:p>
-    <w:p>
-      <w:pPr>
-        <w:pStyle w:val="Tekstas"/>
-      </w:pPr>
+        <w:t>Furthermore, the Swarm Bravo</w:t>
+      </w:r>
+      <w:r>
+        <w:t xml:space="preserve"> </w:t>
+      </w:r>
+      <w:r>
+        <w:t>satellite, i.e., that one at highest orbit, passed above the epicentral area 15 min before the earthquake</w:t>
+      </w:r>
+      <w:r>
+        <w:t xml:space="preserve"> </w:t>
+      </w:r>
+      <w:r>
+        <w:t>and detected an anomaly mainly in the Y component. These analyses applied to the Ridgecrest</w:t>
+      </w:r>
+      <w:r>
+        <w:t xml:space="preserve"> </w:t>
+      </w:r>
+      <w:r>
+        <w:t>earthquake not only intend to better understand the physical processes behind the preparation</w:t>
+      </w:r>
+      <w:r>
+        <w:t xml:space="preserve"> </w:t>
+      </w:r>
+      <w:r>
+        <w:t>phase of the medium-large earthquakes in the world, but also demonstrate the usefulness of a</w:t>
+      </w:r>
+      <w:r>
+        <w:t xml:space="preserve"> </w:t>
+      </w:r>
+      <w:r>
+        <w:t>satellite constellation to monitor the ionospheric activity and, in the future, to possibly make reliable</w:t>
+      </w:r>
+      <w:r>
+        <w:t xml:space="preserve"> </w:t>
+      </w:r>
+      <w:r>
+        <w:t>earthquake forecasting.</w:t>
+      </w:r>
+    </w:p>
+    <w:p>
+      <w:pPr>
+        <w:pStyle w:val="Tekstas"/>
+      </w:pPr>
+    </w:p>
+    <w:p>
+      <w:pPr>
+        <w:pStyle w:val="Tekstas"/>
+      </w:pPr>
+      <w:r>
+        <w:t>In order to extract magnetic anomalies possibly related to the major seismic events, we need to</w:t>
+      </w:r>
+      <w:r>
+        <w:t xml:space="preserve"> </w:t>
+      </w:r>
+      <w:r>
+        <w:t>remove the main magnetic field. We then apply an approach successfully used in previous works</w:t>
+      </w:r>
+      <w:r>
+        <w:t xml:space="preserve"> </w:t>
+      </w:r>
+      <w:r>
+        <w:t>and well described in the Methods section of [15] under the name of the MASS (MAgnetic Swarm</w:t>
+      </w:r>
+      <w:r>
+        <w:t xml:space="preserve"> </w:t>
+      </w:r>
+      <w:r>
+        <w:t>anomaly detection by Spline analysis) algorithm.</w:t>
+      </w:r>
+    </w:p>
+    <w:p>
+      <w:pPr>
+        <w:pStyle w:val="Tekstas"/>
+      </w:pPr>
+    </w:p>
+    <w:p>
+      <w:pPr>
+        <w:pStyle w:val="Heading2"/>
+      </w:pPr>
+      <w:r>
+        <w:t>Duomenys</w:t>
+      </w:r>
+    </w:p>
+    <w:p>
+      <w:pPr>
+        <w:pStyle w:val="Tekstas"/>
+      </w:pPr>
+    </w:p>
+    <w:p>
+      <w:pPr>
+        <w:pStyle w:val="NormalWeb"/>
+        <w:spacing w:before="0" w:beforeAutospacing="0" w:after="0" w:afterAutospacing="0"/>
+        <w:rPr>
+          <w:lang w:val="en-GB"/>
+        </w:rPr>
+      </w:pPr>
+      <w:r>
+        <w:rPr>
+          <w:rFonts w:ascii="Arial" w:hAnsi="Arial" w:cs="Arial"/>
+          <w:color w:val="000000"/>
+          <w:sz w:val="22"/>
+          <w:szCs w:val="22"/>
+        </w:rPr>
+        <w:t>Misijos duomenys yra viesai pasiekiami</w:t>
+      </w:r>
+    </w:p>
+    <w:p>
+      <w:pPr>
+        <w:pStyle w:val="Tekstas"/>
+      </w:pPr>
+    </w:p>
+    <w:p>
+      <w:pPr>
+        <w:pStyle w:val="Tekstas"/>
+      </w:pPr>
+    </w:p>
+    <w:p>
+      <w:pPr>
+        <w:pStyle w:val="Tekstas"/>
+      </w:pPr>
+      <w:hyperlink r:id="rId15" w:history="1">
+        <w:r>
+          <w:rPr>
+            <w:rStyle w:val="Hyperlink"/>
+          </w:rPr>
+          <w:t>https://earth-planets-space.springeropen.com/articles/10.5047/eps.2013.07.011</w:t>
+        </w:r>
+      </w:hyperlink>
+    </w:p>
+    <w:p>
+      <w:pPr>
+        <w:pStyle w:val="Tekstas"/>
+      </w:pPr>
+    </w:p>
+    <w:p>
+      <w:pPr>
+        <w:pStyle w:val="Tekstas"/>
+      </w:pPr>
+      <w:r>
+        <w:t>Nauojami space weather aptikimams kad galima butu isjungti satus kitus:</w:t>
+      </w:r>
+    </w:p>
+    <w:p>
+      <w:pPr>
+        <w:pStyle w:val="Tekstas"/>
+      </w:pPr>
+      <w:r>
+        <w:t>https://link.springer.com/article/10.1007/s11214-022-00916-0#Sec8</w:t>
+      </w:r>
     </w:p>
     <w:p>
       <w:pPr>
         <w:pStyle w:val="Antratbenr"/>
       </w:pPr>
-      <w:bookmarkStart w:id="30" w:name="_Toc122685804"/>
+      <w:bookmarkStart w:id="30" w:name="_Toc149511623"/>
       <w:r>
         <w:rPr>
           <w:highlight w:val="yellow"/>
@@ -3124,8 +3592,11 @@
       <w:pPr>
         <w:pStyle w:val="Antratbenr"/>
       </w:pPr>
-      <w:bookmarkStart w:id="35" w:name="_Toc122685805"/>
-      <w:r>
+      <w:bookmarkStart w:id="35" w:name="_Toc149511624"/>
+      <w:r>
+        <w:rPr>
+          <w:highlight w:val="red"/>
+        </w:rPr>
         <w:lastRenderedPageBreak/>
         <w:t>Literatūros sąrašas</w:t>
       </w:r>
@@ -3281,8 +3752,8 @@
       </w:r>
     </w:p>
     <w:sectPr>
-      <w:footerReference w:type="default" r:id="rId15"/>
-      <w:footerReference w:type="first" r:id="rId16"/>
+      <w:footerReference w:type="default" r:id="rId16"/>
+      <w:footerReference w:type="first" r:id="rId17"/>
       <w:pgSz w:w="11906" w:h="16838" w:code="9"/>
       <w:pgMar w:top="1134" w:right="567" w:bottom="1134" w:left="1701" w:header="720" w:footer="720" w:gutter="0"/>
       <w:cols w:space="720"/>
@@ -6462,6 +6933,18 @@
       <w:lang w:eastAsia="lt-LT"/>
     </w:rPr>
   </w:style>
+  <w:style w:type="character" w:styleId="FollowedHyperlink">
+    <w:name w:val="FollowedHyperlink"/>
+    <w:basedOn w:val="DefaultParagraphFont"/>
+    <w:uiPriority w:val="99"/>
+    <w:semiHidden/>
+    <w:unhideWhenUsed/>
+    <w:rsid w:val="00F911B1"/>
+    <w:rPr>
+      <w:color w:val="954F72" w:themeColor="followedHyperlink"/>
+      <w:u w:val="single"/>
+    </w:rPr>
+  </w:style>
 </w:styles>
 </file>
 
@@ -6747,18 +7230,6 @@
 </file>
 
 <file path=customXml/item3.xml><?xml version="1.0" encoding="utf-8"?>
-<b:Sources xmlns:b="http://schemas.openxmlformats.org/officeDocument/2006/bibliography" xmlns="http://schemas.openxmlformats.org/officeDocument/2006/bibliography" SelectedStyle="\APASixthEditionOfficeOnline.xsl" StyleName="APA" Version="6"/>
-</file>
-
-<file path=customXml/item4.xml><?xml version="1.0" encoding="utf-8"?>
-<p:properties xmlns:p="http://schemas.microsoft.com/office/2006/metadata/properties" xmlns:xsi="http://www.w3.org/2001/XMLSchema-instance" xmlns:pc="http://schemas.microsoft.com/office/infopath/2007/PartnerControls">
-  <documentManagement>
-    <Modifikuoti xmlns="6f570473-4b36-4c39-a776-03401f4bff93" xsi:nil="true"/>
-  </documentManagement>
-</p:properties>
-</file>
-
-<file path=customXml/item5.xml><?xml version="1.0" encoding="utf-8"?>
 <ct:contentTypeSchema xmlns:ct="http://schemas.microsoft.com/office/2006/metadata/contentType" xmlns:ma="http://schemas.microsoft.com/office/2006/metadata/properties/metaAttributes" ct:_="" ma:_="" ma:contentTypeName="Dokumentas" ma:contentTypeID="0x01010085A0B56825ACE44AA56534054A45F39F" ma:contentTypeVersion="16" ma:contentTypeDescription="Kurkite naują dokumentą." ma:contentTypeScope="" ma:versionID="af5a762cd9ff50b6a08d36f9c4c905e0">
   <xsd:schema xmlns:xsd="http://www.w3.org/2001/XMLSchema" xmlns:xs="http://www.w3.org/2001/XMLSchema" xmlns:p="http://schemas.microsoft.com/office/2006/metadata/properties" xmlns:ns2="620836a7-bc45-472c-88d2-4326827033e8" xmlns:ns3="6f570473-4b36-4c39-a776-03401f4bff93" targetNamespace="http://schemas.microsoft.com/office/2006/metadata/properties" ma:root="true" ma:fieldsID="f1c764103dade80e512ed8409fb7d386" ns2:_="" ns3:_="">
     <xsd:import namespace="620836a7-bc45-472c-88d2-4326827033e8"/>
@@ -7001,6 +7472,18 @@
 </ct:contentTypeSchema>
 </file>
 
+<file path=customXml/item4.xml><?xml version="1.0" encoding="utf-8"?>
+<p:properties xmlns:p="http://schemas.microsoft.com/office/2006/metadata/properties" xmlns:xsi="http://www.w3.org/2001/XMLSchema-instance" xmlns:pc="http://schemas.microsoft.com/office/infopath/2007/PartnerControls">
+  <documentManagement>
+    <Modifikuoti xmlns="6f570473-4b36-4c39-a776-03401f4bff93" xsi:nil="true"/>
+  </documentManagement>
+</p:properties>
+</file>
+
+<file path=customXml/item5.xml><?xml version="1.0" encoding="utf-8"?>
+<b:Sources xmlns:b="http://schemas.openxmlformats.org/officeDocument/2006/bibliography" xmlns="http://schemas.openxmlformats.org/officeDocument/2006/bibliography" SelectedStyle="\APASixthEditionOfficeOnline.xsl" StyleName="APA" Version="6"/>
+</file>
+
 <file path=customXml/itemProps1.xml><?xml version="1.0" encoding="utf-8"?>
 <ds:datastoreItem xmlns:ds="http://schemas.openxmlformats.org/officeDocument/2006/customXml" ds:itemID="{55AF091B-3C7A-41E3-B477-F2FDAA23CFDA}">
   <ds:schemaRefs>
@@ -7018,24 +7501,6 @@
 </file>
 
 <file path=customXml/itemProps3.xml><?xml version="1.0" encoding="utf-8"?>
-<ds:datastoreItem xmlns:ds="http://schemas.openxmlformats.org/officeDocument/2006/customXml" ds:itemID="{66C6F4A6-A7D1-4774-89B1-4CAF693D5996}">
-  <ds:schemaRefs>
-    <ds:schemaRef ds:uri="http://schemas.openxmlformats.org/officeDocument/2006/bibliography"/>
-  </ds:schemaRefs>
-</ds:datastoreItem>
-</file>
-
-<file path=customXml/itemProps4.xml><?xml version="1.0" encoding="utf-8"?>
-<ds:datastoreItem xmlns:ds="http://schemas.openxmlformats.org/officeDocument/2006/customXml" ds:itemID="{949D7D1B-3ED7-4FCF-84CC-168C035D517F}">
-  <ds:schemaRefs>
-    <ds:schemaRef ds:uri="http://schemas.microsoft.com/office/2006/metadata/properties"/>
-    <ds:schemaRef ds:uri="http://schemas.microsoft.com/office/infopath/2007/PartnerControls"/>
-    <ds:schemaRef ds:uri="6f570473-4b36-4c39-a776-03401f4bff93"/>
-  </ds:schemaRefs>
-</ds:datastoreItem>
-</file>
-
-<file path=customXml/itemProps5.xml><?xml version="1.0" encoding="utf-8"?>
 <ds:datastoreItem xmlns:ds="http://schemas.openxmlformats.org/officeDocument/2006/customXml" ds:itemID="{E17CE84B-92C8-4A04-A7D1-CADEB53C304F}">
   <ds:schemaRefs>
     <ds:schemaRef ds:uri="http://schemas.microsoft.com/office/2006/metadata/contentType"/>
@@ -7052,4 +7517,22 @@
     <ds:schemaRef ds:uri="http://schemas.microsoft.com/internal/obd"/>
   </ds:schemaRefs>
 </ds:datastoreItem>
+</file>
+
+<file path=customXml/itemProps4.xml><?xml version="1.0" encoding="utf-8"?>
+<ds:datastoreItem xmlns:ds="http://schemas.openxmlformats.org/officeDocument/2006/customXml" ds:itemID="{949D7D1B-3ED7-4FCF-84CC-168C035D517F}">
+  <ds:schemaRefs>
+    <ds:schemaRef ds:uri="http://schemas.microsoft.com/office/2006/metadata/properties"/>
+    <ds:schemaRef ds:uri="http://schemas.microsoft.com/office/infopath/2007/PartnerControls"/>
+    <ds:schemaRef ds:uri="6f570473-4b36-4c39-a776-03401f4bff93"/>
+  </ds:schemaRefs>
+</ds:datastoreItem>
+</file>
+
+<file path=customXml/itemProps5.xml><?xml version="1.0" encoding="utf-8"?>
+<ds:datastoreItem xmlns:ds="http://schemas.openxmlformats.org/officeDocument/2006/customXml" ds:itemID="{66C6F4A6-A7D1-4774-89B1-4CAF693D5996}">
+  <ds:schemaRefs>
+    <ds:schemaRef ds:uri="http://schemas.openxmlformats.org/officeDocument/2006/bibliography"/>
+  </ds:schemaRefs>
+</ds:datastoreItem>
 </file>
</xml_diff>

<commit_message>
feat: worked on the start of report
</commit_message>
<xml_diff>
--- a/Indvidualus_darbas/reportEsaSwarmSats.docx
+++ b/Indvidualus_darbas/reportEsaSwarmSats.docx
@@ -492,7 +492,7 @@
           <w:kern w:val="2"/>
           <w:sz w:val="22"/>
           <w:szCs w:val="22"/>
-          <w:lang w:val="en-GB" w:eastAsia="en-GB"/>
+          <w:lang w:eastAsia="en-GB"/>
           <w14:ligatures w14:val="standardContextual"/>
         </w:rPr>
       </w:pPr>
@@ -564,7 +564,7 @@
           <w:kern w:val="2"/>
           <w:sz w:val="22"/>
           <w:szCs w:val="22"/>
-          <w:lang w:val="en-GB" w:eastAsia="en-GB"/>
+          <w:lang w:eastAsia="en-GB"/>
           <w14:ligatures w14:val="standardContextual"/>
         </w:rPr>
       </w:pPr>
@@ -627,7 +627,7 @@
           <w:kern w:val="2"/>
           <w:sz w:val="22"/>
           <w:szCs w:val="22"/>
-          <w:lang w:val="en-GB" w:eastAsia="en-GB"/>
+          <w:lang w:eastAsia="en-GB"/>
           <w14:ligatures w14:val="standardContextual"/>
         </w:rPr>
       </w:pPr>
@@ -690,7 +690,7 @@
           <w:kern w:val="2"/>
           <w:sz w:val="22"/>
           <w:szCs w:val="22"/>
-          <w:lang w:val="en-GB" w:eastAsia="en-GB"/>
+          <w:lang w:eastAsia="en-GB"/>
           <w14:ligatures w14:val="standardContextual"/>
         </w:rPr>
       </w:pPr>
@@ -708,7 +708,7 @@
             <w:kern w:val="2"/>
             <w:sz w:val="22"/>
             <w:szCs w:val="22"/>
-            <w:lang w:val="en-GB" w:eastAsia="en-GB"/>
+            <w:lang w:eastAsia="en-GB"/>
             <w14:ligatures w14:val="standardContextual"/>
           </w:rPr>
           <w:tab/>
@@ -771,7 +771,7 @@
           <w:kern w:val="2"/>
           <w:sz w:val="22"/>
           <w:szCs w:val="22"/>
-          <w:lang w:val="en-GB" w:eastAsia="en-GB"/>
+          <w:lang w:eastAsia="en-GB"/>
           <w14:ligatures w14:val="standardContextual"/>
         </w:rPr>
       </w:pPr>
@@ -789,7 +789,7 @@
             <w:kern w:val="2"/>
             <w:sz w:val="22"/>
             <w:szCs w:val="22"/>
-            <w:lang w:val="en-GB" w:eastAsia="en-GB"/>
+            <w:lang w:eastAsia="en-GB"/>
             <w14:ligatures w14:val="standardContextual"/>
           </w:rPr>
           <w:tab/>
@@ -852,7 +852,7 @@
           <w:kern w:val="2"/>
           <w:sz w:val="22"/>
           <w:szCs w:val="22"/>
-          <w:lang w:val="en-GB" w:eastAsia="en-GB"/>
+          <w:lang w:eastAsia="en-GB"/>
           <w14:ligatures w14:val="standardContextual"/>
         </w:rPr>
       </w:pPr>
@@ -871,7 +871,7 @@
             <w:kern w:val="2"/>
             <w:sz w:val="22"/>
             <w:szCs w:val="22"/>
-            <w:lang w:val="en-GB" w:eastAsia="en-GB"/>
+            <w:lang w:eastAsia="en-GB"/>
             <w14:ligatures w14:val="standardContextual"/>
           </w:rPr>
           <w:tab/>
@@ -935,7 +935,7 @@
           <w:kern w:val="2"/>
           <w:sz w:val="22"/>
           <w:szCs w:val="22"/>
-          <w:lang w:val="en-GB" w:eastAsia="en-GB"/>
+          <w:lang w:eastAsia="en-GB"/>
           <w14:ligatures w14:val="standardContextual"/>
         </w:rPr>
       </w:pPr>
@@ -999,7 +999,7 @@
           <w:kern w:val="2"/>
           <w:sz w:val="22"/>
           <w:szCs w:val="22"/>
-          <w:lang w:val="en-GB" w:eastAsia="en-GB"/>
+          <w:lang w:eastAsia="en-GB"/>
           <w14:ligatures w14:val="standardContextual"/>
         </w:rPr>
       </w:pPr>
@@ -1074,16 +1074,16 @@
       <w:pPr>
         <w:pStyle w:val="Antratbenr"/>
       </w:pPr>
-      <w:bookmarkStart w:id="0" w:name="_Toc503646966"/>
-      <w:bookmarkStart w:id="1" w:name="_Toc503648356"/>
-      <w:bookmarkStart w:id="2" w:name="_Toc503651300"/>
-      <w:bookmarkStart w:id="3" w:name="_Toc505346876"/>
-      <w:bookmarkStart w:id="4" w:name="_Toc149511617"/>
+      <w:bookmarkStart w:id="0" w:name="_Toc149511617"/>
+      <w:bookmarkStart w:id="1" w:name="_Toc503646966"/>
+      <w:bookmarkStart w:id="2" w:name="_Toc503648356"/>
+      <w:bookmarkStart w:id="3" w:name="_Toc503651300"/>
+      <w:bookmarkStart w:id="4" w:name="_Toc505346876"/>
       <w:r>
         <w:lastRenderedPageBreak/>
         <w:t>Paveikslų sąrašas</w:t>
       </w:r>
-      <w:bookmarkEnd w:id="4"/>
+      <w:bookmarkEnd w:id="0"/>
     </w:p>
     <w:p>
       <w:pPr>
@@ -1846,6 +1846,20 @@
           <w:highlight w:val="yellow"/>
         </w:rPr>
       </w:pPr>
+      <w:r>
+        <w:rPr>
+          <w:highlight w:val="yellow"/>
+        </w:rPr>
+        <w:t>AOCS –</w:t>
+      </w:r>
+    </w:p>
+    <w:p>
+      <w:pPr>
+        <w:pStyle w:val="Tekstas"/>
+        <w:rPr>
+          <w:highlight w:val="yellow"/>
+        </w:rPr>
+      </w:pPr>
     </w:p>
     <w:p>
       <w:pPr>
@@ -2065,10 +2079,10 @@
         <w:lastRenderedPageBreak/>
         <w:t>Įvadas</w:t>
       </w:r>
-      <w:bookmarkEnd w:id="0"/>
       <w:bookmarkEnd w:id="1"/>
       <w:bookmarkEnd w:id="2"/>
       <w:bookmarkEnd w:id="3"/>
+      <w:bookmarkEnd w:id="4"/>
       <w:bookmarkEnd w:id="6"/>
     </w:p>
     <w:p>
@@ -2080,26 +2094,93 @@
       <w:bookmarkStart w:id="9" w:name="_Toc503651301"/>
       <w:bookmarkStart w:id="10" w:name="_Toc505346877"/>
       <w:r>
-        <w:t>The outer fluid core of our planet is where the majority of the Earth's magnetic field originates. It is produced by a self-sustaining dynamo process that uses molten iron moving in turbulent motions. However, the major component of the field outside the core, the magnetic dipole component, is currently falling at a rate that would likely be ten times faster than its natural decline were the dynamo to be turned off. In the past 150 years, there has been an approximately 8% decline in the dipole moment.</w:t>
-      </w:r>
-    </w:p>
-    <w:p>
-      <w:pPr>
-        <w:pStyle w:val="Tekstas"/>
-      </w:pPr>
-    </w:p>
-    <w:p>
-      <w:pPr>
-        <w:pStyle w:val="Tekstas"/>
-      </w:pPr>
-      <w:r>
-        <w:t>At a pace similar to that of magnetic reversals, this pattern is still present today. In the South Atlantic Anomaly, where the field is already the weakest, this loss has contributed to much bigger regional shifts, by as much as 10% over the last 20 years, when combined with non-dipole changes.</w:t>
-      </w:r>
-    </w:p>
-    <w:p>
-      <w:pPr>
-        <w:pStyle w:val="Tekstas"/>
-      </w:pPr>
+        <w:t>PERRASYTI???  -&gt; akcentuoti kam reikalingas magnetins laukas ir jo zinojimas</w:t>
+      </w:r>
+    </w:p>
+    <w:p>
+      <w:pPr>
+        <w:pStyle w:val="Tekstas"/>
+      </w:pPr>
+    </w:p>
+    <w:p>
+      <w:pPr>
+        <w:pStyle w:val="Tekstas"/>
+      </w:pPr>
+      <w:r>
+        <w:t>M</w:t>
+      </w:r>
+      <w:r>
+        <w:t>ūsų planetos šerdis yra ta vieta, kur atsiranda didžioji dalis Žemės magnetinio lauko. Jis gaminamas savaim</w:t>
+      </w:r>
+      <w:r>
+        <w:t xml:space="preserve">io </w:t>
+      </w:r>
+      <w:r>
+        <w:t xml:space="preserve">dinamo proceso metu, </w:t>
+      </w:r>
+      <w:r>
+        <w:rPr>
+          <w:highlight w:val="yellow"/>
+        </w:rPr>
+        <w:t>kai naudojama išlydyta geležis, judanti turbulenciniais judesiais</w:t>
+      </w:r>
+      <w:r>
+        <w:t xml:space="preserve">. Tačiau pagrindinis </w:t>
+      </w:r>
+      <w:r>
+        <w:t xml:space="preserve">magnetinio </w:t>
+      </w:r>
+      <w:r>
+        <w:t xml:space="preserve">lauko komponentas, esantis už šerdies, </w:t>
+      </w:r>
+      <w:r>
+        <w:t xml:space="preserve">yra magnetinis </w:t>
+      </w:r>
+      <w:r>
+        <w:t>dipol</w:t>
+      </w:r>
+      <w:r>
+        <w:t>is. Šis</w:t>
+      </w:r>
+      <w:r>
+        <w:t xml:space="preserve"> komponentas, šiuo metu krinta greičiu, </w:t>
+      </w:r>
+      <w:r>
+        <w:t>nei kažkada anksčiau</w:t>
+      </w:r>
+      <w:r>
+        <w:t xml:space="preserve">. Per pastaruosius </w:t>
+      </w:r>
+      <w:r>
+        <w:rPr>
+          <w:highlight w:val="red"/>
+        </w:rPr>
+        <w:t>150 metų dipolio momentas sumažėjo maždaug</w:t>
+      </w:r>
+      <w:r>
+        <w:t xml:space="preserve"> 8%.</w:t>
+      </w:r>
+    </w:p>
+    <w:p>
+      <w:pPr>
+        <w:pStyle w:val="Tekstas"/>
+      </w:pPr>
+      <w:r>
+        <w:t>Pietų Atlanto anomalijoje, kur laukas ir taip yra silpniausias, šis praradimas prisidėjo prie daug didesnių regioninių poslinkių – net 10 % per pastaruosius 20 metų, kartu su nedipoliais pokyčiais.</w:t>
+      </w:r>
+    </w:p>
+    <w:p>
+      <w:pPr>
+        <w:pStyle w:val="Tekstas"/>
+      </w:pPr>
+    </w:p>
+    <w:p>
+      <w:pPr>
+        <w:pStyle w:val="Tekstas"/>
+      </w:pPr>
+      <w:r>
+        <w:t>Būtent todėl žemės magnetinis laukas yra begalo svasbus.</w:t>
+      </w:r>
     </w:p>
     <w:p>
       <w:pPr>
@@ -2121,10 +2202,7 @@
         <w:t>nėtai, negalime nepasigilinti</w:t>
       </w:r>
       <w:r>
-        <w:t xml:space="preserve"> į Europos kosmoso agentūros (ESA) inovatyvią </w:t>
-      </w:r>
-      <w:r>
-        <w:t>misją</w:t>
+        <w:t xml:space="preserve"> į Europos kosmoso agentūros (ESA) inovatyvią misją</w:t>
       </w:r>
       <w:r>
         <w:t xml:space="preserve"> –</w:t>
@@ -2229,13 +2307,7 @@
       <w:bookmarkStart w:id="14" w:name="_Toc503651302"/>
       <w:bookmarkStart w:id="15" w:name="_Toc505346878"/>
       <w:r>
-        <w:t xml:space="preserve">Kosminiai palydovai yra dirbtiniai objektai, kurie </w:t>
-      </w:r>
-      <w:r>
-        <w:t>yra</w:t>
-      </w:r>
-      <w:r>
-        <w:t xml:space="preserve"> iškeliami į orbitą aplink Žemę ar kitus dangaus kūnus. Jie paleidžiami į kosmosą naudojant raketas ir naudojami įvairiems tikslams, įskaitant ryšį, navigaciją, orų prognozes ir mokslinius tyrimus.</w:t>
+        <w:t>Kosminiai palydovai yra dirbtiniai objektai, kurie yra iškeliami į orbitą aplink Žemę ar kitus dangaus kūnus. Jie paleidžiami į kosmosą naudojant raketas ir naudojami įvairiems tikslams, įskaitant ryšį, navigaciją, orų prognozes ir mokslinius tyrimus.</w:t>
       </w:r>
     </w:p>
     <w:p>
@@ -2262,72 +2334,42 @@
         <w:t>Sputnik 1</w:t>
       </w:r>
       <w:r>
-        <w:t>, Rusijos kosminis zondas</w:t>
-      </w:r>
-      <w:r>
-        <w:t>, pakilęs 1957 m. spalio 4 d. Šis veiksmas sukrėtė didžiąją dalį Vakarų pasaulio, nes buvo manoma, kad sovietai neturėjo galimybių siųsti palydovų į erdv</w:t>
+        <w:t>, Rusijos kosminis zondas, pakilęs 1957 m. spalio 4 d. Šis veiksmas sukrėtė didžiąją dalį Vakarų pasaulio, nes buvo manoma, kad sovietai neturėjo galimybių siųsti palydovų į erdv</w:t>
       </w:r>
       <w:r>
         <w:t>ę</w:t>
       </w:r>
       <w:r>
-        <w:t>.</w:t>
+        <w:t xml:space="preserve">. </w:t>
+      </w:r>
+    </w:p>
+    <w:p>
+      <w:pPr>
+        <w:pStyle w:val="Tekstas"/>
+      </w:pPr>
+      <w:r>
+        <w:t>Š</w:t>
+      </w:r>
+      <w:r>
+        <w:t xml:space="preserve">iuo metu </w:t>
+      </w:r>
+      <w:r>
+        <w:t>kosmose skrieja tūkstančiai žmogaus sukurtų palydovų. Vieni fotografuoja žemę, kad padėtų meteorologams prognozuoti orą ir sekti uraganus</w:t>
+      </w:r>
+      <w:r>
+        <w:t xml:space="preserve">, kiti </w:t>
+      </w:r>
+      <w:r>
+        <w:t>fotografuoja kitas planetas, saulę, juodąsias skyles, tamsiąją materiją ar tolimas galaktikas. Šie vaizdai padeda mokslininkams suprasti Saulės sistemą ir visatą.</w:t>
       </w:r>
       <w:r>
         <w:t xml:space="preserve"> </w:t>
       </w:r>
-    </w:p>
-    <w:p>
-      <w:pPr>
-        <w:pStyle w:val="Tekstas"/>
-      </w:pPr>
-      <w:r>
-        <w:t>Š</w:t>
-      </w:r>
-      <w:r>
-        <w:t xml:space="preserve">iuo metu </w:t>
-      </w:r>
-      <w:r>
-        <w:t>kosmose skrieja tūkstančiai žmogaus sukurtų palydovų. Vieni fotografuoja žemę, kad padėtų meteorologams prognozuoti orą ir sekti uraganus</w:t>
-      </w:r>
-      <w:r>
-        <w:t xml:space="preserve">, kiti </w:t>
-      </w:r>
-      <w:r>
-        <w:t>fotografuoja kitas planetas, saulę, juodąsias skyles, tamsiąją materiją ar tolimas galaktikas. Šie vaizdai padeda mokslininkams suprasti Saulės sistemą ir visatą.</w:t>
-      </w:r>
-      <w:r>
-        <w:t xml:space="preserve"> </w:t>
-      </w:r>
-      <w:r>
-        <w:t xml:space="preserve">Maždaug pusė visų </w:t>
-      </w:r>
-      <w:r>
-        <w:t xml:space="preserve">kosmoso </w:t>
-      </w:r>
-      <w:r>
-        <w:t>palydovų vykdo mokslin</w:t>
-      </w:r>
-      <w:r>
-        <w:t>ių</w:t>
-      </w:r>
-      <w:r>
-        <w:t xml:space="preserve"> tyrimų misijas, kurios dažniausiai būna susijusios su </w:t>
-      </w:r>
-      <w:r>
-        <w:t>atmosferos,</w:t>
-      </w:r>
-      <w:r>
-        <w:t xml:space="preserve"> visata</w:t>
-      </w:r>
-      <w:r>
-        <w:t xml:space="preserve"> ar </w:t>
-      </w:r>
-      <w:r>
-        <w:t>Žem</w:t>
-      </w:r>
-      <w:r>
-        <w:t xml:space="preserve">ės </w:t>
+      <w:r>
+        <w:t xml:space="preserve">Maždaug pusė visų kosmoso </w:t>
+      </w:r>
+      <w:r>
+        <w:t xml:space="preserve">palydovų vykdo mokslinių tyrimų misijas, kurios dažniausiai būna susijusios su atmosferos, visata ar Žemės </w:t>
       </w:r>
       <w:r>
         <w:t xml:space="preserve">tyrinėjimu </w:t>
@@ -2339,118 +2381,25 @@
         <w:t>1</w:t>
       </w:r>
       <w:r>
-        <w:t>]</w:t>
-      </w:r>
-      <w:r>
-        <w:t>. Konkreči</w:t>
-      </w:r>
-      <w:r>
-        <w:t>au</w:t>
-      </w:r>
-      <w:r>
-        <w:t xml:space="preserve"> mokslo tyrimų sritys apima: biologijos mokslą, netoli Žemės esančių objektų, klimato kaitos, sniego / ledo dangos, orbitos šiukšlių, planetų </w:t>
-      </w:r>
-      <w:r>
-        <w:t>tyrinėjimo ir</w:t>
-      </w:r>
-      <w:r>
-        <w:t xml:space="preserve"> </w:t>
-      </w:r>
-      <w:r>
-        <w:t xml:space="preserve">tolimojo </w:t>
-      </w:r>
-      <w:r>
-        <w:t xml:space="preserve">kosmoso astronomijos tyrimus. </w:t>
-      </w:r>
-      <w:r>
-        <w:t xml:space="preserve">Du trečdaliai </w:t>
-      </w:r>
-      <w:r>
-        <w:t xml:space="preserve">visų misijų yra </w:t>
-      </w:r>
-      <w:r>
-        <w:t xml:space="preserve">naujų </w:t>
-      </w:r>
-      <w:r>
-        <w:t xml:space="preserve">technologijų kūrimas arba demonstravimas. </w:t>
-      </w:r>
-      <w:r>
-        <w:t>Duomenų perdavimo sistemos</w:t>
-      </w:r>
-      <w:r>
-        <w:t xml:space="preserve">, </w:t>
-      </w:r>
-      <w:r>
-        <w:t xml:space="preserve">propulsijos </w:t>
+        <w:t xml:space="preserve">]. Konkrečiau mokslo tyrimų sritys apima: biologijos mokslą, netoli Žemės esančių objektų, klimato kaitos, sniego / ledo dangos, orbitos šiukšlių, planetų tyrinėjimo ir tolimojo kosmoso astronomijos tyrimus. Du trečdaliai visų misijų yra naujų technologijų kūrimas arba demonstravimas. Duomenų perdavimo sistemos, propulsijos </w:t>
       </w:r>
       <w:r>
         <w:t>sistemos</w:t>
       </w:r>
       <w:r>
-        <w:t xml:space="preserve">, </w:t>
-      </w:r>
-      <w:r>
-        <w:t xml:space="preserve">nauji </w:t>
-      </w:r>
-      <w:r>
-        <w:t>navigacij</w:t>
-      </w:r>
-      <w:r>
-        <w:t>os</w:t>
-      </w:r>
-      <w:r>
-        <w:t xml:space="preserve"> ir valdym</w:t>
-      </w:r>
-      <w:r>
-        <w:t>o algoritmai</w:t>
-      </w:r>
-      <w:r>
-        <w:t xml:space="preserve"> bei radiacijos bandymai</w:t>
-      </w:r>
-      <w:r>
-        <w:t xml:space="preserve"> yra dažniausiai pasitaikančios misijų rūšys</w:t>
-      </w:r>
-      <w:r>
-        <w:t xml:space="preserve">. Kitos </w:t>
-      </w:r>
-      <w:r>
-        <w:t xml:space="preserve">galimos </w:t>
-      </w:r>
-      <w:r>
-        <w:t>technologijos yra saulės burės, femto</w:t>
-      </w:r>
-      <w:r>
-        <w:t>palydovai (</w:t>
+        <w:t>, nauji navigacijos ir valdymo algoritmai bei radiacijos bandymai yra dažniausiai pasitaikančios misijų rūšys. Kitos galimos technologijos yra saulės burės, femtopalydovai (</w:t>
       </w:r>
       <w:r>
         <w:t>itin</w:t>
       </w:r>
       <w:r>
-        <w:t xml:space="preserve"> maži)</w:t>
-      </w:r>
-      <w:r>
-        <w:t xml:space="preserve"> ir </w:t>
-      </w:r>
-      <w:r>
-        <w:t>išmaniųjų telefonų palydovai</w:t>
-      </w:r>
-      <w:r>
-        <w:t xml:space="preserve">. </w:t>
-      </w:r>
-      <w:r>
-        <w:t>Pastaraisiais metais itin sumažėjusios pakilimo į orbitą</w:t>
-      </w:r>
-      <w:r>
-        <w:t xml:space="preserve"> išlaidos leidžia vykdyti didesnės rizikos veiklą, kuri nebūtų įmanoma didelės apimties </w:t>
+        <w:t xml:space="preserve"> maži) ir išmaniųjų telefonų palydovai. Pastaraisiais metais itin sumažėjusios pakilimo į orbitą išlaidos leidžia vykdyti didesnės rizikos veiklą, kuri nebūtų įmanoma didelės apimties </w:t>
       </w:r>
       <w:r>
         <w:t xml:space="preserve">ESA ar </w:t>
       </w:r>
       <w:r>
-        <w:t>NASA misijose</w:t>
-      </w:r>
-      <w:r>
-        <w:t>.</w:t>
+        <w:t>NASA misijose.</w:t>
       </w:r>
     </w:p>
     <w:bookmarkEnd w:id="12"/>
@@ -2474,7 +2423,13 @@
       <w:bookmarkStart w:id="18" w:name="_Toc503651303"/>
       <w:bookmarkStart w:id="19" w:name="_Toc505346879"/>
       <w:r>
-        <w:t>Europos Kosmoso agentūra (ESA) yra tarptautinė organizacija, įkurta 1975 metais, kurios tikslas yra plėtoti ir koordinuoti Europos kosmoso tyrimus. ESA yra sudaryta iš 22 valstybių narių, įskaitant daugelį Europos Sąjungos valstybių, ir jos veikla yra orientuota į taikius kosmoso tyrimus, technologijų plėtrą ir kosmoso naudojimą moksliniams, ekonominiams ir saugumo tikslams.</w:t>
+        <w:t>Europos Kosmoso agentūra (ESA) yra tarptautinė organizacija, įkurta 1975 metais, kurios tikslas yra plėtoti ir koordinuoti Europos kosmoso tyrimus. ESA yra sudaryta iš 22 valstybių narių, įskaitant daugelį Europos Sąjungos valstybių</w:t>
+      </w:r>
+      <w:r>
+        <w:t>. J</w:t>
+      </w:r>
+      <w:r>
+        <w:t>os veikla yra orientuota į taikius kosmoso tyrimus, technologijų plėtrą ir kosmoso naudojimą moksliniams, ekonominiams ir saugumo tikslams.</w:t>
       </w:r>
     </w:p>
     <w:p>
@@ -2503,7 +2458,23 @@
         <w:t>aparatus</w:t>
       </w:r>
       <w:r>
-        <w:t xml:space="preserve"> ir daugelį kitų projektų. Kiekviena iš šių misijų </w:t>
+        <w:t xml:space="preserve"> ir daugelį kitų projektų. </w:t>
+      </w:r>
+    </w:p>
+    <w:p>
+      <w:pPr>
+        <w:pStyle w:val="Tekstas"/>
+      </w:pPr>
+      <w:r>
+        <w:t>Vienos iš žymiausių ESA misijų yra Hubble kosmoso teleskopas, Gaia kosmoso observatorija ir marso orbitos misja – Mars express.</w:t>
+      </w:r>
+    </w:p>
+    <w:p>
+      <w:pPr>
+        <w:pStyle w:val="Tekstas"/>
+      </w:pPr>
+      <w:r>
+        <w:t xml:space="preserve">Kiekviena iš šių misijų </w:t>
       </w:r>
       <w:r>
         <w:rPr>
@@ -2537,6 +2508,7 @@
           <w:b/>
           <w:bCs/>
         </w:rPr>
+        <w:lastRenderedPageBreak/>
         <w:t>Magsat</w:t>
       </w:r>
       <w:r>
@@ -2548,7 +2520,6 @@
         <w:pStyle w:val="Tekstas"/>
       </w:pPr>
       <w:r>
-        <w:lastRenderedPageBreak/>
         <w:t>Despite having comparable magnetic equipment, their orbits, science payloads, and spacecraft architecture differ. They so generate data with distinctly diverse properties. This reduces the benefit to science that comes from comparing data that is simultaneously collected at various locations by several satellites. Specifically, it is then challenging to represent the irregularly fluctuating fields caused by the external currents. This also happens to be the primary constraint on the current geomagnetic field models' accuracy. It is just not possible for single-satellite missions to fully benefit from the remarkable advancements in instruments made over the last ten years.</w:t>
       </w:r>
     </w:p>
@@ -2562,10 +2533,7 @@
         <w:pStyle w:val="Heading2"/>
       </w:pPr>
       <w:r>
-        <w:t>ESA’s Swarm satellites</w:t>
-      </w:r>
-      <w:r>
-        <w:t xml:space="preserve"> misija</w:t>
+        <w:t>ESA’s Swarm satellites misija</w:t>
       </w:r>
     </w:p>
     <w:p>
@@ -2581,174 +2549,43 @@
       <w:bookmarkEnd w:id="18"/>
       <w:bookmarkEnd w:id="19"/>
       <w:r>
-        <w:t>The Swarm mission is based on a mission proposal (FriisChristensen et al., 2002) submitted in response to the ESA</w:t>
-      </w:r>
-      <w:r>
-        <w:t xml:space="preserve"> </w:t>
-      </w:r>
-      <w:r>
-        <w:t>Earth Observation Programme call for Opportunity Mission</w:t>
-      </w:r>
-      <w:r>
-        <w:t xml:space="preserve"> </w:t>
-      </w:r>
-      <w:r>
-        <w:t>proposals. Among 25 submitted proposals Swarm was one</w:t>
-      </w:r>
-      <w:r>
-        <w:t xml:space="preserve"> </w:t>
-      </w:r>
-      <w:r>
-        <w:t>of the three candidates selected for feasibility studies. The</w:t>
-      </w:r>
-      <w:r>
-        <w:t xml:space="preserve"> </w:t>
-      </w:r>
-      <w:r>
-        <w:t>Phase-A studies were finalised during 2004 and the results</w:t>
-      </w:r>
-      <w:r>
-        <w:t xml:space="preserve"> </w:t>
-      </w:r>
-      <w:r>
-        <w:t>were included in an evaluation report (ESA SP-1279(6) and</w:t>
-      </w:r>
-      <w:r>
-        <w:t xml:space="preserve"> </w:t>
-      </w:r>
-      <w:r>
-        <w:t>Technical and Programmatic Annex, 2004) presented for</w:t>
-      </w:r>
-      <w:r>
-        <w:t xml:space="preserve"> </w:t>
-      </w:r>
-      <w:r>
-        <w:t>the final mission selection. Figure 3 shows the spacecraft</w:t>
-      </w:r>
-      <w:r>
-        <w:t xml:space="preserve"> </w:t>
-      </w:r>
-      <w:r>
-        <w:t>designs proposed by the industrial consortia in Phase A.</w:t>
-      </w:r>
-      <w:r>
-        <w:t xml:space="preserve"> </w:t>
-      </w:r>
-      <w:r>
-        <w:t>In May 2004 the Swarm mission was selected as the fifth</w:t>
-      </w:r>
-      <w:r>
-        <w:t xml:space="preserve"> </w:t>
-      </w:r>
-      <w:r>
-        <w:t>Earth Explorer Mission in ESA’s Living Planet Programme</w:t>
-      </w:r>
-      <w:r>
-        <w:t xml:space="preserve"> </w:t>
-      </w:r>
-      <w:r>
-        <w:t>aiming at a launch in 2010</w:t>
-      </w:r>
-    </w:p>
-    <w:p>
-      <w:pPr>
-        <w:pStyle w:val="Tekstas"/>
-      </w:pPr>
-    </w:p>
-    <w:p>
-      <w:pPr>
-        <w:pStyle w:val="Tekstas"/>
-      </w:pPr>
-    </w:p>
-    <w:p>
-      <w:pPr>
-        <w:pStyle w:val="Tekstas"/>
-      </w:pPr>
-      <w:r>
-        <w:t>The Swarm mission was selected as the 5th mission in ESA’s Earth Explorer Programme in 2004. The mission</w:t>
-      </w:r>
-      <w:r>
-        <w:t xml:space="preserve"> </w:t>
-      </w:r>
-      <w:r>
-        <w:t>will provide the best ever survey of the geomagnetic field and its temporal evolution that will lead to new insights</w:t>
-      </w:r>
-      <w:r>
-        <w:t xml:space="preserve"> </w:t>
-      </w:r>
-      <w:r>
-        <w:t>into the Earth system by improving our understanding of the Earth’s interior and its effect on Geospace, the vast</w:t>
-      </w:r>
-      <w:r>
-        <w:t xml:space="preserve"> </w:t>
-      </w:r>
-      <w:r>
-        <w:t>region around the Earth where electrodynamic processes are influenced by the Earth’s magnetic field. Scheduled</w:t>
-      </w:r>
-      <w:r>
-        <w:t xml:space="preserve"> </w:t>
-      </w:r>
-      <w:r>
-        <w:t>for launch in 2010, the mission will comprise a constellation of three satellites, with two spacecraft flying sideby-side at lower altitude (450 km initial altitude), thereby measuring the East-West gradient of the magnetic field,</w:t>
-      </w:r>
-      <w:r>
-        <w:t xml:space="preserve"> </w:t>
-      </w:r>
-      <w:r>
-        <w:t>and the third one flying at higher altitude (530 km). High-precision and high-resolution measurements of the</w:t>
-      </w:r>
-      <w:r>
-        <w:t xml:space="preserve"> </w:t>
-      </w:r>
-      <w:r>
-        <w:t>strength, direction and variation of the magnetic field, complemented by precise navigation, accelerometer and</w:t>
-      </w:r>
-      <w:r>
-        <w:t xml:space="preserve"> </w:t>
-      </w:r>
-      <w:r>
-        <w:t>electric field measurements, will provide the necessary observations that are required to separate and model the</w:t>
-      </w:r>
-      <w:r>
-        <w:t xml:space="preserve"> </w:t>
-      </w:r>
-      <w:r>
-        <w:t>various sources of the geomagnetic field. This results in a unique “view” inside the Earth from space to study the</w:t>
-      </w:r>
-      <w:r>
-        <w:t xml:space="preserve"> </w:t>
-      </w:r>
-      <w:r>
-        <w:t>composition and processes of its interior. It also allows analysing the Sun’s influence within the Earth system. In</w:t>
-      </w:r>
-      <w:r>
-        <w:t xml:space="preserve"> </w:t>
-      </w:r>
-      <w:r>
-        <w:t>addition practical applications in many different areas, such as space weather, radiation hazards, navigation and</w:t>
-      </w:r>
-      <w:r>
-        <w:t xml:space="preserve"> </w:t>
-      </w:r>
-      <w:r>
-        <w:t>resource management, will benefit from the Swarm concept</w:t>
-      </w:r>
-    </w:p>
-    <w:p>
-      <w:pPr>
-        <w:pStyle w:val="Tekstas"/>
-      </w:pPr>
-    </w:p>
-    <w:p>
-      <w:pPr>
-        <w:pStyle w:val="Tekstas"/>
-      </w:pPr>
-    </w:p>
-    <w:p>
-      <w:pPr>
-        <w:pStyle w:val="Tekstas"/>
-      </w:pPr>
-      <w:r>
+        <w:t>The Swarm mission is based on a mission proposal (FriisChristensen et al., 2002) submitted in response to the ESA Earth Observation Programme call for Opportunity Mission proposals. Among 25 submitted proposals Swarm was one of the three candidates selected for feasibility studies. The Phase-A studies were finalised during 2004 and the results were included in an evaluation report (ESA SP-1279(6) and Technical and Programmatic Annex, 2004) presented for the final mission selection. Figure 3 shows the spacecraft designs proposed by the industrial consortia in Phase A. In May 2004 the Swarm mission was selected as the fifth Earth Explorer Mission in ESA’s Living Planet Programme aiming at a launch in 2010</w:t>
+      </w:r>
+    </w:p>
+    <w:p>
+      <w:pPr>
+        <w:pStyle w:val="Tekstas"/>
+      </w:pPr>
+    </w:p>
+    <w:p>
+      <w:pPr>
+        <w:pStyle w:val="Tekstas"/>
+      </w:pPr>
+    </w:p>
+    <w:p>
+      <w:pPr>
+        <w:pStyle w:val="Tekstas"/>
+      </w:pPr>
+      <w:r>
+        <w:t>The Swarm mission was selected as the 5th mission in ESA’s Earth Explorer Programme in 2004. The mission will provide the best ever survey of the geomagnetic field and its temporal evolution that will lead to new insights into the Earth system by improving our understanding of the Earth’s interior and its effect on Geospace, the vast region around the Earth where electrodynamic processes are influenced by the Earth’s magnetic field. Scheduled for launch in 2010, the mission will comprise a constellation of three satellites, with two spacecraft flying sideby-side at lower altitude (450 km initial altitude), thereby measuring the East-West gradient of the magnetic field, and the third one flying at higher altitude (530 km). High-precision and high-resolution measurements of the strength, direction and variation of the magnetic field, complemented by precise navigation, accelerometer and electric field measurements, will provide the necessary observations that are required to separate and model the various sources of the geomagnetic field. This results in a unique “view” inside the Earth from space to study the composition and processes of its interior. It also allows analysing the Sun’s influence within the Earth system. In addition practical applications in many different areas, such as space weather, radiation hazards, navigation and resource management, will benefit from the Swarm concept</w:t>
+      </w:r>
+    </w:p>
+    <w:p>
+      <w:pPr>
+        <w:pStyle w:val="Tekstas"/>
+      </w:pPr>
+    </w:p>
+    <w:p>
+      <w:pPr>
+        <w:pStyle w:val="Tekstas"/>
+      </w:pPr>
+    </w:p>
+    <w:p>
+      <w:pPr>
+        <w:pStyle w:val="Tekstas"/>
+      </w:pPr>
+      <w:r>
+        <w:lastRenderedPageBreak/>
         <w:t>the Swarm mission refers to a group of three satellites operated by the European Space Agency (ESA). These satellites are designed to study the Earth's magnetic field and its variations with unprecedented precision. The Swarm mission was launched on November 22, 2013, with the aim of providing new insights into the Earth's magnetic field and its interactions with the Earth system.</w:t>
       </w:r>
     </w:p>
@@ -2757,102 +2594,102 @@
         <w:pStyle w:val="Tekstas"/>
       </w:pPr>
       <w:r>
+        <w:t>Key objectives of the Swarm mission include:</w:t>
+      </w:r>
+    </w:p>
+    <w:p>
+      <w:pPr>
+        <w:pStyle w:val="Tekstas"/>
+      </w:pPr>
+      <w:r>
+        <w:t>Magnetic Field Mapping: Swarm aims to create high-resolution maps of the Earth's magnetic field, allowing scientists to understand its structure and behavior in detail.</w:t>
+      </w:r>
+    </w:p>
+    <w:p>
+      <w:pPr>
+        <w:pStyle w:val="Tekstas"/>
+      </w:pPr>
+      <w:r>
+        <w:t>Geophysical Processes: By studying the Earth's magnetic field, scientists can gain insights into geophysical processes occurring deep within the planet, such as the movement of molten iron in the outer core.</w:t>
+      </w:r>
+    </w:p>
+    <w:p>
+      <w:pPr>
+        <w:pStyle w:val="Tekstas"/>
+      </w:pPr>
+      <w:r>
+        <w:t>Ionospheric and Magnetospheric Studies: The Swarm satellites also contribute to the study of the Earth's ionosphere and magnetosphere, helping researchers understand the complex interactions between the solar wind and the Earth's magnetic field.</w:t>
+      </w:r>
+    </w:p>
+    <w:p>
+      <w:pPr>
+        <w:pStyle w:val="Tekstas"/>
+      </w:pPr>
+      <w:r>
+        <w:t>Each Swarm satellite carries a suite of instruments, including magnetometers, accelerometers, and GPS receivers, to measure various aspects of the Earth's magnetic field and related phenomena. By having multiple satellites in orbit simultaneously, the mission can provide three-dimensional mapping of the Earth's magnetic field and monitor changes over time.</w:t>
+      </w:r>
+    </w:p>
+    <w:p>
+      <w:pPr>
+        <w:pStyle w:val="Tekstas"/>
+      </w:pPr>
+      <w:r>
+        <w:t>These precise measurements are valuable for a range of scientific disciplines, including geophysics, space weather research, and studies related to the Earth's interior dynamics. The Swarm mission enhances our understanding of the Earth's magnetic field, which has practical applications in navigation, satellite technology, and a better understanding of environmental changes.</w:t>
+      </w:r>
+    </w:p>
+    <w:p>
+      <w:pPr>
+        <w:pStyle w:val="Tekstas"/>
+      </w:pPr>
+    </w:p>
+    <w:p>
+      <w:pPr>
+        <w:pStyle w:val="Tekstas"/>
+      </w:pPr>
+    </w:p>
+    <w:p>
+      <w:pPr>
+        <w:pStyle w:val="Tekstas"/>
+      </w:pPr>
+    </w:p>
+    <w:p>
+      <w:pPr>
+        <w:pStyle w:val="Tekstas"/>
+      </w:pPr>
+      <w:r>
+        <w:t>Moryvacija:</w:t>
+      </w:r>
+    </w:p>
+    <w:p>
+      <w:pPr>
+        <w:pStyle w:val="Tekstas"/>
+      </w:pPr>
+      <w:r>
+        <w:t>The motivation behind the Swarm mission lies in the scientific interest and practical applications associated with understanding the Earth's magnetic field. The Earth's magnetic field is a dynamic and complex system that plays a crucial role in various geophysical processes. Here are some key motivations for the Swarm mission:</w:t>
+      </w:r>
+    </w:p>
+    <w:p>
+      <w:pPr>
+        <w:pStyle w:val="Tekstas"/>
+      </w:pPr>
+      <w:r>
+        <w:t>Scientific Exploration: The Earth's magnetic field is generated by the motion of molten iron in the outer core of the Earth. Studying the magnetic field provides insights into the Earth's interior dynamics and processes, such as the movement of molten iron and the generation of magnetic anomalies.</w:t>
+      </w:r>
+    </w:p>
+    <w:p>
+      <w:pPr>
+        <w:pStyle w:val="Tekstas"/>
+      </w:pPr>
+      <w:r>
+        <w:t>Geomagnetic Variations: The Earth's magnetic field is not constant and undergoes variations over time. These variations can be caused by changes in the Earth's core, as well as external factors such as interactions with the solar wind. Understanding these variations is crucial for advancing our knowledge of Earth's geophysics.</w:t>
+      </w:r>
+    </w:p>
+    <w:p>
+      <w:pPr>
+        <w:pStyle w:val="Tekstas"/>
+      </w:pPr>
+      <w:r>
         <w:lastRenderedPageBreak/>
-        <w:t>Key objectives of the Swarm mission include:</w:t>
-      </w:r>
-    </w:p>
-    <w:p>
-      <w:pPr>
-        <w:pStyle w:val="Tekstas"/>
-      </w:pPr>
-      <w:r>
-        <w:t>Magnetic Field Mapping: Swarm aims to create high-resolution maps of the Earth's magnetic field, allowing scientists to understand its structure and behavior in detail.</w:t>
-      </w:r>
-    </w:p>
-    <w:p>
-      <w:pPr>
-        <w:pStyle w:val="Tekstas"/>
-      </w:pPr>
-      <w:r>
-        <w:t>Geophysical Processes: By studying the Earth's magnetic field, scientists can gain insights into geophysical processes occurring deep within the planet, such as the movement of molten iron in the outer core.</w:t>
-      </w:r>
-    </w:p>
-    <w:p>
-      <w:pPr>
-        <w:pStyle w:val="Tekstas"/>
-      </w:pPr>
-      <w:r>
-        <w:t>Ionospheric and Magnetospheric Studies: The Swarm satellites also contribute to the study of the Earth's ionosphere and magnetosphere, helping researchers understand the complex interactions between the solar wind and the Earth's magnetic field.</w:t>
-      </w:r>
-    </w:p>
-    <w:p>
-      <w:pPr>
-        <w:pStyle w:val="Tekstas"/>
-      </w:pPr>
-      <w:r>
-        <w:t>Each Swarm satellite carries a suite of instruments, including magnetometers, accelerometers, and GPS receivers, to measure various aspects of the Earth's magnetic field and related phenomena. By having multiple satellites in orbit simultaneously, the mission can provide three-dimensional mapping of the Earth's magnetic field and monitor changes over time.</w:t>
-      </w:r>
-    </w:p>
-    <w:p>
-      <w:pPr>
-        <w:pStyle w:val="Tekstas"/>
-      </w:pPr>
-      <w:r>
-        <w:t>These precise measurements are valuable for a range of scientific disciplines, including geophysics, space weather research, and studies related to the Earth's interior dynamics. The Swarm mission enhances our understanding of the Earth's magnetic field, which has practical applications in navigation, satellite technology, and a better understanding of environmental changes.</w:t>
-      </w:r>
-    </w:p>
-    <w:p>
-      <w:pPr>
-        <w:pStyle w:val="Tekstas"/>
-      </w:pPr>
-    </w:p>
-    <w:p>
-      <w:pPr>
-        <w:pStyle w:val="Tekstas"/>
-      </w:pPr>
-    </w:p>
-    <w:p>
-      <w:pPr>
-        <w:pStyle w:val="Tekstas"/>
-      </w:pPr>
-    </w:p>
-    <w:p>
-      <w:pPr>
-        <w:pStyle w:val="Tekstas"/>
-      </w:pPr>
-      <w:r>
-        <w:t>Moryvacija:</w:t>
-      </w:r>
-    </w:p>
-    <w:p>
-      <w:pPr>
-        <w:pStyle w:val="Tekstas"/>
-      </w:pPr>
-      <w:r>
-        <w:t>The motivation behind the Swarm mission lies in the scientific interest and practical applications associated with understanding the Earth's magnetic field. The Earth's magnetic field is a dynamic and complex system that plays a crucial role in various geophysical processes. Here are some key motivations for the Swarm mission:</w:t>
-      </w:r>
-    </w:p>
-    <w:p>
-      <w:pPr>
-        <w:pStyle w:val="Tekstas"/>
-      </w:pPr>
-      <w:r>
-        <w:t>Scientific Exploration: The Earth's magnetic field is generated by the motion of molten iron in the outer core of the Earth. Studying the magnetic field provides insights into the Earth's interior dynamics and processes, such as the movement of molten iron and the generation of magnetic anomalies.</w:t>
-      </w:r>
-    </w:p>
-    <w:p>
-      <w:pPr>
-        <w:pStyle w:val="Tekstas"/>
-      </w:pPr>
-      <w:r>
-        <w:t>Geomagnetic Variations: The Earth's magnetic field is not constant and undergoes variations over time. These variations can be caused by changes in the Earth's core, as well as external factors such as interactions with the solar wind. Understanding these variations is crucial for advancing our knowledge of Earth's geophysics.</w:t>
-      </w:r>
-    </w:p>
-    <w:p>
-      <w:pPr>
-        <w:pStyle w:val="Tekstas"/>
-      </w:pPr>
-      <w:r>
         <w:t>Space Weather: The Earth's magnetic field interacts with the solar wind, and this interaction can influence space weather phenomena. Space weather events, such as solar flares and geomagnetic storms, can impact satellite operations, communication systems, and power grids on Earth. Studying the Earth's magnetic field helps in better understanding and predicting space weather.</w:t>
       </w:r>
     </w:p>
@@ -2861,7 +2698,6 @@
         <w:pStyle w:val="Tekstas"/>
       </w:pPr>
       <w:r>
-        <w:lastRenderedPageBreak/>
         <w:t>Navigation and Satellite Technology: Precise knowledge of the Earth's magnetic field is essential for navigation and the operation of satellites. It allows for accurate navigation systems and helps mitigate the effects of magnetic anomalies on satellite instruments.</w:t>
       </w:r>
     </w:p>
@@ -2879,6 +2715,74 @@
       </w:pPr>
       <w:r>
         <w:t>By deploying a constellation of three satellites (Swarm Alpha, Bravo, and Charlie), the mission aims to provide detailed and comprehensive measurements of the Earth's magnetic field. The simultaneous measurements from multiple satellites allow scientists to create high-resolution maps and three-dimensional models of the magnetic field, improving our understanding of its structure and dynamics. The data collected by Swarm contributes to advancements in geophysics, space weather research, and various scientific and practical applications.</w:t>
+      </w:r>
+    </w:p>
+    <w:p>
+      <w:pPr>
+        <w:pStyle w:val="Tekstas"/>
+      </w:pPr>
+    </w:p>
+    <w:p>
+      <w:pPr>
+        <w:pStyle w:val="Tekstas"/>
+      </w:pPr>
+    </w:p>
+    <w:p>
+      <w:pPr>
+        <w:pStyle w:val="Tekstas"/>
+      </w:pPr>
+      <w:r>
+        <w:rPr>
+          <w:noProof/>
+        </w:rPr>
+        <w:drawing>
+          <wp:inline distT="0" distB="0" distL="0" distR="0" wp14:anchorId="5B5B7D68" wp14:editId="45C88928">
+            <wp:extent cx="6120130" cy="4076065"/>
+            <wp:effectExtent l="0" t="0" r="0" b="635"/>
+            <wp:docPr id="793980786" name="Picture 1" descr="Photo: ESA"/>
+            <wp:cNvGraphicFramePr>
+              <a:graphicFrameLocks xmlns:a="http://schemas.openxmlformats.org/drawingml/2006/main" noChangeAspect="1"/>
+            </wp:cNvGraphicFramePr>
+            <a:graphic xmlns:a="http://schemas.openxmlformats.org/drawingml/2006/main">
+              <a:graphicData uri="http://schemas.openxmlformats.org/drawingml/2006/picture">
+                <pic:pic xmlns:pic="http://schemas.openxmlformats.org/drawingml/2006/picture">
+                  <pic:nvPicPr>
+                    <pic:cNvPr id="0" name="Picture 1" descr="Photo: ESA"/>
+                    <pic:cNvPicPr>
+                      <a:picLocks noChangeAspect="1" noChangeArrowheads="1"/>
+                    </pic:cNvPicPr>
+                  </pic:nvPicPr>
+                  <pic:blipFill>
+                    <a:blip r:embed="rId13">
+                      <a:extLst>
+                        <a:ext uri="{28A0092B-C50C-407E-A947-70E740481C1C}">
+                          <a14:useLocalDpi xmlns:a14="http://schemas.microsoft.com/office/drawing/2010/main" val="0"/>
+                        </a:ext>
+                      </a:extLst>
+                    </a:blip>
+                    <a:srcRect/>
+                    <a:stretch>
+                      <a:fillRect/>
+                    </a:stretch>
+                  </pic:blipFill>
+                  <pic:spPr bwMode="auto">
+                    <a:xfrm>
+                      <a:off x="0" y="0"/>
+                      <a:ext cx="6120130" cy="4076065"/>
+                    </a:xfrm>
+                    <a:prstGeom prst="rect">
+                      <a:avLst/>
+                    </a:prstGeom>
+                    <a:noFill/>
+                    <a:ln>
+                      <a:noFill/>
+                    </a:ln>
+                  </pic:spPr>
+                </pic:pic>
+              </a:graphicData>
+            </a:graphic>
+          </wp:inline>
+        </w:drawing>
       </w:r>
     </w:p>
     <w:p>
@@ -2904,6 +2808,48 @@
         <w:pStyle w:val="Tekstas"/>
       </w:pPr>
       <w:r>
+        <w:t>The three Swarm Satellites each weigh 472 Kilograms at launch including 106 Kilograms of propellant. Each spacecraft is 9.1 by 1.5 by 0.85 meters in size being designed with special focus on magnetic cleanliness, field vector attitude knowledge, a low ballistic coefficient and Center of Gravity location for accelerometer measurements</w:t>
+      </w:r>
+      <w:r>
+        <w:t>.</w:t>
+      </w:r>
+    </w:p>
+    <w:p>
+      <w:pPr>
+        <w:pStyle w:val="Tekstas"/>
+      </w:pPr>
+      <w:r>
+        <w:t>To meet these requirements, the Swarm satellites include a 4-meter long boom that is deployed in orbit to accommodate the magnetometer as far away from the satellite bus as possible, minimizing any magnetic disturbance. The vector magnetometer is installed on an ultra-stable silicon carbide-carbon fiber compound optical bench that provides a high thermal stability.</w:t>
+      </w:r>
+    </w:p>
+    <w:p>
+      <w:pPr>
+        <w:pStyle w:val="Tekstas"/>
+      </w:pPr>
+    </w:p>
+    <w:p>
+      <w:pPr>
+        <w:pStyle w:val="Tekstas"/>
+      </w:pPr>
+      <w:r>
+        <w:t>The Swarm Attitude and Orbit Control Subsystem is closely coupled with the propulsion system called the Orbit Control Subsystem. Precise attitude data is provided by a star tracker assembly that consists of three heads, three magnetometers and six Coarse Sun and Earth Sensors that are used for pointing in safe and acquisition mode. A dual frequency GPS receiver is used to provide Precise Positioning Service for spacecraft control and the instruments as well as precise timing data for time-tagging. All sensors are redundant in architecture. Data from the AOCS sensors is provided to the AOCS computers that actuate the propulsion and attitude control system.</w:t>
+      </w:r>
+    </w:p>
+    <w:p>
+      <w:pPr>
+        <w:pStyle w:val="Tekstas"/>
+      </w:pPr>
+    </w:p>
+    <w:p>
+      <w:pPr>
+        <w:pStyle w:val="Tekstas"/>
+      </w:pPr>
+    </w:p>
+    <w:p>
+      <w:pPr>
+        <w:pStyle w:val="Tekstas"/>
+      </w:pPr>
+      <w:r>
         <w:t>The satellites are equipped by several instruments to measure the Earth’s magnetic field, to monitor the ionospheric plasma environment and to determine the orbit and orientation of the satellites as best as possible (e.g., by Global Navigation Satellite Systems-GNSS, laser retroreflector, accelerometers).</w:t>
       </w:r>
     </w:p>
@@ -2917,10 +2863,7 @@
         <w:pStyle w:val="Tekstas"/>
       </w:pPr>
       <w:r>
-        <w:t>Each satellite is nine metres long, which a main body covered in solar panels and a four metre boom on which the sensitive magnetic field measuring instruments sit - away from electrical and magnetic interference.</w:t>
-      </w:r>
-      <w:r>
-        <w:t xml:space="preserve"> [ref archk 1]</w:t>
+        <w:t>Each satellite is nine metres long, which a main body covered in solar panels and a four metre boom on which the sensitive magnetic field measuring instruments sit - away from electrical and magnetic interference. [ref archk 1]</w:t>
       </w:r>
     </w:p>
     <w:p>
@@ -2949,6 +2892,7 @@
         <w:pStyle w:val="Tekstas"/>
       </w:pPr>
       <w:r>
+        <w:lastRenderedPageBreak/>
         <w:t>The satellites also measures the electric field in the ionosphere using novel Langmuir probes and an electric field instrument sited on the front of the satellite, giving a full physical measurement of the field in the upper atmosphere for the first time.</w:t>
       </w:r>
     </w:p>
@@ -2961,9 +2905,6 @@
       <w:pPr>
         <w:pStyle w:val="NormalWeb"/>
         <w:spacing w:before="0" w:beforeAutospacing="0" w:after="0" w:afterAutospacing="0"/>
-        <w:rPr>
-          <w:lang w:val="en-GB"/>
-        </w:rPr>
       </w:pPr>
       <w:r>
         <w:rPr>
@@ -2975,7 +2916,7 @@
           <w:bdr w:val="none" w:sz="0" w:space="0" w:color="auto" w:frame="1"/>
         </w:rPr>
         <w:drawing>
-          <wp:inline distT="0" distB="0" distL="0" distR="0" wp14:anchorId="5CEDDDC6" wp14:editId="5AB128AF">
+          <wp:inline distT="0" distB="0" distL="0" distR="0" wp14:anchorId="5CEDDDC6" wp14:editId="27542039">
             <wp:extent cx="5730240" cy="1750695"/>
             <wp:effectExtent l="0" t="0" r="3810" b="1905"/>
             <wp:docPr id="1772377124" name="Picture 1"/>
@@ -2992,7 +2933,7 @@
                     </pic:cNvPicPr>
                   </pic:nvPicPr>
                   <pic:blipFill>
-                    <a:blip r:embed="rId13" cstate="print">
+                    <a:blip r:embed="rId14" cstate="print">
                       <a:extLst>
                         <a:ext uri="{28A0092B-C50C-407E-A947-70E740481C1C}">
                           <a14:useLocalDpi xmlns:a14="http://schemas.microsoft.com/office/drawing/2010/main" val="0"/>
@@ -3041,12 +2982,9 @@
         <w:spacing w:before="0" w:beforeAutospacing="0" w:after="0" w:afterAutospacing="0"/>
       </w:pPr>
       <w:r>
-        <w:t>[ref archk 1]</w:t>
-      </w:r>
-      <w:r>
-        <w:t xml:space="preserve"> - </w:t>
-      </w:r>
-      <w:hyperlink r:id="rId14" w:history="1">
+        <w:t xml:space="preserve">[ref archk 1] - </w:t>
+      </w:r>
+      <w:hyperlink r:id="rId15" w:history="1">
         <w:r>
           <w:rPr>
             <w:rStyle w:val="Hyperlink"/>
@@ -3054,43 +2992,7 @@
             <w:sz w:val="22"/>
             <w:szCs w:val="22"/>
           </w:rPr>
-          <w:t>http://www.geomag.bgs.a</w:t>
-        </w:r>
-        <w:r>
-          <w:rPr>
-            <w:rStyle w:val="Hyperlink"/>
-            <w:rFonts w:ascii="Arial" w:hAnsi="Arial"/>
-            <w:sz w:val="22"/>
-            <w:szCs w:val="22"/>
-          </w:rPr>
-          <w:t>c</w:t>
-        </w:r>
-        <w:r>
-          <w:rPr>
-            <w:rStyle w:val="Hyperlink"/>
-            <w:rFonts w:ascii="Arial" w:hAnsi="Arial"/>
-            <w:sz w:val="22"/>
-            <w:szCs w:val="22"/>
-          </w:rPr>
-          <w:t>.uk/educati</w:t>
-        </w:r>
-        <w:r>
-          <w:rPr>
-            <w:rStyle w:val="Hyperlink"/>
-            <w:rFonts w:ascii="Arial" w:hAnsi="Arial"/>
-            <w:sz w:val="22"/>
-            <w:szCs w:val="22"/>
-          </w:rPr>
-          <w:t>o</w:t>
-        </w:r>
-        <w:r>
-          <w:rPr>
-            <w:rStyle w:val="Hyperlink"/>
-            <w:rFonts w:ascii="Arial" w:hAnsi="Arial"/>
-            <w:sz w:val="22"/>
-            <w:szCs w:val="22"/>
-          </w:rPr>
-          <w:t>n/swarm_overview.html</w:t>
+          <w:t>http://www.geomag.bgs.ac.uk/education/swarm_overview.html</w:t>
         </w:r>
       </w:hyperlink>
     </w:p>
@@ -3104,25 +3006,7 @@
         <w:pStyle w:val="Tekstas"/>
       </w:pPr>
       <w:r>
-        <w:t>The Agency provides calibrated magnetic open access data at Level 1b, where the measurements are</w:t>
-      </w:r>
-      <w:r>
-        <w:t xml:space="preserve"> </w:t>
-      </w:r>
-      <w:r>
-        <w:t>provided not only in the instrumental frame but are also oriented in the Earth frame system NEC (North,</w:t>
-      </w:r>
-      <w:r>
-        <w:t xml:space="preserve"> </w:t>
-      </w:r>
-      <w:r>
-        <w:t>East, Centre) at the original sampling frequency of 50 Hz (HR = High Resolution) and resampled at 1 Hz</w:t>
-      </w:r>
-      <w:r>
-        <w:t xml:space="preserve"> </w:t>
-      </w:r>
-      <w:r>
-        <w:t>at the GPS o’clock seconds (LR = Low Resolution).</w:t>
+        <w:t>The Agency provides calibrated magnetic open access data at Level 1b, where the measurements are provided not only in the instrumental frame but are also oriented in the Earth frame system NEC (North, East, Centre) at the original sampling frequency of 50 Hz (HR = High Resolution) and resampled at 1 Hz at the GPS o’clock seconds (LR = Low Resolution).</w:t>
       </w:r>
     </w:p>
     <w:p>
@@ -3241,6 +3125,7 @@
         <w:pStyle w:val="Tekstas"/>
       </w:pPr>
       <w:r>
+        <w:lastRenderedPageBreak/>
         <w:t>Vector Field Magnetometer (VFM) and the Absolute Scalar Magnetometer (ASM) placed at the middle and at the end of a four-meter boom, respectively</w:t>
       </w:r>
     </w:p>
@@ -3353,74 +3238,20 @@
       <w:bookmarkStart w:id="28" w:name="_Toc503651314"/>
       <w:bookmarkStart w:id="29" w:name="_Toc505346890"/>
       <w:r>
-        <w:t>Furthermore, the Swarm Bravo</w:t>
-      </w:r>
-      <w:r>
-        <w:t xml:space="preserve"> </w:t>
-      </w:r>
-      <w:r>
-        <w:t>satellite, i.e., that one at highest orbit, passed above the epicentral area 15 min before the earthquake</w:t>
-      </w:r>
-      <w:r>
-        <w:t xml:space="preserve"> </w:t>
-      </w:r>
-      <w:r>
-        <w:t>and detected an anomaly mainly in the Y component. These analyses applied to the Ridgecrest</w:t>
-      </w:r>
-      <w:r>
-        <w:t xml:space="preserve"> </w:t>
-      </w:r>
-      <w:r>
-        <w:t>earthquake not only intend to better understand the physical processes behind the preparation</w:t>
-      </w:r>
-      <w:r>
-        <w:t xml:space="preserve"> </w:t>
-      </w:r>
-      <w:r>
-        <w:t>phase of the medium-large earthquakes in the world, but also demonstrate the usefulness of a</w:t>
-      </w:r>
-      <w:r>
-        <w:t xml:space="preserve"> </w:t>
-      </w:r>
-      <w:r>
-        <w:t>satellite constellation to monitor the ionospheric activity and, in the future, to possibly make reliable</w:t>
-      </w:r>
-      <w:r>
-        <w:t xml:space="preserve"> </w:t>
-      </w:r>
-      <w:r>
-        <w:t>earthquake forecasting.</w:t>
-      </w:r>
-    </w:p>
-    <w:p>
-      <w:pPr>
-        <w:pStyle w:val="Tekstas"/>
-      </w:pPr>
-    </w:p>
-    <w:p>
-      <w:pPr>
-        <w:pStyle w:val="Tekstas"/>
-      </w:pPr>
-      <w:r>
-        <w:t>In order to extract magnetic anomalies possibly related to the major seismic events, we need to</w:t>
-      </w:r>
-      <w:r>
-        <w:t xml:space="preserve"> </w:t>
-      </w:r>
-      <w:r>
-        <w:t>remove the main magnetic field. We then apply an approach successfully used in previous works</w:t>
-      </w:r>
-      <w:r>
-        <w:t xml:space="preserve"> </w:t>
-      </w:r>
-      <w:r>
-        <w:t>and well described in the Methods section of [15] under the name of the MASS (MAgnetic Swarm</w:t>
-      </w:r>
-      <w:r>
-        <w:t xml:space="preserve"> </w:t>
-      </w:r>
-      <w:r>
-        <w:t>anomaly detection by Spline analysis) algorithm.</w:t>
+        <w:t>Furthermore, the Swarm Bravo satellite, i.e., that one at highest orbit, passed above the epicentral area 15 min before the earthquake and detected an anomaly mainly in the Y component. These analyses applied to the Ridgecrest earthquake not only intend to better understand the physical processes behind the preparation phase of the medium-large earthquakes in the world, but also demonstrate the usefulness of a satellite constellation to monitor the ionospheric activity and, in the future, to possibly make reliable earthquake forecasting.</w:t>
+      </w:r>
+    </w:p>
+    <w:p>
+      <w:pPr>
+        <w:pStyle w:val="Tekstas"/>
+      </w:pPr>
+    </w:p>
+    <w:p>
+      <w:pPr>
+        <w:pStyle w:val="Tekstas"/>
+      </w:pPr>
+      <w:r>
+        <w:t>In order to extract magnetic anomalies possibly related to the major seismic events, we need to remove the main magnetic field. We then apply an approach successfully used in previous works and well described in the Methods section of [15] under the name of the MASS (MAgnetic Swarm anomaly detection by Spline analysis) algorithm.</w:t>
       </w:r>
     </w:p>
     <w:p>
@@ -3445,9 +3276,6 @@
       <w:pPr>
         <w:pStyle w:val="NormalWeb"/>
         <w:spacing w:before="0" w:beforeAutospacing="0" w:after="0" w:afterAutospacing="0"/>
-        <w:rPr>
-          <w:lang w:val="en-GB"/>
-        </w:rPr>
       </w:pPr>
       <w:r>
         <w:rPr>
@@ -3473,7 +3301,7 @@
       <w:pPr>
         <w:pStyle w:val="Tekstas"/>
       </w:pPr>
-      <w:hyperlink r:id="rId15" w:history="1">
+      <w:hyperlink r:id="rId16" w:history="1">
         <w:r>
           <w:rPr>
             <w:rStyle w:val="Hyperlink"/>
@@ -3612,13 +3440,7 @@
         <w:ind w:hanging="499"/>
       </w:pPr>
       <w:r>
-        <w:t xml:space="preserve">CubeSat101 Basic Concepts and Processes for First-Time CubeSat Developers. </w:t>
-      </w:r>
-      <w:r>
-        <w:t xml:space="preserve">Prieiga per: </w:t>
-      </w:r>
-      <w:r>
-        <w:t>https://www.nasa.gov/sites/default/files/atoms/files/nasa_csli_cubesat_101_508.pdf</w:t>
+        <w:t>CubeSat101 Basic Concepts and Processes for First-Time CubeSat Developers. Prieiga per: https://www.nasa.gov/sites/default/files/atoms/files/nasa_csli_cubesat_101_508.pdf</w:t>
       </w:r>
     </w:p>
     <w:p>
@@ -3627,19 +3449,7 @@
         <w:ind w:hanging="499"/>
       </w:pPr>
       <w:r>
-        <w:t>Dubos, G.F., Castet, J.F. and Saleh, J.H., 2010. Statistical reliability analysis of satellites by mass category: Does spacecraft size matter?. Acta Astronautica, 67(5-6), pp.584-595.</w:t>
-      </w:r>
-      <w:r>
-        <w:t xml:space="preserve"> </w:t>
-      </w:r>
-      <w:r>
-        <w:t>Prieiga per:</w:t>
-      </w:r>
-      <w:r>
-        <w:t xml:space="preserve"> </w:t>
-      </w:r>
-      <w:r>
-        <w:t>https://www.sciencedirect.com/science/article/abs/pii/S0094576510001347</w:t>
+        <w:t>Dubos, G.F., Castet, J.F. and Saleh, J.H., 2010. Statistical reliability analysis of satellites by mass category: Does spacecraft size matter?. Acta Astronautica, 67(5-6), pp.584-595. Prieiga per: https://www.sciencedirect.com/science/article/abs/pii/S0094576510001347</w:t>
       </w:r>
     </w:p>
     <w:p>
@@ -3648,19 +3458,7 @@
         <w:ind w:hanging="499"/>
       </w:pPr>
       <w:r>
-        <w:t>Langer, M. and Bouwmeester, J., 2016. Reliability of CubeSats-statistical data, developers' beliefs and the way forward.</w:t>
-      </w:r>
-      <w:r>
-        <w:t xml:space="preserve"> </w:t>
-      </w:r>
-      <w:r>
-        <w:t xml:space="preserve">Prieiga per: </w:t>
-      </w:r>
-      <w:r>
-        <w:t xml:space="preserve"> </w:t>
-      </w:r>
-      <w:r>
-        <w:t>https://digitalcommons.usu.edu/smallsat/2016/TS10AdvTech2/4/</w:t>
+        <w:t>Langer, M. and Bouwmeester, J., 2016. Reliability of CubeSats-statistical data, developers' beliefs and the way forward. Prieiga per:  https://digitalcommons.usu.edu/smallsat/2016/TS10AdvTech2/4/</w:t>
       </w:r>
     </w:p>
     <w:p>
@@ -3669,19 +3467,7 @@
         <w:ind w:hanging="499"/>
       </w:pPr>
       <w:r>
-        <w:t>Bouwmeester, J., Menicucci, A. and Gill, E.K., 2022. Improving CubeSat reliability: Subsystem redundancy or improved testing?. Reliability Engineering &amp; System Safety, 220, p.108288</w:t>
-      </w:r>
-      <w:r>
-        <w:t xml:space="preserve"> </w:t>
-      </w:r>
-      <w:r>
-        <w:t xml:space="preserve">Prieiga per: </w:t>
-      </w:r>
-      <w:r>
-        <w:t xml:space="preserve">  </w:t>
-      </w:r>
-      <w:r>
-        <w:t>https://www.sciencedirect.com/science/article/pii/S0951832021007584</w:t>
+        <w:t>Bouwmeester, J., Menicucci, A. and Gill, E.K., 2022. Improving CubeSat reliability: Subsystem redundancy or improved testing?. Reliability Engineering &amp; System Safety, 220, p.108288 Prieiga per:   https://www.sciencedirect.com/science/article/pii/S0951832021007584</w:t>
       </w:r>
     </w:p>
     <w:p>
@@ -3689,13 +3475,7 @@
         <w:pStyle w:val="Bibliography"/>
       </w:pPr>
       <w:r>
-        <w:t>Dobiáš, P., Casseau, E. and Sinnen, O., 2021. Improving the CubeSat reliability thanks to a multiprocessor system using fault tolerant online scheduling. Microprocessors and Microsystems, 85, p.104312.</w:t>
-      </w:r>
-      <w:r>
-        <w:t xml:space="preserve"> </w:t>
-      </w:r>
-      <w:r>
-        <w:t>Prieiga per:</w:t>
+        <w:t>Dobiáš, P., Casseau, E. and Sinnen, O., 2021. Improving the CubeSat reliability thanks to a multiprocessor system using fault tolerant online scheduling. Microprocessors and Microsystems, 85, p.104312. Prieiga per:</w:t>
       </w:r>
     </w:p>
     <w:p>
@@ -3716,10 +3496,7 @@
         <w:pStyle w:val="Bibliography"/>
       </w:pPr>
       <w:r>
-        <w:t xml:space="preserve">STM32 ECC dokumentacija. </w:t>
-      </w:r>
-      <w:r>
-        <w:t>Prieiga per:</w:t>
+        <w:t>STM32 ECC dokumentacija. Prieiga per:</w:t>
       </w:r>
     </w:p>
     <w:p>
@@ -3752,8 +3529,8 @@
       </w:r>
     </w:p>
     <w:sectPr>
-      <w:footerReference w:type="default" r:id="rId16"/>
-      <w:footerReference w:type="first" r:id="rId17"/>
+      <w:footerReference w:type="default" r:id="rId17"/>
+      <w:footerReference w:type="first" r:id="rId18"/>
       <w:pgSz w:w="11906" w:h="16838" w:code="9"/>
       <w:pgMar w:top="1134" w:right="567" w:bottom="1134" w:left="1701" w:header="720" w:footer="720" w:gutter="0"/>
       <w:cols w:space="720"/>
@@ -7230,6 +7007,18 @@
 </file>
 
 <file path=customXml/item3.xml><?xml version="1.0" encoding="utf-8"?>
+<b:Sources xmlns:b="http://schemas.openxmlformats.org/officeDocument/2006/bibliography" xmlns="http://schemas.openxmlformats.org/officeDocument/2006/bibliography" SelectedStyle="\APASixthEditionOfficeOnline.xsl" StyleName="APA" Version="6"/>
+</file>
+
+<file path=customXml/item4.xml><?xml version="1.0" encoding="utf-8"?>
+<p:properties xmlns:p="http://schemas.microsoft.com/office/2006/metadata/properties" xmlns:xsi="http://www.w3.org/2001/XMLSchema-instance" xmlns:pc="http://schemas.microsoft.com/office/infopath/2007/PartnerControls">
+  <documentManagement>
+    <Modifikuoti xmlns="6f570473-4b36-4c39-a776-03401f4bff93" xsi:nil="true"/>
+  </documentManagement>
+</p:properties>
+</file>
+
+<file path=customXml/item5.xml><?xml version="1.0" encoding="utf-8"?>
 <ct:contentTypeSchema xmlns:ct="http://schemas.microsoft.com/office/2006/metadata/contentType" xmlns:ma="http://schemas.microsoft.com/office/2006/metadata/properties/metaAttributes" ct:_="" ma:_="" ma:contentTypeName="Dokumentas" ma:contentTypeID="0x01010085A0B56825ACE44AA56534054A45F39F" ma:contentTypeVersion="16" ma:contentTypeDescription="Kurkite naują dokumentą." ma:contentTypeScope="" ma:versionID="af5a762cd9ff50b6a08d36f9c4c905e0">
   <xsd:schema xmlns:xsd="http://www.w3.org/2001/XMLSchema" xmlns:xs="http://www.w3.org/2001/XMLSchema" xmlns:p="http://schemas.microsoft.com/office/2006/metadata/properties" xmlns:ns2="620836a7-bc45-472c-88d2-4326827033e8" xmlns:ns3="6f570473-4b36-4c39-a776-03401f4bff93" targetNamespace="http://schemas.microsoft.com/office/2006/metadata/properties" ma:root="true" ma:fieldsID="f1c764103dade80e512ed8409fb7d386" ns2:_="" ns3:_="">
     <xsd:import namespace="620836a7-bc45-472c-88d2-4326827033e8"/>
@@ -7472,18 +7261,6 @@
 </ct:contentTypeSchema>
 </file>
 
-<file path=customXml/item4.xml><?xml version="1.0" encoding="utf-8"?>
-<p:properties xmlns:p="http://schemas.microsoft.com/office/2006/metadata/properties" xmlns:xsi="http://www.w3.org/2001/XMLSchema-instance" xmlns:pc="http://schemas.microsoft.com/office/infopath/2007/PartnerControls">
-  <documentManagement>
-    <Modifikuoti xmlns="6f570473-4b36-4c39-a776-03401f4bff93" xsi:nil="true"/>
-  </documentManagement>
-</p:properties>
-</file>
-
-<file path=customXml/item5.xml><?xml version="1.0" encoding="utf-8"?>
-<b:Sources xmlns:b="http://schemas.openxmlformats.org/officeDocument/2006/bibliography" xmlns="http://schemas.openxmlformats.org/officeDocument/2006/bibliography" SelectedStyle="\APASixthEditionOfficeOnline.xsl" StyleName="APA" Version="6"/>
-</file>
-
 <file path=customXml/itemProps1.xml><?xml version="1.0" encoding="utf-8"?>
 <ds:datastoreItem xmlns:ds="http://schemas.openxmlformats.org/officeDocument/2006/customXml" ds:itemID="{55AF091B-3C7A-41E3-B477-F2FDAA23CFDA}">
   <ds:schemaRefs>
@@ -7501,6 +7278,24 @@
 </file>
 
 <file path=customXml/itemProps3.xml><?xml version="1.0" encoding="utf-8"?>
+<ds:datastoreItem xmlns:ds="http://schemas.openxmlformats.org/officeDocument/2006/customXml" ds:itemID="{66C6F4A6-A7D1-4774-89B1-4CAF693D5996}">
+  <ds:schemaRefs>
+    <ds:schemaRef ds:uri="http://schemas.openxmlformats.org/officeDocument/2006/bibliography"/>
+  </ds:schemaRefs>
+</ds:datastoreItem>
+</file>
+
+<file path=customXml/itemProps4.xml><?xml version="1.0" encoding="utf-8"?>
+<ds:datastoreItem xmlns:ds="http://schemas.openxmlformats.org/officeDocument/2006/customXml" ds:itemID="{949D7D1B-3ED7-4FCF-84CC-168C035D517F}">
+  <ds:schemaRefs>
+    <ds:schemaRef ds:uri="http://schemas.microsoft.com/office/2006/metadata/properties"/>
+    <ds:schemaRef ds:uri="http://schemas.microsoft.com/office/infopath/2007/PartnerControls"/>
+    <ds:schemaRef ds:uri="6f570473-4b36-4c39-a776-03401f4bff93"/>
+  </ds:schemaRefs>
+</ds:datastoreItem>
+</file>
+
+<file path=customXml/itemProps5.xml><?xml version="1.0" encoding="utf-8"?>
 <ds:datastoreItem xmlns:ds="http://schemas.openxmlformats.org/officeDocument/2006/customXml" ds:itemID="{E17CE84B-92C8-4A04-A7D1-CADEB53C304F}">
   <ds:schemaRefs>
     <ds:schemaRef ds:uri="http://schemas.microsoft.com/office/2006/metadata/contentType"/>
@@ -7517,22 +7312,4 @@
     <ds:schemaRef ds:uri="http://schemas.microsoft.com/internal/obd"/>
   </ds:schemaRefs>
 </ds:datastoreItem>
-</file>
-
-<file path=customXml/itemProps4.xml><?xml version="1.0" encoding="utf-8"?>
-<ds:datastoreItem xmlns:ds="http://schemas.openxmlformats.org/officeDocument/2006/customXml" ds:itemID="{949D7D1B-3ED7-4FCF-84CC-168C035D517F}">
-  <ds:schemaRefs>
-    <ds:schemaRef ds:uri="http://schemas.microsoft.com/office/2006/metadata/properties"/>
-    <ds:schemaRef ds:uri="http://schemas.microsoft.com/office/infopath/2007/PartnerControls"/>
-    <ds:schemaRef ds:uri="6f570473-4b36-4c39-a776-03401f4bff93"/>
-  </ds:schemaRefs>
-</ds:datastoreItem>
-</file>
-
-<file path=customXml/itemProps5.xml><?xml version="1.0" encoding="utf-8"?>
-<ds:datastoreItem xmlns:ds="http://schemas.openxmlformats.org/officeDocument/2006/customXml" ds:itemID="{66C6F4A6-A7D1-4774-89B1-4CAF693D5996}">
-  <ds:schemaRefs>
-    <ds:schemaRef ds:uri="http://schemas.openxmlformats.org/officeDocument/2006/bibliography"/>
-  </ds:schemaRefs>
-</ds:datastoreItem>
 </file>
</xml_diff>

<commit_message>
feat: finnish up about magsat
</commit_message>
<xml_diff>
--- a/Indvidualus_darbas/reportEsaSwarmSats.docx
+++ b/Indvidualus_darbas/reportEsaSwarmSats.docx
@@ -2107,10 +2107,7 @@
         <w:pStyle w:val="Tekstas"/>
       </w:pPr>
       <w:r>
-        <w:t>M</w:t>
-      </w:r>
-      <w:r>
-        <w:t>ūsų planetos šerdis yra ta vieta, kur atsiranda didžioji dalis Žemės magnetinio lauko. Jis gaminamas savaim</w:t>
+        <w:t>Mūsų planetos šerdis yra ta vieta, kur atsiranda didžioji dalis Žemės magnetinio lauko. Jis gaminamas savaim</w:t>
       </w:r>
       <w:r>
         <w:t xml:space="preserve">io </w:t>
@@ -2452,35 +2449,40 @@
         <w:t xml:space="preserve">ESA taip pat įgyvendina kitas misijas, įskaitant palydovų tyrimus apie klimato kaitą, Žemės atmosferos stebėjimus, Marsą tyrinėjančius </w:t>
       </w:r>
       <w:r>
-        <w:rPr>
-          <w:highlight w:val="red"/>
-        </w:rPr>
-        <w:t>aparatus</w:t>
+        <w:t>zondus</w:t>
       </w:r>
       <w:r>
         <w:t xml:space="preserve"> ir daugelį kitų projektų. </w:t>
       </w:r>
-    </w:p>
-    <w:p>
-      <w:pPr>
-        <w:pStyle w:val="Tekstas"/>
-      </w:pPr>
-      <w:r>
-        <w:t>Vienos iš žymiausių ESA misijų yra Hubble kosmoso teleskopas, Gaia kosmoso observatorija ir marso orbitos misja – Mars express.</w:t>
-      </w:r>
-    </w:p>
-    <w:p>
-      <w:pPr>
-        <w:pStyle w:val="Tekstas"/>
-      </w:pPr>
+      <w:r>
+        <w:t xml:space="preserve">Vienos iš žymiausių ESA misijų yra Hubble kosmoso teleskopas, Gaia kosmoso observatorija ir marso orbitos misja – </w:t>
+      </w:r>
+      <w:r>
+        <w:t>„</w:t>
+      </w:r>
+      <w:r>
+        <w:t>Mars express</w:t>
+      </w:r>
+      <w:r>
+        <w:t>“</w:t>
+      </w:r>
+      <w:r>
+        <w:t>.</w:t>
+      </w:r>
+      <w:r>
+        <w:t xml:space="preserve"> </w:t>
+      </w:r>
       <w:r>
         <w:t xml:space="preserve">Kiekviena iš šių misijų </w:t>
       </w:r>
       <w:r>
-        <w:rPr>
-          <w:highlight w:val="red"/>
-        </w:rPr>
-        <w:t>padeda mums giliau</w:t>
+        <w:t xml:space="preserve">padeda </w:t>
+      </w:r>
+      <w:r>
+        <w:t>žmonija</w:t>
+      </w:r>
+      <w:r>
+        <w:t>i</w:t>
       </w:r>
       <w:r>
         <w:t xml:space="preserve"> suprasti mūsų planetą, kosmoso reiškinius ir platesnį Visatos kontekstą.</w:t>
@@ -2491,42 +2493,171 @@
         <w:pStyle w:val="Heading3"/>
       </w:pPr>
       <w:r>
-        <w:t>ESA MAGsat misija</w:t>
-      </w:r>
-    </w:p>
-    <w:p>
-      <w:pPr>
-        <w:pStyle w:val="Tekstas"/>
-      </w:pPr>
-    </w:p>
-    <w:p>
-      <w:pPr>
-        <w:pStyle w:val="Tekstas"/>
-      </w:pPr>
-      <w:r>
-        <w:rPr>
-          <w:b/>
-          <w:bCs/>
-        </w:rPr>
+        <w:t>MAGsat misija</w:t>
+      </w:r>
+    </w:p>
+    <w:p>
+      <w:pPr>
+        <w:pStyle w:val="Tekstas"/>
+      </w:pPr>
+      <w:r>
+        <w:t>The Magsat</w:t>
+      </w:r>
+      <w:r>
+        <w:t xml:space="preserve"> (o</w:t>
+      </w:r>
+      <w:r>
+        <w:t>r Explorer 61</w:t>
+      </w:r>
+      <w:r>
+        <w:t>)</w:t>
+      </w:r>
+      <w:r>
+        <w:t xml:space="preserve"> project was a joint NASA/United States Geological Survey (USGS) effort to measure near-earth magnetic fields on a global basis.</w:t>
+      </w:r>
+      <w:r>
+        <w:t xml:space="preserve"> Launched in 1979 this mission o</w:t>
+      </w:r>
+      <w:r>
+        <w:t xml:space="preserve">bjectives included obtaining an accurate description of the earth's magnetic field, obtaining data for </w:t>
+      </w:r>
+      <w:r>
         <w:lastRenderedPageBreak/>
-        <w:t>Magsat</w:t>
-      </w:r>
-      <w:r>
-        <w:t xml:space="preserve"> mission from about 20 years ago. Due to the 2000 launches of two more magnetic mapping satellites, CHAMP and SAC-C, which have all provided high-precision geomagnetic data over the first few years of this decade, this activity has changed to what it is now.</w:t>
-      </w:r>
-    </w:p>
-    <w:p>
-      <w:pPr>
-        <w:pStyle w:val="Tekstas"/>
-      </w:pPr>
-      <w:r>
-        <w:t>Despite having comparable magnetic equipment, their orbits, science payloads, and spacecraft architecture differ. They so generate data with distinctly diverse properties. This reduces the benefit to science that comes from comparing data that is simultaneously collected at various locations by several satellites. Specifically, it is then challenging to represent the irregularly fluctuating fields caused by the external currents. This also happens to be the primary constraint on the current geomagnetic field models' accuracy. It is just not possible for single-satellite missions to fully benefit from the remarkable advancements in instruments made over the last ten years.</w:t>
-      </w:r>
-    </w:p>
-    <w:p>
-      <w:pPr>
-        <w:pStyle w:val="Tekstas"/>
-      </w:pPr>
+        <w:t>use in the update and refinement of world and regional magnetic charts, compilation of a global crustal magnetic anomaly map, and interpretation of that map in terms of geologic/geophysical models of the earth's crust.</w:t>
+      </w:r>
+    </w:p>
+    <w:p>
+      <w:pPr>
+        <w:pStyle w:val="Tekstas"/>
+      </w:pPr>
+      <w:r>
+        <w:t>The mission was to map the Earth's magnetic field, the satellite had two magnetometers. The scalar (cesium vapor) and vector magnetometers gave Magsat a capability beyond that of any previous spacecraft. Extended by a telescoping boom, the magnetometers were distanced from the magnetic field created by the satellite and its electronics. The satellite carried two magnetometers, a three-axis fluxgate magnetometer for determining the strength and direction of magnetic fields, and an ion-vapor/vector magnetometer for determining the magnetic field caused by the vector magnetometer itself. Magsat is considered to be one of the more important Science/Earth orbiting satellites launched; the data it accumulated is still being used, particularly in linking new satellite data to past observations</w:t>
+      </w:r>
+    </w:p>
+    <w:p>
+      <w:pPr>
+        <w:pStyle w:val="Tekstas"/>
+      </w:pPr>
+      <w:r>
+        <w:rPr>
+          <w:noProof/>
+        </w:rPr>
+        <w:drawing>
+          <wp:inline distT="0" distB="0" distL="0" distR="0" wp14:anchorId="5EAF1FC4" wp14:editId="5F3A77F4">
+            <wp:extent cx="6120130" cy="3800475"/>
+            <wp:effectExtent l="0" t="0" r="0" b="9525"/>
+            <wp:docPr id="6" name="Picture 5">
+              <a:extLst xmlns:a="http://schemas.openxmlformats.org/drawingml/2006/main">
+                <a:ext uri="{FF2B5EF4-FFF2-40B4-BE49-F238E27FC236}">
+                  <a16:creationId xmlns:a16="http://schemas.microsoft.com/office/drawing/2014/main" id="{96352AFF-6BEA-31D9-9321-473591D04D0C}"/>
+                </a:ext>
+              </a:extLst>
+            </wp:docPr>
+            <wp:cNvGraphicFramePr>
+              <a:graphicFrameLocks xmlns:a="http://schemas.openxmlformats.org/drawingml/2006/main" noChangeAspect="1"/>
+            </wp:cNvGraphicFramePr>
+            <a:graphic xmlns:a="http://schemas.openxmlformats.org/drawingml/2006/main">
+              <a:graphicData uri="http://schemas.openxmlformats.org/drawingml/2006/picture">
+                <pic:pic xmlns:pic="http://schemas.openxmlformats.org/drawingml/2006/picture">
+                  <pic:nvPicPr>
+                    <pic:cNvPr id="6" name="Picture 5">
+                      <a:extLst>
+                        <a:ext uri="{FF2B5EF4-FFF2-40B4-BE49-F238E27FC236}">
+                          <a16:creationId xmlns:a16="http://schemas.microsoft.com/office/drawing/2014/main" id="{96352AFF-6BEA-31D9-9321-473591D04D0C}"/>
+                        </a:ext>
+                      </a:extLst>
+                    </pic:cNvPr>
+                    <pic:cNvPicPr>
+                      <a:picLocks noChangeAspect="1"/>
+                    </pic:cNvPicPr>
+                  </pic:nvPicPr>
+                  <pic:blipFill>
+                    <a:blip r:embed="rId13"/>
+                    <a:stretch>
+                      <a:fillRect/>
+                    </a:stretch>
+                  </pic:blipFill>
+                  <pic:spPr>
+                    <a:xfrm>
+                      <a:off x="0" y="0"/>
+                      <a:ext cx="6120130" cy="3800475"/>
+                    </a:xfrm>
+                    <a:prstGeom prst="rect">
+                      <a:avLst/>
+                    </a:prstGeom>
+                  </pic:spPr>
+                </pic:pic>
+              </a:graphicData>
+            </a:graphic>
+          </wp:inline>
+        </w:drawing>
+      </w:r>
+    </w:p>
+    <w:p>
+      <w:pPr>
+        <w:pStyle w:val="Tekstas"/>
+      </w:pPr>
+    </w:p>
+    <w:p>
+      <w:pPr>
+        <w:pStyle w:val="Tekstas"/>
+      </w:pPr>
+      <w:r>
+        <w:t>The basic spacecraft was made up of two distinct parts: the instrument module that contained a vector and a scalar magnetometer and their unique supporting gear; and the base module that contained the necessary data-handling, power, communications, command, and attitude-control subsystems to support the instrument module. The base module complete with its subsystems was composed of residual Small Astronomy Satellite hardware. The magnetometers were deployed after launch to a position 6 m (20 ft) behind the spacecraft. At this distance, the influence of magnetic materials from the instrument and base module (chiefly from the star cameras) was less than 1 mT. Sixteen complete vector magnetic field measurements and eight scalar measurements were obtained every second.</w:t>
+      </w:r>
+    </w:p>
+    <w:p>
+      <w:pPr>
+        <w:pStyle w:val="Tekstas"/>
+      </w:pPr>
+    </w:p>
+    <w:p>
+      <w:pPr>
+        <w:pStyle w:val="Tekstas"/>
+      </w:pPr>
+    </w:p>
+    <w:p>
+      <w:pPr>
+        <w:pStyle w:val="Tekstas"/>
+      </w:pPr>
+      <w:r>
+        <w:lastRenderedPageBreak/>
+        <w:t>The orbit allowed the satellite to map a majority of the Earth's surfaces except the geographic poles</w:t>
+      </w:r>
+      <w:r>
+        <w:t>. This satellite had achieved m</w:t>
+      </w:r>
+      <w:r>
+        <w:t>ission duration</w:t>
+      </w:r>
+      <w:r>
+        <w:tab/>
+      </w:r>
+      <w:r>
+        <w:t xml:space="preserve">of </w:t>
+      </w:r>
+      <w:r>
+        <w:t>7.5 months</w:t>
+      </w:r>
+      <w:r>
+        <w:t>.</w:t>
+      </w:r>
+    </w:p>
+    <w:p>
+      <w:pPr>
+        <w:pStyle w:val="Tekstas"/>
+      </w:pPr>
+    </w:p>
+    <w:p>
+      <w:pPr>
+        <w:pStyle w:val="Tekstas"/>
+      </w:pPr>
+      <w:r>
+        <w:t xml:space="preserve">[ref magsat] - </w:t>
+      </w:r>
+      <w:r>
+        <w:t>https://www.eoportal.org/other-space-activities/magsat#spacecraft</w:t>
+      </w:r>
     </w:p>
     <w:p>
       <w:pPr>
@@ -2585,23 +2716,23 @@
         <w:pStyle w:val="Tekstas"/>
       </w:pPr>
       <w:r>
+        <w:t>the Swarm mission refers to a group of three satellites operated by the European Space Agency (ESA). These satellites are designed to study the Earth's magnetic field and its variations with unprecedented precision. The Swarm mission was launched on November 22, 2013, with the aim of providing new insights into the Earth's magnetic field and its interactions with the Earth system.</w:t>
+      </w:r>
+    </w:p>
+    <w:p>
+      <w:pPr>
+        <w:pStyle w:val="Tekstas"/>
+      </w:pPr>
+      <w:r>
+        <w:t>Key objectives of the Swarm mission include:</w:t>
+      </w:r>
+    </w:p>
+    <w:p>
+      <w:pPr>
+        <w:pStyle w:val="Tekstas"/>
+      </w:pPr>
+      <w:r>
         <w:lastRenderedPageBreak/>
-        <w:t>the Swarm mission refers to a group of three satellites operated by the European Space Agency (ESA). These satellites are designed to study the Earth's magnetic field and its variations with unprecedented precision. The Swarm mission was launched on November 22, 2013, with the aim of providing new insights into the Earth's magnetic field and its interactions with the Earth system.</w:t>
-      </w:r>
-    </w:p>
-    <w:p>
-      <w:pPr>
-        <w:pStyle w:val="Tekstas"/>
-      </w:pPr>
-      <w:r>
-        <w:t>Key objectives of the Swarm mission include:</w:t>
-      </w:r>
-    </w:p>
-    <w:p>
-      <w:pPr>
-        <w:pStyle w:val="Tekstas"/>
-      </w:pPr>
-      <w:r>
         <w:t>Magnetic Field Mapping: Swarm aims to create high-resolution maps of the Earth's magnetic field, allowing scientists to understand its structure and behavior in detail.</w:t>
       </w:r>
     </w:p>
@@ -2689,15 +2820,15 @@
         <w:pStyle w:val="Tekstas"/>
       </w:pPr>
       <w:r>
+        <w:t>Space Weather: The Earth's magnetic field interacts with the solar wind, and this interaction can influence space weather phenomena. Space weather events, such as solar flares and geomagnetic storms, can impact satellite operations, communication systems, and power grids on Earth. Studying the Earth's magnetic field helps in better understanding and predicting space weather.</w:t>
+      </w:r>
+    </w:p>
+    <w:p>
+      <w:pPr>
+        <w:pStyle w:val="Tekstas"/>
+      </w:pPr>
+      <w:r>
         <w:lastRenderedPageBreak/>
-        <w:t>Space Weather: The Earth's magnetic field interacts with the solar wind, and this interaction can influence space weather phenomena. Space weather events, such as solar flares and geomagnetic storms, can impact satellite operations, communication systems, and power grids on Earth. Studying the Earth's magnetic field helps in better understanding and predicting space weather.</w:t>
-      </w:r>
-    </w:p>
-    <w:p>
-      <w:pPr>
-        <w:pStyle w:val="Tekstas"/>
-      </w:pPr>
-      <w:r>
         <w:t>Navigation and Satellite Technology: Precise knowledge of the Earth's magnetic field is essential for navigation and the operation of satellites. It allows for accurate navigation systems and helps mitigate the effects of magnetic anomalies on satellite instruments.</w:t>
       </w:r>
     </w:p>
@@ -2753,7 +2884,7 @@
                     </pic:cNvPicPr>
                   </pic:nvPicPr>
                   <pic:blipFill>
-                    <a:blip r:embed="rId13">
+                    <a:blip r:embed="rId14">
                       <a:extLst>
                         <a:ext uri="{28A0092B-C50C-407E-A947-70E740481C1C}">
                           <a14:useLocalDpi xmlns:a14="http://schemas.microsoft.com/office/drawing/2010/main" val="0"/>
@@ -2808,10 +2939,7 @@
         <w:pStyle w:val="Tekstas"/>
       </w:pPr>
       <w:r>
-        <w:t>The three Swarm Satellites each weigh 472 Kilograms at launch including 106 Kilograms of propellant. Each spacecraft is 9.1 by 1.5 by 0.85 meters in size being designed with special focus on magnetic cleanliness, field vector attitude knowledge, a low ballistic coefficient and Center of Gravity location for accelerometer measurements</w:t>
-      </w:r>
-      <w:r>
-        <w:t>.</w:t>
+        <w:t>The three Swarm Satellites each weigh 472 Kilograms at launch including 106 Kilograms of propellant. Each spacecraft is 9.1 by 1.5 by 0.85 meters in size being designed with special focus on magnetic cleanliness, field vector attitude knowledge, a low ballistic coefficient and Center of Gravity location for accelerometer measurements.</w:t>
       </w:r>
     </w:p>
     <w:p>
@@ -2916,7 +3044,7 @@
           <w:bdr w:val="none" w:sz="0" w:space="0" w:color="auto" w:frame="1"/>
         </w:rPr>
         <w:drawing>
-          <wp:inline distT="0" distB="0" distL="0" distR="0" wp14:anchorId="5CEDDDC6" wp14:editId="27542039">
+          <wp:inline distT="0" distB="0" distL="0" distR="0" wp14:anchorId="5CEDDDC6" wp14:editId="15C186DE">
             <wp:extent cx="5730240" cy="1750695"/>
             <wp:effectExtent l="0" t="0" r="3810" b="1905"/>
             <wp:docPr id="1772377124" name="Picture 1"/>
@@ -2933,7 +3061,7 @@
                     </pic:cNvPicPr>
                   </pic:nvPicPr>
                   <pic:blipFill>
-                    <a:blip r:embed="rId14" cstate="print">
+                    <a:blip r:embed="rId15" cstate="print">
                       <a:extLst>
                         <a:ext uri="{28A0092B-C50C-407E-A947-70E740481C1C}">
                           <a14:useLocalDpi xmlns:a14="http://schemas.microsoft.com/office/drawing/2010/main" val="0"/>
@@ -2984,7 +3112,7 @@
       <w:r>
         <w:t xml:space="preserve">[ref archk 1] - </w:t>
       </w:r>
-      <w:hyperlink r:id="rId15" w:history="1">
+      <w:hyperlink r:id="rId16" w:history="1">
         <w:r>
           <w:rPr>
             <w:rStyle w:val="Hyperlink"/>
@@ -3123,16 +3251,73 @@
     <w:p>
       <w:pPr>
         <w:pStyle w:val="Tekstas"/>
-      </w:pPr>
-      <w:r>
-        <w:lastRenderedPageBreak/>
+        <w:rPr>
+          <w:sz w:val="40"/>
+          <w:szCs w:val="40"/>
+        </w:rPr>
+      </w:pPr>
+      <w:hyperlink r:id="rId17" w:anchor="swarm-geomagnetic-leo-constellation" w:history="1">
+        <w:r>
+          <w:rPr>
+            <w:rStyle w:val="Hyperlink"/>
+            <w:sz w:val="40"/>
+            <w:szCs w:val="40"/>
+            <w:highlight w:val="green"/>
+          </w:rPr>
+          <w:t>https://www.eoportal.org/satellite-missions/swarm#swarm-geomagnetic-leo-constellation</w:t>
+        </w:r>
+      </w:hyperlink>
+    </w:p>
+    <w:p>
+      <w:pPr>
+        <w:pStyle w:val="Tekstas"/>
+      </w:pPr>
+    </w:p>
+    <w:p>
+      <w:pPr>
+        <w:pStyle w:val="Tekstas"/>
+      </w:pPr>
+    </w:p>
+    <w:p>
+      <w:pPr>
+        <w:pStyle w:val="Tekstas"/>
+      </w:pPr>
+      <w:r>
+        <w:t>Kaip veikia magnetometer</w:t>
+      </w:r>
+    </w:p>
+    <w:p>
+      <w:pPr>
+        <w:pStyle w:val="Tekstas"/>
+      </w:pPr>
+      <w:r>
         <w:t>Vector Field Magnetometer (VFM) and the Absolute Scalar Magnetometer (ASM) placed at the middle and at the end of a four-meter boom, respectively</w:t>
       </w:r>
     </w:p>
     <w:p>
       <w:pPr>
         <w:pStyle w:val="Tekstas"/>
-      </w:pPr>
+        <w:tabs>
+          <w:tab w:val="left" w:pos="2445"/>
+        </w:tabs>
+      </w:pPr>
+    </w:p>
+    <w:p>
+      <w:pPr>
+        <w:pStyle w:val="Tekstas"/>
+        <w:tabs>
+          <w:tab w:val="left" w:pos="2445"/>
+        </w:tabs>
+      </w:pPr>
+      <w:r>
+        <w:t xml:space="preserve">Labai detaliai is magsat- </w:t>
+      </w:r>
+      <w:r>
+        <w:t>https://www.eoportal.org/other-space-activities/magsat#references</w:t>
+      </w:r>
+      <w:r>
+        <w:tab/>
+      </w:r>
     </w:p>
     <w:p>
       <w:pPr>
@@ -3301,7 +3486,7 @@
       <w:pPr>
         <w:pStyle w:val="Tekstas"/>
       </w:pPr>
-      <w:hyperlink r:id="rId16" w:history="1">
+      <w:hyperlink r:id="rId18" w:history="1">
         <w:r>
           <w:rPr>
             <w:rStyle w:val="Hyperlink"/>
@@ -3529,8 +3714,8 @@
       </w:r>
     </w:p>
     <w:sectPr>
-      <w:footerReference w:type="default" r:id="rId17"/>
-      <w:footerReference w:type="first" r:id="rId18"/>
+      <w:footerReference w:type="default" r:id="rId19"/>
+      <w:footerReference w:type="first" r:id="rId20"/>
       <w:pgSz w:w="11906" w:h="16838" w:code="9"/>
       <w:pgMar w:top="1134" w:right="567" w:bottom="1134" w:left="1701" w:header="720" w:footer="720" w:gutter="0"/>
       <w:cols w:space="720"/>
@@ -4305,12 +4490,9 @@
         <w:smallCaps w:val="0"/>
         <w:strike w:val="0"/>
         <w:dstrike w:val="0"/>
-        <w:outline w:val="0"/>
-        <w:shadow w:val="0"/>
-        <w:emboss w:val="0"/>
-        <w:imprint w:val="0"/>
         <w:noProof w:val="0"/>
         <w:vanish w:val="0"/>
+        <w:color w:val="000000"/>
         <w:spacing w:val="0"/>
         <w:kern w:val="0"/>
         <w:position w:val="0"/>
@@ -6998,12 +7180,11 @@
 </file>
 
 <file path=customXml/item2.xml><?xml version="1.0" encoding="utf-8"?>
-<?mso-contentType ?>
-<FormTemplates xmlns="http://schemas.microsoft.com/sharepoint/v3/contenttype/forms">
-  <Display>DocumentLibraryForm</Display>
-  <Edit>DocumentLibraryForm</Edit>
-  <New>DocumentLibraryForm</New>
-</FormTemplates>
+<p:properties xmlns:p="http://schemas.microsoft.com/office/2006/metadata/properties" xmlns:xsi="http://www.w3.org/2001/XMLSchema-instance" xmlns:pc="http://schemas.microsoft.com/office/infopath/2007/PartnerControls">
+  <documentManagement>
+    <Modifikuoti xmlns="6f570473-4b36-4c39-a776-03401f4bff93" xsi:nil="true"/>
+  </documentManagement>
+</p:properties>
 </file>
 
 <file path=customXml/item3.xml><?xml version="1.0" encoding="utf-8"?>
@@ -7011,14 +7192,6 @@
 </file>
 
 <file path=customXml/item4.xml><?xml version="1.0" encoding="utf-8"?>
-<p:properties xmlns:p="http://schemas.microsoft.com/office/2006/metadata/properties" xmlns:xsi="http://www.w3.org/2001/XMLSchema-instance" xmlns:pc="http://schemas.microsoft.com/office/infopath/2007/PartnerControls">
-  <documentManagement>
-    <Modifikuoti xmlns="6f570473-4b36-4c39-a776-03401f4bff93" xsi:nil="true"/>
-  </documentManagement>
-</p:properties>
-</file>
-
-<file path=customXml/item5.xml><?xml version="1.0" encoding="utf-8"?>
 <ct:contentTypeSchema xmlns:ct="http://schemas.microsoft.com/office/2006/metadata/contentType" xmlns:ma="http://schemas.microsoft.com/office/2006/metadata/properties/metaAttributes" ct:_="" ma:_="" ma:contentTypeName="Dokumentas" ma:contentTypeID="0x01010085A0B56825ACE44AA56534054A45F39F" ma:contentTypeVersion="16" ma:contentTypeDescription="Kurkite naują dokumentą." ma:contentTypeScope="" ma:versionID="af5a762cd9ff50b6a08d36f9c4c905e0">
   <xsd:schema xmlns:xsd="http://www.w3.org/2001/XMLSchema" xmlns:xs="http://www.w3.org/2001/XMLSchema" xmlns:p="http://schemas.microsoft.com/office/2006/metadata/properties" xmlns:ns2="620836a7-bc45-472c-88d2-4326827033e8" xmlns:ns3="6f570473-4b36-4c39-a776-03401f4bff93" targetNamespace="http://schemas.microsoft.com/office/2006/metadata/properties" ma:root="true" ma:fieldsID="f1c764103dade80e512ed8409fb7d386" ns2:_="" ns3:_="">
     <xsd:import namespace="620836a7-bc45-472c-88d2-4326827033e8"/>
@@ -7261,6 +7434,15 @@
 </ct:contentTypeSchema>
 </file>
 
+<file path=customXml/item5.xml><?xml version="1.0" encoding="utf-8"?>
+<?mso-contentType ?>
+<FormTemplates xmlns="http://schemas.microsoft.com/sharepoint/v3/contenttype/forms">
+  <Display>DocumentLibraryForm</Display>
+  <Edit>DocumentLibraryForm</Edit>
+  <New>DocumentLibraryForm</New>
+</FormTemplates>
+</file>
+
 <file path=customXml/itemProps1.xml><?xml version="1.0" encoding="utf-8"?>
 <ds:datastoreItem xmlns:ds="http://schemas.openxmlformats.org/officeDocument/2006/customXml" ds:itemID="{55AF091B-3C7A-41E3-B477-F2FDAA23CFDA}">
   <ds:schemaRefs>
@@ -7270,9 +7452,11 @@
 </file>
 
 <file path=customXml/itemProps2.xml><?xml version="1.0" encoding="utf-8"?>
-<ds:datastoreItem xmlns:ds="http://schemas.openxmlformats.org/officeDocument/2006/customXml" ds:itemID="{12483B38-674F-42A8-9E56-0F53EF2A5520}">
+<ds:datastoreItem xmlns:ds="http://schemas.openxmlformats.org/officeDocument/2006/customXml" ds:itemID="{949D7D1B-3ED7-4FCF-84CC-168C035D517F}">
   <ds:schemaRefs>
-    <ds:schemaRef ds:uri="http://schemas.microsoft.com/sharepoint/v3/contenttype/forms"/>
+    <ds:schemaRef ds:uri="http://schemas.microsoft.com/office/2006/metadata/properties"/>
+    <ds:schemaRef ds:uri="http://schemas.microsoft.com/office/infopath/2007/PartnerControls"/>
+    <ds:schemaRef ds:uri="6f570473-4b36-4c39-a776-03401f4bff93"/>
   </ds:schemaRefs>
 </ds:datastoreItem>
 </file>
@@ -7286,16 +7470,6 @@
 </file>
 
 <file path=customXml/itemProps4.xml><?xml version="1.0" encoding="utf-8"?>
-<ds:datastoreItem xmlns:ds="http://schemas.openxmlformats.org/officeDocument/2006/customXml" ds:itemID="{949D7D1B-3ED7-4FCF-84CC-168C035D517F}">
-  <ds:schemaRefs>
-    <ds:schemaRef ds:uri="http://schemas.microsoft.com/office/2006/metadata/properties"/>
-    <ds:schemaRef ds:uri="http://schemas.microsoft.com/office/infopath/2007/PartnerControls"/>
-    <ds:schemaRef ds:uri="6f570473-4b36-4c39-a776-03401f4bff93"/>
-  </ds:schemaRefs>
-</ds:datastoreItem>
-</file>
-
-<file path=customXml/itemProps5.xml><?xml version="1.0" encoding="utf-8"?>
 <ds:datastoreItem xmlns:ds="http://schemas.openxmlformats.org/officeDocument/2006/customXml" ds:itemID="{E17CE84B-92C8-4A04-A7D1-CADEB53C304F}">
   <ds:schemaRefs>
     <ds:schemaRef ds:uri="http://schemas.microsoft.com/office/2006/metadata/contentType"/>
@@ -7312,4 +7486,12 @@
     <ds:schemaRef ds:uri="http://schemas.microsoft.com/internal/obd"/>
   </ds:schemaRefs>
 </ds:datastoreItem>
+</file>
+
+<file path=customXml/itemProps5.xml><?xml version="1.0" encoding="utf-8"?>
+<ds:datastoreItem xmlns:ds="http://schemas.openxmlformats.org/officeDocument/2006/customXml" ds:itemID="{12483B38-674F-42A8-9E56-0F53EF2A5520}">
+  <ds:schemaRefs>
+    <ds:schemaRef ds:uri="http://schemas.microsoft.com/sharepoint/v3/contenttype/forms"/>
+  </ds:schemaRefs>
+</ds:datastoreItem>
 </file>
</xml_diff>

<commit_message>
feat: translate magsat to LT
</commit_message>
<xml_diff>
--- a/Indvidualus_darbas/reportEsaSwarmSats.docx
+++ b/Indvidualus_darbas/reportEsaSwarmSats.docx
@@ -2501,42 +2501,164 @@
         <w:pStyle w:val="Tekstas"/>
       </w:pPr>
       <w:r>
-        <w:t>The Magsat</w:t>
-      </w:r>
-      <w:r>
-        <w:t xml:space="preserve"> (o</w:t>
-      </w:r>
-      <w:r>
-        <w:t>r Explorer 61</w:t>
-      </w:r>
-      <w:r>
-        <w:t>)</w:t>
-      </w:r>
-      <w:r>
-        <w:t xml:space="preserve"> project was a joint NASA/United States Geological Survey (USGS) effort to measure near-earth magnetic fields on a global basis.</w:t>
-      </w:r>
-      <w:r>
-        <w:t xml:space="preserve"> Launched in 1979 this mission o</w:t>
-      </w:r>
-      <w:r>
-        <w:t xml:space="preserve">bjectives included obtaining an accurate description of the earth's magnetic field, obtaining data for </w:t>
+        <w:t>„Magsat“ (arba „Explorer 61“) projektas buvo bendras NASA ir Jungtinių Valstijų geologijos tarnyb</w:t>
+      </w:r>
+      <w:r>
+        <w:t>ų</w:t>
+      </w:r>
+      <w:r>
+        <w:t xml:space="preserve"> pastangos išmatuoti arti žemės esančius magnetinius laukus pasauliniu mastu. Ši</w:t>
+      </w:r>
+      <w:r>
+        <w:t xml:space="preserve"> </w:t>
+      </w:r>
+      <w:r>
+        <w:t>misij</w:t>
+      </w:r>
+      <w:r>
+        <w:t>a</w:t>
+      </w:r>
+      <w:r>
+        <w:t xml:space="preserve">, </w:t>
+      </w:r>
+      <w:r>
+        <w:t xml:space="preserve">buvo paleista </w:t>
+      </w:r>
+      <w:r>
+        <w:t>1979 m.</w:t>
+      </w:r>
+      <w:r>
+        <w:t xml:space="preserve"> Jos</w:t>
+      </w:r>
+      <w:r>
+        <w:t xml:space="preserve"> tikslas buvo gauti tikslų žemės magnetinio lauko aprašymą, gauti duomenis, naudojamus </w:t>
       </w:r>
       <w:r>
         <w:lastRenderedPageBreak/>
-        <w:t>use in the update and refinement of world and regional magnetic charts, compilation of a global crustal magnetic anomaly map, and interpretation of that map in terms of geologic/geophysical models of the earth's crust.</w:t>
-      </w:r>
-    </w:p>
-    <w:p>
-      <w:pPr>
-        <w:pStyle w:val="Tekstas"/>
-      </w:pPr>
-      <w:r>
-        <w:t>The mission was to map the Earth's magnetic field, the satellite had two magnetometers. The scalar (cesium vapor) and vector magnetometers gave Magsat a capability beyond that of any previous spacecraft. Extended by a telescoping boom, the magnetometers were distanced from the magnetic field created by the satellite and its electronics. The satellite carried two magnetometers, a three-axis fluxgate magnetometer for determining the strength and direction of magnetic fields, and an ion-vapor/vector magnetometer for determining the magnetic field caused by the vector magnetometer itself. Magsat is considered to be one of the more important Science/Earth orbiting satellites launched; the data it accumulated is still being used, particularly in linking new satellite data to past observations</w:t>
-      </w:r>
-    </w:p>
-    <w:p>
-      <w:pPr>
-        <w:pStyle w:val="Tekstas"/>
+        <w:t>atnaujinant ir tobulinant pasaulio ir regionines magnetines diagramas, sudaryti pasaulinį plutos magnetinių anomalijų žemėlapį</w:t>
+      </w:r>
+      <w:r>
+        <w:t xml:space="preserve"> bei</w:t>
+      </w:r>
+      <w:r>
+        <w:t xml:space="preserve"> </w:t>
+      </w:r>
+      <w:r>
+        <w:t xml:space="preserve">sudaryti tikslius </w:t>
+      </w:r>
+      <w:r>
+        <w:t>geologini</w:t>
+      </w:r>
+      <w:r>
+        <w:t>us/</w:t>
+      </w:r>
+      <w:r>
+        <w:t>geofizini</w:t>
+      </w:r>
+      <w:r>
+        <w:t>us</w:t>
+      </w:r>
+      <w:r>
+        <w:t xml:space="preserve"> žemės plutos modeli</w:t>
+      </w:r>
+      <w:r>
+        <w:t>us</w:t>
+      </w:r>
+      <w:r>
+        <w:t>.</w:t>
+      </w:r>
+    </w:p>
+    <w:p>
+      <w:pPr>
+        <w:pStyle w:val="Tekstas"/>
+      </w:pPr>
+      <w:r>
+        <w:t>Pagindinei m</w:t>
+      </w:r>
+      <w:r>
+        <w:t xml:space="preserve">isija </w:t>
+      </w:r>
+      <w:r>
+        <w:t xml:space="preserve">– </w:t>
+      </w:r>
+      <w:r>
+        <w:t xml:space="preserve">nustatyti Žemės magnetinį lauką, palydovas </w:t>
+      </w:r>
+      <w:r>
+        <w:t xml:space="preserve">naudoko </w:t>
+      </w:r>
+      <w:r>
+        <w:t>du magnetometrus. Skaliariniai (cezio garai</w:t>
+      </w:r>
+      <w:r>
+        <w:t>s pagrįstą</w:t>
+      </w:r>
+      <w:r>
+        <w:t xml:space="preserve">) ir vektoriniai magnetometrai suteikė </w:t>
+      </w:r>
+      <w:r>
+        <w:t>„</w:t>
+      </w:r>
+      <w:r>
+        <w:t>Magsat</w:t>
+      </w:r>
+      <w:r>
+        <w:t>“</w:t>
+      </w:r>
+      <w:r>
+        <w:t xml:space="preserve"> daugiau galimybių nei bet kuris ankstesnis erdvėlaivis. </w:t>
+      </w:r>
+      <w:r>
+        <w:t>Pasitelkiant i</w:t>
+      </w:r>
+      <w:r>
+        <w:t>šplė</w:t>
+      </w:r>
+      <w:r>
+        <w:t>čiansią</w:t>
+      </w:r>
+      <w:r>
+        <w:t xml:space="preserve"> teleskopine strėl</w:t>
+      </w:r>
+      <w:r>
+        <w:t>ę</w:t>
+      </w:r>
+      <w:r>
+        <w:t xml:space="preserve">, magnetometrai buvo nutolę nuo palydovo ir jo elektronikos sukurto magnetinio lauko. Palydovas </w:t>
+      </w:r>
+      <w:r>
+        <w:t xml:space="preserve">turėjo </w:t>
+      </w:r>
+      <w:r>
+        <w:t>du magnetometrus</w:t>
+      </w:r>
+      <w:r>
+        <w:t>:</w:t>
+      </w:r>
+      <w:r>
+        <w:t xml:space="preserve"> trijų ašių </w:t>
+      </w:r>
+      <w:r>
+        <w:t>„</w:t>
+      </w:r>
+      <w:r>
+        <w:t>fluxgate</w:t>
+      </w:r>
+      <w:r>
+        <w:t>“</w:t>
+      </w:r>
+      <w:r>
+        <w:t xml:space="preserve"> magnetometrą, skirtą magnetinių laukų stiprumui ir krypčiai nustatyti, ir jonų garų/vektoriaus magnetometrą, skirtą paties vektorinio magnetometro sukeliamam magnetiniam laukui nustatyti. „Magsat“ laikomas vienu iš svarbesnių mokslo ir žemės orbitoje skriejančių palydovų; jo sukaupti duomenys vis dar naudojami, ypač susiejant naujus palydovinius duomenis su ankstesniais stebėjimais</w:t>
+      </w:r>
+      <w:r>
+        <w:t>.</w:t>
+      </w:r>
+    </w:p>
+    <w:p>
+      <w:pPr>
+        <w:pStyle w:val="Tekstas"/>
+        <w:keepNext/>
+        <w:jc w:val="center"/>
       </w:pPr>
       <w:r>
         <w:rPr>
@@ -2595,49 +2717,132 @@
     </w:p>
     <w:p>
       <w:pPr>
-        <w:pStyle w:val="Tekstas"/>
-      </w:pPr>
-    </w:p>
-    <w:p>
-      <w:pPr>
-        <w:pStyle w:val="Tekstas"/>
-      </w:pPr>
-      <w:r>
-        <w:t>The basic spacecraft was made up of two distinct parts: the instrument module that contained a vector and a scalar magnetometer and their unique supporting gear; and the base module that contained the necessary data-handling, power, communications, command, and attitude-control subsystems to support the instrument module. The base module complete with its subsystems was composed of residual Small Astronomy Satellite hardware. The magnetometers were deployed after launch to a position 6 m (20 ft) behind the spacecraft. At this distance, the influence of magnetic materials from the instrument and base module (chiefly from the star cameras) was less than 1 mT. Sixteen complete vector magnetic field measurements and eight scalar measurements were obtained every second.</w:t>
-      </w:r>
-    </w:p>
-    <w:p>
-      <w:pPr>
-        <w:pStyle w:val="Tekstas"/>
-      </w:pPr>
-    </w:p>
-    <w:p>
-      <w:pPr>
-        <w:pStyle w:val="Tekstas"/>
-      </w:pPr>
-    </w:p>
-    <w:p>
-      <w:pPr>
-        <w:pStyle w:val="Tekstas"/>
-      </w:pPr>
-      <w:r>
-        <w:lastRenderedPageBreak/>
-        <w:t>The orbit allowed the satellite to map a majority of the Earth's surfaces except the geographic poles</w:t>
-      </w:r>
-      <w:r>
-        <w:t>. This satellite had achieved m</w:t>
-      </w:r>
-      <w:r>
-        <w:t>ission duration</w:t>
-      </w:r>
-      <w:r>
-        <w:tab/>
-      </w:r>
-      <w:r>
-        <w:t xml:space="preserve">of </w:t>
-      </w:r>
-      <w:r>
-        <w:t>7.5 months</w:t>
+        <w:pStyle w:val="Caption"/>
+      </w:pPr>
+      <w:r>
+        <w:fldChar w:fldCharType="begin"/>
+      </w:r>
+      <w:r>
+        <w:instrText xml:space="preserve"> SEQ pav. \* ARABIC </w:instrText>
+      </w:r>
+      <w:r>
+        <w:fldChar w:fldCharType="separate"/>
+      </w:r>
+      <w:r>
+        <w:rPr>
+          <w:noProof/>
+        </w:rPr>
+        <w:t>1</w:t>
+      </w:r>
+      <w:r>
+        <w:fldChar w:fldCharType="end"/>
+      </w:r>
+      <w:r>
+        <w:t xml:space="preserve"> pav. MagSat palydovo architektūra</w:t>
+      </w:r>
+    </w:p>
+    <w:p>
+      <w:pPr>
+        <w:pStyle w:val="Tekstas"/>
+      </w:pPr>
+      <w:r>
+        <w:t>Pagrindinis erdvėlaivis buvo sudarytas iš dviejų skirtingų dalių: prietaiso modulio, kuriame buvo vektori</w:t>
+      </w:r>
+      <w:r>
+        <w:t>nis</w:t>
+      </w:r>
+      <w:r>
+        <w:t xml:space="preserve"> ir skaliarinis magnetometr</w:t>
+      </w:r>
+      <w:r>
+        <w:t>ai</w:t>
+      </w:r>
+      <w:r>
+        <w:t xml:space="preserve"> bei jų unikali </w:t>
+      </w:r>
+      <w:r>
+        <w:t>pagalbinė įranga</w:t>
+      </w:r>
+      <w:r>
+        <w:t xml:space="preserve"> bei</w:t>
+      </w:r>
+      <w:r>
+        <w:t xml:space="preserve"> bazini</w:t>
+      </w:r>
+      <w:r>
+        <w:t>o</w:t>
+      </w:r>
+      <w:r>
+        <w:t xml:space="preserve"> moduli</w:t>
+      </w:r>
+      <w:r>
+        <w:t>o</w:t>
+      </w:r>
+      <w:r>
+        <w:t xml:space="preserve">, kuriame buvo būtini duomenų </w:t>
+      </w:r>
+      <w:r>
+        <w:t>perdavimo</w:t>
+      </w:r>
+      <w:r>
+        <w:t>, maitinimo, ryši</w:t>
+      </w:r>
+      <w:r>
+        <w:t>o</w:t>
+      </w:r>
+      <w:r>
+        <w:t>, komandų ir padėties</w:t>
+      </w:r>
+      <w:r>
+        <w:t>-orientacijos</w:t>
+      </w:r>
+      <w:r>
+        <w:t xml:space="preserve"> valdymo posistem</w:t>
+      </w:r>
+      <w:r>
+        <w:t>ės</w:t>
+      </w:r>
+      <w:r>
+        <w:t>. Bazinis modulis su jo posistemiais buvo sudarytas iš likusios „Small Astronomy Satellite“ aparatinės įrangos. Magnetometrai buvo dislokuoti po paleidimo į padėtį 6 m</w:t>
+      </w:r>
+      <w:r>
+        <w:t>etru atstumu</w:t>
+      </w:r>
+      <w:r>
+        <w:t xml:space="preserve"> už erdvėlaivio. Šiuo atstumu magnetinių medžiagų įtaka iš prietaiso ir pagrindinio modulio (daugiausia iš žvaigždžių kamerų) buvo mažesnė nei 1 mT. Kas sekundę buvo gauti šešiolika pilnų vektorinio magnetinio lauko matavimų ir aštuoni skaliariniai matavimai.</w:t>
+      </w:r>
+      <w:r>
+        <w:t xml:space="preserve"> </w:t>
+      </w:r>
+      <w:r>
+        <w:t>Orbita</w:t>
+      </w:r>
+      <w:r>
+        <w:t xml:space="preserve">, kurioje skrijo </w:t>
+      </w:r>
+      <w:r>
+        <w:t>palydov</w:t>
+      </w:r>
+      <w:r>
+        <w:t>as,</w:t>
+      </w:r>
+      <w:r>
+        <w:t xml:space="preserve"> leido </w:t>
+      </w:r>
+      <w:r>
+        <w:t xml:space="preserve">jam </w:t>
+      </w:r>
+      <w:r>
+        <w:t xml:space="preserve">nustatyti daugumą Žemės paviršių, išskyrus geografinius ašigalius. </w:t>
+      </w:r>
+      <w:r>
+        <w:t xml:space="preserve">Iš viso </w:t>
+      </w:r>
+      <w:r>
+        <w:t>palydovo misija truko 7,5 mėnesi</w:t>
+      </w:r>
+      <w:r>
+        <w:t>us</w:t>
       </w:r>
       <w:r>
         <w:t>.</w:t>
@@ -2652,8 +2857,27 @@
       <w:pPr>
         <w:pStyle w:val="Tekstas"/>
       </w:pPr>
-      <w:r>
-        <w:t xml:space="preserve">[ref magsat] - </w:t>
+    </w:p>
+    <w:p>
+      <w:pPr>
+        <w:pStyle w:val="Tekstas"/>
+      </w:pPr>
+    </w:p>
+    <w:p>
+      <w:pPr>
+        <w:pStyle w:val="Tekstas"/>
+      </w:pPr>
+      <w:r>
+        <w:t>[</w:t>
+      </w:r>
+      <w:r>
+        <w:rPr>
+          <w:highlight w:val="red"/>
+        </w:rPr>
+        <w:t>ref magsat</w:t>
+      </w:r>
+      <w:r>
+        <w:t xml:space="preserve">] - </w:t>
       </w:r>
       <w:r>
         <w:t>https://www.eoportal.org/other-space-activities/magsat#spacecraft</w:t>
@@ -2732,15 +2956,15 @@
         <w:pStyle w:val="Tekstas"/>
       </w:pPr>
       <w:r>
+        <w:t>Magnetic Field Mapping: Swarm aims to create high-resolution maps of the Earth's magnetic field, allowing scientists to understand its structure and behavior in detail.</w:t>
+      </w:r>
+    </w:p>
+    <w:p>
+      <w:pPr>
+        <w:pStyle w:val="Tekstas"/>
+      </w:pPr>
+      <w:r>
         <w:lastRenderedPageBreak/>
-        <w:t>Magnetic Field Mapping: Swarm aims to create high-resolution maps of the Earth's magnetic field, allowing scientists to understand its structure and behavior in detail.</w:t>
-      </w:r>
-    </w:p>
-    <w:p>
-      <w:pPr>
-        <w:pStyle w:val="Tekstas"/>
-      </w:pPr>
-      <w:r>
         <w:t>Geophysical Processes: By studying the Earth's magnetic field, scientists can gain insights into geophysical processes occurring deep within the planet, such as the movement of molten iron in the outer core.</w:t>
       </w:r>
     </w:p>
@@ -2828,15 +3052,15 @@
         <w:pStyle w:val="Tekstas"/>
       </w:pPr>
       <w:r>
+        <w:t>Navigation and Satellite Technology: Precise knowledge of the Earth's magnetic field is essential for navigation and the operation of satellites. It allows for accurate navigation systems and helps mitigate the effects of magnetic anomalies on satellite instruments.</w:t>
+      </w:r>
+    </w:p>
+    <w:p>
+      <w:pPr>
+        <w:pStyle w:val="Tekstas"/>
+      </w:pPr>
+      <w:r>
         <w:lastRenderedPageBreak/>
-        <w:t>Navigation and Satellite Technology: Precise knowledge of the Earth's magnetic field is essential for navigation and the operation of satellites. It allows for accurate navigation systems and helps mitigate the effects of magnetic anomalies on satellite instruments.</w:t>
-      </w:r>
-    </w:p>
-    <w:p>
-      <w:pPr>
-        <w:pStyle w:val="Tekstas"/>
-      </w:pPr>
-      <w:r>
         <w:t>Ionospheric and Magnetospheric Studies: The Swarm mission contributes to the study of the Earth's ionosphere and magnetosphere. These regions are influenced by the Earth's magnetic field and play a crucial role in the interaction between the Earth and the solar wind.</w:t>
       </w:r>
     </w:p>
@@ -3044,7 +3268,7 @@
           <w:bdr w:val="none" w:sz="0" w:space="0" w:color="auto" w:frame="1"/>
         </w:rPr>
         <w:drawing>
-          <wp:inline distT="0" distB="0" distL="0" distR="0" wp14:anchorId="5CEDDDC6" wp14:editId="15C186DE">
+          <wp:inline distT="0" distB="0" distL="0" distR="0" wp14:anchorId="5CEDDDC6" wp14:editId="5D8A7CDD">
             <wp:extent cx="5730240" cy="1750695"/>
             <wp:effectExtent l="0" t="0" r="3810" b="1905"/>
             <wp:docPr id="1772377124" name="Picture 1"/>
@@ -7188,7 +7412,12 @@
 </file>
 
 <file path=customXml/item3.xml><?xml version="1.0" encoding="utf-8"?>
-<b:Sources xmlns:b="http://schemas.openxmlformats.org/officeDocument/2006/bibliography" xmlns="http://schemas.openxmlformats.org/officeDocument/2006/bibliography" SelectedStyle="\APASixthEditionOfficeOnline.xsl" StyleName="APA" Version="6"/>
+<?mso-contentType ?>
+<FormTemplates xmlns="http://schemas.microsoft.com/sharepoint/v3/contenttype/forms">
+  <Display>DocumentLibraryForm</Display>
+  <Edit>DocumentLibraryForm</Edit>
+  <New>DocumentLibraryForm</New>
+</FormTemplates>
 </file>
 
 <file path=customXml/item4.xml><?xml version="1.0" encoding="utf-8"?>
@@ -7435,12 +7664,7 @@
 </file>
 
 <file path=customXml/item5.xml><?xml version="1.0" encoding="utf-8"?>
-<?mso-contentType ?>
-<FormTemplates xmlns="http://schemas.microsoft.com/sharepoint/v3/contenttype/forms">
-  <Display>DocumentLibraryForm</Display>
-  <Edit>DocumentLibraryForm</Edit>
-  <New>DocumentLibraryForm</New>
-</FormTemplates>
+<b:Sources xmlns:b="http://schemas.openxmlformats.org/officeDocument/2006/bibliography" xmlns="http://schemas.openxmlformats.org/officeDocument/2006/bibliography" SelectedStyle="\APASixthEditionOfficeOnline.xsl" StyleName="APA" Version="6"/>
 </file>
 
 <file path=customXml/itemProps1.xml><?xml version="1.0" encoding="utf-8"?>
@@ -7462,9 +7686,9 @@
 </file>
 
 <file path=customXml/itemProps3.xml><?xml version="1.0" encoding="utf-8"?>
-<ds:datastoreItem xmlns:ds="http://schemas.openxmlformats.org/officeDocument/2006/customXml" ds:itemID="{66C6F4A6-A7D1-4774-89B1-4CAF693D5996}">
+<ds:datastoreItem xmlns:ds="http://schemas.openxmlformats.org/officeDocument/2006/customXml" ds:itemID="{12483B38-674F-42A8-9E56-0F53EF2A5520}">
   <ds:schemaRefs>
-    <ds:schemaRef ds:uri="http://schemas.openxmlformats.org/officeDocument/2006/bibliography"/>
+    <ds:schemaRef ds:uri="http://schemas.microsoft.com/sharepoint/v3/contenttype/forms"/>
   </ds:schemaRefs>
 </ds:datastoreItem>
 </file>
@@ -7489,9 +7713,9 @@
 </file>
 
 <file path=customXml/itemProps5.xml><?xml version="1.0" encoding="utf-8"?>
-<ds:datastoreItem xmlns:ds="http://schemas.openxmlformats.org/officeDocument/2006/customXml" ds:itemID="{12483B38-674F-42A8-9E56-0F53EF2A5520}">
+<ds:datastoreItem xmlns:ds="http://schemas.openxmlformats.org/officeDocument/2006/customXml" ds:itemID="{66C6F4A6-A7D1-4774-89B1-4CAF693D5996}">
   <ds:schemaRefs>
-    <ds:schemaRef ds:uri="http://schemas.microsoft.com/sharepoint/v3/contenttype/forms"/>
+    <ds:schemaRef ds:uri="http://schemas.openxmlformats.org/officeDocument/2006/bibliography"/>
   </ds:schemaRefs>
 </ds:datastoreItem>
 </file>
</xml_diff>

<commit_message>
chore: add info about the sat architecture
</commit_message>
<xml_diff>
--- a/Indvidualus_darbas/reportEsaSwarmSats.docx
+++ b/Indvidualus_darbas/reportEsaSwarmSats.docx
@@ -3119,69 +3119,27 @@
         <w:rPr>
           <w:u w:val="single"/>
         </w:rPr>
-        <w:t>Žemės m</w:t>
-      </w:r>
+        <w:t>Žemės magnetinio lauko žemėlapių sudarymas</w:t>
+      </w:r>
+      <w:r>
+        <w:t>: misija siekia sukurti didelės raiškos Žemės magnetinio lauko žemėlapius, leidžiančius mokslininkams išsamiai suprasti jo struktūrą ir elgesį.</w:t>
+      </w:r>
+      <w:r>
+        <w:t xml:space="preserve"> </w:t>
+      </w:r>
+      <w:r>
+        <w:t>Kiekvienas „Swarm“ palydovas turi daugybę prietaisų, įskaitant magnetometrus, akselerometrus ir GPS imtuvus, skirtus įvairiems Žemės magnetinio lauko aspektams ir susijusiems reiškiniams matuoti. Orbitoje vienu metu turėdama kelis palydovus, misija gali sudaryti trimačius Žemės magnetinio lauko žemėlapius ir stebėti pokyčius laikui bėgant.</w:t>
+      </w:r>
+    </w:p>
+    <w:p>
+      <w:pPr>
+        <w:pStyle w:val="Tekstas"/>
+      </w:pPr>
       <w:r>
         <w:rPr>
           <w:u w:val="single"/>
         </w:rPr>
-        <w:t>agnetinio lauko žemėlap</w:t>
-      </w:r>
-      <w:r>
-        <w:rPr>
-          <w:u w:val="single"/>
-        </w:rPr>
-        <w:t xml:space="preserve">ių </w:t>
-      </w:r>
-      <w:r>
-        <w:rPr>
-          <w:u w:val="single"/>
-        </w:rPr>
-        <w:t>sudarymas</w:t>
-      </w:r>
-      <w:r>
-        <w:t xml:space="preserve">: </w:t>
-      </w:r>
-      <w:r>
-        <w:t>misija</w:t>
-      </w:r>
-      <w:r>
-        <w:t xml:space="preserve"> siekia sukurti didelės raiškos Žemės magnetinio lauko žemėlapius, leidžiančius mokslininkams išsamiai suprasti jo struktūrą ir elgesį.</w:t>
-      </w:r>
-      <w:r>
-        <w:t xml:space="preserve"> </w:t>
-      </w:r>
-      <w:r>
-        <w:t>Kiekvienas „Swarm“ palydovas turi daugybę prietaisų, įskaitant magnetometrus, akselerometrus ir GPS imtuvus, skirtus įvairiems Žemės magnetinio lauko aspektams ir susijusiems reiškiniams matuoti. Orbitoje vienu metu turėdama kelis palydovus, misija gali sudaryti trimačius Žemės magnetinio lauko žemėlapius ir stebėti pokyčius laikui bėgant.</w:t>
-      </w:r>
-    </w:p>
-    <w:p>
-      <w:pPr>
-        <w:pStyle w:val="Tekstas"/>
-      </w:pPr>
-      <w:r>
-        <w:rPr>
-          <w:u w:val="single"/>
-        </w:rPr>
-        <w:t>Geofizini</w:t>
-      </w:r>
-      <w:r>
-        <w:rPr>
-          <w:u w:val="single"/>
-        </w:rPr>
-        <w:t>ų</w:t>
-      </w:r>
-      <w:r>
-        <w:rPr>
-          <w:u w:val="single"/>
-        </w:rPr>
-        <w:t xml:space="preserve"> proces</w:t>
-      </w:r>
-      <w:r>
-        <w:rPr>
-          <w:u w:val="single"/>
-        </w:rPr>
-        <w:t>ų analizė</w:t>
+        <w:t>Geofizinių procesų analizė</w:t>
       </w:r>
       <w:r>
         <w:t>: tyrinėdami Žemės magnetinį lauką, mokslininkai gali gauti įžvalgų apie geofizinius procesus, vykstančius giliai planetoje, pavyzdžiui, išlydytos geležies judėjimą išorinėje šerdyje.</w:t>
@@ -3234,7 +3192,21 @@
         <w:pStyle w:val="Tekstas"/>
       </w:pPr>
       <w:r>
-        <w:t>The three Swarm Satellites each weigh 472 Kilograms at launch including 106 Kilograms of propellant. Each spacecraft is 9.1 by 1.5 by 0.85 meters in size being designed with special focus on magnetic cleanliness, field vector attitude knowledge, a low ballistic coefficient and Center of Gravity location for accelerometer measurements.</w:t>
+        <w:t xml:space="preserve">The three Swarm Satellites each weigh 472 Kilograms at launch including 106 Kilograms of propellant. </w:t>
+      </w:r>
+    </w:p>
+    <w:p>
+      <w:pPr>
+        <w:pStyle w:val="Tekstas"/>
+      </w:pPr>
+      <w:r>
+        <w:t>Each satellite is nine metres long, which a main body covered in solar panels and a four metre boom on which the sensitive magnetic field measuring instruments sit - away from electrical and magnetic interference. [ref archk 1]</w:t>
+      </w:r>
+      <w:r>
+        <w:t xml:space="preserve"> This</w:t>
+      </w:r>
+      <w:r>
+        <w:t xml:space="preserve"> spacecraft is designed with special focus on magnetic cleanliness, field vector attitude knowledge, a low ballistic coefficient and Center of Gravity location for accelerometer measurements.</w:t>
       </w:r>
     </w:p>
     <w:p>
@@ -3273,7 +3245,7 @@
           <w:noProof/>
         </w:rPr>
         <w:drawing>
-          <wp:inline distT="0" distB="0" distL="0" distR="0" wp14:anchorId="529EC383" wp14:editId="7586039B">
+          <wp:inline distT="0" distB="0" distL="0" distR="0" wp14:anchorId="529EC383" wp14:editId="5481768E">
             <wp:extent cx="5312228" cy="3984447"/>
             <wp:effectExtent l="0" t="0" r="3175" b="0"/>
             <wp:docPr id="1438770007" name="Picture 1"/>
@@ -3327,6 +3299,7 @@
         <w:pStyle w:val="Tekstas"/>
       </w:pPr>
       <w:r>
+        <w:lastRenderedPageBreak/>
         <w:t>The satellites are equipped by several instruments to measure the Earth’s magnetic field, to monitor the ionospheric plasma environment and to determine the orbit and orientation of the satellites as best as possible (e.g., by Global Navigation Satellite Systems-GNSS, laser retroreflector, accelerometers).</w:t>
       </w:r>
     </w:p>
@@ -3334,35 +3307,9 @@
       <w:pPr>
         <w:pStyle w:val="Tekstas"/>
       </w:pPr>
-    </w:p>
-    <w:p>
-      <w:pPr>
-        <w:pStyle w:val="Tekstas"/>
-      </w:pPr>
-      <w:r>
-        <w:t>Each satellite is nine metres long, which a main body covered in solar panels and a four metre boom on which the sensitive magnetic field measuring instruments sit - away from electrical and magnetic interference. [ref archk 1]</w:t>
-      </w:r>
-    </w:p>
-    <w:p>
-      <w:pPr>
-        <w:pStyle w:val="Tekstas"/>
-      </w:pPr>
       <w:r>
         <w:t>The magnetic field is measured by two instruments - (1) by the scalar instrument at the end of the boom which measures the strength of the field and (2) the vector instrument in the middle of the boom, which measures the direction of the field, using star cameras for accurate orientation of the satellite.</w:t>
       </w:r>
-    </w:p>
-    <w:p>
-      <w:pPr>
-        <w:pStyle w:val="Tekstas"/>
-      </w:pPr>
-      <w:r>
-        <w:t>In this work, we analysed the data of the Vector Field Magnetometer (VFM) and the Absolute Scalar Magnetometer (ASM) placed at the middle and at the end of a four-meter boom, respectively, both located at the back of each satellite. ESA downloads the raw data from Swarm satellites to the Kiruna and Svalbard stations and processes them in almost real-time (with a delay of 3–4 days only).</w:t>
-      </w:r>
-    </w:p>
-    <w:p>
-      <w:pPr>
-        <w:pStyle w:val="Tekstas"/>
-      </w:pPr>
     </w:p>
     <w:p>
       <w:pPr>
@@ -3392,7 +3339,7 @@
           <w:bdr w:val="none" w:sz="0" w:space="0" w:color="auto" w:frame="1"/>
         </w:rPr>
         <w:drawing>
-          <wp:inline distT="0" distB="0" distL="0" distR="0" wp14:anchorId="5CEDDDC6" wp14:editId="2FBCAB91">
+          <wp:inline distT="0" distB="0" distL="0" distR="0" wp14:anchorId="5CEDDDC6" wp14:editId="16910535">
             <wp:extent cx="5730240" cy="1750695"/>
             <wp:effectExtent l="0" t="0" r="3810" b="1905"/>
             <wp:docPr id="1772377124" name="Picture 1"/>
@@ -3482,8 +3429,329 @@
         <w:pStyle w:val="Tekstas"/>
       </w:pPr>
       <w:r>
-        <w:t>The Agency provides calibrated magnetic open access data at Level 1b, where the measurements are provided not only in the instrumental frame but are also oriented in the Earth frame system NEC (North, East, Centre) at the original sampling frequency of 50 Hz (HR = High Resolution) and resampled at 1 Hz at the GPS o’clock seconds (LR = Low Resolution).</w:t>
-      </w:r>
+        <w:t>------------------------------------</w:t>
+      </w:r>
+    </w:p>
+    <w:p>
+      <w:pPr>
+        <w:pStyle w:val="Tekstas"/>
+      </w:pPr>
+      <w:r>
+        <w:t>The three identical Swarm minisatellites consist of the payload and the platform elements. The platform comprises the following subsystems: structure/mechanisms, power, RF communications, AOCS (Attitude and Orbit Control Subsystem), thermal control, and onboard data handling.</w:t>
+      </w:r>
+    </w:p>
+    <w:p>
+      <w:pPr>
+        <w:pStyle w:val="Tekstas"/>
+      </w:pPr>
+    </w:p>
+    <w:p>
+      <w:pPr>
+        <w:pStyle w:val="Tekstas"/>
+      </w:pPr>
+      <w:r>
+        <w:t>The AOCS design is based to a maximum extent on the CryoSat AOCS design of EADS Astrium. The gyro-less AOCS provides 3-axis stabilization with an Earth pointing attitude control in all modes. The requirements call for: 37)</w:t>
+      </w:r>
+    </w:p>
+    <w:p>
+      <w:pPr>
+        <w:pStyle w:val="Tekstas"/>
+      </w:pPr>
+    </w:p>
+    <w:p>
+      <w:pPr>
+        <w:pStyle w:val="Tekstas"/>
+      </w:pPr>
+      <w:r>
+        <w:t>- An attitude pointing control within a band of &lt; 5º about all axis (roll, pitch, and yaw), the pointing stability is &lt; 0.1º/s</w:t>
+      </w:r>
+    </w:p>
+    <w:p>
+      <w:pPr>
+        <w:pStyle w:val="Tekstas"/>
+      </w:pPr>
+    </w:p>
+    <w:p>
+      <w:pPr>
+        <w:pStyle w:val="Tekstas"/>
+      </w:pPr>
+    </w:p>
+    <w:p>
+      <w:pPr>
+        <w:pStyle w:val="Tekstas"/>
+      </w:pPr>
+    </w:p>
+    <w:p>
+      <w:pPr>
+        <w:pStyle w:val="Tekstas"/>
+      </w:pPr>
+    </w:p>
+    <w:p>
+      <w:pPr>
+        <w:pStyle w:val="Tekstas"/>
+      </w:pPr>
+      <w:r>
+        <w:rPr>
+          <w:noProof/>
+        </w:rPr>
+        <w:drawing>
+          <wp:inline distT="0" distB="0" distL="0" distR="0" wp14:anchorId="5BA694E3" wp14:editId="0E52B907">
+            <wp:extent cx="5011987" cy="3693727"/>
+            <wp:effectExtent l="0" t="0" r="0" b="2540"/>
+            <wp:docPr id="159988466" name="Picture 1" descr="Figure 11: Functional architecture of AOCS (image credit: EADS Astrium)"/>
+            <wp:cNvGraphicFramePr>
+              <a:graphicFrameLocks xmlns:a="http://schemas.openxmlformats.org/drawingml/2006/main" noChangeAspect="1"/>
+            </wp:cNvGraphicFramePr>
+            <a:graphic xmlns:a="http://schemas.openxmlformats.org/drawingml/2006/main">
+              <a:graphicData uri="http://schemas.openxmlformats.org/drawingml/2006/picture">
+                <pic:pic xmlns:pic="http://schemas.openxmlformats.org/drawingml/2006/picture">
+                  <pic:nvPicPr>
+                    <pic:cNvPr id="0" name="Picture 1" descr="Figure 11: Functional architecture of AOCS (image credit: EADS Astrium)"/>
+                    <pic:cNvPicPr>
+                      <a:picLocks noChangeAspect="1" noChangeArrowheads="1"/>
+                    </pic:cNvPicPr>
+                  </pic:nvPicPr>
+                  <pic:blipFill>
+                    <a:blip r:embed="rId18" cstate="print">
+                      <a:extLst>
+                        <a:ext uri="{28A0092B-C50C-407E-A947-70E740481C1C}">
+                          <a14:useLocalDpi xmlns:a14="http://schemas.microsoft.com/office/drawing/2010/main" val="0"/>
+                        </a:ext>
+                      </a:extLst>
+                    </a:blip>
+                    <a:srcRect/>
+                    <a:stretch>
+                      <a:fillRect/>
+                    </a:stretch>
+                  </pic:blipFill>
+                  <pic:spPr bwMode="auto">
+                    <a:xfrm>
+                      <a:off x="0" y="0"/>
+                      <a:ext cx="5023609" cy="3702292"/>
+                    </a:xfrm>
+                    <a:prstGeom prst="rect">
+                      <a:avLst/>
+                    </a:prstGeom>
+                    <a:noFill/>
+                    <a:ln>
+                      <a:noFill/>
+                    </a:ln>
+                  </pic:spPr>
+                </pic:pic>
+              </a:graphicData>
+            </a:graphic>
+          </wp:inline>
+        </w:drawing>
+      </w:r>
+    </w:p>
+    <w:p>
+      <w:pPr>
+        <w:pStyle w:val="Tekstas"/>
+      </w:pPr>
+      <w:r>
+        <w:t>The AOCS is tightly coupled with the propulsion subsystem. Actuation is provided by a cold gas propulsion subsystem, referred to as OCS (Orbit Control Subsystem), and magnetic torquers (used for ΔV maneuvers and to complement the magnetic torquers).</w:t>
+      </w:r>
+    </w:p>
+    <w:p>
+      <w:pPr>
+        <w:pStyle w:val="Tekstas"/>
+      </w:pPr>
+      <w:r>
+        <w:t>A dual frequency GPS receiver (GPSR) is used to provide PPS (Precise Positioning Service) to the OBC and instruments for on-board datation.</w:t>
+      </w:r>
+    </w:p>
+    <w:p>
+      <w:pPr>
+        <w:pStyle w:val="Tekstas"/>
+      </w:pPr>
+    </w:p>
+    <w:p>
+      <w:pPr>
+        <w:pStyle w:val="Tekstas"/>
+      </w:pPr>
+      <w:r>
+        <w:t>The Swarm rate damping design, in support of the critical spacecraft deployment phase, employs magnetic rate damping - magnetometers in combination with magnetic torquers and thrusters - to provide a significantly cheaper implementation than with the use of gyroscopes. From a control theory point-of-view, rate damping with magnetometers using 2-axis measurement is as “safe” as with gyroscopes using 3-axis measurement: Global asymptotical stability is achieved except for the case when the magnetic field does not change. This is only in near-equator orbits possible with perfect field symmetry which is in practice not realistic. The result is confirmed by the evaluation of the observability criterion where no loss of this property could be detected except for the mentioned case.</w:t>
+      </w:r>
+    </w:p>
+    <w:p>
+      <w:pPr>
+        <w:pStyle w:val="Tekstas"/>
+      </w:pPr>
+    </w:p>
+    <w:p>
+      <w:pPr>
+        <w:pStyle w:val="Tekstas"/>
+      </w:pPr>
+    </w:p>
+    <w:p>
+      <w:pPr>
+        <w:pStyle w:val="Tekstas"/>
+      </w:pPr>
+      <w:r>
+        <w:t xml:space="preserve">EPS (Electrical Power Subsystem): The two body-mounted solar arrays and the varying orbits of the satellites require a MPPT (Maximum Power Point Tracking) system. Important requirements are </w:t>
+      </w:r>
+      <w:r>
+        <w:lastRenderedPageBreak/>
+        <w:t>related to the magnetic cleanliness of the satellites and result in following specific PCDU (Power Conditioning and Distribution Unit) design requirements: 40)</w:t>
+      </w:r>
+    </w:p>
+    <w:p>
+      <w:pPr>
+        <w:pStyle w:val="Tekstas"/>
+      </w:pPr>
+      <w:r>
+        <w:t>- Minimization of magnetic moment i.e. minimizing of magnetic materials and current loops</w:t>
+      </w:r>
+    </w:p>
+    <w:p>
+      <w:pPr>
+        <w:pStyle w:val="Tekstas"/>
+      </w:pPr>
+      <w:r>
+        <w:t>- Selection of switching frequencies outside the ‘forbidden’ frequency ranges</w:t>
+      </w:r>
+    </w:p>
+    <w:p>
+      <w:pPr>
+        <w:pStyle w:val="Tekstas"/>
+      </w:pPr>
+      <w:r>
+        <w:t>- Minimizing spacecraft surface charging by use of negative bus voltage concept (battery + is connected to spacecraft structure).</w:t>
+      </w:r>
+    </w:p>
+    <w:p>
+      <w:pPr>
+        <w:pStyle w:val="Tekstas"/>
+      </w:pPr>
+      <w:r>
+        <w:t>The main power requirements for the PCDU are defined as follows:</w:t>
+      </w:r>
+    </w:p>
+    <w:p>
+      <w:pPr>
+        <w:pStyle w:val="Tekstas"/>
+      </w:pPr>
+    </w:p>
+    <w:p>
+      <w:pPr>
+        <w:pStyle w:val="Tekstas"/>
+      </w:pPr>
+      <w:r>
+        <w:t>- Solar array input: 0 to -125 V, max. 21 A (each of 2 panels)</w:t>
+      </w:r>
+    </w:p>
+    <w:p>
+      <w:pPr>
+        <w:pStyle w:val="Tekstas"/>
+      </w:pPr>
+    </w:p>
+    <w:p>
+      <w:pPr>
+        <w:pStyle w:val="Tekstas"/>
+      </w:pPr>
+      <w:r>
+        <w:t>- Maximum power per panel: 750 W</w:t>
+      </w:r>
+    </w:p>
+    <w:p>
+      <w:pPr>
+        <w:pStyle w:val="Tekstas"/>
+      </w:pPr>
+    </w:p>
+    <w:p>
+      <w:pPr>
+        <w:pStyle w:val="Tekstas"/>
+      </w:pPr>
+      <w:r>
+        <w:t>- Main bus voltage range -22 V to -34 V</w:t>
+      </w:r>
+    </w:p>
+    <w:p>
+      <w:pPr>
+        <w:pStyle w:val="Tekstas"/>
+      </w:pPr>
+    </w:p>
+    <w:p>
+      <w:pPr>
+        <w:pStyle w:val="Tekstas"/>
+      </w:pPr>
+      <w:r>
+        <w:t>- Maximum battery charge current 24 A</w:t>
+      </w:r>
+    </w:p>
+    <w:p>
+      <w:pPr>
+        <w:pStyle w:val="Tekstas"/>
+      </w:pPr>
+    </w:p>
+    <w:p>
+      <w:pPr>
+        <w:pStyle w:val="Tekstas"/>
+      </w:pPr>
+      <w:r>
+        <w:t>- Continuous discharge current 0 to 14 A.</w:t>
+      </w:r>
+    </w:p>
+    <w:p>
+      <w:pPr>
+        <w:pStyle w:val="Tekstas"/>
+      </w:pPr>
+    </w:p>
+    <w:p>
+      <w:pPr>
+        <w:pStyle w:val="Tekstas"/>
+      </w:pPr>
+      <w:r>
+        <w:t>Maximum discharge current/power up to 0.5 h: 20 A / 440 W</w:t>
+      </w:r>
+    </w:p>
+    <w:p>
+      <w:pPr>
+        <w:pStyle w:val="Tekstas"/>
+      </w:pPr>
+    </w:p>
+    <w:p>
+      <w:pPr>
+        <w:pStyle w:val="Tekstas"/>
+      </w:pPr>
+    </w:p>
+    <w:p>
+      <w:pPr>
+        <w:pStyle w:val="Tekstas"/>
+      </w:pPr>
+    </w:p>
+    <w:p>
+      <w:pPr>
+        <w:pStyle w:val="Tekstas"/>
+      </w:pPr>
+    </w:p>
+    <w:p>
+      <w:pPr>
+        <w:pStyle w:val="Tekstas"/>
+      </w:pPr>
+    </w:p>
+    <w:p>
+      <w:pPr>
+        <w:pStyle w:val="Tekstas"/>
+      </w:pPr>
+    </w:p>
+    <w:p>
+      <w:pPr>
+        <w:pStyle w:val="Tekstas"/>
+      </w:pPr>
+      <w:r>
+        <w:t>--------------------------</w:t>
+      </w:r>
+    </w:p>
+    <w:p>
+      <w:pPr>
+        <w:pStyle w:val="Tekstas"/>
+      </w:pPr>
+    </w:p>
+    <w:p>
+      <w:pPr>
+        <w:pStyle w:val="Tekstas"/>
+      </w:pPr>
     </w:p>
     <w:p>
       <w:pPr>
@@ -3516,7 +3784,6 @@
         <w:pStyle w:val="Tekstas"/>
       </w:pPr>
       <w:r>
-        <w:lastRenderedPageBreak/>
         <w:t>S-band</w:t>
       </w:r>
       <w:r>
@@ -3605,7 +3872,7 @@
           <w:szCs w:val="40"/>
         </w:rPr>
       </w:pPr>
-      <w:hyperlink r:id="rId18" w:anchor="swarm-geomagnetic-leo-constellation" w:history="1">
+      <w:hyperlink r:id="rId19" w:anchor="swarm-geomagnetic-leo-constellation" w:history="1">
         <w:r>
           <w:rPr>
             <w:rStyle w:val="Hyperlink"/>
@@ -3646,6 +3913,24 @@
     <w:p>
       <w:pPr>
         <w:pStyle w:val="Tekstas"/>
+      </w:pPr>
+    </w:p>
+    <w:p>
+      <w:pPr>
+        <w:pStyle w:val="Tekstas"/>
+      </w:pPr>
+      <w:r>
+        <w:t>In this work, we analysed the data of the Vector Field Magnetometer (VFM) and the Absolute Scalar Magnetometer (ASM) placed at the middle and at the end of a four-meter boom, respectively, both located at the back of each satellite. ESA downloads the raw data from Swarm satellites to the Kiruna and Svalbard stations and processes them in almost real-time (with a delay of 3–4 days only).</w:t>
+      </w:r>
+    </w:p>
+    <w:p>
+      <w:pPr>
+        <w:pStyle w:val="Tekstas"/>
+      </w:pPr>
+    </w:p>
+    <w:p>
+      <w:pPr>
+        <w:pStyle w:val="Tekstas"/>
         <w:tabs>
           <w:tab w:val="left" w:pos="2445"/>
         </w:tabs>
@@ -3675,6 +3960,7 @@
         <w:pStyle w:val="Heading2"/>
       </w:pPr>
       <w:r>
+        <w:lastRenderedPageBreak/>
         <w:t>Modeliai ir skaičiavimai</w:t>
       </w:r>
     </w:p>
@@ -3768,6 +4054,16 @@
       <w:bookmarkStart w:id="27" w:name="_Toc503648370"/>
       <w:bookmarkStart w:id="28" w:name="_Toc503651314"/>
       <w:bookmarkStart w:id="29" w:name="_Toc505346890"/>
+    </w:p>
+    <w:p>
+      <w:pPr>
+        <w:pStyle w:val="Tekstas"/>
+      </w:pPr>
+    </w:p>
+    <w:p>
+      <w:pPr>
+        <w:pStyle w:val="Tekstas"/>
+      </w:pPr>
       <w:r>
         <w:t>Furthermore, the Swarm Bravo satellite, i.e., that one at highest orbit, passed above the epicentral area 15 min before the earthquake and detected an anomaly mainly in the Y component. These analyses applied to the Ridgecrest earthquake not only intend to better understand the physical processes behind the preparation phase of the medium-large earthquakes in the world, but also demonstrate the usefulness of a satellite constellation to monitor the ionospheric activity and, in the future, to possibly make reliable earthquake forecasting.</w:t>
       </w:r>
@@ -3797,6 +4093,24 @@
       <w:r>
         <w:t>Duomenys</w:t>
       </w:r>
+    </w:p>
+    <w:p>
+      <w:pPr>
+        <w:pStyle w:val="Tekstas"/>
+      </w:pPr>
+    </w:p>
+    <w:p>
+      <w:pPr>
+        <w:pStyle w:val="Tekstas"/>
+      </w:pPr>
+      <w:r>
+        <w:t>The Agency provides calibrated magnetic open access data at Level 1b, where the measurements are provided not only in the instrumental frame but are also oriented in the Earth frame system NEC (North, East, Centre) at the original sampling frequency of 50 Hz (HR = High Resolution) and resampled at 1 Hz at the GPS o’clock seconds (LR = Low Resolution).</w:t>
+      </w:r>
+    </w:p>
+    <w:p>
+      <w:pPr>
+        <w:pStyle w:val="Tekstas"/>
+      </w:pPr>
     </w:p>
     <w:p>
       <w:pPr>
@@ -3832,7 +4146,7 @@
       <w:pPr>
         <w:pStyle w:val="Tekstas"/>
       </w:pPr>
-      <w:hyperlink r:id="rId19" w:history="1">
+      <w:hyperlink r:id="rId20" w:history="1">
         <w:r>
           <w:rPr>
             <w:rStyle w:val="Hyperlink"/>
@@ -4060,8 +4374,8 @@
       </w:r>
     </w:p>
     <w:sectPr>
-      <w:footerReference w:type="default" r:id="rId20"/>
-      <w:footerReference w:type="first" r:id="rId21"/>
+      <w:footerReference w:type="default" r:id="rId21"/>
+      <w:footerReference w:type="first" r:id="rId22"/>
       <w:pgSz w:w="11906" w:h="16838" w:code="9"/>
       <w:pgMar w:top="1134" w:right="567" w:bottom="1134" w:left="1701" w:header="720" w:footer="720" w:gutter="0"/>
       <w:cols w:space="720"/>
@@ -7534,12 +7848,7 @@
 </file>
 
 <file path=customXml/item3.xml><?xml version="1.0" encoding="utf-8"?>
-<?mso-contentType ?>
-<FormTemplates xmlns="http://schemas.microsoft.com/sharepoint/v3/contenttype/forms">
-  <Display>DocumentLibraryForm</Display>
-  <Edit>DocumentLibraryForm</Edit>
-  <New>DocumentLibraryForm</New>
-</FormTemplates>
+<b:Sources xmlns:b="http://schemas.openxmlformats.org/officeDocument/2006/bibliography" xmlns="http://schemas.openxmlformats.org/officeDocument/2006/bibliography" SelectedStyle="\APASixthEditionOfficeOnline.xsl" StyleName="APA" Version="6"/>
 </file>
 
 <file path=customXml/item4.xml><?xml version="1.0" encoding="utf-8"?>
@@ -7786,7 +8095,12 @@
 </file>
 
 <file path=customXml/item5.xml><?xml version="1.0" encoding="utf-8"?>
-<b:Sources xmlns:b="http://schemas.openxmlformats.org/officeDocument/2006/bibliography" xmlns="http://schemas.openxmlformats.org/officeDocument/2006/bibliography" SelectedStyle="\APASixthEditionOfficeOnline.xsl" StyleName="APA" Version="6"/>
+<?mso-contentType ?>
+<FormTemplates xmlns="http://schemas.microsoft.com/sharepoint/v3/contenttype/forms">
+  <Display>DocumentLibraryForm</Display>
+  <Edit>DocumentLibraryForm</Edit>
+  <New>DocumentLibraryForm</New>
+</FormTemplates>
 </file>
 
 <file path=customXml/itemProps1.xml><?xml version="1.0" encoding="utf-8"?>
@@ -7808,9 +8122,9 @@
 </file>
 
 <file path=customXml/itemProps3.xml><?xml version="1.0" encoding="utf-8"?>
-<ds:datastoreItem xmlns:ds="http://schemas.openxmlformats.org/officeDocument/2006/customXml" ds:itemID="{12483B38-674F-42A8-9E56-0F53EF2A5520}">
+<ds:datastoreItem xmlns:ds="http://schemas.openxmlformats.org/officeDocument/2006/customXml" ds:itemID="{66C6F4A6-A7D1-4774-89B1-4CAF693D5996}">
   <ds:schemaRefs>
-    <ds:schemaRef ds:uri="http://schemas.microsoft.com/sharepoint/v3/contenttype/forms"/>
+    <ds:schemaRef ds:uri="http://schemas.openxmlformats.org/officeDocument/2006/bibliography"/>
   </ds:schemaRefs>
 </ds:datastoreItem>
 </file>
@@ -7835,9 +8149,9 @@
 </file>
 
 <file path=customXml/itemProps5.xml><?xml version="1.0" encoding="utf-8"?>
-<ds:datastoreItem xmlns:ds="http://schemas.openxmlformats.org/officeDocument/2006/customXml" ds:itemID="{66C6F4A6-A7D1-4774-89B1-4CAF693D5996}">
+<ds:datastoreItem xmlns:ds="http://schemas.openxmlformats.org/officeDocument/2006/customXml" ds:itemID="{12483B38-674F-42A8-9E56-0F53EF2A5520}">
   <ds:schemaRefs>
-    <ds:schemaRef ds:uri="http://schemas.openxmlformats.org/officeDocument/2006/bibliography"/>
+    <ds:schemaRef ds:uri="http://schemas.microsoft.com/sharepoint/v3/contenttype/forms"/>
   </ds:schemaRefs>
 </ds:datastoreItem>
 </file>
</xml_diff>

<commit_message>
feat: wrote about AOCS and EPS
</commit_message>
<xml_diff>
--- a/Indvidualus_darbas/reportEsaSwarmSats.docx
+++ b/Indvidualus_darbas/reportEsaSwarmSats.docx
@@ -3192,52 +3192,127 @@
         <w:pStyle w:val="Tekstas"/>
       </w:pPr>
       <w:r>
-        <w:t xml:space="preserve">The three Swarm Satellites each weigh 472 Kilograms at launch including 106 Kilograms of propellant. </w:t>
-      </w:r>
-    </w:p>
-    <w:p>
-      <w:pPr>
-        <w:pStyle w:val="Tekstas"/>
-      </w:pPr>
-      <w:r>
-        <w:t>Each satellite is nine metres long, which a main body covered in solar panels and a four metre boom on which the sensitive magnetic field measuring instruments sit - away from electrical and magnetic interference. [ref archk 1]</w:t>
-      </w:r>
-      <w:r>
-        <w:t xml:space="preserve"> This</w:t>
-      </w:r>
-      <w:r>
-        <w:t xml:space="preserve"> spacecraft is designed with special focus on magnetic cleanliness, field vector attitude knowledge, a low ballistic coefficient and Center of Gravity location for accelerometer measurements.</w:t>
-      </w:r>
-    </w:p>
-    <w:p>
-      <w:pPr>
-        <w:pStyle w:val="Tekstas"/>
-      </w:pPr>
-      <w:r>
-        <w:t>To meet these requirements, the Swarm satellites include a 4-meter long boom that is deployed in orbit to accommodate the magnetometer as far away from the satellite bus as possible, minimizing any magnetic disturbance. The vector magnetometer is installed on an ultra-stable silicon carbide-carbon fiber compound optical bench that provides a high thermal stability.</w:t>
-      </w:r>
-    </w:p>
-    <w:p>
-      <w:pPr>
-        <w:pStyle w:val="Tekstas"/>
-      </w:pPr>
-    </w:p>
-    <w:p>
-      <w:pPr>
-        <w:pStyle w:val="Tekstas"/>
-      </w:pPr>
-      <w:r>
-        <w:t>The Swarm Attitude and Orbit Control Subsystem is closely coupled with the propulsion system called the Orbit Control Subsystem. Precise attitude data is provided by a star tracker assembly that consists of three heads, three magnetometers and six Coarse Sun and Earth Sensors that are used for pointing in safe and acquisition mode. A dual frequency GPS receiver is used to provide Precise Positioning Service for spacecraft control and the instruments as well as precise timing data for time-tagging. All sensors are redundant in architecture. Data from the AOCS sensors is provided to the AOCS computers that actuate the propulsion and attitude control system.</w:t>
-      </w:r>
-    </w:p>
-    <w:p>
-      <w:pPr>
-        <w:pStyle w:val="Tekstas"/>
-      </w:pPr>
-    </w:p>
-    <w:p>
-      <w:pPr>
-        <w:pStyle w:val="Tekstas"/>
+        <w:t>Kiekvienas iš trijų „Swarm“ palydovų paleidimo metu sv</w:t>
+      </w:r>
+      <w:r>
+        <w:t>ėrė</w:t>
+      </w:r>
+      <w:r>
+        <w:t xml:space="preserve"> 472 kilogramus, įskaitant 106 kilogramus raketinio kuro. </w:t>
+      </w:r>
+      <w:r>
+        <w:t xml:space="preserve"> </w:t>
+      </w:r>
+      <w:r>
+        <w:t xml:space="preserve">Trys identiški „Swarm“ minipalydovai susideda iš naudingo krovinio ir platformos elementų. Platformą sudaro šie </w:t>
+      </w:r>
+      <w:r>
+        <w:t>elementai</w:t>
+      </w:r>
+      <w:r>
+        <w:t xml:space="preserve">: </w:t>
+      </w:r>
+      <w:r>
+        <w:t xml:space="preserve">mechaninė </w:t>
+      </w:r>
+      <w:r>
+        <w:t xml:space="preserve">struktūra, </w:t>
+      </w:r>
+      <w:r>
+        <w:t>elektros galios sistema</w:t>
+      </w:r>
+      <w:r>
+        <w:t>, RF</w:t>
+      </w:r>
+      <w:r>
+        <w:t xml:space="preserve"> komunikacijos ėrenginiai</w:t>
+      </w:r>
+      <w:r>
+        <w:t>, AOCS</w:t>
+      </w:r>
+      <w:r>
+        <w:t xml:space="preserve">, </w:t>
+      </w:r>
+      <w:r>
+        <w:t>šilumin</w:t>
+      </w:r>
+      <w:r>
+        <w:t xml:space="preserve">os </w:t>
+      </w:r>
+      <w:r>
+        <w:t>kontrolė</w:t>
+      </w:r>
+      <w:r>
+        <w:t>s sistema</w:t>
+      </w:r>
+      <w:r>
+        <w:t xml:space="preserve"> ir duomenų</w:t>
+      </w:r>
+      <w:r>
+        <w:t xml:space="preserve"> perdavimo sistema</w:t>
+      </w:r>
+      <w:r>
+        <w:t>.</w:t>
+      </w:r>
+      <w:r>
+        <w:t xml:space="preserve"> </w:t>
+      </w:r>
+      <w:r>
+        <w:t>Kiekvienas palydovas yra devynių metrų ilgio, kurio pagrindinis korpusas yra padengtas saulės baterijomis</w:t>
+      </w:r>
+      <w:r>
+        <w:t>. Palydovą taip pat ssudaro</w:t>
+      </w:r>
+      <w:r>
+        <w:t xml:space="preserve"> keturių metrų strėlė, ant kurios </w:t>
+      </w:r>
+      <w:r>
+        <w:t>patalpinti</w:t>
+      </w:r>
+      <w:r>
+        <w:t xml:space="preserve"> jautrūs magnetinio lauko matavimo prietaisai, atokiau nuo elektrinių ir magnetinių trukdžių. [ref archk 1] Šis erdvėlaivis sukurtas ypatingą dėmesį skiriant magnetinei švarai,</w:t>
+      </w:r>
+      <w:r>
+        <w:t xml:space="preserve"> magnetinio</w:t>
+      </w:r>
+      <w:r>
+        <w:t xml:space="preserve"> lauko vektori</w:t>
+      </w:r>
+      <w:r>
+        <w:t>aus matavimo tikslumui ir gerai parinktą</w:t>
+      </w:r>
+      <w:r>
+        <w:t xml:space="preserve"> gravitacijos centro vietą akselerometro matavimams.</w:t>
+      </w:r>
+      <w:r>
+        <w:t xml:space="preserve"> </w:t>
+      </w:r>
+      <w:r>
+        <w:t>Kad atitikt</w:t>
+      </w:r>
+      <w:r>
+        <w:t>i</w:t>
+      </w:r>
+      <w:r>
+        <w:t xml:space="preserve"> šiuos reikalavimus, </w:t>
+      </w:r>
+      <w:r>
+        <w:t>v</w:t>
+      </w:r>
+      <w:r>
+        <w:t xml:space="preserve">ektorinis magnetometras </w:t>
+      </w:r>
+      <w:r>
+        <w:t xml:space="preserve">buvo </w:t>
+      </w:r>
+      <w:r>
+        <w:t>sumontuotas ant itin stabilaus silicio karbido ir anglies pluošto junginio optinio stendo, kuris užtikrina aukštą šiluminį stabilumą.</w:t>
+      </w:r>
+    </w:p>
+    <w:p>
+      <w:pPr>
+        <w:pStyle w:val="Tekstas"/>
+        <w:keepNext/>
         <w:jc w:val="center"/>
       </w:pPr>
       <w:r>
@@ -3245,7 +3320,7 @@
           <w:noProof/>
         </w:rPr>
         <w:drawing>
-          <wp:inline distT="0" distB="0" distL="0" distR="0" wp14:anchorId="529EC383" wp14:editId="5481768E">
+          <wp:inline distT="0" distB="0" distL="0" distR="0" wp14:anchorId="529EC383" wp14:editId="4F1397FD">
             <wp:extent cx="5312228" cy="3984447"/>
             <wp:effectExtent l="0" t="0" r="3175" b="0"/>
             <wp:docPr id="1438770007" name="Picture 1"/>
@@ -3296,38 +3371,188 @@
     </w:p>
     <w:p>
       <w:pPr>
-        <w:pStyle w:val="Tekstas"/>
-      </w:pPr>
-      <w:r>
-        <w:lastRenderedPageBreak/>
-        <w:t>The satellites are equipped by several instruments to measure the Earth’s magnetic field, to monitor the ionospheric plasma environment and to determine the orbit and orientation of the satellites as best as possible (e.g., by Global Navigation Satellite Systems-GNSS, laser retroreflector, accelerometers).</w:t>
-      </w:r>
-    </w:p>
-    <w:p>
-      <w:pPr>
-        <w:pStyle w:val="Tekstas"/>
-      </w:pPr>
-      <w:r>
-        <w:t>The magnetic field is measured by two instruments - (1) by the scalar instrument at the end of the boom which measures the strength of the field and (2) the vector instrument in the middle of the boom, which measures the direction of the field, using star cameras for accurate orientation of the satellite.</w:t>
-      </w:r>
-    </w:p>
-    <w:p>
-      <w:pPr>
-        <w:pStyle w:val="Tekstas"/>
-      </w:pPr>
-      <w:r>
-        <w:t>The satellites also measures the electric field in the ionosphere using novel Langmuir probes and an electric field instrument sited on the front of the satellite, giving a full physical measurement of the field in the upper atmosphere for the first time.</w:t>
-      </w:r>
-    </w:p>
-    <w:p>
-      <w:pPr>
-        <w:pStyle w:val="Tekstas"/>
-      </w:pPr>
+        <w:pStyle w:val="Caption"/>
+      </w:pPr>
+      <w:r>
+        <w:fldChar w:fldCharType="begin"/>
+      </w:r>
+      <w:r>
+        <w:instrText xml:space="preserve"> SEQ pav. \* ARABIC </w:instrText>
+      </w:r>
+      <w:r>
+        <w:fldChar w:fldCharType="separate"/>
+      </w:r>
+      <w:r>
+        <w:rPr>
+          <w:noProof/>
+        </w:rPr>
+        <w:t>3</w:t>
+      </w:r>
+      <w:r>
+        <w:fldChar w:fldCharType="end"/>
+      </w:r>
+      <w:r>
+        <w:t xml:space="preserve"> pav. „Swarm“ misijos konceptas</w:t>
+      </w:r>
     </w:p>
     <w:p>
       <w:pPr>
         <w:pStyle w:val="NormalWeb"/>
         <w:spacing w:before="0" w:beforeAutospacing="0" w:after="0" w:afterAutospacing="0"/>
+      </w:pPr>
+      <w:r>
+        <w:t xml:space="preserve">[ref archk 1] - </w:t>
+      </w:r>
+      <w:hyperlink r:id="rId16" w:history="1">
+        <w:r>
+          <w:rPr>
+            <w:rStyle w:val="Hyperlink"/>
+            <w:rFonts w:ascii="Arial" w:hAnsi="Arial"/>
+            <w:sz w:val="22"/>
+            <w:szCs w:val="22"/>
+          </w:rPr>
+          <w:t>http://www.geomag.bgs.ac.uk/education/swarm_overview.html</w:t>
+        </w:r>
+      </w:hyperlink>
+    </w:p>
+    <w:p/>
+    <w:p>
+      <w:pPr>
+        <w:pStyle w:val="Heading2"/>
+      </w:pPr>
+      <w:r>
+        <w:t>AOCS sistema</w:t>
+      </w:r>
+    </w:p>
+    <w:p>
+      <w:pPr>
+        <w:pStyle w:val="Tekstas"/>
+      </w:pPr>
+      <w:r>
+        <w:t>„Swarm</w:t>
+      </w:r>
+      <w:r>
+        <w:t>“ AOCS (</w:t>
+      </w:r>
+      <w:r>
+        <w:t>Attitude</w:t>
+      </w:r>
+      <w:r>
+        <w:t xml:space="preserve"> and</w:t>
+      </w:r>
+      <w:r>
+        <w:t xml:space="preserve"> </w:t>
+      </w:r>
+      <w:r>
+        <w:t>O</w:t>
+      </w:r>
+      <w:r>
+        <w:t>rbit Control</w:t>
+      </w:r>
+      <w:r>
+        <w:t xml:space="preserve"> System)</w:t>
+      </w:r>
+      <w:r>
+        <w:t xml:space="preserve"> posiste</w:t>
+      </w:r>
+      <w:r>
+        <w:t>mė</w:t>
+      </w:r>
+      <w:r>
+        <w:t xml:space="preserve"> yra glaudžiai susij</w:t>
+      </w:r>
+      <w:r>
+        <w:t>usi</w:t>
+      </w:r>
+      <w:r>
+        <w:t xml:space="preserve"> su </w:t>
+      </w:r>
+      <w:r>
+        <w:t xml:space="preserve">propulsijos </w:t>
+      </w:r>
+      <w:r>
+        <w:t xml:space="preserve">sistema, </w:t>
+      </w:r>
+      <w:r>
+        <w:rPr>
+          <w:highlight w:val="yellow"/>
+        </w:rPr>
+        <w:t>vadinama „Orbit Control“ posistemiu</w:t>
+      </w:r>
+      <w:r>
+        <w:t xml:space="preserve">. Tikslius padėties duomenis pateikia žvaigždžių sekimo agregatas, kurį sudaro trys </w:t>
+      </w:r>
+      <w:r>
+        <w:t xml:space="preserve">optinės </w:t>
+      </w:r>
+      <w:r>
+        <w:t>galvutės, trys magnetometrai ir šeši saulės ir žemės jutikliai, naudojami nukreipimui saugi</w:t>
+      </w:r>
+      <w:r>
+        <w:t>am</w:t>
+      </w:r>
+      <w:r>
+        <w:t xml:space="preserve"> ir </w:t>
+      </w:r>
+      <w:r>
+        <w:t xml:space="preserve">duomenų rinkimo </w:t>
+      </w:r>
+      <w:r>
+        <w:t>režimu. Dviejų dažnių GPS imtuvas naudojamas teikti tikslią padėties nustatymo paslaugą erdvėlaivio valdymui ir prietaisams</w:t>
+      </w:r>
+      <w:r>
+        <w:t>,</w:t>
+      </w:r>
+      <w:r>
+        <w:t xml:space="preserve"> bei tiksli</w:t>
+      </w:r>
+      <w:r>
+        <w:t>ai</w:t>
+      </w:r>
+      <w:r>
+        <w:t xml:space="preserve"> žymė</w:t>
+      </w:r>
+      <w:r>
+        <w:t>ti matuotus</w:t>
+      </w:r>
+      <w:r>
+        <w:t xml:space="preserve"> duomenis. Visi jutikliai yra </w:t>
+      </w:r>
+      <w:r>
+        <w:t>dubliuoti (angl. redundant)</w:t>
+      </w:r>
+      <w:r>
+        <w:t xml:space="preserve"> architektūroje. Duomenys iš </w:t>
+      </w:r>
+      <w:r>
+        <w:lastRenderedPageBreak/>
+        <w:t>AOCS jutiklių pateikiami AOCS kompiuteriams, kurie įjungia varymo ir padėties valdymo sistemą.</w:t>
+      </w:r>
+      <w:r>
+        <w:t xml:space="preserve"> </w:t>
+      </w:r>
+      <w:r>
+        <w:t xml:space="preserve">Palydovai </w:t>
+      </w:r>
+      <w:r>
+        <w:t xml:space="preserve">taip pat </w:t>
+      </w:r>
+      <w:r>
+        <w:t>aprūpinti keliais prietaisais</w:t>
+      </w:r>
+      <w:r>
+        <w:t xml:space="preserve"> skirtais </w:t>
+      </w:r>
+      <w:r>
+        <w:t>stebėti jonosferos plazmos aplinką ir kuo geriau nustatyti palydovų orbitą bei orientaciją (pvz., Global Navigation Satellite Systems-GNSS, lazerinis retroreflektorius).</w:t>
+      </w:r>
+    </w:p>
+    <w:p>
+      <w:pPr>
+        <w:pStyle w:val="NormalWeb"/>
+        <w:keepNext/>
+        <w:spacing w:before="0" w:beforeAutospacing="0" w:after="0" w:afterAutospacing="0"/>
+        <w:jc w:val="center"/>
       </w:pPr>
       <w:r>
         <w:rPr>
@@ -3339,7 +3564,7 @@
           <w:bdr w:val="none" w:sz="0" w:space="0" w:color="auto" w:frame="1"/>
         </w:rPr>
         <w:drawing>
-          <wp:inline distT="0" distB="0" distL="0" distR="0" wp14:anchorId="5CEDDDC6" wp14:editId="16910535">
+          <wp:inline distT="0" distB="0" distL="0" distR="0" wp14:anchorId="5CEDDDC6" wp14:editId="7088E705">
             <wp:extent cx="5730240" cy="1750695"/>
             <wp:effectExtent l="0" t="0" r="3810" b="1905"/>
             <wp:docPr id="1772377124" name="Picture 1"/>
@@ -3356,7 +3581,7 @@
                     </pic:cNvPicPr>
                   </pic:nvPicPr>
                   <pic:blipFill>
-                    <a:blip r:embed="rId16" cstate="print">
+                    <a:blip r:embed="rId17" cstate="print">
                       <a:extLst>
                         <a:ext uri="{28A0092B-C50C-407E-A947-70E740481C1C}">
                           <a14:useLocalDpi xmlns:a14="http://schemas.microsoft.com/office/drawing/2010/main" val="0"/>
@@ -3390,112 +3615,104 @@
     </w:p>
     <w:p>
       <w:pPr>
+        <w:pStyle w:val="Caption"/>
+      </w:pPr>
+      <w:r>
+        <w:fldChar w:fldCharType="begin"/>
+      </w:r>
+      <w:r>
+        <w:instrText xml:space="preserve"> SEQ pav. \* ARABIC </w:instrText>
+      </w:r>
+      <w:r>
+        <w:fldChar w:fldCharType="separate"/>
+      </w:r>
+      <w:r>
+        <w:rPr>
+          <w:noProof/>
+        </w:rPr>
+        <w:t>4</w:t>
+      </w:r>
+      <w:r>
+        <w:fldChar w:fldCharType="end"/>
+      </w:r>
+      <w:r>
+        <w:t xml:space="preserve"> pav. Palydovo architektūra</w:t>
+      </w:r>
+    </w:p>
+    <w:p>
+      <w:pPr>
         <w:spacing w:after="240"/>
       </w:pPr>
-    </w:p>
-    <w:p>
-      <w:pPr>
-        <w:pStyle w:val="NormalWeb"/>
-        <w:spacing w:before="0" w:beforeAutospacing="0" w:after="0" w:afterAutospacing="0"/>
-      </w:pPr>
-    </w:p>
-    <w:p>
-      <w:pPr>
-        <w:pStyle w:val="NormalWeb"/>
-        <w:spacing w:before="0" w:beforeAutospacing="0" w:after="0" w:afterAutospacing="0"/>
-      </w:pPr>
-      <w:r>
-        <w:t xml:space="preserve">[ref archk 1] - </w:t>
-      </w:r>
-      <w:hyperlink r:id="rId17" w:history="1">
-        <w:r>
-          <w:rPr>
-            <w:rStyle w:val="Hyperlink"/>
-            <w:rFonts w:ascii="Arial" w:hAnsi="Arial"/>
-            <w:sz w:val="22"/>
-            <w:szCs w:val="22"/>
-          </w:rPr>
-          <w:t>http://www.geomag.bgs.ac.uk/education/swarm_overview.html</w:t>
-        </w:r>
-      </w:hyperlink>
-    </w:p>
-    <w:p>
-      <w:pPr>
-        <w:pStyle w:val="Tekstas"/>
-      </w:pPr>
-    </w:p>
-    <w:p>
-      <w:pPr>
-        <w:pStyle w:val="Tekstas"/>
-      </w:pPr>
-      <w:r>
-        <w:t>------------------------------------</w:t>
-      </w:r>
-    </w:p>
-    <w:p>
-      <w:pPr>
-        <w:pStyle w:val="Tekstas"/>
-      </w:pPr>
-      <w:r>
-        <w:t>The three identical Swarm minisatellites consist of the payload and the platform elements. The platform comprises the following subsystems: structure/mechanisms, power, RF communications, AOCS (Attitude and Orbit Control Subsystem), thermal control, and onboard data handling.</w:t>
-      </w:r>
-    </w:p>
-    <w:p>
-      <w:pPr>
-        <w:pStyle w:val="Tekstas"/>
-      </w:pPr>
-    </w:p>
-    <w:p>
-      <w:pPr>
-        <w:pStyle w:val="Tekstas"/>
-      </w:pPr>
-      <w:r>
-        <w:t>The AOCS design is based to a maximum extent on the CryoSat AOCS design of EADS Astrium. The gyro-less AOCS provides 3-axis stabilization with an Earth pointing attitude control in all modes. The requirements call for: 37)</w:t>
-      </w:r>
-    </w:p>
-    <w:p>
-      <w:pPr>
-        <w:pStyle w:val="Tekstas"/>
-      </w:pPr>
-    </w:p>
-    <w:p>
-      <w:pPr>
-        <w:pStyle w:val="Tekstas"/>
-      </w:pPr>
-      <w:r>
-        <w:t>- An attitude pointing control within a band of &lt; 5º about all axis (roll, pitch, and yaw), the pointing stability is &lt; 0.1º/s</w:t>
-      </w:r>
-    </w:p>
-    <w:p>
-      <w:pPr>
-        <w:pStyle w:val="Tekstas"/>
-      </w:pPr>
-    </w:p>
-    <w:p>
-      <w:pPr>
-        <w:pStyle w:val="Tekstas"/>
-      </w:pPr>
-    </w:p>
-    <w:p>
-      <w:pPr>
-        <w:pStyle w:val="Tekstas"/>
-      </w:pPr>
-    </w:p>
-    <w:p>
-      <w:pPr>
-        <w:pStyle w:val="Tekstas"/>
-      </w:pPr>
-    </w:p>
-    <w:p>
-      <w:pPr>
-        <w:pStyle w:val="Tekstas"/>
+      <w:r>
+        <w:t xml:space="preserve">Pats </w:t>
+      </w:r>
+      <w:r>
+        <w:t xml:space="preserve">AOCS dizainas </w:t>
+      </w:r>
+      <w:r>
+        <w:t xml:space="preserve">buvo </w:t>
+      </w:r>
+      <w:r>
+        <w:t xml:space="preserve">pagrįstas </w:t>
+      </w:r>
+      <w:r>
+        <w:t>„</w:t>
+      </w:r>
+      <w:r>
+        <w:t>EADS Astrium</w:t>
+      </w:r>
+      <w:r>
+        <w:t>“ misijos</w:t>
+      </w:r>
+      <w:r>
+        <w:t xml:space="preserve"> </w:t>
+      </w:r>
+      <w:r>
+        <w:t>„</w:t>
+      </w:r>
+      <w:r>
+        <w:t>CryoSat</w:t>
+      </w:r>
+      <w:r>
+        <w:t>“</w:t>
+      </w:r>
+      <w:r>
+        <w:t xml:space="preserve"> AOCS dizainu. AOCS</w:t>
+      </w:r>
+      <w:r>
+        <w:t xml:space="preserve"> esanti</w:t>
+      </w:r>
+      <w:r>
+        <w:t xml:space="preserve"> be giroskopo užtikrina 3 ašių stabilizavimą su Žemės nukreipimo padėties valdymu visais režimais. </w:t>
+      </w:r>
+      <w:r>
+        <w:t>Palydovas yra galintis užtikrinti: p</w:t>
+      </w:r>
+      <w:r>
+        <w:t>adėties nukreipimo vald</w:t>
+      </w:r>
+      <w:r>
+        <w:t>ymą</w:t>
+      </w:r>
+      <w:r>
+        <w:t xml:space="preserve"> &lt; 5º juostoje aplink visą ašį (virtimas, nuolydis ir posūkis), nukreipimo stabilumas yra &lt; 0,1º/s</w:t>
+      </w:r>
+      <w:r>
+        <w:t>.</w:t>
+      </w:r>
+    </w:p>
+    <w:p>
+      <w:pPr>
+        <w:pStyle w:val="Tekstas"/>
+        <w:keepNext/>
+        <w:jc w:val="center"/>
       </w:pPr>
       <w:r>
         <w:rPr>
           <w:noProof/>
         </w:rPr>
         <w:drawing>
-          <wp:inline distT="0" distB="0" distL="0" distR="0" wp14:anchorId="5BA694E3" wp14:editId="0E52B907">
+          <wp:inline distT="0" distB="0" distL="0" distR="0" wp14:anchorId="5BA694E3" wp14:editId="4FA7B99F">
             <wp:extent cx="5011987" cy="3693727"/>
             <wp:effectExtent l="0" t="0" r="0" b="2540"/>
             <wp:docPr id="159988466" name="Picture 1" descr="Figure 11: Functional architecture of AOCS (image credit: EADS Astrium)"/>
@@ -3546,283 +3763,299 @@
     </w:p>
     <w:p>
       <w:pPr>
-        <w:pStyle w:val="Tekstas"/>
-      </w:pPr>
-      <w:r>
-        <w:t>The AOCS is tightly coupled with the propulsion subsystem. Actuation is provided by a cold gas propulsion subsystem, referred to as OCS (Orbit Control Subsystem), and magnetic torquers (used for ΔV maneuvers and to complement the magnetic torquers).</w:t>
-      </w:r>
-    </w:p>
-    <w:p>
-      <w:pPr>
-        <w:pStyle w:val="Tekstas"/>
-      </w:pPr>
-      <w:r>
-        <w:t>A dual frequency GPS receiver (GPSR) is used to provide PPS (Precise Positioning Service) to the OBC and instruments for on-board datation.</w:t>
-      </w:r>
-    </w:p>
-    <w:p>
-      <w:pPr>
-        <w:pStyle w:val="Tekstas"/>
-      </w:pPr>
-    </w:p>
-    <w:p>
-      <w:pPr>
-        <w:pStyle w:val="Tekstas"/>
-      </w:pPr>
-      <w:r>
-        <w:t>The Swarm rate damping design, in support of the critical spacecraft deployment phase, employs magnetic rate damping - magnetometers in combination with magnetic torquers and thrusters - to provide a significantly cheaper implementation than with the use of gyroscopes. From a control theory point-of-view, rate damping with magnetometers using 2-axis measurement is as “safe” as with gyroscopes using 3-axis measurement: Global asymptotical stability is achieved except for the case when the magnetic field does not change. This is only in near-equator orbits possible with perfect field symmetry which is in practice not realistic. The result is confirmed by the evaluation of the observability criterion where no loss of this property could be detected except for the mentioned case.</w:t>
-      </w:r>
-    </w:p>
-    <w:p>
-      <w:pPr>
-        <w:pStyle w:val="Tekstas"/>
-      </w:pPr>
-    </w:p>
-    <w:p>
-      <w:pPr>
-        <w:pStyle w:val="Tekstas"/>
-      </w:pPr>
-    </w:p>
-    <w:p>
-      <w:pPr>
-        <w:pStyle w:val="Tekstas"/>
-      </w:pPr>
-      <w:r>
-        <w:t xml:space="preserve">EPS (Electrical Power Subsystem): The two body-mounted solar arrays and the varying orbits of the satellites require a MPPT (Maximum Power Point Tracking) system. Important requirements are </w:t>
-      </w:r>
+        <w:pStyle w:val="Caption"/>
+      </w:pPr>
+      <w:r>
+        <w:fldChar w:fldCharType="begin"/>
+      </w:r>
+      <w:r>
+        <w:instrText xml:space="preserve"> SEQ pav. \* ARABIC </w:instrText>
+      </w:r>
+      <w:r>
+        <w:fldChar w:fldCharType="separate"/>
+      </w:r>
+      <w:r>
+        <w:rPr>
+          <w:noProof/>
+        </w:rPr>
+        <w:t>5</w:t>
+      </w:r>
+      <w:r>
+        <w:fldChar w:fldCharType="end"/>
+      </w:r>
+      <w:r>
+        <w:t xml:space="preserve"> pav AOCS struktūra</w:t>
+      </w:r>
+    </w:p>
+    <w:p>
+      <w:pPr>
+        <w:pStyle w:val="Tekstas"/>
+      </w:pPr>
+      <w:r>
+        <w:t xml:space="preserve">AOCS yra glaudžiai sujungta su </w:t>
+      </w:r>
+      <w:r>
+        <w:t>propulsijos</w:t>
+      </w:r>
+      <w:r>
+        <w:t xml:space="preserve"> posistem</w:t>
+      </w:r>
+      <w:r>
+        <w:t>e</w:t>
+      </w:r>
+      <w:r>
+        <w:t xml:space="preserve">. </w:t>
+      </w:r>
+      <w:r>
+        <w:t>Manevrus</w:t>
+      </w:r>
+      <w:r>
+        <w:t xml:space="preserve"> užtikrina šaltų dujų varymo posistemis, vadinamas OCS (Orbit Control Subsystem), ir magnetiniai sukimo momentai (naudojami ΔV manevrams ir magnetiniams sukimo momentams papildyti.</w:t>
+      </w:r>
+      <w:r>
+        <w:t xml:space="preserve"> Taip pat palydove yra d</w:t>
+      </w:r>
+      <w:r>
+        <w:t>viejų dažnių GPS imtuvas (GPSR) naudojamas teikti PPS (tikslios padėties nustatymo paslaugą) OBC ir prietaisus, skirtus duomenims perduoti.</w:t>
+      </w:r>
+    </w:p>
+    <w:p>
+      <w:pPr>
+        <w:pStyle w:val="Tekstas"/>
+      </w:pPr>
       <w:r>
         <w:lastRenderedPageBreak/>
-        <w:t>related to the magnetic cleanliness of the satellites and result in following specific PCDU (Power Conditioning and Distribution Unit) design requirements: 40)</w:t>
-      </w:r>
-    </w:p>
-    <w:p>
-      <w:pPr>
-        <w:pStyle w:val="Tekstas"/>
-      </w:pPr>
-      <w:r>
-        <w:t>- Minimization of magnetic moment i.e. minimizing of magnetic materials and current loops</w:t>
-      </w:r>
-    </w:p>
-    <w:p>
-      <w:pPr>
-        <w:pStyle w:val="Tekstas"/>
-      </w:pPr>
-      <w:r>
-        <w:t>- Selection of switching frequencies outside the ‘forbidden’ frequency ranges</w:t>
-      </w:r>
-    </w:p>
-    <w:p>
-      <w:pPr>
-        <w:pStyle w:val="Tekstas"/>
-      </w:pPr>
-      <w:r>
-        <w:t>- Minimizing spacecraft surface charging by use of negative bus voltage concept (battery + is connected to spacecraft structure).</w:t>
-      </w:r>
-    </w:p>
-    <w:p>
-      <w:pPr>
-        <w:pStyle w:val="Tekstas"/>
-      </w:pPr>
-      <w:r>
-        <w:t>The main power requirements for the PCDU are defined as follows:</w:t>
-      </w:r>
-    </w:p>
-    <w:p>
-      <w:pPr>
-        <w:pStyle w:val="Tekstas"/>
-      </w:pPr>
-    </w:p>
-    <w:p>
-      <w:pPr>
-        <w:pStyle w:val="Tekstas"/>
-      </w:pPr>
-      <w:r>
-        <w:t>- Solar array input: 0 to -125 V, max. 21 A (each of 2 panels)</w:t>
-      </w:r>
-    </w:p>
-    <w:p>
-      <w:pPr>
-        <w:pStyle w:val="Tekstas"/>
-      </w:pPr>
-    </w:p>
-    <w:p>
-      <w:pPr>
-        <w:pStyle w:val="Tekstas"/>
-      </w:pPr>
-      <w:r>
-        <w:t>- Maximum power per panel: 750 W</w:t>
-      </w:r>
-    </w:p>
-    <w:p>
-      <w:pPr>
-        <w:pStyle w:val="Tekstas"/>
-      </w:pPr>
-    </w:p>
-    <w:p>
-      <w:pPr>
-        <w:pStyle w:val="Tekstas"/>
-      </w:pPr>
-      <w:r>
-        <w:t>- Main bus voltage range -22 V to -34 V</w:t>
-      </w:r>
-    </w:p>
-    <w:p>
-      <w:pPr>
-        <w:pStyle w:val="Tekstas"/>
-      </w:pPr>
-    </w:p>
-    <w:p>
-      <w:pPr>
-        <w:pStyle w:val="Tekstas"/>
-      </w:pPr>
-      <w:r>
-        <w:t>- Maximum battery charge current 24 A</w:t>
-      </w:r>
-    </w:p>
-    <w:p>
-      <w:pPr>
-        <w:pStyle w:val="Tekstas"/>
-      </w:pPr>
-    </w:p>
-    <w:p>
-      <w:pPr>
-        <w:pStyle w:val="Tekstas"/>
-      </w:pPr>
-      <w:r>
-        <w:t>- Continuous discharge current 0 to 14 A.</w:t>
-      </w:r>
-    </w:p>
-    <w:p>
-      <w:pPr>
-        <w:pStyle w:val="Tekstas"/>
-      </w:pPr>
-    </w:p>
-    <w:p>
-      <w:pPr>
-        <w:pStyle w:val="Tekstas"/>
-      </w:pPr>
-      <w:r>
-        <w:t>Maximum discharge current/power up to 0.5 h: 20 A / 440 W</w:t>
-      </w:r>
-    </w:p>
-    <w:p>
-      <w:pPr>
-        <w:pStyle w:val="Tekstas"/>
-      </w:pPr>
-    </w:p>
-    <w:p>
-      <w:pPr>
-        <w:pStyle w:val="Tekstas"/>
-      </w:pPr>
-    </w:p>
-    <w:p>
-      <w:pPr>
-        <w:pStyle w:val="Tekstas"/>
-      </w:pPr>
-    </w:p>
-    <w:p>
-      <w:pPr>
-        <w:pStyle w:val="Tekstas"/>
-      </w:pPr>
-    </w:p>
-    <w:p>
-      <w:pPr>
-        <w:pStyle w:val="Tekstas"/>
-      </w:pPr>
-    </w:p>
-    <w:p>
-      <w:pPr>
-        <w:pStyle w:val="Tekstas"/>
-      </w:pPr>
-    </w:p>
-    <w:p>
-      <w:pPr>
-        <w:pStyle w:val="Tekstas"/>
-      </w:pPr>
-      <w:r>
-        <w:t>--------------------------</w:t>
-      </w:r>
-    </w:p>
-    <w:p>
-      <w:pPr>
-        <w:pStyle w:val="Tekstas"/>
-      </w:pPr>
-    </w:p>
-    <w:p>
-      <w:pPr>
-        <w:pStyle w:val="Tekstas"/>
-      </w:pPr>
-    </w:p>
-    <w:p>
-      <w:pPr>
-        <w:pStyle w:val="Tekstas"/>
-      </w:pPr>
-    </w:p>
-    <w:p>
-      <w:pPr>
-        <w:pStyle w:val="Tekstas"/>
-      </w:pPr>
-    </w:p>
-    <w:p>
-      <w:pPr>
-        <w:pStyle w:val="Tekstas"/>
-      </w:pPr>
-      <w:r>
-        <w:t>Solar panels</w:t>
-      </w:r>
-    </w:p>
-    <w:p>
-      <w:pPr>
-        <w:pStyle w:val="Tekstas"/>
-      </w:pPr>
-      <w:r>
-        <w:t xml:space="preserve">Gps antenos </w:t>
-      </w:r>
-    </w:p>
-    <w:p>
-      <w:pPr>
-        <w:pStyle w:val="Tekstas"/>
-      </w:pPr>
-      <w:r>
-        <w:t>S-band</w:t>
-      </w:r>
-      <w:r>
-        <w:t xml:space="preserve"> </w:t>
-      </w:r>
-      <w:r>
+        <w:t>Palydovo</w:t>
+      </w:r>
+      <w:r>
+        <w:t xml:space="preserve"> greičio slopinimo konstrukcijoje, palaikančiame kritinį erdvėlaivio dislokavimo etapą, naudojamas magnetinio greičio slopinimas – magnetometrai kartu su magnetiniais sukimo momentais ir stūmikliais – kad būtų užtikrintas žymiai pigesnis įgyvendinimas nei naudojant giroskopus. Valdymo teorijos požiūriu greičio slopinimas magnetometrais, naudojant 2 ašių matavimą, yra toks pat saugus, kaip ir </w:t>
+      </w:r>
+      <w:r>
+        <w:t xml:space="preserve">naudojant </w:t>
+      </w:r>
+      <w:r>
+        <w:t>giroskop</w:t>
+      </w:r>
+      <w:r>
+        <w:t xml:space="preserve">us. </w:t>
+      </w:r>
+    </w:p>
+    <w:p>
+      <w:pPr>
+        <w:pStyle w:val="Heading2"/>
+      </w:pPr>
+      <w:r>
+        <w:t xml:space="preserve">Elektros </w:t>
+      </w:r>
+      <w:r>
+        <w:t>energijos</w:t>
+      </w:r>
+      <w:r>
+        <w:t xml:space="preserve"> posistemė</w:t>
+      </w:r>
+    </w:p>
+    <w:p>
+      <w:pPr>
+        <w:pStyle w:val="Tekstas"/>
+      </w:pPr>
+      <w:r>
+        <w:t>EPS (</w:t>
+      </w:r>
+      <w:r>
+        <w:t xml:space="preserve">angl. </w:t>
+      </w:r>
+      <w:r>
+        <w:t>Electrical Power Subsystem</w:t>
+      </w:r>
+      <w:r>
+        <w:t>): dviem ant korpuso pritvirtintoms saulės kolektorių matricoms ir įvairioms palydovų orbitoms reikalinga MPPT (maksimalaus galios taško sekimo) sistema.</w:t>
+      </w:r>
+      <w:r>
+        <w:t xml:space="preserve"> Sukurta </w:t>
+      </w:r>
+      <w:r>
+        <w:t xml:space="preserve">PCDU </w:t>
+      </w:r>
+      <w:r>
+        <w:t xml:space="preserve">(angl. </w:t>
+      </w:r>
+      <w:r>
+        <w:t>Power Conditioning and Distribution Unit</w:t>
+      </w:r>
+      <w:r>
+        <w:t xml:space="preserve">) </w:t>
+      </w:r>
+      <w:r>
+        <w:t xml:space="preserve">maitinimo kondicionavimo ir paskirstymo </w:t>
+      </w:r>
+      <w:r>
+        <w:t>sistema turėjo atitikti šiuos reikalavimus:</w:t>
+      </w:r>
+    </w:p>
+    <w:p>
+      <w:pPr>
+        <w:pStyle w:val="Tekstas"/>
+        <w:numPr>
+          <w:ilvl w:val="0"/>
+          <w:numId w:val="16"/>
+        </w:numPr>
+        <w:spacing w:before="120"/>
+      </w:pPr>
+      <w:r>
+        <w:t>Kuo mažesnis</w:t>
+      </w:r>
+      <w:r>
+        <w:t xml:space="preserve"> magnetinis momentas, naudojant mažiau magnetinių medžiagų ir srovės kilpų</w:t>
+      </w:r>
+      <w:r>
+        <w:t>;</w:t>
+      </w:r>
+    </w:p>
+    <w:p>
+      <w:pPr>
+        <w:pStyle w:val="Tekstas"/>
+        <w:numPr>
+          <w:ilvl w:val="0"/>
+          <w:numId w:val="16"/>
+        </w:numPr>
+        <w:spacing w:before="120"/>
+      </w:pPr>
+      <w:r>
+        <w:t xml:space="preserve">Perjungimo dažnių, esančių „draudžiamų“ diapazonų, </w:t>
+      </w:r>
+      <w:r>
+        <w:t>naudojimas;</w:t>
+      </w:r>
+    </w:p>
+    <w:p>
+      <w:pPr>
+        <w:pStyle w:val="Tekstas"/>
+        <w:numPr>
+          <w:ilvl w:val="0"/>
+          <w:numId w:val="16"/>
+        </w:numPr>
+        <w:spacing w:before="120"/>
+      </w:pPr>
+      <w:r>
+        <w:t xml:space="preserve">Saulės </w:t>
+      </w:r>
+      <w:r>
+        <w:t xml:space="preserve">panelių </w:t>
+      </w:r>
+      <w:r>
+        <w:t>įėjimas: nuo 0 iki -125 V, maks. 21 A (vienam skydeliui, 2 plokštės)</w:t>
+      </w:r>
+    </w:p>
+    <w:p>
+      <w:pPr>
+        <w:pStyle w:val="Tekstas"/>
+        <w:numPr>
+          <w:ilvl w:val="0"/>
+          <w:numId w:val="16"/>
+        </w:numPr>
+        <w:spacing w:before="120"/>
+      </w:pPr>
+      <w:r>
+        <w:t>Maksimali plokštės galia: 750 W</w:t>
+      </w:r>
+    </w:p>
+    <w:p>
+      <w:pPr>
+        <w:pStyle w:val="Tekstas"/>
+        <w:numPr>
+          <w:ilvl w:val="0"/>
+          <w:numId w:val="16"/>
+        </w:numPr>
+        <w:spacing w:before="120"/>
+      </w:pPr>
+      <w:r>
+        <w:t>Pagrindinės magistralės įtampos diapazonas: -22 V iki -34 V</w:t>
+      </w:r>
+    </w:p>
+    <w:p>
+      <w:pPr>
+        <w:pStyle w:val="Tekstas"/>
+        <w:numPr>
+          <w:ilvl w:val="0"/>
+          <w:numId w:val="16"/>
+        </w:numPr>
+        <w:spacing w:before="120"/>
+      </w:pPr>
+      <w:r>
+        <w:t>Maksimali akumuliatoriaus įkrovimo srovė: 24 A</w:t>
+      </w:r>
+    </w:p>
+    <w:p>
+      <w:pPr>
+        <w:pStyle w:val="Tekstas"/>
+        <w:numPr>
+          <w:ilvl w:val="0"/>
+          <w:numId w:val="16"/>
+        </w:numPr>
+        <w:spacing w:before="120"/>
+      </w:pPr>
+      <w:r>
+        <w:t>Nuolatinės iškrovos srovė: nuo 0 iki 14 A</w:t>
+      </w:r>
+    </w:p>
+    <w:p>
+      <w:pPr>
+        <w:pStyle w:val="Tekstas"/>
+        <w:numPr>
+          <w:ilvl w:val="0"/>
+          <w:numId w:val="16"/>
+        </w:numPr>
+        <w:spacing w:before="120"/>
+      </w:pPr>
+      <w:r>
+        <w:t>Maksimali iškrovimo srovė/galia 0,5 h: 20 A / 440 W.</w:t>
+      </w:r>
+    </w:p>
+    <w:p>
+      <w:pPr>
+        <w:pStyle w:val="Heading2"/>
+      </w:pPr>
+      <w:r>
+        <w:t>Palydovo komunikacija</w:t>
+      </w:r>
+    </w:p>
+    <w:p>
+      <w:pPr>
+        <w:pStyle w:val="Tekstas"/>
+      </w:pPr>
+      <w:r>
+        <w:t>BBZ ka cia reikia gal labiau generic</w:t>
+      </w:r>
+    </w:p>
+    <w:p>
+      <w:pPr>
+        <w:pStyle w:val="Tekstas"/>
         <w:rPr>
           <w:rFonts w:ascii="Arial" w:hAnsi="Arial" w:cs="Arial"/>
           <w:color w:val="000000"/>
           <w:sz w:val="22"/>
           <w:szCs w:val="22"/>
         </w:rPr>
+      </w:pPr>
+      <w:r>
+        <w:t>S-band</w:t>
+      </w:r>
+      <w:r>
+        <w:t xml:space="preserve"> </w:t>
+      </w:r>
+      <w:r>
+        <w:rPr>
+          <w:rFonts w:ascii="Arial" w:hAnsi="Arial" w:cs="Arial"/>
+          <w:color w:val="000000"/>
+          <w:sz w:val="22"/>
+          <w:szCs w:val="22"/>
+        </w:rPr>
         <w:t>Kommunikaciai naudotas S-band kas dabar jau praktikoje nera labai taikomas del savo mazo greicio.</w:t>
       </w:r>
     </w:p>
     <w:p>
-      <w:pPr>
-        <w:pStyle w:val="Tekstas"/>
-      </w:pPr>
-    </w:p>
-    <w:p>
-      <w:pPr>
-        <w:pStyle w:val="Tekstas"/>
-      </w:pPr>
-    </w:p>
-    <w:p>
-      <w:pPr>
-        <w:pStyle w:val="Tekstas"/>
-      </w:pPr>
-      <w:r>
-        <w:t>Akseleroetras</w:t>
-      </w:r>
-    </w:p>
-    <w:p>
-      <w:pPr>
-        <w:pStyle w:val="Tekstas"/>
-      </w:pPr>
-      <w:r>
-        <w:t>Laser retro</w:t>
+      <w:r>
+        <w:t>RF communications: S-band for TT&amp;C spacecraft monitoring services and for science data transmission.</w:t>
       </w:r>
     </w:p>
     <w:p>
@@ -3852,6 +4085,37 @@
       <w:r>
         <w:t>)</w:t>
       </w:r>
+    </w:p>
+    <w:p>
+      <w:pPr>
+        <w:pStyle w:val="Tekstas"/>
+      </w:pPr>
+      <w:r>
+        <w:t>Magnetinis laukas matuojamas dviem prietaisais – skaliariniu prietaisu strėlės gale, kuris matuoja lauko stiprumą ir vektoriniu instrumentu strėlės viduryje, kuris matuoja lauko kryptį, naudojant žvaigždžių kameras tiksliai orientuoti palydovą.</w:t>
+      </w:r>
+      <w:r>
+        <w:t xml:space="preserve"> </w:t>
+      </w:r>
+      <w:r>
+        <w:t xml:space="preserve">Palydovai taip pat matuoja elektrinį lauką jonosferoje naudodami naujus </w:t>
+      </w:r>
+      <w:r>
+        <w:t>„</w:t>
+      </w:r>
+      <w:r>
+        <w:t>Langmuir</w:t>
+      </w:r>
+      <w:r>
+        <w:t>“</w:t>
+      </w:r>
+      <w:r>
+        <w:t xml:space="preserve"> zondus ir elektrinio lauko prietaisą, esantį palydovo priekyje, pirmą kartą suteikiant pilną fizinį lauko matavimą viršutinėje atmosferoje.</w:t>
+      </w:r>
+    </w:p>
+    <w:p>
+      <w:pPr>
+        <w:pStyle w:val="Tekstas"/>
+      </w:pPr>
     </w:p>
     <w:p>
       <w:pPr>
@@ -3960,7 +4224,6 @@
         <w:pStyle w:val="Heading2"/>
       </w:pPr>
       <w:r>
-        <w:lastRenderedPageBreak/>
         <w:t>Modeliai ir skaičiavimai</w:t>
       </w:r>
     </w:p>
@@ -5036,6 +5299,119 @@
     </w:lvl>
   </w:abstractNum>
   <w:abstractNum w:abstractNumId="5" w15:restartNumberingAfterBreak="0">
+    <w:nsid w:val="13A555EE"/>
+    <w:multiLevelType w:val="hybridMultilevel"/>
+    <w:tmpl w:val="B06A7D10"/>
+    <w:lvl w:ilvl="0" w:tplc="08090001">
+      <w:start w:val="1"/>
+      <w:numFmt w:val="bullet"/>
+      <w:lvlText w:val=""/>
+      <w:lvlJc w:val="left"/>
+      <w:pPr>
+        <w:ind w:left="720" w:hanging="360"/>
+      </w:pPr>
+      <w:rPr>
+        <w:rFonts w:ascii="Symbol" w:hAnsi="Symbol" w:hint="default"/>
+      </w:rPr>
+    </w:lvl>
+    <w:lvl w:ilvl="1" w:tplc="08090003" w:tentative="1">
+      <w:start w:val="1"/>
+      <w:numFmt w:val="bullet"/>
+      <w:lvlText w:val="o"/>
+      <w:lvlJc w:val="left"/>
+      <w:pPr>
+        <w:ind w:left="1440" w:hanging="360"/>
+      </w:pPr>
+      <w:rPr>
+        <w:rFonts w:ascii="Courier New" w:hAnsi="Courier New" w:cs="Courier New" w:hint="default"/>
+      </w:rPr>
+    </w:lvl>
+    <w:lvl w:ilvl="2" w:tplc="08090005" w:tentative="1">
+      <w:start w:val="1"/>
+      <w:numFmt w:val="bullet"/>
+      <w:lvlText w:val=""/>
+      <w:lvlJc w:val="left"/>
+      <w:pPr>
+        <w:ind w:left="2160" w:hanging="360"/>
+      </w:pPr>
+      <w:rPr>
+        <w:rFonts w:ascii="Wingdings" w:hAnsi="Wingdings" w:hint="default"/>
+      </w:rPr>
+    </w:lvl>
+    <w:lvl w:ilvl="3" w:tplc="08090001" w:tentative="1">
+      <w:start w:val="1"/>
+      <w:numFmt w:val="bullet"/>
+      <w:lvlText w:val=""/>
+      <w:lvlJc w:val="left"/>
+      <w:pPr>
+        <w:ind w:left="2880" w:hanging="360"/>
+      </w:pPr>
+      <w:rPr>
+        <w:rFonts w:ascii="Symbol" w:hAnsi="Symbol" w:hint="default"/>
+      </w:rPr>
+    </w:lvl>
+    <w:lvl w:ilvl="4" w:tplc="08090003" w:tentative="1">
+      <w:start w:val="1"/>
+      <w:numFmt w:val="bullet"/>
+      <w:lvlText w:val="o"/>
+      <w:lvlJc w:val="left"/>
+      <w:pPr>
+        <w:ind w:left="3600" w:hanging="360"/>
+      </w:pPr>
+      <w:rPr>
+        <w:rFonts w:ascii="Courier New" w:hAnsi="Courier New" w:cs="Courier New" w:hint="default"/>
+      </w:rPr>
+    </w:lvl>
+    <w:lvl w:ilvl="5" w:tplc="08090005" w:tentative="1">
+      <w:start w:val="1"/>
+      <w:numFmt w:val="bullet"/>
+      <w:lvlText w:val=""/>
+      <w:lvlJc w:val="left"/>
+      <w:pPr>
+        <w:ind w:left="4320" w:hanging="360"/>
+      </w:pPr>
+      <w:rPr>
+        <w:rFonts w:ascii="Wingdings" w:hAnsi="Wingdings" w:hint="default"/>
+      </w:rPr>
+    </w:lvl>
+    <w:lvl w:ilvl="6" w:tplc="08090001" w:tentative="1">
+      <w:start w:val="1"/>
+      <w:numFmt w:val="bullet"/>
+      <w:lvlText w:val=""/>
+      <w:lvlJc w:val="left"/>
+      <w:pPr>
+        <w:ind w:left="5040" w:hanging="360"/>
+      </w:pPr>
+      <w:rPr>
+        <w:rFonts w:ascii="Symbol" w:hAnsi="Symbol" w:hint="default"/>
+      </w:rPr>
+    </w:lvl>
+    <w:lvl w:ilvl="7" w:tplc="08090003" w:tentative="1">
+      <w:start w:val="1"/>
+      <w:numFmt w:val="bullet"/>
+      <w:lvlText w:val="o"/>
+      <w:lvlJc w:val="left"/>
+      <w:pPr>
+        <w:ind w:left="5760" w:hanging="360"/>
+      </w:pPr>
+      <w:rPr>
+        <w:rFonts w:ascii="Courier New" w:hAnsi="Courier New" w:cs="Courier New" w:hint="default"/>
+      </w:rPr>
+    </w:lvl>
+    <w:lvl w:ilvl="8" w:tplc="08090005" w:tentative="1">
+      <w:start w:val="1"/>
+      <w:numFmt w:val="bullet"/>
+      <w:lvlText w:val=""/>
+      <w:lvlJc w:val="left"/>
+      <w:pPr>
+        <w:ind w:left="6480" w:hanging="360"/>
+      </w:pPr>
+      <w:rPr>
+        <w:rFonts w:ascii="Wingdings" w:hAnsi="Wingdings" w:hint="default"/>
+      </w:rPr>
+    </w:lvl>
+  </w:abstractNum>
+  <w:abstractNum w:abstractNumId="6" w15:restartNumberingAfterBreak="0">
     <w:nsid w:val="539545D9"/>
     <w:multiLevelType w:val="hybridMultilevel"/>
     <w:tmpl w:val="E8B4C46C"/>
@@ -5128,7 +5504,7 @@
       </w:pPr>
     </w:lvl>
   </w:abstractNum>
-  <w:abstractNum w:abstractNumId="6" w15:restartNumberingAfterBreak="0">
+  <w:abstractNum w:abstractNumId="7" w15:restartNumberingAfterBreak="0">
     <w:nsid w:val="559C11EC"/>
     <w:multiLevelType w:val="hybridMultilevel"/>
     <w:tmpl w:val="5D3C28BE"/>
@@ -5260,7 +5636,7 @@
       </w:pPr>
     </w:lvl>
   </w:abstractNum>
-  <w:abstractNum w:abstractNumId="7" w15:restartNumberingAfterBreak="0">
+  <w:abstractNum w:abstractNumId="8" w15:restartNumberingAfterBreak="0">
     <w:nsid w:val="5AF94B7E"/>
     <w:multiLevelType w:val="multilevel"/>
     <w:tmpl w:val="F3DAB736"/>
@@ -5380,7 +5756,7 @@
       </w:rPr>
     </w:lvl>
   </w:abstractNum>
-  <w:abstractNum w:abstractNumId="8" w15:restartNumberingAfterBreak="0">
+  <w:abstractNum w:abstractNumId="9" w15:restartNumberingAfterBreak="0">
     <w:nsid w:val="6D5813DF"/>
     <w:multiLevelType w:val="multilevel"/>
     <w:tmpl w:val="A26EF87E"/>
@@ -5504,7 +5880,7 @@
       </w:rPr>
     </w:lvl>
   </w:abstractNum>
-  <w:abstractNum w:abstractNumId="9" w15:restartNumberingAfterBreak="0">
+  <w:abstractNum w:abstractNumId="10" w15:restartNumberingAfterBreak="0">
     <w:nsid w:val="779F5073"/>
     <w:multiLevelType w:val="multilevel"/>
     <w:tmpl w:val="CD26A2A6"/>
@@ -5639,7 +6015,7 @@
       </w:rPr>
     </w:lvl>
   </w:abstractNum>
-  <w:abstractNum w:abstractNumId="10" w15:restartNumberingAfterBreak="0">
+  <w:abstractNum w:abstractNumId="11" w15:restartNumberingAfterBreak="0">
     <w:nsid w:val="7ABB3C3A"/>
     <w:multiLevelType w:val="hybridMultilevel"/>
     <w:tmpl w:val="6B24DA1E"/>
@@ -5736,13 +6112,13 @@
     <w:abstractNumId w:val="4"/>
   </w:num>
   <w:num w:numId="2" w16cid:durableId="908881811">
-    <w:abstractNumId w:val="7"/>
+    <w:abstractNumId w:val="8"/>
   </w:num>
   <w:num w:numId="3" w16cid:durableId="1305309519">
-    <w:abstractNumId w:val="8"/>
+    <w:abstractNumId w:val="9"/>
   </w:num>
   <w:num w:numId="4" w16cid:durableId="2012179044">
-    <w:abstractNumId w:val="9"/>
+    <w:abstractNumId w:val="10"/>
   </w:num>
   <w:num w:numId="5" w16cid:durableId="758021147">
     <w:abstractNumId w:val="0"/>
@@ -5754,13 +6130,13 @@
     <w:abstractNumId w:val="1"/>
   </w:num>
   <w:num w:numId="8" w16cid:durableId="1932544172">
-    <w:abstractNumId w:val="5"/>
+    <w:abstractNumId w:val="6"/>
   </w:num>
   <w:num w:numId="9" w16cid:durableId="274941440">
-    <w:abstractNumId w:val="10"/>
+    <w:abstractNumId w:val="11"/>
   </w:num>
   <w:num w:numId="10" w16cid:durableId="1426195066">
-    <w:abstractNumId w:val="6"/>
+    <w:abstractNumId w:val="7"/>
   </w:num>
   <w:num w:numId="11" w16cid:durableId="1933200029">
     <w:abstractNumId w:val="0"/>
@@ -5769,7 +6145,7 @@
     </w:lvlOverride>
   </w:num>
   <w:num w:numId="12" w16cid:durableId="1327825645">
-    <w:abstractNumId w:val="6"/>
+    <w:abstractNumId w:val="7"/>
     <w:lvlOverride w:ilvl="0">
       <w:startOverride w:val="1"/>
     </w:lvlOverride>
@@ -5812,6 +6188,9 @@
     <w:lvlOverride w:ilvl="8">
       <w:startOverride w:val="1"/>
     </w:lvlOverride>
+  </w:num>
+  <w:num w:numId="16" w16cid:durableId="883953304">
+    <w:abstractNumId w:val="5"/>
   </w:num>
   <w:numIdMacAtCleanup w:val="12"/>
 </w:numbering>
@@ -7848,7 +8227,12 @@
 </file>
 
 <file path=customXml/item3.xml><?xml version="1.0" encoding="utf-8"?>
-<b:Sources xmlns:b="http://schemas.openxmlformats.org/officeDocument/2006/bibliography" xmlns="http://schemas.openxmlformats.org/officeDocument/2006/bibliography" SelectedStyle="\APASixthEditionOfficeOnline.xsl" StyleName="APA" Version="6"/>
+<?mso-contentType ?>
+<FormTemplates xmlns="http://schemas.microsoft.com/sharepoint/v3/contenttype/forms">
+  <Display>DocumentLibraryForm</Display>
+  <Edit>DocumentLibraryForm</Edit>
+  <New>DocumentLibraryForm</New>
+</FormTemplates>
 </file>
 
 <file path=customXml/item4.xml><?xml version="1.0" encoding="utf-8"?>
@@ -8095,12 +8479,7 @@
 </file>
 
 <file path=customXml/item5.xml><?xml version="1.0" encoding="utf-8"?>
-<?mso-contentType ?>
-<FormTemplates xmlns="http://schemas.microsoft.com/sharepoint/v3/contenttype/forms">
-  <Display>DocumentLibraryForm</Display>
-  <Edit>DocumentLibraryForm</Edit>
-  <New>DocumentLibraryForm</New>
-</FormTemplates>
+<b:Sources xmlns:b="http://schemas.openxmlformats.org/officeDocument/2006/bibliography" xmlns="http://schemas.openxmlformats.org/officeDocument/2006/bibliography" SelectedStyle="\APASixthEditionOfficeOnline.xsl" StyleName="APA" Version="6"/>
 </file>
 
 <file path=customXml/itemProps1.xml><?xml version="1.0" encoding="utf-8"?>
@@ -8122,9 +8501,9 @@
 </file>
 
 <file path=customXml/itemProps3.xml><?xml version="1.0" encoding="utf-8"?>
-<ds:datastoreItem xmlns:ds="http://schemas.openxmlformats.org/officeDocument/2006/customXml" ds:itemID="{66C6F4A6-A7D1-4774-89B1-4CAF693D5996}">
+<ds:datastoreItem xmlns:ds="http://schemas.openxmlformats.org/officeDocument/2006/customXml" ds:itemID="{12483B38-674F-42A8-9E56-0F53EF2A5520}">
   <ds:schemaRefs>
-    <ds:schemaRef ds:uri="http://schemas.openxmlformats.org/officeDocument/2006/bibliography"/>
+    <ds:schemaRef ds:uri="http://schemas.microsoft.com/sharepoint/v3/contenttype/forms"/>
   </ds:schemaRefs>
 </ds:datastoreItem>
 </file>
@@ -8149,9 +8528,9 @@
 </file>
 
 <file path=customXml/itemProps5.xml><?xml version="1.0" encoding="utf-8"?>
-<ds:datastoreItem xmlns:ds="http://schemas.openxmlformats.org/officeDocument/2006/customXml" ds:itemID="{12483B38-674F-42A8-9E56-0F53EF2A5520}">
+<ds:datastoreItem xmlns:ds="http://schemas.openxmlformats.org/officeDocument/2006/customXml" ds:itemID="{66C6F4A6-A7D1-4774-89B1-4CAF693D5996}">
   <ds:schemaRefs>
-    <ds:schemaRef ds:uri="http://schemas.microsoft.com/sharepoint/v3/contenttype/forms"/>
+    <ds:schemaRef ds:uri="http://schemas.openxmlformats.org/officeDocument/2006/bibliography"/>
   </ds:schemaRefs>
 </ds:datastoreItem>
 </file>
</xml_diff>

<commit_message>
feat: wrote about the S-Band
</commit_message>
<xml_diff>
--- a/Indvidualus_darbas/reportEsaSwarmSats.docx
+++ b/Indvidualus_darbas/reportEsaSwarmSats.docx
@@ -492,7 +492,7 @@
           <w:kern w:val="2"/>
           <w:sz w:val="22"/>
           <w:szCs w:val="22"/>
-          <w:lang w:eastAsia="en-GB"/>
+          <w:lang w:val="en-GB" w:eastAsia="en-GB"/>
           <w14:ligatures w14:val="standardContextual"/>
         </w:rPr>
       </w:pPr>
@@ -505,7 +505,7 @@
       <w:r>
         <w:fldChar w:fldCharType="separate"/>
       </w:r>
-      <w:hyperlink w:anchor="_Toc149511617" w:history="1">
+      <w:hyperlink w:anchor="_Toc150156812" w:history="1">
         <w:r>
           <w:rPr>
             <w:rStyle w:val="Hyperlink"/>
@@ -528,7 +528,7 @@
           <w:rPr>
             <w:webHidden/>
           </w:rPr>
-          <w:instrText xml:space="preserve"> PAGEREF _Toc149511617 \h </w:instrText>
+          <w:instrText xml:space="preserve"> PAGEREF _Toc150156812 \h </w:instrText>
         </w:r>
         <w:r>
           <w:rPr>
@@ -564,11 +564,11 @@
           <w:kern w:val="2"/>
           <w:sz w:val="22"/>
           <w:szCs w:val="22"/>
-          <w:lang w:eastAsia="en-GB"/>
+          <w:lang w:val="en-GB" w:eastAsia="en-GB"/>
           <w14:ligatures w14:val="standardContextual"/>
         </w:rPr>
       </w:pPr>
-      <w:hyperlink w:anchor="_Toc149511618" w:history="1">
+      <w:hyperlink w:anchor="_Toc150156813" w:history="1">
         <w:r>
           <w:rPr>
             <w:rStyle w:val="Hyperlink"/>
@@ -591,7 +591,7 @@
           <w:rPr>
             <w:webHidden/>
           </w:rPr>
-          <w:instrText xml:space="preserve"> PAGEREF _Toc149511618 \h </w:instrText>
+          <w:instrText xml:space="preserve"> PAGEREF _Toc150156813 \h </w:instrText>
         </w:r>
         <w:r>
           <w:rPr>
@@ -627,11 +627,11 @@
           <w:kern w:val="2"/>
           <w:sz w:val="22"/>
           <w:szCs w:val="22"/>
-          <w:lang w:eastAsia="en-GB"/>
+          <w:lang w:val="en-GB" w:eastAsia="en-GB"/>
           <w14:ligatures w14:val="standardContextual"/>
         </w:rPr>
       </w:pPr>
-      <w:hyperlink w:anchor="_Toc149511619" w:history="1">
+      <w:hyperlink w:anchor="_Toc150156814" w:history="1">
         <w:r>
           <w:rPr>
             <w:rStyle w:val="Hyperlink"/>
@@ -654,7 +654,7 @@
           <w:rPr>
             <w:webHidden/>
           </w:rPr>
-          <w:instrText xml:space="preserve"> PAGEREF _Toc149511619 \h </w:instrText>
+          <w:instrText xml:space="preserve"> PAGEREF _Toc150156814 \h </w:instrText>
         </w:r>
         <w:r>
           <w:rPr>
@@ -690,11 +690,11 @@
           <w:kern w:val="2"/>
           <w:sz w:val="22"/>
           <w:szCs w:val="22"/>
-          <w:lang w:eastAsia="en-GB"/>
+          <w:lang w:val="en-GB" w:eastAsia="en-GB"/>
           <w14:ligatures w14:val="standardContextual"/>
         </w:rPr>
       </w:pPr>
-      <w:hyperlink w:anchor="_Toc149511620" w:history="1">
+      <w:hyperlink w:anchor="_Toc150156815" w:history="1">
         <w:r>
           <w:rPr>
             <w:rStyle w:val="Hyperlink"/>
@@ -708,7 +708,7 @@
             <w:kern w:val="2"/>
             <w:sz w:val="22"/>
             <w:szCs w:val="22"/>
-            <w:lang w:eastAsia="en-GB"/>
+            <w:lang w:val="en-GB" w:eastAsia="en-GB"/>
             <w14:ligatures w14:val="standardContextual"/>
           </w:rPr>
           <w:tab/>
@@ -735,7 +735,7 @@
           <w:rPr>
             <w:webHidden/>
           </w:rPr>
-          <w:instrText xml:space="preserve"> PAGEREF _Toc149511620 \h </w:instrText>
+          <w:instrText xml:space="preserve"> PAGEREF _Toc150156815 \h </w:instrText>
         </w:r>
         <w:r>
           <w:rPr>
@@ -771,11 +771,11 @@
           <w:kern w:val="2"/>
           <w:sz w:val="22"/>
           <w:szCs w:val="22"/>
-          <w:lang w:eastAsia="en-GB"/>
+          <w:lang w:val="en-GB" w:eastAsia="en-GB"/>
           <w14:ligatures w14:val="standardContextual"/>
         </w:rPr>
       </w:pPr>
-      <w:hyperlink w:anchor="_Toc149511621" w:history="1">
+      <w:hyperlink w:anchor="_Toc150156816" w:history="1">
         <w:r>
           <w:rPr>
             <w:rStyle w:val="Hyperlink"/>
@@ -789,7 +789,7 @@
             <w:kern w:val="2"/>
             <w:sz w:val="22"/>
             <w:szCs w:val="22"/>
-            <w:lang w:eastAsia="en-GB"/>
+            <w:lang w:val="en-GB" w:eastAsia="en-GB"/>
             <w14:ligatures w14:val="standardContextual"/>
           </w:rPr>
           <w:tab/>
@@ -816,7 +816,7 @@
           <w:rPr>
             <w:webHidden/>
           </w:rPr>
-          <w:instrText xml:space="preserve"> PAGEREF _Toc149511621 \h </w:instrText>
+          <w:instrText xml:space="preserve"> PAGEREF _Toc150156816 \h </w:instrText>
         </w:r>
         <w:r>
           <w:rPr>
@@ -852,11 +852,11 @@
           <w:kern w:val="2"/>
           <w:sz w:val="22"/>
           <w:szCs w:val="22"/>
-          <w:lang w:eastAsia="en-GB"/>
+          <w:lang w:val="en-GB" w:eastAsia="en-GB"/>
           <w14:ligatures w14:val="standardContextual"/>
         </w:rPr>
       </w:pPr>
-      <w:hyperlink w:anchor="_Toc149511622" w:history="1">
+      <w:hyperlink w:anchor="_Toc150156817" w:history="1">
         <w:r>
           <w:rPr>
             <w:rStyle w:val="Hyperlink"/>
@@ -871,7 +871,7 @@
             <w:kern w:val="2"/>
             <w:sz w:val="22"/>
             <w:szCs w:val="22"/>
-            <w:lang w:eastAsia="en-GB"/>
+            <w:lang w:val="en-GB" w:eastAsia="en-GB"/>
             <w14:ligatures w14:val="standardContextual"/>
           </w:rPr>
           <w:tab/>
@@ -899,7 +899,7 @@
           <w:rPr>
             <w:webHidden/>
           </w:rPr>
-          <w:instrText xml:space="preserve"> PAGEREF _Toc149511622 \h </w:instrText>
+          <w:instrText xml:space="preserve"> PAGEREF _Toc150156817 \h </w:instrText>
         </w:r>
         <w:r>
           <w:rPr>
@@ -916,7 +916,7 @@
           <w:rPr>
             <w:webHidden/>
           </w:rPr>
-          <w:t>11</w:t>
+          <w:t>15</w:t>
         </w:r>
         <w:r>
           <w:rPr>
@@ -935,11 +935,11 @@
           <w:kern w:val="2"/>
           <w:sz w:val="22"/>
           <w:szCs w:val="22"/>
-          <w:lang w:eastAsia="en-GB"/>
+          <w:lang w:val="en-GB" w:eastAsia="en-GB"/>
           <w14:ligatures w14:val="standardContextual"/>
         </w:rPr>
       </w:pPr>
-      <w:hyperlink w:anchor="_Toc149511623" w:history="1">
+      <w:hyperlink w:anchor="_Toc150156818" w:history="1">
         <w:r>
           <w:rPr>
             <w:rStyle w:val="Hyperlink"/>
@@ -963,7 +963,7 @@
           <w:rPr>
             <w:webHidden/>
           </w:rPr>
-          <w:instrText xml:space="preserve"> PAGEREF _Toc149511623 \h </w:instrText>
+          <w:instrText xml:space="preserve"> PAGEREF _Toc150156818 \h </w:instrText>
         </w:r>
         <w:r>
           <w:rPr>
@@ -980,7 +980,7 @@
           <w:rPr>
             <w:webHidden/>
           </w:rPr>
-          <w:t>12</w:t>
+          <w:t>16</w:t>
         </w:r>
         <w:r>
           <w:rPr>
@@ -999,11 +999,11 @@
           <w:kern w:val="2"/>
           <w:sz w:val="22"/>
           <w:szCs w:val="22"/>
-          <w:lang w:eastAsia="en-GB"/>
+          <w:lang w:val="en-GB" w:eastAsia="en-GB"/>
           <w14:ligatures w14:val="standardContextual"/>
         </w:rPr>
       </w:pPr>
-      <w:hyperlink w:anchor="_Toc149511624" w:history="1">
+      <w:hyperlink w:anchor="_Toc150156819" w:history="1">
         <w:r>
           <w:rPr>
             <w:rStyle w:val="Hyperlink"/>
@@ -1027,7 +1027,7 @@
           <w:rPr>
             <w:webHidden/>
           </w:rPr>
-          <w:instrText xml:space="preserve"> PAGEREF _Toc149511624 \h </w:instrText>
+          <w:instrText xml:space="preserve"> PAGEREF _Toc150156819 \h </w:instrText>
         </w:r>
         <w:r>
           <w:rPr>
@@ -1044,7 +1044,7 @@
           <w:rPr>
             <w:webHidden/>
           </w:rPr>
-          <w:t>13</w:t>
+          <w:t>17</w:t>
         </w:r>
         <w:r>
           <w:rPr>
@@ -1074,16 +1074,16 @@
       <w:pPr>
         <w:pStyle w:val="Antratbenr"/>
       </w:pPr>
-      <w:bookmarkStart w:id="0" w:name="_Toc149511617"/>
-      <w:bookmarkStart w:id="1" w:name="_Toc503646966"/>
-      <w:bookmarkStart w:id="2" w:name="_Toc503648356"/>
-      <w:bookmarkStart w:id="3" w:name="_Toc503651300"/>
-      <w:bookmarkStart w:id="4" w:name="_Toc505346876"/>
+      <w:bookmarkStart w:id="0" w:name="_Toc503646966"/>
+      <w:bookmarkStart w:id="1" w:name="_Toc503648356"/>
+      <w:bookmarkStart w:id="2" w:name="_Toc503651300"/>
+      <w:bookmarkStart w:id="3" w:name="_Toc505346876"/>
+      <w:bookmarkStart w:id="4" w:name="_Toc150156812"/>
       <w:r>
         <w:lastRenderedPageBreak/>
         <w:t>Paveikslų sąrašas</w:t>
       </w:r>
-      <w:bookmarkEnd w:id="0"/>
+      <w:bookmarkEnd w:id="4"/>
     </w:p>
     <w:p>
       <w:pPr>
@@ -1094,9 +1094,11 @@
         <w:rPr>
           <w:rFonts w:asciiTheme="minorHAnsi" w:eastAsiaTheme="minorEastAsia" w:hAnsiTheme="minorHAnsi" w:cstheme="minorBidi"/>
           <w:noProof/>
+          <w:kern w:val="2"/>
           <w:sz w:val="22"/>
           <w:szCs w:val="22"/>
-          <w:lang w:eastAsia="lt-LT"/>
+          <w:lang w:val="en-GB" w:eastAsia="en-GB"/>
+          <w14:ligatures w14:val="standardContextual"/>
         </w:rPr>
       </w:pPr>
       <w:r>
@@ -1108,13 +1110,13 @@
       <w:r>
         <w:fldChar w:fldCharType="separate"/>
       </w:r>
-      <w:hyperlink w:anchor="_Toc122688019" w:history="1">
+      <w:hyperlink w:anchor="_Toc150156853" w:history="1">
         <w:r>
           <w:rPr>
             <w:rStyle w:val="Hyperlink"/>
             <w:noProof/>
           </w:rPr>
-          <w:t>1 pav. Palydovų patikimumas nuo laiko [2]</w:t>
+          <w:t>1 pav. „MagSat“ palydovo architektūra</w:t>
         </w:r>
         <w:r>
           <w:rPr>
@@ -1135,7 +1137,7 @@
             <w:noProof/>
             <w:webHidden/>
           </w:rPr>
-          <w:instrText xml:space="preserve"> PAGEREF _Toc122688019 \h </w:instrText>
+          <w:instrText xml:space="preserve"> PAGEREF _Toc150156853 \h </w:instrText>
         </w:r>
         <w:r>
           <w:rPr>
@@ -1175,18 +1177,20 @@
         <w:rPr>
           <w:rFonts w:asciiTheme="minorHAnsi" w:eastAsiaTheme="minorEastAsia" w:hAnsiTheme="minorHAnsi" w:cstheme="minorBidi"/>
           <w:noProof/>
+          <w:kern w:val="2"/>
           <w:sz w:val="22"/>
           <w:szCs w:val="22"/>
-          <w:lang w:eastAsia="lt-LT"/>
-        </w:rPr>
-      </w:pPr>
-      <w:hyperlink w:anchor="_Toc122688020" w:history="1">
+          <w:lang w:val="en-GB" w:eastAsia="en-GB"/>
+          <w14:ligatures w14:val="standardContextual"/>
+        </w:rPr>
+      </w:pPr>
+      <w:hyperlink w:anchor="_Toc150156854" w:history="1">
         <w:r>
           <w:rPr>
             <w:rStyle w:val="Hyperlink"/>
             <w:noProof/>
           </w:rPr>
-          <w:t>2 pav. Kubinių palydovų patikimumas [3]</w:t>
+          <w:t>2 pav. Realūs „Swarm“ palydovai</w:t>
         </w:r>
         <w:r>
           <w:rPr>
@@ -1207,7 +1211,7 @@
             <w:noProof/>
             <w:webHidden/>
           </w:rPr>
-          <w:instrText xml:space="preserve"> PAGEREF _Toc122688020 \h </w:instrText>
+          <w:instrText xml:space="preserve"> PAGEREF _Toc150156854 \h </w:instrText>
         </w:r>
         <w:r>
           <w:rPr>
@@ -1227,7 +1231,7 @@
             <w:noProof/>
             <w:webHidden/>
           </w:rPr>
-          <w:t>7</w:t>
+          <w:t>9</w:t>
         </w:r>
         <w:r>
           <w:rPr>
@@ -1247,47 +1251,41 @@
         <w:rPr>
           <w:rFonts w:asciiTheme="minorHAnsi" w:eastAsiaTheme="minorEastAsia" w:hAnsiTheme="minorHAnsi" w:cstheme="minorBidi"/>
           <w:noProof/>
+          <w:kern w:val="2"/>
           <w:sz w:val="22"/>
           <w:szCs w:val="22"/>
-          <w:lang w:eastAsia="lt-LT"/>
-        </w:rPr>
-      </w:pPr>
-      <w:hyperlink w:anchor="_Toc122688021" w:history="1">
+          <w:lang w:val="en-GB" w:eastAsia="en-GB"/>
+          <w14:ligatures w14:val="standardContextual"/>
+        </w:rPr>
+      </w:pPr>
+      <w:hyperlink w:anchor="_Toc150156855" w:history="1">
         <w:r>
           <w:rPr>
             <w:rStyle w:val="Hyperlink"/>
             <w:noProof/>
           </w:rPr>
-          <w:t xml:space="preserve">3 pav. </w:t>
-        </w:r>
-        <w:r>
-          <w:rPr>
-            <w:rStyle w:val="Hyperlink"/>
-            <w:rFonts w:eastAsia="MS Mincho"/>
+          <w:t>3 pav. „Swarm“ misijos konceptas</w:t>
+        </w:r>
+        <w:r>
+          <w:rPr>
             <w:noProof/>
-          </w:rPr>
-          <w:t>Žalingas radiacijos poveikis tranzistoriui</w:t>
+            <w:webHidden/>
+          </w:rPr>
+          <w:tab/>
         </w:r>
         <w:r>
           <w:rPr>
             <w:noProof/>
             <w:webHidden/>
           </w:rPr>
-          <w:tab/>
+          <w:fldChar w:fldCharType="begin"/>
         </w:r>
         <w:r>
           <w:rPr>
             <w:noProof/>
             <w:webHidden/>
           </w:rPr>
-          <w:fldChar w:fldCharType="begin"/>
-        </w:r>
-        <w:r>
-          <w:rPr>
-            <w:noProof/>
-            <w:webHidden/>
-          </w:rPr>
-          <w:instrText xml:space="preserve"> PAGEREF _Toc122688021 \h </w:instrText>
+          <w:instrText xml:space="preserve"> PAGEREF _Toc150156855 \h </w:instrText>
         </w:r>
         <w:r>
           <w:rPr>
@@ -1327,18 +1325,20 @@
         <w:rPr>
           <w:rFonts w:asciiTheme="minorHAnsi" w:eastAsiaTheme="minorEastAsia" w:hAnsiTheme="minorHAnsi" w:cstheme="minorBidi"/>
           <w:noProof/>
+          <w:kern w:val="2"/>
           <w:sz w:val="22"/>
           <w:szCs w:val="22"/>
-          <w:lang w:eastAsia="lt-LT"/>
-        </w:rPr>
-      </w:pPr>
-      <w:hyperlink w:anchor="_Toc122688022" w:history="1">
+          <w:lang w:val="en-GB" w:eastAsia="en-GB"/>
+          <w14:ligatures w14:val="standardContextual"/>
+        </w:rPr>
+      </w:pPr>
+      <w:hyperlink w:anchor="_Toc150156856" w:history="1">
         <w:r>
           <w:rPr>
             <w:rStyle w:val="Hyperlink"/>
             <w:noProof/>
           </w:rPr>
-          <w:t>4 pav. Palydovo posistemių blokinė diagrama</w:t>
+          <w:t>4 pav. Palydovo architektūra</w:t>
         </w:r>
         <w:r>
           <w:rPr>
@@ -1359,7 +1359,7 @@
             <w:noProof/>
             <w:webHidden/>
           </w:rPr>
-          <w:instrText xml:space="preserve"> PAGEREF _Toc122688022 \h </w:instrText>
+          <w:instrText xml:space="preserve"> PAGEREF _Toc150156856 \h </w:instrText>
         </w:r>
         <w:r>
           <w:rPr>
@@ -1379,7 +1379,7 @@
             <w:noProof/>
             <w:webHidden/>
           </w:rPr>
-          <w:t>12</w:t>
+          <w:t>11</w:t>
         </w:r>
         <w:r>
           <w:rPr>
@@ -1399,18 +1399,20 @@
         <w:rPr>
           <w:rFonts w:asciiTheme="minorHAnsi" w:eastAsiaTheme="minorEastAsia" w:hAnsiTheme="minorHAnsi" w:cstheme="minorBidi"/>
           <w:noProof/>
+          <w:kern w:val="2"/>
           <w:sz w:val="22"/>
           <w:szCs w:val="22"/>
-          <w:lang w:eastAsia="lt-LT"/>
-        </w:rPr>
-      </w:pPr>
-      <w:hyperlink w:anchor="_Toc122688023" w:history="1">
+          <w:lang w:val="en-GB" w:eastAsia="en-GB"/>
+          <w14:ligatures w14:val="standardContextual"/>
+        </w:rPr>
+      </w:pPr>
+      <w:hyperlink w:anchor="_Toc150156857" w:history="1">
         <w:r>
           <w:rPr>
             <w:rStyle w:val="Hyperlink"/>
             <w:noProof/>
           </w:rPr>
-          <w:t>5 pav. Sematinio versijavimo pavyzdys</w:t>
+          <w:t>5 pav AOCS struktūra</w:t>
         </w:r>
         <w:r>
           <w:rPr>
@@ -1431,7 +1433,7 @@
             <w:noProof/>
             <w:webHidden/>
           </w:rPr>
-          <w:instrText xml:space="preserve"> PAGEREF _Toc122688023 \h </w:instrText>
+          <w:instrText xml:space="preserve"> PAGEREF _Toc150156857 \h </w:instrText>
         </w:r>
         <w:r>
           <w:rPr>
@@ -1451,7 +1453,7 @@
             <w:noProof/>
             <w:webHidden/>
           </w:rPr>
-          <w:t>14</w:t>
+          <w:t>11</w:t>
         </w:r>
         <w:r>
           <w:rPr>
@@ -1464,309 +1466,6 @@
     </w:p>
     <w:p>
       <w:pPr>
-        <w:pStyle w:val="TableofFigures"/>
-        <w:tabs>
-          <w:tab w:val="right" w:leader="dot" w:pos="9628"/>
-        </w:tabs>
-        <w:rPr>
-          <w:rFonts w:asciiTheme="minorHAnsi" w:eastAsiaTheme="minorEastAsia" w:hAnsiTheme="minorHAnsi" w:cstheme="minorBidi"/>
-          <w:noProof/>
-          <w:sz w:val="22"/>
-          <w:szCs w:val="22"/>
-          <w:lang w:eastAsia="lt-LT"/>
-        </w:rPr>
-      </w:pPr>
-      <w:hyperlink w:anchor="_Toc122688024" w:history="1">
-        <w:r>
-          <w:rPr>
-            <w:rStyle w:val="Hyperlink"/>
-            <w:noProof/>
-          </w:rPr>
-          <w:t xml:space="preserve">6 pav. ,,Nanoavionics“ </w:t>
-        </w:r>
-        <w:r>
-          <w:rPr>
-            <w:rStyle w:val="Hyperlink"/>
-            <w:i/>
-            <w:noProof/>
-          </w:rPr>
-          <w:t>FlatSat</w:t>
-        </w:r>
-        <w:r>
-          <w:rPr>
-            <w:rStyle w:val="Hyperlink"/>
-            <w:noProof/>
-          </w:rPr>
-          <w:t xml:space="preserve"> su tarpusavyje sujungtomis posistemėmis</w:t>
-        </w:r>
-        <w:r>
-          <w:rPr>
-            <w:noProof/>
-            <w:webHidden/>
-          </w:rPr>
-          <w:tab/>
-        </w:r>
-        <w:r>
-          <w:rPr>
-            <w:noProof/>
-            <w:webHidden/>
-          </w:rPr>
-          <w:fldChar w:fldCharType="begin"/>
-        </w:r>
-        <w:r>
-          <w:rPr>
-            <w:noProof/>
-            <w:webHidden/>
-          </w:rPr>
-          <w:instrText xml:space="preserve"> PAGEREF _Toc122688024 \h </w:instrText>
-        </w:r>
-        <w:r>
-          <w:rPr>
-            <w:noProof/>
-            <w:webHidden/>
-          </w:rPr>
-        </w:r>
-        <w:r>
-          <w:rPr>
-            <w:noProof/>
-            <w:webHidden/>
-          </w:rPr>
-          <w:fldChar w:fldCharType="separate"/>
-        </w:r>
-        <w:r>
-          <w:rPr>
-            <w:noProof/>
-            <w:webHidden/>
-          </w:rPr>
-          <w:t>15</w:t>
-        </w:r>
-        <w:r>
-          <w:rPr>
-            <w:noProof/>
-            <w:webHidden/>
-          </w:rPr>
-          <w:fldChar w:fldCharType="end"/>
-        </w:r>
-      </w:hyperlink>
-    </w:p>
-    <w:p>
-      <w:pPr>
-        <w:pStyle w:val="TableofFigures"/>
-        <w:tabs>
-          <w:tab w:val="right" w:leader="dot" w:pos="9628"/>
-        </w:tabs>
-        <w:rPr>
-          <w:rFonts w:asciiTheme="minorHAnsi" w:eastAsiaTheme="minorEastAsia" w:hAnsiTheme="minorHAnsi" w:cstheme="minorBidi"/>
-          <w:noProof/>
-          <w:sz w:val="22"/>
-          <w:szCs w:val="22"/>
-          <w:lang w:eastAsia="lt-LT"/>
-        </w:rPr>
-      </w:pPr>
-      <w:hyperlink w:anchor="_Toc122688025" w:history="1">
-        <w:r>
-          <w:rPr>
-            <w:rStyle w:val="Hyperlink"/>
-            <w:noProof/>
-          </w:rPr>
-          <w:t>7 pav. Standartinė programos pasileidimo seka</w:t>
-        </w:r>
-        <w:r>
-          <w:rPr>
-            <w:noProof/>
-            <w:webHidden/>
-          </w:rPr>
-          <w:tab/>
-        </w:r>
-        <w:r>
-          <w:rPr>
-            <w:noProof/>
-            <w:webHidden/>
-          </w:rPr>
-          <w:fldChar w:fldCharType="begin"/>
-        </w:r>
-        <w:r>
-          <w:rPr>
-            <w:noProof/>
-            <w:webHidden/>
-          </w:rPr>
-          <w:instrText xml:space="preserve"> PAGEREF _Toc122688025 \h </w:instrText>
-        </w:r>
-        <w:r>
-          <w:rPr>
-            <w:noProof/>
-            <w:webHidden/>
-          </w:rPr>
-        </w:r>
-        <w:r>
-          <w:rPr>
-            <w:noProof/>
-            <w:webHidden/>
-          </w:rPr>
-          <w:fldChar w:fldCharType="separate"/>
-        </w:r>
-        <w:r>
-          <w:rPr>
-            <w:noProof/>
-            <w:webHidden/>
-          </w:rPr>
-          <w:t>16</w:t>
-        </w:r>
-        <w:r>
-          <w:rPr>
-            <w:noProof/>
-            <w:webHidden/>
-          </w:rPr>
-          <w:fldChar w:fldCharType="end"/>
-        </w:r>
-      </w:hyperlink>
-    </w:p>
-    <w:p>
-      <w:pPr>
-        <w:pStyle w:val="TableofFigures"/>
-        <w:tabs>
-          <w:tab w:val="right" w:leader="dot" w:pos="9628"/>
-        </w:tabs>
-        <w:rPr>
-          <w:rFonts w:asciiTheme="minorHAnsi" w:eastAsiaTheme="minorEastAsia" w:hAnsiTheme="minorHAnsi" w:cstheme="minorBidi"/>
-          <w:noProof/>
-          <w:sz w:val="22"/>
-          <w:szCs w:val="22"/>
-          <w:lang w:eastAsia="lt-LT"/>
-        </w:rPr>
-      </w:pPr>
-      <w:hyperlink w:anchor="_Toc122688026" w:history="1">
-        <w:r>
-          <w:rPr>
-            <w:rStyle w:val="Hyperlink"/>
-            <w:noProof/>
-          </w:rPr>
-          <w:t>8 pav. Programos struktūra vidinėje atmintyje</w:t>
-        </w:r>
-        <w:r>
-          <w:rPr>
-            <w:noProof/>
-            <w:webHidden/>
-          </w:rPr>
-          <w:tab/>
-        </w:r>
-        <w:r>
-          <w:rPr>
-            <w:noProof/>
-            <w:webHidden/>
-          </w:rPr>
-          <w:fldChar w:fldCharType="begin"/>
-        </w:r>
-        <w:r>
-          <w:rPr>
-            <w:noProof/>
-            <w:webHidden/>
-          </w:rPr>
-          <w:instrText xml:space="preserve"> PAGEREF _Toc122688026 \h </w:instrText>
-        </w:r>
-        <w:r>
-          <w:rPr>
-            <w:noProof/>
-            <w:webHidden/>
-          </w:rPr>
-        </w:r>
-        <w:r>
-          <w:rPr>
-            <w:noProof/>
-            <w:webHidden/>
-          </w:rPr>
-          <w:fldChar w:fldCharType="separate"/>
-        </w:r>
-        <w:r>
-          <w:rPr>
-            <w:noProof/>
-            <w:webHidden/>
-          </w:rPr>
-          <w:t>16</w:t>
-        </w:r>
-        <w:r>
-          <w:rPr>
-            <w:noProof/>
-            <w:webHidden/>
-          </w:rPr>
-          <w:fldChar w:fldCharType="end"/>
-        </w:r>
-      </w:hyperlink>
-    </w:p>
-    <w:p>
-      <w:pPr>
-        <w:pStyle w:val="TableofFigures"/>
-        <w:tabs>
-          <w:tab w:val="right" w:leader="dot" w:pos="9628"/>
-        </w:tabs>
-        <w:rPr>
-          <w:rFonts w:asciiTheme="minorHAnsi" w:eastAsiaTheme="minorEastAsia" w:hAnsiTheme="minorHAnsi" w:cstheme="minorBidi"/>
-          <w:noProof/>
-          <w:sz w:val="22"/>
-          <w:szCs w:val="22"/>
-          <w:lang w:eastAsia="lt-LT"/>
-        </w:rPr>
-      </w:pPr>
-      <w:hyperlink w:anchor="_Toc122688027" w:history="1">
-        <w:r>
-          <w:rPr>
-            <w:rStyle w:val="Hyperlink"/>
-            <w:noProof/>
-          </w:rPr>
-          <w:t>9 pav. Tipinė priežiūros laikmačio schema</w:t>
-        </w:r>
-        <w:r>
-          <w:rPr>
-            <w:noProof/>
-            <w:webHidden/>
-          </w:rPr>
-          <w:tab/>
-        </w:r>
-        <w:r>
-          <w:rPr>
-            <w:noProof/>
-            <w:webHidden/>
-          </w:rPr>
-          <w:fldChar w:fldCharType="begin"/>
-        </w:r>
-        <w:r>
-          <w:rPr>
-            <w:noProof/>
-            <w:webHidden/>
-          </w:rPr>
-          <w:instrText xml:space="preserve"> PAGEREF _Toc122688027 \h </w:instrText>
-        </w:r>
-        <w:r>
-          <w:rPr>
-            <w:noProof/>
-            <w:webHidden/>
-          </w:rPr>
-        </w:r>
-        <w:r>
-          <w:rPr>
-            <w:noProof/>
-            <w:webHidden/>
-          </w:rPr>
-          <w:fldChar w:fldCharType="separate"/>
-        </w:r>
-        <w:r>
-          <w:rPr>
-            <w:noProof/>
-            <w:webHidden/>
-          </w:rPr>
-          <w:t>18</w:t>
-        </w:r>
-        <w:r>
-          <w:rPr>
-            <w:noProof/>
-            <w:webHidden/>
-          </w:rPr>
-          <w:fldChar w:fldCharType="end"/>
-        </w:r>
-      </w:hyperlink>
-    </w:p>
-    <w:p>
-      <w:pPr>
         <w:pStyle w:val="TOC2"/>
       </w:pPr>
       <w:r>
@@ -1783,7 +1482,7 @@
       <w:pPr>
         <w:pStyle w:val="Antratbenr"/>
       </w:pPr>
-      <w:bookmarkStart w:id="5" w:name="_Toc149511618"/>
+      <w:bookmarkStart w:id="5" w:name="_Toc150156813"/>
       <w:r>
         <w:lastRenderedPageBreak/>
         <w:t>Santrumpų ir terminų sąrašas</w:t>
@@ -2074,15 +1773,15 @@
       <w:pPr>
         <w:pStyle w:val="Antratbenr"/>
       </w:pPr>
-      <w:bookmarkStart w:id="6" w:name="_Toc149511619"/>
+      <w:bookmarkStart w:id="6" w:name="_Toc150156814"/>
       <w:r>
         <w:lastRenderedPageBreak/>
         <w:t>Įvadas</w:t>
       </w:r>
+      <w:bookmarkEnd w:id="0"/>
       <w:bookmarkEnd w:id="1"/>
       <w:bookmarkEnd w:id="2"/>
       <w:bookmarkEnd w:id="3"/>
-      <w:bookmarkEnd w:id="4"/>
       <w:bookmarkEnd w:id="6"/>
     </w:p>
     <w:p>
@@ -2293,7 +1992,7 @@
       <w:pPr>
         <w:pStyle w:val="Heading1"/>
       </w:pPr>
-      <w:bookmarkStart w:id="11" w:name="_Toc149511620"/>
+      <w:bookmarkStart w:id="11" w:name="_Toc150156815"/>
       <w:bookmarkEnd w:id="7"/>
       <w:bookmarkEnd w:id="8"/>
       <w:bookmarkEnd w:id="9"/>
@@ -2697,6 +2396,7 @@
       <w:r>
         <w:fldChar w:fldCharType="separate"/>
       </w:r>
+      <w:bookmarkStart w:id="20" w:name="_Toc150156853"/>
       <w:r>
         <w:rPr>
           <w:noProof/>
@@ -2721,6 +2421,7 @@
       <w:r>
         <w:t xml:space="preserve"> palydovo architektūra</w:t>
       </w:r>
+      <w:bookmarkEnd w:id="20"/>
     </w:p>
     <w:p>
       <w:pPr>
@@ -2853,10 +2554,10 @@
       <w:pPr>
         <w:pStyle w:val="Tekstas"/>
       </w:pPr>
-      <w:bookmarkStart w:id="20" w:name="_Toc503646972"/>
-      <w:bookmarkStart w:id="21" w:name="_Toc503648362"/>
-      <w:bookmarkStart w:id="22" w:name="_Toc503651306"/>
-      <w:bookmarkStart w:id="23" w:name="_Toc505346882"/>
+      <w:bookmarkStart w:id="21" w:name="_Toc503646972"/>
+      <w:bookmarkStart w:id="22" w:name="_Toc503648362"/>
+      <w:bookmarkStart w:id="23" w:name="_Toc503651306"/>
+      <w:bookmarkStart w:id="24" w:name="_Toc505346882"/>
       <w:bookmarkEnd w:id="16"/>
       <w:bookmarkEnd w:id="17"/>
       <w:bookmarkEnd w:id="18"/>
@@ -3087,6 +2788,7 @@
       <w:r>
         <w:fldChar w:fldCharType="separate"/>
       </w:r>
+      <w:bookmarkStart w:id="25" w:name="_Toc150156854"/>
       <w:r>
         <w:rPr>
           <w:noProof/>
@@ -3099,6 +2801,7 @@
       <w:r>
         <w:t xml:space="preserve"> pav. Realūs „Swarm“ palydovai</w:t>
       </w:r>
+      <w:bookmarkEnd w:id="25"/>
     </w:p>
     <w:p>
       <w:pPr>
@@ -3173,11 +2876,11 @@
       <w:pPr>
         <w:pStyle w:val="Heading1"/>
       </w:pPr>
-      <w:bookmarkStart w:id="24" w:name="_Toc149511621"/>
-      <w:bookmarkEnd w:id="20"/>
+      <w:bookmarkStart w:id="26" w:name="_Toc150156816"/>
       <w:bookmarkEnd w:id="21"/>
       <w:bookmarkEnd w:id="22"/>
       <w:bookmarkEnd w:id="23"/>
+      <w:bookmarkEnd w:id="24"/>
       <w:r>
         <w:lastRenderedPageBreak/>
         <w:t>Palydov</w:t>
@@ -3185,7 +2888,7 @@
       <w:r>
         <w:t>o architektūra</w:t>
       </w:r>
-      <w:bookmarkEnd w:id="24"/>
+      <w:bookmarkEnd w:id="26"/>
     </w:p>
     <w:p>
       <w:pPr>
@@ -3320,7 +3023,7 @@
           <w:noProof/>
         </w:rPr>
         <w:drawing>
-          <wp:inline distT="0" distB="0" distL="0" distR="0" wp14:anchorId="529EC383" wp14:editId="4F1397FD">
+          <wp:inline distT="0" distB="0" distL="0" distR="0" wp14:anchorId="529EC383" wp14:editId="2683238D">
             <wp:extent cx="5312228" cy="3984447"/>
             <wp:effectExtent l="0" t="0" r="3175" b="0"/>
             <wp:docPr id="1438770007" name="Picture 1"/>
@@ -3382,6 +3085,7 @@
       <w:r>
         <w:fldChar w:fldCharType="separate"/>
       </w:r>
+      <w:bookmarkStart w:id="27" w:name="_Toc150156855"/>
       <w:r>
         <w:rPr>
           <w:noProof/>
@@ -3394,6 +3098,7 @@
       <w:r>
         <w:t xml:space="preserve"> pav. „Swarm“ misijos konceptas</w:t>
       </w:r>
+      <w:bookmarkEnd w:id="27"/>
     </w:p>
     <w:p>
       <w:pPr>
@@ -3474,13 +3179,16 @@
         <w:t xml:space="preserve">sistema, </w:t>
       </w:r>
       <w:r>
-        <w:rPr>
-          <w:highlight w:val="yellow"/>
-        </w:rPr>
-        <w:t>vadinama „Orbit Control“ posistemiu</w:t>
-      </w:r>
-      <w:r>
-        <w:t xml:space="preserve">. Tikslius padėties duomenis pateikia žvaigždžių sekimo agregatas, kurį sudaro trys </w:t>
+        <w:t xml:space="preserve">vadinama „Orbit Control“. </w:t>
+      </w:r>
+      <w:r>
+        <w:t>Palydove t</w:t>
+      </w:r>
+      <w:r>
+        <w:t>ikslius</w:t>
+      </w:r>
+      <w:r>
+        <w:t xml:space="preserve"> padėties duomenis pateikia žvaigždžių sekimo agregatas, kurį sudaro trys </w:t>
       </w:r>
       <w:r>
         <w:t xml:space="preserve">optinės </w:t>
@@ -3564,7 +3272,7 @@
           <w:bdr w:val="none" w:sz="0" w:space="0" w:color="auto" w:frame="1"/>
         </w:rPr>
         <w:drawing>
-          <wp:inline distT="0" distB="0" distL="0" distR="0" wp14:anchorId="5CEDDDC6" wp14:editId="7088E705">
+          <wp:inline distT="0" distB="0" distL="0" distR="0" wp14:anchorId="5CEDDDC6" wp14:editId="548251A6">
             <wp:extent cx="5730240" cy="1750695"/>
             <wp:effectExtent l="0" t="0" r="3810" b="1905"/>
             <wp:docPr id="1772377124" name="Picture 1"/>
@@ -3626,6 +3334,7 @@
       <w:r>
         <w:fldChar w:fldCharType="separate"/>
       </w:r>
+      <w:bookmarkStart w:id="28" w:name="_Toc150156856"/>
       <w:r>
         <w:rPr>
           <w:noProof/>
@@ -3638,6 +3347,7 @@
       <w:r>
         <w:t xml:space="preserve"> pav. Palydovo architektūra</w:t>
       </w:r>
+      <w:bookmarkEnd w:id="28"/>
     </w:p>
     <w:p>
       <w:pPr>
@@ -3712,7 +3422,7 @@
           <w:noProof/>
         </w:rPr>
         <w:drawing>
-          <wp:inline distT="0" distB="0" distL="0" distR="0" wp14:anchorId="5BA694E3" wp14:editId="4FA7B99F">
+          <wp:inline distT="0" distB="0" distL="0" distR="0" wp14:anchorId="5BA694E3" wp14:editId="30C6C50D">
             <wp:extent cx="5011987" cy="3693727"/>
             <wp:effectExtent l="0" t="0" r="0" b="2540"/>
             <wp:docPr id="159988466" name="Picture 1" descr="Figure 11: Functional architecture of AOCS (image credit: EADS Astrium)"/>
@@ -3774,6 +3484,7 @@
       <w:r>
         <w:fldChar w:fldCharType="separate"/>
       </w:r>
+      <w:bookmarkStart w:id="29" w:name="_Toc150156857"/>
       <w:r>
         <w:rPr>
           <w:noProof/>
@@ -3786,6 +3497,7 @@
       <w:r>
         <w:t xml:space="preserve"> pav AOCS struktūra</w:t>
       </w:r>
+      <w:bookmarkEnd w:id="29"/>
     </w:p>
     <w:p>
       <w:pPr>
@@ -3862,10 +3574,7 @@
         <w:t>EPS (</w:t>
       </w:r>
       <w:r>
-        <w:t xml:space="preserve">angl. </w:t>
-      </w:r>
-      <w:r>
-        <w:t>Electrical Power Subsystem</w:t>
+        <w:t>angl. Electrical Power Subsystem</w:t>
       </w:r>
       <w:r>
         <w:t>): dviem ant korpuso pritvirtintoms saulės kolektorių matricoms ir įvairioms palydovų orbitoms reikalinga MPPT (maksimalaus galios taško sekimo) sistema.</w:t>
@@ -3877,13 +3586,7 @@
         <w:t xml:space="preserve">PCDU </w:t>
       </w:r>
       <w:r>
-        <w:t xml:space="preserve">(angl. </w:t>
-      </w:r>
-      <w:r>
-        <w:t>Power Conditioning and Distribution Unit</w:t>
-      </w:r>
-      <w:r>
-        <w:t xml:space="preserve">) </w:t>
+        <w:t xml:space="preserve">(angl. Power Conditioning and Distribution Unit) </w:t>
       </w:r>
       <w:r>
         <w:t xml:space="preserve">maitinimo kondicionavimo ir paskirstymo </w:t>
@@ -3902,10 +3605,7 @@
         <w:spacing w:before="120"/>
       </w:pPr>
       <w:r>
-        <w:t>Kuo mažesnis</w:t>
-      </w:r>
-      <w:r>
-        <w:t xml:space="preserve"> magnetinis momentas, naudojant mažiau magnetinių medžiagų ir srovės kilpų</w:t>
+        <w:t>Kuo mažesnis magnetinis momentas, naudojant mažiau magnetinių medžiagų ir srovės kilpų</w:t>
       </w:r>
       <w:r>
         <w:t>;</w:t>
@@ -4024,127 +3724,425 @@
         <w:pStyle w:val="Tekstas"/>
       </w:pPr>
       <w:r>
-        <w:t>BBZ ka cia reikia gal labiau generic</w:t>
-      </w:r>
-    </w:p>
-    <w:p>
-      <w:pPr>
-        <w:pStyle w:val="Tekstas"/>
+        <w:t xml:space="preserve">S-band komunikacija yra esminė </w:t>
+      </w:r>
+      <w:r>
+        <w:t>kosmin</w:t>
+      </w:r>
+      <w:r>
+        <w:t>ių</w:t>
+      </w:r>
+      <w:r>
+        <w:t xml:space="preserve"> technologij</w:t>
+      </w:r>
+      <w:r>
+        <w:t xml:space="preserve">ų </w:t>
+      </w:r>
+      <w:r>
+        <w:t>dalis, įskaitant ESA "Swarm" palydovus. Ši dažnių juosta (S-band) yra optimali kosminių komunikacijų srityje, nes ji pasižymi geru pralaidumu ir gali perteikti duomenis pakankamai greitai bei patikimai. Šis ryšys leidžia palydovams bendrauti su žemės stotimis ir mainais perduoti įvairių stebėjimų ir matavimų duomenis.</w:t>
+      </w:r>
+      <w:r>
+        <w:t xml:space="preserve"> </w:t>
+      </w:r>
+      <w:r>
+        <w:t>Komunikacija per S-band dažnių juostą yra svarbi ne tik dėl duomenų perdavimo, bet ir dėl valdymo ir monitoringo. Palydovų komandos ir valdymo signalai, taip pat palydovo būklės ataskaitos, dažnai naudoja S-band komunikaciją. Tai užtikrina efektyvų ryšį tarp palydovo ir Žemės kontrolės centro, leidžiant kontrolieriams nuolat stebėti palydovo būklę ir būtinai reaguoti į bet kokius nenumatytus įvykius.</w:t>
+      </w:r>
+    </w:p>
+    <w:p>
+      <w:pPr>
+        <w:pStyle w:val="Tekstas"/>
+      </w:pPr>
+      <w:r>
+        <w:t>Pavyzdžiui, "Swarm" palydovai, naudodami S-band komunikaciją, gali siųsti duomenis apie Žemės magnetinio lauko kitimus. Tai apima informaciją apie magnetinės jėgos stiprumą, kryptį ir kitus svarbius parametrus. Šie duomenys, perduodami per S-band ryšį, ne tik leidžia mokslininkams atlikti nuoseklius stebėjimus, bet taip pat padeda suprasti Žemės magnetinio lauko dinamiką ir galimus priežastinius faktorius.</w:t>
+      </w:r>
+      <w:r>
+        <w:t xml:space="preserve"> Naudojant šią technologiją palydovai pasiekia</w:t>
+      </w:r>
+      <w:r>
+        <w:t xml:space="preserve"> 4 kbps </w:t>
+      </w:r>
+      <w:r>
+        <w:t xml:space="preserve">išsiuntimo </w:t>
+      </w:r>
+      <w:r>
+        <w:t>ir 6 Mbps</w:t>
+      </w:r>
+      <w:r>
+        <w:t>atsisiuntimo greičius</w:t>
+      </w:r>
+      <w:r>
+        <w:t>.</w:t>
+      </w:r>
+      <w:r>
+        <w:tab/>
+      </w:r>
+    </w:p>
+    <w:p>
+      <w:pPr>
+        <w:pStyle w:val="Tekstas"/>
+      </w:pPr>
+      <w:r>
+        <w:t>Verta painėti, kad n</w:t>
+      </w:r>
+      <w:r>
+        <w:t>ors S-band komunikacija</w:t>
+      </w:r>
+      <w:r>
+        <w:t xml:space="preserve"> yra efektyvi ir plačiai naudojama, ypač kosminiuose projektuose, kai kurie naujesni palydovai naudoja ir kitas dažnių juostas bei pažangesnes technologijas, siekdami pagerinti ryšio efektyvumą, didinti perdavimo greitį ir užtikrinti didesnį duomenų srautą.</w:t>
+      </w:r>
+      <w:r>
+        <w:t xml:space="preserve"> </w:t>
+      </w:r>
+      <w:r>
+        <w:t>Viena iš dažnai naudojamų naujoviškų dažnių juostų kosmoso komunikacijai yra Ka-band</w:t>
+      </w:r>
+      <w:r>
+        <w:t xml:space="preserve"> ir X-band.</w:t>
+      </w:r>
+    </w:p>
+    <w:p>
+      <w:pPr>
+        <w:pStyle w:val="Heading2"/>
+      </w:pPr>
+      <w:r>
+        <w:lastRenderedPageBreak/>
+        <w:t xml:space="preserve">Pagrindinė naudingoji apkrova (angl. </w:t>
+      </w:r>
+      <w:r>
+        <w:rPr>
+          <w:i/>
+          <w:iCs/>
+        </w:rPr>
+        <w:t>payload</w:t>
+      </w:r>
+      <w:r>
+        <w:t>)</w:t>
+      </w:r>
+    </w:p>
+    <w:p>
+      <w:pPr>
+        <w:pStyle w:val="Tekstas"/>
+      </w:pPr>
+      <w:r>
+        <w:t>Magnetinis laukas matuojamas dviem prietaisais – skaliariniu prietaisu strėlės gale, kuris matuoja lauko stiprumą ir vektoriniu instrumentu strėlės viduryje, kuris matuoja lauko kryptį, naudojant žvaigždžių kameras tiksliai orientuoti palydovą.</w:t>
+      </w:r>
+      <w:r>
+        <w:t xml:space="preserve"> </w:t>
+      </w:r>
+      <w:r>
+        <w:t xml:space="preserve">Palydovai taip pat matuoja elektrinį lauką jonosferoje naudodami naujus </w:t>
+      </w:r>
+      <w:r>
+        <w:t>„</w:t>
+      </w:r>
+      <w:r>
+        <w:t>Langmuir</w:t>
+      </w:r>
+      <w:r>
+        <w:t>“</w:t>
+      </w:r>
+      <w:r>
+        <w:t xml:space="preserve"> zondus ir elektrinio lauko prietaisą, esantį palydovo priekyje, pirmą kartą suteikiant pilną fizinį lauko matavimą viršutinėje atmosferoje.</w:t>
+      </w:r>
+    </w:p>
+    <w:p>
+      <w:pPr>
+        <w:pStyle w:val="Tekstas"/>
+      </w:pPr>
+    </w:p>
+    <w:p>
+      <w:pPr>
+        <w:pStyle w:val="Tekstas"/>
+      </w:pPr>
+      <w:r>
+        <w:t>Tie du magnetometrai</w:t>
+      </w:r>
+      <w:r>
+        <w:t>.</w:t>
+      </w:r>
+    </w:p>
+    <w:p>
+      <w:pPr>
+        <w:pStyle w:val="Tekstas"/>
+        <w:rPr>
+          <w:sz w:val="40"/>
+          <w:szCs w:val="40"/>
+        </w:rPr>
+      </w:pPr>
+      <w:hyperlink r:id="rId19" w:anchor="swarm-geomagnetic-leo-constellation" w:history="1">
+        <w:r>
+          <w:rPr>
+            <w:rStyle w:val="Hyperlink"/>
+            <w:sz w:val="40"/>
+            <w:szCs w:val="40"/>
+            <w:highlight w:val="green"/>
+          </w:rPr>
+          <w:t>https://www.eoportal.org/satellite-missions/swarm#swarm-geomagnetic-leo-constellation</w:t>
+        </w:r>
+      </w:hyperlink>
+    </w:p>
+    <w:p>
+      <w:pPr>
+        <w:pStyle w:val="Tekstas"/>
+      </w:pPr>
+    </w:p>
+    <w:p>
+      <w:pPr>
+        <w:pStyle w:val="Tekstas"/>
+      </w:pPr>
+    </w:p>
+    <w:p>
+      <w:pPr>
+        <w:pStyle w:val="Tekstas"/>
+      </w:pPr>
+      <w:r>
+        <w:t>Kaip veikia magnetometer</w:t>
+      </w:r>
+    </w:p>
+    <w:p>
+      <w:pPr>
+        <w:pStyle w:val="Tekstas"/>
+      </w:pPr>
+      <w:r>
+        <w:t>Vector Field Magnetometer (VFM) and the Absolute Scalar Magnetometer (ASM) placed at the middle and at the end of a four-meter boom, respectively</w:t>
+      </w:r>
+    </w:p>
+    <w:p>
+      <w:pPr>
+        <w:pStyle w:val="Tekstas"/>
+      </w:pPr>
+    </w:p>
+    <w:p>
+      <w:pPr>
+        <w:pStyle w:val="Tekstas"/>
+      </w:pPr>
+      <w:r>
+        <w:t>In this work, we analysed the data of the Vector Field Magnetometer (VFM) and the Absolute Scalar Magnetometer (ASM) placed at the middle and at the end of a four-meter boom, respectively, both located at the back of each satellite. ESA downloads the raw data from Swarm satellites to the Kiruna and Svalbard stations and processes them in almost real-time (with a delay of 3–4 days only).</w:t>
+      </w:r>
+    </w:p>
+    <w:p>
+      <w:pPr>
+        <w:pStyle w:val="Tekstas"/>
+      </w:pPr>
+    </w:p>
+    <w:p>
+      <w:pPr>
+        <w:pStyle w:val="Tekstas"/>
+        <w:tabs>
+          <w:tab w:val="left" w:pos="2445"/>
+        </w:tabs>
+      </w:pPr>
+    </w:p>
+    <w:p>
+      <w:pPr>
+        <w:pStyle w:val="Tekstas"/>
+        <w:tabs>
+          <w:tab w:val="left" w:pos="2445"/>
+        </w:tabs>
+      </w:pPr>
+      <w:r>
+        <w:t>Labai detaliai is magsat- https://www.eoportal.org/other-space-activities/magsat#references</w:t>
+      </w:r>
+      <w:r>
+        <w:tab/>
+      </w:r>
+    </w:p>
+    <w:p>
+      <w:pPr>
+        <w:pStyle w:val="Tekstas"/>
+      </w:pPr>
+    </w:p>
+    <w:p>
+      <w:pPr>
+        <w:pStyle w:val="Heading2"/>
+      </w:pPr>
+      <w:r>
+        <w:t>Modeliai ir skaičiavimai</w:t>
+      </w:r>
+    </w:p>
+    <w:p>
+      <w:pPr>
+        <w:pStyle w:val="Tekstas"/>
+      </w:pPr>
+      <w:r>
+        <w:t xml:space="preserve">Kadangi sukurti realias </w:t>
+      </w:r>
+    </w:p>
+    <w:p>
+      <w:pPr>
+        <w:pStyle w:val="Tekstas"/>
+      </w:pPr>
+    </w:p>
+    <w:p>
+      <w:pPr>
+        <w:pStyle w:val="Heading1"/>
+        <w:rPr>
+          <w:highlight w:val="yellow"/>
+        </w:rPr>
+      </w:pPr>
+      <w:bookmarkStart w:id="30" w:name="_Toc150156817"/>
+      <w:r>
+        <w:rPr>
+          <w:highlight w:val="yellow"/>
+        </w:rPr>
+        <w:lastRenderedPageBreak/>
+        <w:t>Realūs panaudojimai</w:t>
+      </w:r>
+      <w:bookmarkEnd w:id="30"/>
+    </w:p>
+    <w:p>
+      <w:pPr>
+        <w:pStyle w:val="Tekstas"/>
+        <w:rPr>
+          <w:highlight w:val="yellow"/>
+        </w:rPr>
+      </w:pPr>
+      <w:r>
+        <w:rPr>
+          <w:highlight w:val="yellow"/>
+        </w:rPr>
+        <w:t xml:space="preserve">Detaliau </w:t>
+      </w:r>
+      <w:r>
+        <w:rPr>
+          <w:highlight w:val="yellow"/>
+        </w:rPr>
+        <w:t xml:space="preserve">šiame </w:t>
+      </w:r>
+      <w:r>
+        <w:rPr>
+          <w:highlight w:val="yellow"/>
+        </w:rPr>
+        <w:t xml:space="preserve">darbe yra </w:t>
+      </w:r>
+    </w:p>
+    <w:p>
+      <w:pPr>
+        <w:pStyle w:val="Heading2"/>
+        <w:rPr>
+          <w:highlight w:val="yellow"/>
+        </w:rPr>
+      </w:pPr>
+      <w:r>
+        <w:rPr>
+          <w:highlight w:val="yellow"/>
+        </w:rPr>
+        <w:t xml:space="preserve"> </w:t>
+      </w:r>
+      <w:r>
+        <w:rPr>
+          <w:highlight w:val="yellow"/>
+        </w:rPr>
+        <w:t>P</w:t>
+      </w:r>
+      <w:r>
+        <w:rPr>
+          <w:highlight w:val="yellow"/>
+        </w:rPr>
+        <w:t>avyzdys</w:t>
+      </w:r>
+    </w:p>
+    <w:p>
+      <w:pPr>
+        <w:pStyle w:val="Tekstas"/>
+      </w:pPr>
+      <w:bookmarkStart w:id="31" w:name="_Toc503646980"/>
+      <w:bookmarkStart w:id="32" w:name="_Toc503648370"/>
+      <w:bookmarkStart w:id="33" w:name="_Toc503651314"/>
+      <w:bookmarkStart w:id="34" w:name="_Toc505346890"/>
+    </w:p>
+    <w:p>
+      <w:pPr>
+        <w:pStyle w:val="Tekstas"/>
+      </w:pPr>
+      <w:r>
+        <w:t>Furthermore, the Swarm Bravo satellite, i.e., that one at highest orbit, passed above the epicentral area 15 min before the earthquake and detected an anomaly mainly in the Y component. These analyses applied to the Ridgecrest earthquake not only intend to better understand the physical processes behind the preparation phase of the medium-large earthquakes in the world, but also demonstrate the usefulness of a satellite constellation to monitor the ionospheric activity and, in the future, to possibly make reliable earthquake forecasting.</w:t>
+      </w:r>
+    </w:p>
+    <w:p>
+      <w:pPr>
+        <w:pStyle w:val="Tekstas"/>
+      </w:pPr>
+    </w:p>
+    <w:p>
+      <w:pPr>
+        <w:pStyle w:val="Tekstas"/>
+      </w:pPr>
+      <w:r>
+        <w:t>In order to extract magnetic anomalies possibly related to the major seismic events, we need to remove the main magnetic field. We then apply an approach successfully used in previous works and well described in the Methods section of [15] under the name of the MASS (MAgnetic Swarm anomaly detection by Spline analysis) algorithm.</w:t>
+      </w:r>
+    </w:p>
+    <w:p>
+      <w:pPr>
+        <w:pStyle w:val="Tekstas"/>
+      </w:pPr>
+    </w:p>
+    <w:p>
+      <w:pPr>
+        <w:pStyle w:val="Heading2"/>
+      </w:pPr>
+      <w:r>
+        <w:t>Duomenys</w:t>
+      </w:r>
+    </w:p>
+    <w:p>
+      <w:pPr>
+        <w:pStyle w:val="Tekstas"/>
+      </w:pPr>
+    </w:p>
+    <w:p>
+      <w:pPr>
+        <w:pStyle w:val="Tekstas"/>
+      </w:pPr>
+      <w:r>
+        <w:t>The Agency provides calibrated magnetic open access data at Level 1b, where the measurements are provided not only in the instrumental frame but are also oriented in the Earth frame system NEC (North, East, Centre) at the original sampling frequency of 50 Hz (HR = High Resolution) and resampled at 1 Hz at the GPS o’clock seconds (LR = Low Resolution).</w:t>
+      </w:r>
+    </w:p>
+    <w:p>
+      <w:pPr>
+        <w:pStyle w:val="Tekstas"/>
+      </w:pPr>
+    </w:p>
+    <w:p>
+      <w:pPr>
+        <w:pStyle w:val="Tekstas"/>
+      </w:pPr>
+    </w:p>
+    <w:p>
+      <w:pPr>
+        <w:pStyle w:val="NormalWeb"/>
+        <w:spacing w:before="0" w:beforeAutospacing="0" w:after="0" w:afterAutospacing="0"/>
+      </w:pPr>
+      <w:r>
         <w:rPr>
           <w:rFonts w:ascii="Arial" w:hAnsi="Arial" w:cs="Arial"/>
           <w:color w:val="000000"/>
           <w:sz w:val="22"/>
           <w:szCs w:val="22"/>
         </w:rPr>
-      </w:pPr>
-      <w:r>
-        <w:t>S-band</w:t>
-      </w:r>
-      <w:r>
-        <w:t xml:space="preserve"> </w:t>
-      </w:r>
-      <w:r>
-        <w:rPr>
-          <w:rFonts w:ascii="Arial" w:hAnsi="Arial" w:cs="Arial"/>
-          <w:color w:val="000000"/>
-          <w:sz w:val="22"/>
-          <w:szCs w:val="22"/>
-        </w:rPr>
-        <w:t>Kommunikaciai naudotas S-band kas dabar jau praktikoje nera labai taikomas del savo mazo greicio.</w:t>
-      </w:r>
-    </w:p>
-    <w:p>
-      <w:r>
-        <w:t>RF communications: S-band for TT&amp;C spacecraft monitoring services and for science data transmission.</w:t>
-      </w:r>
-    </w:p>
-    <w:p>
-      <w:pPr>
-        <w:pStyle w:val="Tekstas"/>
-      </w:pPr>
-    </w:p>
-    <w:p>
-      <w:pPr>
-        <w:pStyle w:val="Tekstas"/>
-      </w:pPr>
-    </w:p>
-    <w:p>
-      <w:pPr>
-        <w:pStyle w:val="Heading2"/>
-      </w:pPr>
-      <w:r>
-        <w:t xml:space="preserve">Pagrindinė naudingoji apkrova (angl. </w:t>
-      </w:r>
-      <w:r>
-        <w:rPr>
-          <w:i/>
-          <w:iCs/>
-        </w:rPr>
-        <w:t>payload</w:t>
-      </w:r>
-      <w:r>
-        <w:t>)</w:t>
-      </w:r>
-    </w:p>
-    <w:p>
-      <w:pPr>
-        <w:pStyle w:val="Tekstas"/>
-      </w:pPr>
-      <w:r>
-        <w:t>Magnetinis laukas matuojamas dviem prietaisais – skaliariniu prietaisu strėlės gale, kuris matuoja lauko stiprumą ir vektoriniu instrumentu strėlės viduryje, kuris matuoja lauko kryptį, naudojant žvaigždžių kameras tiksliai orientuoti palydovą.</w:t>
-      </w:r>
-      <w:r>
-        <w:t xml:space="preserve"> </w:t>
-      </w:r>
-      <w:r>
-        <w:t xml:space="preserve">Palydovai taip pat matuoja elektrinį lauką jonosferoje naudodami naujus </w:t>
-      </w:r>
-      <w:r>
-        <w:t>„</w:t>
-      </w:r>
-      <w:r>
-        <w:t>Langmuir</w:t>
-      </w:r>
-      <w:r>
-        <w:t>“</w:t>
-      </w:r>
-      <w:r>
-        <w:t xml:space="preserve"> zondus ir elektrinio lauko prietaisą, esantį palydovo priekyje, pirmą kartą suteikiant pilną fizinį lauko matavimą viršutinėje atmosferoje.</w:t>
-      </w:r>
-    </w:p>
-    <w:p>
-      <w:pPr>
-        <w:pStyle w:val="Tekstas"/>
-      </w:pPr>
-    </w:p>
-    <w:p>
-      <w:pPr>
-        <w:pStyle w:val="Tekstas"/>
-      </w:pPr>
-      <w:r>
-        <w:t>Tie du magnetometrai</w:t>
-      </w:r>
-      <w:r>
-        <w:t>.</w:t>
-      </w:r>
-    </w:p>
-    <w:p>
-      <w:pPr>
-        <w:pStyle w:val="Tekstas"/>
-        <w:rPr>
-          <w:sz w:val="40"/>
-          <w:szCs w:val="40"/>
-        </w:rPr>
-      </w:pPr>
-      <w:hyperlink r:id="rId19" w:anchor="swarm-geomagnetic-leo-constellation" w:history="1">
+        <w:t>Misijos duomenys yra viesai pasiekiami</w:t>
+      </w:r>
+    </w:p>
+    <w:p>
+      <w:pPr>
+        <w:pStyle w:val="Tekstas"/>
+      </w:pPr>
+    </w:p>
+    <w:p>
+      <w:pPr>
+        <w:pStyle w:val="Tekstas"/>
+      </w:pPr>
+    </w:p>
+    <w:p>
+      <w:pPr>
+        <w:pStyle w:val="Tekstas"/>
+      </w:pPr>
+      <w:hyperlink r:id="rId20" w:history="1">
         <w:r>
           <w:rPr>
             <w:rStyle w:val="Hyperlink"/>
-            <w:sz w:val="40"/>
-            <w:szCs w:val="40"/>
-            <w:highlight w:val="green"/>
-          </w:rPr>
-          <w:t>https://www.eoportal.org/satellite-missions/swarm#swarm-geomagnetic-leo-constellation</w:t>
+          </w:rPr>
+          <w:t>https://earth-planets-space.springeropen.com/articles/10.5047/eps.2013.07.011</w:t>
         </w:r>
       </w:hyperlink>
     </w:p>
@@ -4163,271 +4161,15 @@
         <w:pStyle w:val="Tekstas"/>
       </w:pPr>
       <w:r>
-        <w:t>Kaip veikia magnetometer</w:t>
-      </w:r>
-    </w:p>
-    <w:p>
-      <w:pPr>
-        <w:pStyle w:val="Tekstas"/>
-      </w:pPr>
-      <w:r>
-        <w:t>Vector Field Magnetometer (VFM) and the Absolute Scalar Magnetometer (ASM) placed at the middle and at the end of a four-meter boom, respectively</w:t>
-      </w:r>
-    </w:p>
-    <w:p>
-      <w:pPr>
-        <w:pStyle w:val="Tekstas"/>
-      </w:pPr>
-    </w:p>
-    <w:p>
-      <w:pPr>
-        <w:pStyle w:val="Tekstas"/>
-      </w:pPr>
-      <w:r>
-        <w:t>In this work, we analysed the data of the Vector Field Magnetometer (VFM) and the Absolute Scalar Magnetometer (ASM) placed at the middle and at the end of a four-meter boom, respectively, both located at the back of each satellite. ESA downloads the raw data from Swarm satellites to the Kiruna and Svalbard stations and processes them in almost real-time (with a delay of 3–4 days only).</w:t>
-      </w:r>
-    </w:p>
-    <w:p>
-      <w:pPr>
-        <w:pStyle w:val="Tekstas"/>
-      </w:pPr>
-    </w:p>
-    <w:p>
-      <w:pPr>
-        <w:pStyle w:val="Tekstas"/>
-        <w:tabs>
-          <w:tab w:val="left" w:pos="2445"/>
-        </w:tabs>
-      </w:pPr>
-    </w:p>
-    <w:p>
-      <w:pPr>
-        <w:pStyle w:val="Tekstas"/>
-        <w:tabs>
-          <w:tab w:val="left" w:pos="2445"/>
-        </w:tabs>
-      </w:pPr>
-      <w:r>
-        <w:t>Labai detaliai is magsat- https://www.eoportal.org/other-space-activities/magsat#references</w:t>
-      </w:r>
-      <w:r>
-        <w:tab/>
-      </w:r>
-    </w:p>
-    <w:p>
-      <w:pPr>
-        <w:pStyle w:val="Tekstas"/>
-      </w:pPr>
-    </w:p>
-    <w:p>
-      <w:pPr>
-        <w:pStyle w:val="Heading2"/>
-      </w:pPr>
-      <w:r>
-        <w:t>Modeliai ir skaičiavimai</w:t>
-      </w:r>
-    </w:p>
-    <w:p>
-      <w:pPr>
-        <w:pStyle w:val="Tekstas"/>
-      </w:pPr>
-      <w:r>
-        <w:t xml:space="preserve">Kadangi sukurti realias </w:t>
-      </w:r>
-    </w:p>
-    <w:p>
-      <w:pPr>
-        <w:pStyle w:val="Tekstas"/>
-      </w:pPr>
-    </w:p>
-    <w:p>
-      <w:pPr>
-        <w:pStyle w:val="Heading1"/>
-        <w:rPr>
-          <w:highlight w:val="yellow"/>
-        </w:rPr>
-      </w:pPr>
-      <w:bookmarkStart w:id="25" w:name="_Toc149511622"/>
-      <w:r>
-        <w:rPr>
-          <w:highlight w:val="yellow"/>
-        </w:rPr>
+        <w:t>Space Weather: The Earth's magnetic field interacts with the solar wind, and this interaction can influence space weather phenomena. Space weather events, such as solar flares and geomagnetic storms, can impact satellite operations, communication systems, and power grids on Earth. Studying the Earth's magnetic field helps in better understanding and predicting space weather.</w:t>
+      </w:r>
+    </w:p>
+    <w:p>
+      <w:pPr>
+        <w:pStyle w:val="Tekstas"/>
+      </w:pPr>
+      <w:r>
         <w:lastRenderedPageBreak/>
-        <w:t>Realūs panaudojimai</w:t>
-      </w:r>
-      <w:bookmarkEnd w:id="25"/>
-    </w:p>
-    <w:p>
-      <w:pPr>
-        <w:pStyle w:val="Tekstas"/>
-        <w:rPr>
-          <w:highlight w:val="yellow"/>
-        </w:rPr>
-      </w:pPr>
-      <w:r>
-        <w:rPr>
-          <w:highlight w:val="yellow"/>
-        </w:rPr>
-        <w:t xml:space="preserve">Detaliau </w:t>
-      </w:r>
-      <w:r>
-        <w:rPr>
-          <w:highlight w:val="yellow"/>
-        </w:rPr>
-        <w:t xml:space="preserve">šiame </w:t>
-      </w:r>
-      <w:r>
-        <w:rPr>
-          <w:highlight w:val="yellow"/>
-        </w:rPr>
-        <w:t xml:space="preserve">darbe yra </w:t>
-      </w:r>
-    </w:p>
-    <w:p>
-      <w:pPr>
-        <w:pStyle w:val="Heading2"/>
-        <w:rPr>
-          <w:highlight w:val="yellow"/>
-        </w:rPr>
-      </w:pPr>
-      <w:r>
-        <w:rPr>
-          <w:highlight w:val="yellow"/>
-        </w:rPr>
-        <w:t xml:space="preserve"> </w:t>
-      </w:r>
-      <w:r>
-        <w:rPr>
-          <w:highlight w:val="yellow"/>
-        </w:rPr>
-        <w:t>P</w:t>
-      </w:r>
-      <w:r>
-        <w:rPr>
-          <w:highlight w:val="yellow"/>
-        </w:rPr>
-        <w:t>avyzdys</w:t>
-      </w:r>
-    </w:p>
-    <w:p>
-      <w:pPr>
-        <w:pStyle w:val="Tekstas"/>
-      </w:pPr>
-      <w:bookmarkStart w:id="26" w:name="_Toc503646980"/>
-      <w:bookmarkStart w:id="27" w:name="_Toc503648370"/>
-      <w:bookmarkStart w:id="28" w:name="_Toc503651314"/>
-      <w:bookmarkStart w:id="29" w:name="_Toc505346890"/>
-    </w:p>
-    <w:p>
-      <w:pPr>
-        <w:pStyle w:val="Tekstas"/>
-      </w:pPr>
-    </w:p>
-    <w:p>
-      <w:pPr>
-        <w:pStyle w:val="Tekstas"/>
-      </w:pPr>
-      <w:r>
-        <w:t>Furthermore, the Swarm Bravo satellite, i.e., that one at highest orbit, passed above the epicentral area 15 min before the earthquake and detected an anomaly mainly in the Y component. These analyses applied to the Ridgecrest earthquake not only intend to better understand the physical processes behind the preparation phase of the medium-large earthquakes in the world, but also demonstrate the usefulness of a satellite constellation to monitor the ionospheric activity and, in the future, to possibly make reliable earthquake forecasting.</w:t>
-      </w:r>
-    </w:p>
-    <w:p>
-      <w:pPr>
-        <w:pStyle w:val="Tekstas"/>
-      </w:pPr>
-    </w:p>
-    <w:p>
-      <w:pPr>
-        <w:pStyle w:val="Tekstas"/>
-      </w:pPr>
-      <w:r>
-        <w:t>In order to extract magnetic anomalies possibly related to the major seismic events, we need to remove the main magnetic field. We then apply an approach successfully used in previous works and well described in the Methods section of [15] under the name of the MASS (MAgnetic Swarm anomaly detection by Spline analysis) algorithm.</w:t>
-      </w:r>
-    </w:p>
-    <w:p>
-      <w:pPr>
-        <w:pStyle w:val="Tekstas"/>
-      </w:pPr>
-    </w:p>
-    <w:p>
-      <w:pPr>
-        <w:pStyle w:val="Heading2"/>
-      </w:pPr>
-      <w:r>
-        <w:t>Duomenys</w:t>
-      </w:r>
-    </w:p>
-    <w:p>
-      <w:pPr>
-        <w:pStyle w:val="Tekstas"/>
-      </w:pPr>
-    </w:p>
-    <w:p>
-      <w:pPr>
-        <w:pStyle w:val="Tekstas"/>
-      </w:pPr>
-      <w:r>
-        <w:t>The Agency provides calibrated magnetic open access data at Level 1b, where the measurements are provided not only in the instrumental frame but are also oriented in the Earth frame system NEC (North, East, Centre) at the original sampling frequency of 50 Hz (HR = High Resolution) and resampled at 1 Hz at the GPS o’clock seconds (LR = Low Resolution).</w:t>
-      </w:r>
-    </w:p>
-    <w:p>
-      <w:pPr>
-        <w:pStyle w:val="Tekstas"/>
-      </w:pPr>
-    </w:p>
-    <w:p>
-      <w:pPr>
-        <w:pStyle w:val="Tekstas"/>
-      </w:pPr>
-    </w:p>
-    <w:p>
-      <w:pPr>
-        <w:pStyle w:val="NormalWeb"/>
-        <w:spacing w:before="0" w:beforeAutospacing="0" w:after="0" w:afterAutospacing="0"/>
-      </w:pPr>
-      <w:r>
-        <w:rPr>
-          <w:rFonts w:ascii="Arial" w:hAnsi="Arial" w:cs="Arial"/>
-          <w:color w:val="000000"/>
-          <w:sz w:val="22"/>
-          <w:szCs w:val="22"/>
-        </w:rPr>
-        <w:t>Misijos duomenys yra viesai pasiekiami</w:t>
-      </w:r>
-    </w:p>
-    <w:p>
-      <w:pPr>
-        <w:pStyle w:val="Tekstas"/>
-      </w:pPr>
-    </w:p>
-    <w:p>
-      <w:pPr>
-        <w:pStyle w:val="Tekstas"/>
-      </w:pPr>
-    </w:p>
-    <w:p>
-      <w:pPr>
-        <w:pStyle w:val="Tekstas"/>
-      </w:pPr>
-      <w:hyperlink r:id="rId20" w:history="1">
-        <w:r>
-          <w:rPr>
-            <w:rStyle w:val="Hyperlink"/>
-          </w:rPr>
-          <w:t>https://earth-planets-space.springeropen.com/articles/10.5047/eps.2013.07.011</w:t>
-        </w:r>
-      </w:hyperlink>
-    </w:p>
-    <w:p>
-      <w:pPr>
-        <w:pStyle w:val="Tekstas"/>
-      </w:pPr>
-    </w:p>
-    <w:p>
-      <w:pPr>
-        <w:pStyle w:val="Tekstas"/>
-      </w:pPr>
-      <w:r>
         <w:t>Nauojami space weather aptikimams kad galima butu isjungti satus kitus:</w:t>
       </w:r>
     </w:p>
@@ -4443,7 +4185,7 @@
       <w:pPr>
         <w:pStyle w:val="Antratbenr"/>
       </w:pPr>
-      <w:bookmarkStart w:id="30" w:name="_Toc149511623"/>
+      <w:bookmarkStart w:id="35" w:name="_Toc150156818"/>
       <w:r>
         <w:rPr>
           <w:highlight w:val="yellow"/>
@@ -4451,11 +4193,11 @@
         <w:lastRenderedPageBreak/>
         <w:t>Išvados</w:t>
       </w:r>
-      <w:bookmarkEnd w:id="26"/>
-      <w:bookmarkEnd w:id="27"/>
-      <w:bookmarkEnd w:id="28"/>
-      <w:bookmarkEnd w:id="29"/>
-      <w:bookmarkEnd w:id="30"/>
+      <w:bookmarkEnd w:id="31"/>
+      <w:bookmarkEnd w:id="32"/>
+      <w:bookmarkEnd w:id="33"/>
+      <w:bookmarkEnd w:id="34"/>
+      <w:bookmarkEnd w:id="35"/>
     </w:p>
     <w:p>
       <w:pPr>
@@ -4465,10 +4207,10 @@
           <w:numId w:val="14"/>
         </w:numPr>
       </w:pPr>
-      <w:bookmarkStart w:id="31" w:name="_Toc503646981"/>
-      <w:bookmarkStart w:id="32" w:name="_Toc503648371"/>
-      <w:bookmarkStart w:id="33" w:name="_Toc503651315"/>
-      <w:bookmarkStart w:id="34" w:name="_Toc505346891"/>
+      <w:bookmarkStart w:id="36" w:name="_Toc503646981"/>
+      <w:bookmarkStart w:id="37" w:name="_Toc503648371"/>
+      <w:bookmarkStart w:id="38" w:name="_Toc503651315"/>
+      <w:bookmarkStart w:id="39" w:name="_Toc505346891"/>
       <w:r>
         <w:t xml:space="preserve">Darbe </w:t>
       </w:r>
@@ -4476,10 +4218,13 @@
         <w:t>apžvelgti</w:t>
       </w:r>
       <w:r>
-        <w:t xml:space="preserve"> palydovų kūrimo specifika</w:t>
-      </w:r>
-      <w:r>
-        <w:t xml:space="preserve"> ir </w:t>
+        <w:t xml:space="preserve"> </w:t>
+      </w:r>
+      <w:r>
+        <w:t>magnetinio lauko tyrinėjimo problematika ir kiti metodai</w:t>
+      </w:r>
+      <w:r>
+        <w:t xml:space="preserve"> </w:t>
       </w:r>
     </w:p>
     <w:p>
@@ -4528,7 +4273,7 @@
       <w:pPr>
         <w:pStyle w:val="Antratbenr"/>
       </w:pPr>
-      <w:bookmarkStart w:id="35" w:name="_Toc149511624"/>
+      <w:bookmarkStart w:id="40" w:name="_Toc150156819"/>
       <w:r>
         <w:rPr>
           <w:highlight w:val="red"/>
@@ -4536,11 +4281,11 @@
         <w:lastRenderedPageBreak/>
         <w:t>Literatūros sąrašas</w:t>
       </w:r>
-      <w:bookmarkEnd w:id="31"/>
-      <w:bookmarkEnd w:id="32"/>
-      <w:bookmarkEnd w:id="33"/>
-      <w:bookmarkEnd w:id="34"/>
-      <w:bookmarkEnd w:id="35"/>
+      <w:bookmarkEnd w:id="36"/>
+      <w:bookmarkEnd w:id="37"/>
+      <w:bookmarkEnd w:id="38"/>
+      <w:bookmarkEnd w:id="39"/>
+      <w:bookmarkEnd w:id="40"/>
     </w:p>
     <w:p>
       <w:pPr>
@@ -6819,7 +6564,6 @@
   <w:style w:type="character" w:default="1" w:styleId="DefaultParagraphFont">
     <w:name w:val="Default Paragraph Font"/>
     <w:uiPriority w:val="1"/>
-    <w:semiHidden/>
     <w:unhideWhenUsed/>
   </w:style>
   <w:style w:type="table" w:default="1" w:styleId="TableNormal">

</xml_diff>

<commit_message>
feat: add topic about magnetometers
</commit_message>
<xml_diff>
--- a/Indvidualus_darbas/reportEsaSwarmSats.docx
+++ b/Indvidualus_darbas/reportEsaSwarmSats.docx
@@ -1074,16 +1074,16 @@
       <w:pPr>
         <w:pStyle w:val="Antratbenr"/>
       </w:pPr>
-      <w:bookmarkStart w:id="0" w:name="_Toc503646966"/>
-      <w:bookmarkStart w:id="1" w:name="_Toc503648356"/>
-      <w:bookmarkStart w:id="2" w:name="_Toc503651300"/>
-      <w:bookmarkStart w:id="3" w:name="_Toc505346876"/>
-      <w:bookmarkStart w:id="4" w:name="_Toc150156812"/>
+      <w:bookmarkStart w:id="0" w:name="_Toc150156812"/>
+      <w:bookmarkStart w:id="1" w:name="_Toc503646966"/>
+      <w:bookmarkStart w:id="2" w:name="_Toc503648356"/>
+      <w:bookmarkStart w:id="3" w:name="_Toc503651300"/>
+      <w:bookmarkStart w:id="4" w:name="_Toc505346876"/>
       <w:r>
         <w:lastRenderedPageBreak/>
         <w:t>Paveikslų sąrašas</w:t>
       </w:r>
-      <w:bookmarkEnd w:id="4"/>
+      <w:bookmarkEnd w:id="0"/>
     </w:p>
     <w:p>
       <w:pPr>
@@ -1778,10 +1778,10 @@
         <w:lastRenderedPageBreak/>
         <w:t>Įvadas</w:t>
       </w:r>
-      <w:bookmarkEnd w:id="0"/>
       <w:bookmarkEnd w:id="1"/>
       <w:bookmarkEnd w:id="2"/>
       <w:bookmarkEnd w:id="3"/>
+      <w:bookmarkEnd w:id="4"/>
       <w:bookmarkEnd w:id="6"/>
     </w:p>
     <w:p>
@@ -3023,7 +3023,7 @@
           <w:noProof/>
         </w:rPr>
         <w:drawing>
-          <wp:inline distT="0" distB="0" distL="0" distR="0" wp14:anchorId="529EC383" wp14:editId="2683238D">
+          <wp:inline distT="0" distB="0" distL="0" distR="0" wp14:anchorId="529EC383" wp14:editId="3B338157">
             <wp:extent cx="5312228" cy="3984447"/>
             <wp:effectExtent l="0" t="0" r="3175" b="0"/>
             <wp:docPr id="1438770007" name="Picture 1"/>
@@ -3272,7 +3272,7 @@
           <w:bdr w:val="none" w:sz="0" w:space="0" w:color="auto" w:frame="1"/>
         </w:rPr>
         <w:drawing>
-          <wp:inline distT="0" distB="0" distL="0" distR="0" wp14:anchorId="5CEDDDC6" wp14:editId="548251A6">
+          <wp:inline distT="0" distB="0" distL="0" distR="0" wp14:anchorId="5CEDDDC6" wp14:editId="72DD9F41">
             <wp:extent cx="5730240" cy="1750695"/>
             <wp:effectExtent l="0" t="0" r="3810" b="1905"/>
             <wp:docPr id="1772377124" name="Picture 1"/>
@@ -3422,7 +3422,7 @@
           <w:noProof/>
         </w:rPr>
         <w:drawing>
-          <wp:inline distT="0" distB="0" distL="0" distR="0" wp14:anchorId="5BA694E3" wp14:editId="30C6C50D">
+          <wp:inline distT="0" distB="0" distL="0" distR="0" wp14:anchorId="5BA694E3" wp14:editId="68467AB0">
             <wp:extent cx="5011987" cy="3693727"/>
             <wp:effectExtent l="0" t="0" r="0" b="2540"/>
             <wp:docPr id="159988466" name="Picture 1" descr="Figure 11: Functional architecture of AOCS (image credit: EADS Astrium)"/>
@@ -3727,16 +3727,7 @@
         <w:t xml:space="preserve">S-band komunikacija yra esminė </w:t>
       </w:r>
       <w:r>
-        <w:t>kosmin</w:t>
-      </w:r>
-      <w:r>
-        <w:t>ių</w:t>
-      </w:r>
-      <w:r>
-        <w:t xml:space="preserve"> technologij</w:t>
-      </w:r>
-      <w:r>
-        <w:t xml:space="preserve">ų </w:t>
+        <w:t xml:space="preserve">kosminių technologijų </w:t>
       </w:r>
       <w:r>
         <w:t>dalis, įskaitant ESA "Swarm" palydovus. Ši dažnių juosta (S-band) yra optimali kosminių komunikacijų srityje, nes ji pasižymi geru pralaidumu ir gali perteikti duomenis pakankamai greitai bei patikimai. Šis ryšys leidžia palydovams bendrauti su žemės stotimis ir mainais perduoti įvairių stebėjimų ir matavimų duomenis.</w:t>
@@ -3782,10 +3773,7 @@
         <w:pStyle w:val="Tekstas"/>
       </w:pPr>
       <w:r>
-        <w:t>Verta painėti, kad n</w:t>
-      </w:r>
-      <w:r>
-        <w:t>ors S-band komunikacija</w:t>
+        <w:t>Verta painėti, kad nors S-band komunikacija</w:t>
       </w:r>
       <w:r>
         <w:t xml:space="preserve"> yra efektyvi ir plačiai naudojama, ypač kosminiuose projektuose, kai kurie naujesni palydovai naudoja ir kitas dažnių juostas bei pažangesnes technologijas, siekdami pagerinti ryšio efektyvumą, didinti perdavimo greitį ir užtikrinti didesnį duomenų srautą.</w:t>
@@ -3824,31 +3812,22 @@
         <w:pStyle w:val="Tekstas"/>
       </w:pPr>
       <w:r>
-        <w:t>Magnetinis laukas matuojamas dviem prietaisais – skaliariniu prietaisu strėlės gale, kuris matuoja lauko stiprumą ir vektoriniu instrumentu strėlės viduryje, kuris matuoja lauko kryptį, naudojant žvaigždžių kameras tiksliai orientuoti palydovą.</w:t>
-      </w:r>
-      <w:r>
-        <w:t xml:space="preserve"> </w:t>
-      </w:r>
-      <w:r>
-        <w:t xml:space="preserve">Palydovai taip pat matuoja elektrinį lauką jonosferoje naudodami naujus </w:t>
-      </w:r>
-      <w:r>
-        <w:t>„</w:t>
-      </w:r>
-      <w:r>
-        <w:t>Langmuir</w:t>
-      </w:r>
-      <w:r>
-        <w:t>“</w:t>
-      </w:r>
-      <w:r>
-        <w:t xml:space="preserve"> zondus ir elektrinio lauko prietaisą, esantį palydovo priekyje, pirmą kartą suteikiant pilną fizinį lauko matavimą viršutinėje atmosferoje.</w:t>
-      </w:r>
-    </w:p>
-    <w:p>
-      <w:pPr>
-        <w:pStyle w:val="Tekstas"/>
-      </w:pPr>
+        <w:t>Pagrindinė misijos užduotis – tiksliai išmatuoti magnetinį lauką atliekama d</w:t>
+      </w:r>
+      <w:r>
+        <w:t>viem prietaisais – skaliariniu prietaisu strėlės gale, kuris matuoja lauko stiprumą ir vektoriniu instrumentu strėlės viduryje, kuris matuoja lauko kryptį, naudojant žvaigždžių kameras tiksliai orientuoti palydovą.</w:t>
+      </w:r>
+      <w:r>
+        <w:t xml:space="preserve"> Todėl svarbu detaliai apžvegti šiuos prietaisus ir jų veikimo principus.</w:t>
+      </w:r>
+    </w:p>
+    <w:p>
+      <w:pPr>
+        <w:pStyle w:val="Heading3"/>
+      </w:pPr>
+      <w:r>
+        <w:t>Vector Field Magnetometer</w:t>
+      </w:r>
     </w:p>
     <w:p>
       <w:pPr>
@@ -3888,8 +3867,11 @@
     </w:p>
     <w:p>
       <w:pPr>
-        <w:pStyle w:val="Tekstas"/>
-      </w:pPr>
+        <w:pStyle w:val="Heading3"/>
+      </w:pPr>
+      <w:r>
+        <w:t>Absolute Scalar Magnetometer</w:t>
+      </w:r>
     </w:p>
     <w:p>
       <w:pPr>
@@ -4079,6 +4061,56 @@
     </w:p>
     <w:p>
       <w:pPr>
+        <w:pStyle w:val="Tekstas"/>
+      </w:pPr>
+    </w:p>
+    <w:p>
+      <w:pPr>
+        <w:pStyle w:val="Tekstas"/>
+      </w:pPr>
+    </w:p>
+    <w:p>
+      <w:pPr>
+        <w:pStyle w:val="Tekstas"/>
+      </w:pPr>
+      <w:r>
+        <w:t>------------------------</w:t>
+      </w:r>
+    </w:p>
+    <w:p>
+      <w:pPr>
+        <w:pStyle w:val="NormalWeb"/>
+        <w:numPr>
+          <w:ilvl w:val="0"/>
+          <w:numId w:val="17"/>
+        </w:numPr>
+        <w:spacing w:before="240" w:beforeAutospacing="0" w:after="240" w:afterAutospacing="0"/>
+        <w:textAlignment w:val="baseline"/>
+      </w:pPr>
+      <w:r>
+        <w:t>Navigation and Satellite Technology: Precise knowledge of the Earth's magnetic field is essential for navigation and the operation of satellites. It allows for accurate navigation systems and helps mitigate the effects of magnetic anomalies on satellite instruments.</w:t>
+      </w:r>
+    </w:p>
+    <w:p>
+      <w:pPr>
+        <w:pStyle w:val="Tekstas"/>
+      </w:pPr>
+      <w:r>
+        <w:t>Ionospheric and Magnetospheric Studies: The Swarm mission contributes to the study of the Earth's ionosphere and magnetosphere. These regions are influenced by the Earth's magnetic field and play a crucial role in the interaction between the Earth and the solar wind.</w:t>
+      </w:r>
+    </w:p>
+    <w:p>
+      <w:pPr>
+        <w:pStyle w:val="Tekstas"/>
+      </w:pPr>
+    </w:p>
+    <w:p>
+      <w:pPr>
+        <w:pStyle w:val="Tekstas"/>
+      </w:pPr>
+    </w:p>
+    <w:p>
+      <w:pPr>
         <w:pStyle w:val="Heading2"/>
       </w:pPr>
       <w:r>
@@ -4169,7 +4201,6 @@
         <w:pStyle w:val="Tekstas"/>
       </w:pPr>
       <w:r>
-        <w:lastRenderedPageBreak/>
         <w:t>Nauojami space weather aptikimams kad galima butu isjungti satus kitus:</w:t>
       </w:r>
     </w:p>
@@ -4549,6 +4580,119 @@
     </w:lvl>
   </w:abstractNum>
   <w:abstractNum w:abstractNumId="1" w15:restartNumberingAfterBreak="0">
+    <w:nsid w:val="0242531C"/>
+    <w:multiLevelType w:val="multilevel"/>
+    <w:tmpl w:val="3D4A8ECA"/>
+    <w:lvl w:ilvl="0">
+      <w:start w:val="1"/>
+      <w:numFmt w:val="decimal"/>
+      <w:lvlText w:val="%1."/>
+      <w:lvlJc w:val="left"/>
+      <w:pPr>
+        <w:tabs>
+          <w:tab w:val="num" w:pos="720"/>
+        </w:tabs>
+        <w:ind w:left="720" w:hanging="360"/>
+      </w:pPr>
+    </w:lvl>
+    <w:lvl w:ilvl="1" w:tentative="1">
+      <w:start w:val="1"/>
+      <w:numFmt w:val="decimal"/>
+      <w:lvlText w:val="%2."/>
+      <w:lvlJc w:val="left"/>
+      <w:pPr>
+        <w:tabs>
+          <w:tab w:val="num" w:pos="1440"/>
+        </w:tabs>
+        <w:ind w:left="1440" w:hanging="360"/>
+      </w:pPr>
+    </w:lvl>
+    <w:lvl w:ilvl="2" w:tentative="1">
+      <w:start w:val="1"/>
+      <w:numFmt w:val="decimal"/>
+      <w:lvlText w:val="%3."/>
+      <w:lvlJc w:val="left"/>
+      <w:pPr>
+        <w:tabs>
+          <w:tab w:val="num" w:pos="2160"/>
+        </w:tabs>
+        <w:ind w:left="2160" w:hanging="360"/>
+      </w:pPr>
+    </w:lvl>
+    <w:lvl w:ilvl="3" w:tentative="1">
+      <w:start w:val="1"/>
+      <w:numFmt w:val="decimal"/>
+      <w:lvlText w:val="%4."/>
+      <w:lvlJc w:val="left"/>
+      <w:pPr>
+        <w:tabs>
+          <w:tab w:val="num" w:pos="2880"/>
+        </w:tabs>
+        <w:ind w:left="2880" w:hanging="360"/>
+      </w:pPr>
+    </w:lvl>
+    <w:lvl w:ilvl="4" w:tentative="1">
+      <w:start w:val="1"/>
+      <w:numFmt w:val="decimal"/>
+      <w:lvlText w:val="%5."/>
+      <w:lvlJc w:val="left"/>
+      <w:pPr>
+        <w:tabs>
+          <w:tab w:val="num" w:pos="3600"/>
+        </w:tabs>
+        <w:ind w:left="3600" w:hanging="360"/>
+      </w:pPr>
+    </w:lvl>
+    <w:lvl w:ilvl="5" w:tentative="1">
+      <w:start w:val="1"/>
+      <w:numFmt w:val="decimal"/>
+      <w:lvlText w:val="%6."/>
+      <w:lvlJc w:val="left"/>
+      <w:pPr>
+        <w:tabs>
+          <w:tab w:val="num" w:pos="4320"/>
+        </w:tabs>
+        <w:ind w:left="4320" w:hanging="360"/>
+      </w:pPr>
+    </w:lvl>
+    <w:lvl w:ilvl="6" w:tentative="1">
+      <w:start w:val="1"/>
+      <w:numFmt w:val="decimal"/>
+      <w:lvlText w:val="%7."/>
+      <w:lvlJc w:val="left"/>
+      <w:pPr>
+        <w:tabs>
+          <w:tab w:val="num" w:pos="5040"/>
+        </w:tabs>
+        <w:ind w:left="5040" w:hanging="360"/>
+      </w:pPr>
+    </w:lvl>
+    <w:lvl w:ilvl="7" w:tentative="1">
+      <w:start w:val="1"/>
+      <w:numFmt w:val="decimal"/>
+      <w:lvlText w:val="%8."/>
+      <w:lvlJc w:val="left"/>
+      <w:pPr>
+        <w:tabs>
+          <w:tab w:val="num" w:pos="5760"/>
+        </w:tabs>
+        <w:ind w:left="5760" w:hanging="360"/>
+      </w:pPr>
+    </w:lvl>
+    <w:lvl w:ilvl="8" w:tentative="1">
+      <w:start w:val="1"/>
+      <w:numFmt w:val="decimal"/>
+      <w:lvlText w:val="%9."/>
+      <w:lvlJc w:val="left"/>
+      <w:pPr>
+        <w:tabs>
+          <w:tab w:val="num" w:pos="6480"/>
+        </w:tabs>
+        <w:ind w:left="6480" w:hanging="360"/>
+      </w:pPr>
+    </w:lvl>
+  </w:abstractNum>
+  <w:abstractNum w:abstractNumId="2" w15:restartNumberingAfterBreak="0">
     <w:nsid w:val="04863335"/>
     <w:multiLevelType w:val="multilevel"/>
     <w:tmpl w:val="48D6B2A4"/>
@@ -4662,7 +4806,7 @@
       </w:rPr>
     </w:lvl>
   </w:abstractNum>
-  <w:abstractNum w:abstractNumId="2" w15:restartNumberingAfterBreak="0">
+  <w:abstractNum w:abstractNumId="3" w15:restartNumberingAfterBreak="0">
     <w:nsid w:val="05E66FF9"/>
     <w:multiLevelType w:val="hybridMultilevel"/>
     <w:tmpl w:val="395E491E"/>
@@ -4776,7 +4920,7 @@
       </w:rPr>
     </w:lvl>
   </w:abstractNum>
-  <w:abstractNum w:abstractNumId="3" w15:restartNumberingAfterBreak="0">
+  <w:abstractNum w:abstractNumId="4" w15:restartNumberingAfterBreak="0">
     <w:nsid w:val="0BE57B6D"/>
     <w:multiLevelType w:val="multilevel"/>
     <w:tmpl w:val="85A0EE0E"/>
@@ -4925,7 +5069,7 @@
       </w:rPr>
     </w:lvl>
   </w:abstractNum>
-  <w:abstractNum w:abstractNumId="4" w15:restartNumberingAfterBreak="0">
+  <w:abstractNum w:abstractNumId="5" w15:restartNumberingAfterBreak="0">
     <w:nsid w:val="12F200F9"/>
     <w:multiLevelType w:val="multilevel"/>
     <w:tmpl w:val="D43452F0"/>
@@ -5043,7 +5187,7 @@
       </w:rPr>
     </w:lvl>
   </w:abstractNum>
-  <w:abstractNum w:abstractNumId="5" w15:restartNumberingAfterBreak="0">
+  <w:abstractNum w:abstractNumId="6" w15:restartNumberingAfterBreak="0">
     <w:nsid w:val="13A555EE"/>
     <w:multiLevelType w:val="hybridMultilevel"/>
     <w:tmpl w:val="B06A7D10"/>
@@ -5156,7 +5300,7 @@
       </w:rPr>
     </w:lvl>
   </w:abstractNum>
-  <w:abstractNum w:abstractNumId="6" w15:restartNumberingAfterBreak="0">
+  <w:abstractNum w:abstractNumId="7" w15:restartNumberingAfterBreak="0">
     <w:nsid w:val="539545D9"/>
     <w:multiLevelType w:val="hybridMultilevel"/>
     <w:tmpl w:val="E8B4C46C"/>
@@ -5249,7 +5393,7 @@
       </w:pPr>
     </w:lvl>
   </w:abstractNum>
-  <w:abstractNum w:abstractNumId="7" w15:restartNumberingAfterBreak="0">
+  <w:abstractNum w:abstractNumId="8" w15:restartNumberingAfterBreak="0">
     <w:nsid w:val="559C11EC"/>
     <w:multiLevelType w:val="hybridMultilevel"/>
     <w:tmpl w:val="5D3C28BE"/>
@@ -5381,7 +5525,7 @@
       </w:pPr>
     </w:lvl>
   </w:abstractNum>
-  <w:abstractNum w:abstractNumId="8" w15:restartNumberingAfterBreak="0">
+  <w:abstractNum w:abstractNumId="9" w15:restartNumberingAfterBreak="0">
     <w:nsid w:val="5AF94B7E"/>
     <w:multiLevelType w:val="multilevel"/>
     <w:tmpl w:val="F3DAB736"/>
@@ -5501,7 +5645,7 @@
       </w:rPr>
     </w:lvl>
   </w:abstractNum>
-  <w:abstractNum w:abstractNumId="9" w15:restartNumberingAfterBreak="0">
+  <w:abstractNum w:abstractNumId="10" w15:restartNumberingAfterBreak="0">
     <w:nsid w:val="6D5813DF"/>
     <w:multiLevelType w:val="multilevel"/>
     <w:tmpl w:val="A26EF87E"/>
@@ -5625,7 +5769,7 @@
       </w:rPr>
     </w:lvl>
   </w:abstractNum>
-  <w:abstractNum w:abstractNumId="10" w15:restartNumberingAfterBreak="0">
+  <w:abstractNum w:abstractNumId="11" w15:restartNumberingAfterBreak="0">
     <w:nsid w:val="779F5073"/>
     <w:multiLevelType w:val="multilevel"/>
     <w:tmpl w:val="CD26A2A6"/>
@@ -5760,7 +5904,7 @@
       </w:rPr>
     </w:lvl>
   </w:abstractNum>
-  <w:abstractNum w:abstractNumId="11" w15:restartNumberingAfterBreak="0">
+  <w:abstractNum w:abstractNumId="12" w15:restartNumberingAfterBreak="0">
     <w:nsid w:val="7ABB3C3A"/>
     <w:multiLevelType w:val="hybridMultilevel"/>
     <w:tmpl w:val="6B24DA1E"/>
@@ -5854,34 +5998,34 @@
     </w:lvl>
   </w:abstractNum>
   <w:num w:numId="1" w16cid:durableId="1623655748">
-    <w:abstractNumId w:val="4"/>
+    <w:abstractNumId w:val="5"/>
   </w:num>
   <w:num w:numId="2" w16cid:durableId="908881811">
-    <w:abstractNumId w:val="8"/>
+    <w:abstractNumId w:val="9"/>
   </w:num>
   <w:num w:numId="3" w16cid:durableId="1305309519">
-    <w:abstractNumId w:val="9"/>
+    <w:abstractNumId w:val="10"/>
   </w:num>
   <w:num w:numId="4" w16cid:durableId="2012179044">
-    <w:abstractNumId w:val="10"/>
+    <w:abstractNumId w:val="11"/>
   </w:num>
   <w:num w:numId="5" w16cid:durableId="758021147">
     <w:abstractNumId w:val="0"/>
   </w:num>
   <w:num w:numId="6" w16cid:durableId="1736197148">
+    <w:abstractNumId w:val="3"/>
+  </w:num>
+  <w:num w:numId="7" w16cid:durableId="1369186808">
     <w:abstractNumId w:val="2"/>
   </w:num>
-  <w:num w:numId="7" w16cid:durableId="1369186808">
-    <w:abstractNumId w:val="1"/>
-  </w:num>
   <w:num w:numId="8" w16cid:durableId="1932544172">
-    <w:abstractNumId w:val="6"/>
+    <w:abstractNumId w:val="7"/>
   </w:num>
   <w:num w:numId="9" w16cid:durableId="274941440">
-    <w:abstractNumId w:val="11"/>
+    <w:abstractNumId w:val="12"/>
   </w:num>
   <w:num w:numId="10" w16cid:durableId="1426195066">
-    <w:abstractNumId w:val="7"/>
+    <w:abstractNumId w:val="8"/>
   </w:num>
   <w:num w:numId="11" w16cid:durableId="1933200029">
     <w:abstractNumId w:val="0"/>
@@ -5890,7 +6034,7 @@
     </w:lvlOverride>
   </w:num>
   <w:num w:numId="12" w16cid:durableId="1327825645">
-    <w:abstractNumId w:val="7"/>
+    <w:abstractNumId w:val="8"/>
     <w:lvlOverride w:ilvl="0">
       <w:startOverride w:val="1"/>
     </w:lvlOverride>
@@ -5905,7 +6049,7 @@
     </w:lvlOverride>
   </w:num>
   <w:num w:numId="15" w16cid:durableId="1708987285">
-    <w:abstractNumId w:val="3"/>
+    <w:abstractNumId w:val="4"/>
     <w:lvlOverride w:ilvl="0">
       <w:startOverride w:val="1"/>
     </w:lvlOverride>
@@ -5935,7 +6079,10 @@
     </w:lvlOverride>
   </w:num>
   <w:num w:numId="16" w16cid:durableId="883953304">
-    <w:abstractNumId w:val="5"/>
+    <w:abstractNumId w:val="6"/>
+  </w:num>
+  <w:num w:numId="17" w16cid:durableId="671760681">
+    <w:abstractNumId w:val="1"/>
   </w:num>
   <w:numIdMacAtCleanup w:val="12"/>
 </w:numbering>
@@ -7971,12 +8118,7 @@
 </file>
 
 <file path=customXml/item3.xml><?xml version="1.0" encoding="utf-8"?>
-<?mso-contentType ?>
-<FormTemplates xmlns="http://schemas.microsoft.com/sharepoint/v3/contenttype/forms">
-  <Display>DocumentLibraryForm</Display>
-  <Edit>DocumentLibraryForm</Edit>
-  <New>DocumentLibraryForm</New>
-</FormTemplates>
+<b:Sources xmlns:b="http://schemas.openxmlformats.org/officeDocument/2006/bibliography" xmlns="http://schemas.openxmlformats.org/officeDocument/2006/bibliography" SelectedStyle="\APASixthEditionOfficeOnline.xsl" StyleName="APA" Version="6"/>
 </file>
 
 <file path=customXml/item4.xml><?xml version="1.0" encoding="utf-8"?>
@@ -8223,7 +8365,12 @@
 </file>
 
 <file path=customXml/item5.xml><?xml version="1.0" encoding="utf-8"?>
-<b:Sources xmlns:b="http://schemas.openxmlformats.org/officeDocument/2006/bibliography" xmlns="http://schemas.openxmlformats.org/officeDocument/2006/bibliography" SelectedStyle="\APASixthEditionOfficeOnline.xsl" StyleName="APA" Version="6"/>
+<?mso-contentType ?>
+<FormTemplates xmlns="http://schemas.microsoft.com/sharepoint/v3/contenttype/forms">
+  <Display>DocumentLibraryForm</Display>
+  <Edit>DocumentLibraryForm</Edit>
+  <New>DocumentLibraryForm</New>
+</FormTemplates>
 </file>
 
 <file path=customXml/itemProps1.xml><?xml version="1.0" encoding="utf-8"?>
@@ -8245,9 +8392,9 @@
 </file>
 
 <file path=customXml/itemProps3.xml><?xml version="1.0" encoding="utf-8"?>
-<ds:datastoreItem xmlns:ds="http://schemas.openxmlformats.org/officeDocument/2006/customXml" ds:itemID="{12483B38-674F-42A8-9E56-0F53EF2A5520}">
+<ds:datastoreItem xmlns:ds="http://schemas.openxmlformats.org/officeDocument/2006/customXml" ds:itemID="{66C6F4A6-A7D1-4774-89B1-4CAF693D5996}">
   <ds:schemaRefs>
-    <ds:schemaRef ds:uri="http://schemas.microsoft.com/sharepoint/v3/contenttype/forms"/>
+    <ds:schemaRef ds:uri="http://schemas.openxmlformats.org/officeDocument/2006/bibliography"/>
   </ds:schemaRefs>
 </ds:datastoreItem>
 </file>
@@ -8272,9 +8419,9 @@
 </file>
 
 <file path=customXml/itemProps5.xml><?xml version="1.0" encoding="utf-8"?>
-<ds:datastoreItem xmlns:ds="http://schemas.openxmlformats.org/officeDocument/2006/customXml" ds:itemID="{66C6F4A6-A7D1-4774-89B1-4CAF693D5996}">
+<ds:datastoreItem xmlns:ds="http://schemas.openxmlformats.org/officeDocument/2006/customXml" ds:itemID="{12483B38-674F-42A8-9E56-0F53EF2A5520}">
   <ds:schemaRefs>
-    <ds:schemaRef ds:uri="http://schemas.openxmlformats.org/officeDocument/2006/bibliography"/>
+    <ds:schemaRef ds:uri="http://schemas.microsoft.com/sharepoint/v3/contenttype/forms"/>
   </ds:schemaRefs>
 </ds:datastoreItem>
 </file>
</xml_diff>

<commit_message>
feat: add info about magnetometer
</commit_message>
<xml_diff>
--- a/Indvidualus_darbas/reportEsaSwarmSats.docx
+++ b/Indvidualus_darbas/reportEsaSwarmSats.docx
@@ -1807,6 +1807,65 @@
     <w:p>
       <w:pPr>
         <w:pStyle w:val="Tekstas"/>
+        <w:rPr>
+          <w:highlight w:val="magenta"/>
+        </w:rPr>
+      </w:pPr>
+      <w:r>
+        <w:rPr>
+          <w:highlight w:val="magenta"/>
+        </w:rPr>
+        <w:t>The history of magnetic discovery goes back to about 110 B.C., when the earliest magnetic compass was invented by the Chinese. They noticed that if a “lodestone” (natural magnets of iron-rich ore) was suspended so it could turn freely, it would always point in the same direction, toward the magnetic poles. This directional pointing property of magnetic material was eventually introduced into the making of an early compass and used for maritime navigation . By the 13th century, the directive property of magnetism was widely recognized and used in navigation. The mariner’s magnetic compass is the first technological application of magnetism and, one of the oldest scientific instruments.</w:t>
+      </w:r>
+    </w:p>
+    <w:p>
+      <w:pPr>
+        <w:pStyle w:val="Tekstas"/>
+        <w:rPr>
+          <w:highlight w:val="magenta"/>
+        </w:rPr>
+      </w:pPr>
+      <w:r>
+        <w:rPr>
+          <w:highlight w:val="magenta"/>
+        </w:rPr>
+        <w:t>Until 1820, the only magnetism known was that of iron magnets and of lodestones. It was the Danish physicist Hans Christian Ørsted, professor at the University of Copenhagen, who, in 1820, was first to discover the relationship between the hitherto separate fields of electricity and magnetism. Ørsted showed that a compass needle was deflected when an electric current passed through a wire, before Faraday had formulated the physical law that carries his name: the magnetic field produced is proportional to the intensity of the current. Magnetostatics is the study of static magnetic fields, i.e. fields which do not vary with time. 19) 20)</w:t>
+      </w:r>
+    </w:p>
+    <w:p>
+      <w:pPr>
+        <w:pStyle w:val="Tekstas"/>
+      </w:pPr>
+      <w:r>
+        <w:rPr>
+          <w:highlight w:val="magenta"/>
+        </w:rPr>
+        <w:t>Magnetic and electric fields together form the two components of electromagnetism. Electromagnetic waves can move freely through space, and also through most materials at pretty much every frequency band (radio waves, microwaves, infrared, visible light, ultraviolet light, X-rays and gamma rays). Electromagnetic fields therefore combine electric and magnetic force fields that may be natural (the Earth's magnetic field) or man-made (low frequencies such as electric power transmission lines and cables, or higher frequencies such as radio waves (including cell phones) or television (Ref. 21).</w:t>
+      </w:r>
+    </w:p>
+    <w:p>
+      <w:pPr>
+        <w:pStyle w:val="Tekstas"/>
+      </w:pPr>
+    </w:p>
+    <w:p>
+      <w:pPr>
+        <w:pStyle w:val="Tekstas"/>
+      </w:pPr>
+    </w:p>
+    <w:p>
+      <w:pPr>
+        <w:pStyle w:val="Tekstas"/>
+      </w:pPr>
+    </w:p>
+    <w:p>
+      <w:pPr>
+        <w:pStyle w:val="Tekstas"/>
+      </w:pPr>
+    </w:p>
+    <w:p>
+      <w:pPr>
+        <w:pStyle w:val="Tekstas"/>
       </w:pPr>
       <w:r>
         <w:t>Mūsų planetos šerdis yra ta vieta, kur atsiranda didžioji dalis Žemės magnetinio lauko. Jis gaminamas savaim</w:t>
@@ -1892,6 +1951,7 @@
         <w:pStyle w:val="Tekstas"/>
       </w:pPr>
       <w:r>
+        <w:lastRenderedPageBreak/>
         <w:t>Šiandien, tyrinėdami Žemės magnetinio lauko paslaptis ir jos įtaką mūsų pl</w:t>
       </w:r>
       <w:r>
@@ -3023,7 +3083,7 @@
           <w:noProof/>
         </w:rPr>
         <w:drawing>
-          <wp:inline distT="0" distB="0" distL="0" distR="0" wp14:anchorId="529EC383" wp14:editId="3B338157">
+          <wp:inline distT="0" distB="0" distL="0" distR="0" wp14:anchorId="529EC383" wp14:editId="6857C965">
             <wp:extent cx="5312228" cy="3984447"/>
             <wp:effectExtent l="0" t="0" r="3175" b="0"/>
             <wp:docPr id="1438770007" name="Picture 1"/>
@@ -3272,7 +3332,7 @@
           <w:bdr w:val="none" w:sz="0" w:space="0" w:color="auto" w:frame="1"/>
         </w:rPr>
         <w:drawing>
-          <wp:inline distT="0" distB="0" distL="0" distR="0" wp14:anchorId="5CEDDDC6" wp14:editId="72DD9F41">
+          <wp:inline distT="0" distB="0" distL="0" distR="0" wp14:anchorId="5CEDDDC6" wp14:editId="327C5F10">
             <wp:extent cx="5730240" cy="1750695"/>
             <wp:effectExtent l="0" t="0" r="3810" b="1905"/>
             <wp:docPr id="1772377124" name="Picture 1"/>
@@ -3422,7 +3482,7 @@
           <w:noProof/>
         </w:rPr>
         <w:drawing>
-          <wp:inline distT="0" distB="0" distL="0" distR="0" wp14:anchorId="5BA694E3" wp14:editId="68467AB0">
+          <wp:inline distT="0" distB="0" distL="0" distR="0" wp14:anchorId="5BA694E3" wp14:editId="78460D62">
             <wp:extent cx="5011987" cy="3693727"/>
             <wp:effectExtent l="0" t="0" r="0" b="2540"/>
             <wp:docPr id="159988466" name="Picture 1" descr="Figure 11: Functional architecture of AOCS (image credit: EADS Astrium)"/>
@@ -3812,7 +3872,13 @@
         <w:pStyle w:val="Tekstas"/>
       </w:pPr>
       <w:r>
-        <w:t>Pagrindinė misijos užduotis – tiksliai išmatuoti magnetinį lauką atliekama d</w:t>
+        <w:t xml:space="preserve">Pagrindinė </w:t>
+      </w:r>
+      <w:r>
+        <w:t xml:space="preserve">„Swarm“ </w:t>
+      </w:r>
+      <w:r>
+        <w:t>misijos užduotis – tiksliai išmatuoti magnetinį lauką atliekama d</w:t>
       </w:r>
       <w:r>
         <w:t>viem prietaisais – skaliariniu prietaisu strėlės gale, kuris matuoja lauko stiprumą ir vektoriniu instrumentu strėlės viduryje, kuris matuoja lauko kryptį, naudojant žvaigždžių kameras tiksliai orientuoti palydovą.</w:t>
@@ -3843,22 +3909,392 @@
     <w:p>
       <w:pPr>
         <w:pStyle w:val="Tekstas"/>
-        <w:rPr>
-          <w:sz w:val="40"/>
-          <w:szCs w:val="40"/>
-        </w:rPr>
-      </w:pPr>
-      <w:hyperlink r:id="rId19" w:anchor="swarm-geomagnetic-leo-constellation" w:history="1">
-        <w:r>
-          <w:rPr>
-            <w:rStyle w:val="Hyperlink"/>
-            <w:sz w:val="40"/>
-            <w:szCs w:val="40"/>
-            <w:highlight w:val="green"/>
-          </w:rPr>
-          <w:t>https://www.eoportal.org/satellite-missions/swarm#swarm-geomagnetic-leo-constellation</w:t>
-        </w:r>
-      </w:hyperlink>
+      </w:pPr>
+    </w:p>
+    <w:p>
+      <w:pPr>
+        <w:pStyle w:val="Tekstas"/>
+      </w:pPr>
+      <w:r>
+        <w:t>The Vector Field Magnetometer (VFM) carried aboard the Swarm satellites is the primary instrument of the mission. It acquires high-precision measurements of the magnitude and direction of the magnetic field, i.e. the field's vector. The orientation of the vector is determined by the star tracker assembly, which provides attitude data. The VFM and the star trackers (STRs) are both housed on an ultra-stable structure called an optical bench, halfway along the satellite's boom. The instrument was developed and manufactured at the Technical University of Denmark.</w:t>
+      </w:r>
+    </w:p>
+    <w:p>
+      <w:pPr>
+        <w:pStyle w:val="Tekstas"/>
+      </w:pPr>
+      <w:r>
+        <w:t>In order to obtain accurate measurements, the optical bench that contains the Vector Field Magnetometer had to be designed to keep the instruments aligned to 1 arcsec. This is a high level of stability and posed a challenge to the design team, as the instruments need to withstand huge swings of temperature as the satellites pass in and out of sunlight.</w:t>
+      </w:r>
+    </w:p>
+    <w:p>
+      <w:pPr>
+        <w:pStyle w:val="Tekstas"/>
+      </w:pPr>
+    </w:p>
+    <w:p>
+      <w:pPr>
+        <w:pStyle w:val="Tekstas"/>
+      </w:pPr>
+      <w:r>
+        <w:t>The VFM is a 3-axis Compact Spherical Coil (CSC) with a 3-axis Compact Detector Coil (CDC) inside. The instrument operates as a closed-loop system adjusting the compensating CSC currents to maintain a null field at the detector coils within the sphere. The currents in the CSC coils are measured and digitized (by an ADC) and this constitutes the raw measurements of the instrument.</w:t>
+      </w:r>
+    </w:p>
+    <w:p>
+      <w:pPr>
+        <w:pStyle w:val="Tekstas"/>
+      </w:pPr>
+    </w:p>
+    <w:p>
+      <w:pPr>
+        <w:pStyle w:val="Tekstas"/>
+      </w:pPr>
+      <w:r>
+        <w:t>The CSC Magnetometer is mounted on a Carbon Fiber Reinforced Polymer adapter with extremely high thermal stability while the Camera Head Units are supported by a Carbon-Silicon-Carbon bracket.</w:t>
+      </w:r>
+    </w:p>
+    <w:p>
+      <w:pPr>
+        <w:pStyle w:val="Tekstas"/>
+      </w:pPr>
+    </w:p>
+    <w:p>
+      <w:pPr>
+        <w:pStyle w:val="Tekstas"/>
+      </w:pPr>
+      <w:r>
+        <w:t>The star sensor is needed to provide extremely accurate attitude measurements that are required for the precise determination of the field vector. Three Camera Head Units are positioned with the boresights 90° from each other so that only one Camera Head is affected by Sun or Moon intrusion at a given time. The Camera Head Units are equipped with a straylight suppression system to minimise thermal excursions from the time varying sun impingement. Attitude data is produced by a micro Advanced Stellar Compass.</w:t>
+      </w:r>
+    </w:p>
+    <w:p>
+      <w:pPr>
+        <w:pStyle w:val="Tekstas"/>
+      </w:pPr>
+    </w:p>
+    <w:p>
+      <w:pPr>
+        <w:pStyle w:val="Tekstas"/>
+      </w:pPr>
+      <w:r>
+        <w:t xml:space="preserve">The instrument consists of a non-redundant Compact Spherical Coil sensor on the boom, a redundant Data Processing Unit inside the satellite body and the connecting harness featuring a 12-metre cable </w:t>
+      </w:r>
+      <w:r>
+        <w:lastRenderedPageBreak/>
+        <w:t>8 millimetre in diameter. The Spherical Coil that creates a homogeneous magnetic field is installed on a stable and isotropic mechanical structure. The VFM sensor is held in place by a sliced adapter ring.</w:t>
+      </w:r>
+    </w:p>
+    <w:p>
+      <w:pPr>
+        <w:pStyle w:val="Tekstas"/>
+      </w:pPr>
+    </w:p>
+    <w:p>
+      <w:pPr>
+        <w:pStyle w:val="Tekstas"/>
+      </w:pPr>
+      <w:r>
+        <w:t>The symmetry of the positive and negative magnetic saturation levels of the ferromagnetic sensor core allow the operation of the fluxgate magnetometer by constantly probing the core saturation levels by a high frequency excitation magnetization current that enables the sensor to detect minute deviations from the zero field.</w:t>
+      </w:r>
+    </w:p>
+    <w:p>
+      <w:pPr>
+        <w:pStyle w:val="Tekstas"/>
+      </w:pPr>
+    </w:p>
+    <w:p>
+      <w:pPr>
+        <w:pStyle w:val="Tekstas"/>
+      </w:pPr>
+      <w:r>
+        <w:t>Noise on the instrument is only a few Picotesla while VFM provides a long-term stability in the sub Nanotesla range.</w:t>
+      </w:r>
+    </w:p>
+    <w:p>
+      <w:pPr>
+        <w:pStyle w:val="Tekstas"/>
+      </w:pPr>
+    </w:p>
+    <w:p>
+      <w:pPr>
+        <w:pStyle w:val="Tekstas"/>
+      </w:pPr>
+      <w:r>
+        <w:t>The VFM is an analogue instrument and as such is subject to temporal changes due to radiation and the aging effect of electronics. The effects are only significant in the bias and linear scale parameters of the characterisation; hence these parameters are estimated daily through a comparison of the VFM output with the Absolute Scalar Magnetometer output. Additionally, the non-orthogonality angles of the VFM sensor may also be estimated in this process. The allowed change from day to day in the parameters is controlled group-wise by weight parameters specified in the CCDB. The parameters estimated daily are stored in a Temporal Calibration File (TCF) as an auxiliary data product.</w:t>
+      </w:r>
+    </w:p>
+    <w:p>
+      <w:pPr>
+        <w:pStyle w:val="Tekstas"/>
+      </w:pPr>
+    </w:p>
+    <w:p>
+      <w:pPr>
+        <w:pStyle w:val="Tekstas"/>
+        <w:rPr>
+          <w:noProof/>
+        </w:rPr>
+      </w:pPr>
+    </w:p>
+    <w:p>
+      <w:pPr>
+        <w:pStyle w:val="Tekstas"/>
+        <w:rPr>
+          <w:noProof/>
+        </w:rPr>
+      </w:pPr>
+    </w:p>
+    <w:p>
+      <w:pPr>
+        <w:pStyle w:val="Tekstas"/>
+        <w:rPr>
+          <w:noProof/>
+        </w:rPr>
+      </w:pPr>
+    </w:p>
+    <w:p>
+      <w:pPr>
+        <w:pStyle w:val="Tekstas"/>
+      </w:pPr>
+      <w:r>
+        <w:rPr>
+          <w:noProof/>
+        </w:rPr>
+        <w:lastRenderedPageBreak/>
+        <w:drawing>
+          <wp:inline distT="0" distB="0" distL="0" distR="0" wp14:anchorId="2058C089" wp14:editId="4D735436">
+            <wp:extent cx="6120130" cy="3524885"/>
+            <wp:effectExtent l="0" t="0" r="0" b="0"/>
+            <wp:docPr id="204026739" name="Picture 2" descr="Figure 112: The VFM flight model with redundant electronics unit or DPU (left) and CSC sensor (right), image credit: DTU Space"/>
+            <wp:cNvGraphicFramePr>
+              <a:graphicFrameLocks xmlns:a="http://schemas.openxmlformats.org/drawingml/2006/main" noChangeAspect="1"/>
+            </wp:cNvGraphicFramePr>
+            <a:graphic xmlns:a="http://schemas.openxmlformats.org/drawingml/2006/main">
+              <a:graphicData uri="http://schemas.openxmlformats.org/drawingml/2006/picture">
+                <pic:pic xmlns:pic="http://schemas.openxmlformats.org/drawingml/2006/picture">
+                  <pic:nvPicPr>
+                    <pic:cNvPr id="0" name="Picture 3" descr="Figure 112: The VFM flight model with redundant electronics unit or DPU (left) and CSC sensor (right), image credit: DTU Space"/>
+                    <pic:cNvPicPr>
+                      <a:picLocks noChangeAspect="1" noChangeArrowheads="1"/>
+                    </pic:cNvPicPr>
+                  </pic:nvPicPr>
+                  <pic:blipFill>
+                    <a:blip r:embed="rId19">
+                      <a:extLst>
+                        <a:ext uri="{28A0092B-C50C-407E-A947-70E740481C1C}">
+                          <a14:useLocalDpi xmlns:a14="http://schemas.microsoft.com/office/drawing/2010/main" val="0"/>
+                        </a:ext>
+                      </a:extLst>
+                    </a:blip>
+                    <a:srcRect/>
+                    <a:stretch>
+                      <a:fillRect/>
+                    </a:stretch>
+                  </pic:blipFill>
+                  <pic:spPr bwMode="auto">
+                    <a:xfrm>
+                      <a:off x="0" y="0"/>
+                      <a:ext cx="6120130" cy="3524885"/>
+                    </a:xfrm>
+                    <a:prstGeom prst="rect">
+                      <a:avLst/>
+                    </a:prstGeom>
+                    <a:noFill/>
+                    <a:ln>
+                      <a:noFill/>
+                    </a:ln>
+                  </pic:spPr>
+                </pic:pic>
+              </a:graphicData>
+            </a:graphic>
+          </wp:inline>
+        </w:drawing>
+      </w:r>
+    </w:p>
+    <w:p>
+      <w:pPr>
+        <w:pStyle w:val="Tekstas"/>
+      </w:pPr>
+    </w:p>
+    <w:p>
+      <w:pPr>
+        <w:pStyle w:val="Tekstas"/>
+      </w:pPr>
+      <w:r>
+        <w:t>VFM (Vector Field Magnetometer)</w:t>
+      </w:r>
+    </w:p>
+    <w:p>
+      <w:pPr>
+        <w:pStyle w:val="Tekstas"/>
+      </w:pPr>
+      <w:r>
+        <w:t>VFM is the prime instrument of the Swarm mission developed at DTU Space. The objective is to measure the magnetic field vector, on the boom, together with the star tracker for precise attitude measurement. The boom mounted Swarm vector magnetometer instrument consist of a triple star sensor block and a CSC (Compact Spherical Coil) vector magnetometer sensor, mounted on a stable optical bench (Figure 8). Each satellite contains the optical bench with one CSC and three CHU (Camera Head Unit). 134) 135) 136)</w:t>
+      </w:r>
+    </w:p>
+    <w:p>
+      <w:pPr>
+        <w:pStyle w:val="Tekstas"/>
+      </w:pPr>
+    </w:p>
+    <w:p>
+      <w:pPr>
+        <w:pStyle w:val="Tekstas"/>
+      </w:pPr>
+      <w:r>
+        <w:t>The three star sensor units are arranged with the boresights 90º from each other so as to ensure that only one CHU may be affected by Sun or Moon intrusion at any given time. Hereby an attitude solution accurate in all three degrees of freedom can be delivered to the CSC throughout the entire mission. The CSC sensor and the triple star sensor block are mounted on either end of a highly stable mechanical structure.</w:t>
+      </w:r>
+    </w:p>
+    <w:p>
+      <w:pPr>
+        <w:pStyle w:val="Tekstas"/>
+      </w:pPr>
+    </w:p>
+    <w:p>
+      <w:pPr>
+        <w:pStyle w:val="Tekstas"/>
+      </w:pPr>
+      <w:r>
+        <w:t>The CSC vector sensor is supported by a zero CTE (Coefficient of Thermal Expansion) CFRP (Carbon Fiber Reinforced Polymer) adapter that on the one end matches the zero CTE CFRP tube, used to displace the CSC sensor from the star sensor heads (CHU), and on the other end matches the 32 ppm CTE CSC sensor, by means of a finger section. The rotational symmetry of this design ensures an excellent angular stability.</w:t>
+      </w:r>
+    </w:p>
+    <w:p>
+      <w:pPr>
+        <w:pStyle w:val="Tekstas"/>
+      </w:pPr>
+    </w:p>
+    <w:p>
+      <w:pPr>
+        <w:pStyle w:val="Tekstas"/>
+      </w:pPr>
+      <w:r>
+        <w:lastRenderedPageBreak/>
+        <w:t>The other end of the CFRP tube is attached to a CSiC bracket holding the three CHUs. The CSiC exhibit a heat distribution capacity second to none, minimizing thermal biases of this section, from the inevitable thermal gradient induced when the sun happens to illuminate any of the three CHUs. Because the CSiC is weakly magnetic, this material can only be used at distances larger than 20 cm from the CSC sensor.</w:t>
+      </w:r>
+    </w:p>
+    <w:p>
+      <w:pPr>
+        <w:pStyle w:val="Tekstas"/>
+      </w:pPr>
+    </w:p>
+    <w:p>
+      <w:pPr>
+        <w:pStyle w:val="Tekstas"/>
+      </w:pPr>
+      <w:r>
+        <w:t>Each CHU is fitted with a straylight suppression system that is thermally decoupled from the optical bench. This separation minimizes thermal excursions from the time varying sun impingement over an orbit to less than a few degrees C. The straylight suppression system is mechanically mounted on an external thermal CFRP shroud, which also provides for thermal control of the entire optical bench. The material selection for all thermal protection has been performed to suppress soft or hard magnetic parts as well as parts that can generate magnetic fields under thermal gradients.</w:t>
+      </w:r>
+    </w:p>
+    <w:p>
+      <w:pPr>
+        <w:pStyle w:val="Tekstas"/>
+      </w:pPr>
+    </w:p>
+    <w:p>
+      <w:pPr>
+        <w:pStyle w:val="Tekstas"/>
+      </w:pPr>
+      <w:r>
+        <w:t>VFM instrument: The VFM (fluxgate type) is based on the fluxgate transducer using a ringcore with amorphous magnetic material, which has a very low noise (10-20 pT rms). It has an extremely high stability &lt; 0.05 nT/year. VFM consists of a CSC (Compact Spherical Coil) sensor, non redundant, mounted on the deployable boom, an internally redundant data processing unit (DPU) and the connecting harness. The spherical coils that create a homogeneous vector field inside the sphere are mounted on an isotropic and extremely stable mechanical support. In feedback conditions the sensor is used as a nulling device and the coils define uniquely the magnetic axes of the sensor. The VFM exhibits high linearity (&lt; 1ppm), a component accuracy of 0.5 nT and precision of 50 pT rms.</w:t>
+      </w:r>
+    </w:p>
+    <w:p>
+      <w:pPr>
+        <w:pStyle w:val="Tekstas"/>
+      </w:pPr>
+    </w:p>
+    <w:p>
+      <w:pPr>
+        <w:pStyle w:val="Tekstas"/>
+      </w:pPr>
+      <w:r>
+        <w:t>The operation of the fluxgate sensor is based on the extreme symmetry of the positive and negative magnetic saturation levels of the ferromagnetic sensor core material. Continuous probing of the core saturation levels by a high frequency excitation magnetization current enables the sensor to detect deviations from the zero field with only tens of pT noise and sub-nT long term stability.</w:t>
+      </w:r>
+    </w:p>
+    <w:p>
+      <w:pPr>
+        <w:pStyle w:val="Tekstas"/>
+      </w:pPr>
+    </w:p>
+    <w:p>
+      <w:pPr>
+        <w:pStyle w:val="Tekstas"/>
+      </w:pPr>
+      <w:r>
+        <w:t>The mounting of the VFM sensor is using a sliced adaptor ring. The optical bench ensures mechanical stability of the system. Three star trackers provide full accuracy attitude.</w:t>
+      </w:r>
+    </w:p>
+    <w:p>
+      <w:pPr>
+        <w:pStyle w:val="Tekstas"/>
+      </w:pPr>
+    </w:p>
+    <w:p>
+      <w:pPr>
+        <w:pStyle w:val="Tekstas"/>
+      </w:pPr>
+    </w:p>
+    <w:p>
+      <w:pPr>
+        <w:pStyle w:val="Tekstas"/>
+      </w:pPr>
+    </w:p>
+    <w:p>
+      <w:pPr>
+        <w:pStyle w:val="Tekstas"/>
+      </w:pPr>
+    </w:p>
+    <w:p>
+      <w:pPr>
+        <w:pStyle w:val="Tekstas"/>
+      </w:pPr>
+    </w:p>
+    <w:p>
+      <w:pPr>
+        <w:pStyle w:val="Tekstas"/>
+      </w:pPr>
+    </w:p>
+    <w:p>
+      <w:pPr>
+        <w:pStyle w:val="Tekstas"/>
+      </w:pPr>
+    </w:p>
+    <w:p>
+      <w:pPr>
+        <w:pStyle w:val="Tekstas"/>
+      </w:pPr>
+    </w:p>
+    <w:p>
+      <w:pPr>
+        <w:pStyle w:val="Tekstas"/>
+      </w:pPr>
+      <w:r>
+        <w:t>• VFM (Vector Field Magnetometer): The VFMs are healthy and producing data at 50 Hz in all three spacecraft.</w:t>
+      </w:r>
+    </w:p>
+    <w:p>
+      <w:pPr>
+        <w:pStyle w:val="Tekstas"/>
+      </w:pPr>
+    </w:p>
+    <w:p>
+      <w:pPr>
+        <w:pStyle w:val="Tekstas"/>
+      </w:pPr>
+    </w:p>
+    <w:p>
+      <w:pPr>
+        <w:pStyle w:val="Tekstas"/>
+      </w:pPr>
+    </w:p>
+    <w:p>
+      <w:pPr>
+        <w:pStyle w:val="Tekstas"/>
+      </w:pPr>
+    </w:p>
+    <w:p>
+      <w:pPr>
+        <w:pStyle w:val="Tekstas"/>
+      </w:pPr>
     </w:p>
     <w:p>
       <w:pPr>
@@ -4208,9 +4644,73 @@
       <w:pPr>
         <w:pStyle w:val="Tekstas"/>
       </w:pPr>
-      <w:r>
-        <w:t>https://link.springer.com/article/10.1007/s11214-022-00916-0#Sec8</w:t>
-      </w:r>
+      <w:hyperlink r:id="rId21" w:history="1">
+        <w:r>
+          <w:rPr>
+            <w:rStyle w:val="Hyperlink"/>
+          </w:rPr>
+          <w:t>https://link.springer.com/article/10.1007/s11214-022-00916-0#Sec8</w:t>
+        </w:r>
+      </w:hyperlink>
+    </w:p>
+    <w:p>
+      <w:pPr>
+        <w:pStyle w:val="Tekstas"/>
+      </w:pPr>
+    </w:p>
+    <w:p>
+      <w:pPr>
+        <w:pStyle w:val="Tekstas"/>
+      </w:pPr>
+    </w:p>
+    <w:p>
+      <w:pPr>
+        <w:pStyle w:val="Tekstas"/>
+      </w:pPr>
+      <w:r>
+        <w:t>kazkiok github gal API:</w:t>
+      </w:r>
+    </w:p>
+    <w:p>
+      <w:pPr>
+        <w:pStyle w:val="Tekstas"/>
+      </w:pPr>
+      <w:hyperlink r:id="rId22" w:history="1">
+        <w:r>
+          <w:rPr>
+            <w:rStyle w:val="Hyperlink"/>
+          </w:rPr>
+          <w:t>https://github.com/klaundal/pyAMPS</w:t>
+        </w:r>
+      </w:hyperlink>
+    </w:p>
+    <w:p>
+      <w:pPr>
+        <w:pStyle w:val="Tekstas"/>
+      </w:pPr>
+    </w:p>
+    <w:p>
+      <w:pPr>
+        <w:pStyle w:val="Tekstas"/>
+      </w:pPr>
+      <w:hyperlink r:id="rId23" w:history="1">
+        <w:r>
+          <w:rPr>
+            <w:rStyle w:val="Hyperlink"/>
+          </w:rPr>
+          <w:t>https://earth.esa.int/eogateway/tools/vires-for-swarm</w:t>
+        </w:r>
+      </w:hyperlink>
+    </w:p>
+    <w:p>
+      <w:pPr>
+        <w:pStyle w:val="Tekstas"/>
+      </w:pPr>
+    </w:p>
+    <w:p>
+      <w:pPr>
+        <w:pStyle w:val="Tekstas"/>
+      </w:pPr>
     </w:p>
     <w:p>
       <w:pPr>
@@ -4413,8 +4913,8 @@
       </w:r>
     </w:p>
     <w:sectPr>
-      <w:footerReference w:type="default" r:id="rId21"/>
-      <w:footerReference w:type="first" r:id="rId22"/>
+      <w:footerReference w:type="default" r:id="rId24"/>
+      <w:footerReference w:type="first" r:id="rId25"/>
       <w:pgSz w:w="11906" w:h="16838" w:code="9"/>
       <w:pgMar w:top="1134" w:right="567" w:bottom="1134" w:left="1701" w:header="720" w:footer="720" w:gutter="0"/>
       <w:cols w:space="720"/>
@@ -6711,6 +7211,7 @@
   <w:style w:type="character" w:default="1" w:styleId="DefaultParagraphFont">
     <w:name w:val="Default Paragraph Font"/>
     <w:uiPriority w:val="1"/>
+    <w:semiHidden/>
     <w:unhideWhenUsed/>
   </w:style>
   <w:style w:type="table" w:default="1" w:styleId="TableNormal">
@@ -8110,6 +8611,10 @@
 </file>
 
 <file path=customXml/item2.xml><?xml version="1.0" encoding="utf-8"?>
+<b:Sources xmlns:b="http://schemas.openxmlformats.org/officeDocument/2006/bibliography" xmlns="http://schemas.openxmlformats.org/officeDocument/2006/bibliography" SelectedStyle="\APASixthEditionOfficeOnline.xsl" StyleName="APA" Version="6"/>
+</file>
+
+<file path=customXml/item3.xml><?xml version="1.0" encoding="utf-8"?>
 <p:properties xmlns:p="http://schemas.microsoft.com/office/2006/metadata/properties" xmlns:xsi="http://www.w3.org/2001/XMLSchema-instance" xmlns:pc="http://schemas.microsoft.com/office/infopath/2007/PartnerControls">
   <documentManagement>
     <Modifikuoti xmlns="6f570473-4b36-4c39-a776-03401f4bff93" xsi:nil="true"/>
@@ -8117,11 +8622,16 @@
 </p:properties>
 </file>
 
-<file path=customXml/item3.xml><?xml version="1.0" encoding="utf-8"?>
-<b:Sources xmlns:b="http://schemas.openxmlformats.org/officeDocument/2006/bibliography" xmlns="http://schemas.openxmlformats.org/officeDocument/2006/bibliography" SelectedStyle="\APASixthEditionOfficeOnline.xsl" StyleName="APA" Version="6"/>
+<file path=customXml/item4.xml><?xml version="1.0" encoding="utf-8"?>
+<?mso-contentType ?>
+<FormTemplates xmlns="http://schemas.microsoft.com/sharepoint/v3/contenttype/forms">
+  <Display>DocumentLibraryForm</Display>
+  <Edit>DocumentLibraryForm</Edit>
+  <New>DocumentLibraryForm</New>
+</FormTemplates>
 </file>
 
-<file path=customXml/item4.xml><?xml version="1.0" encoding="utf-8"?>
+<file path=customXml/item5.xml><?xml version="1.0" encoding="utf-8"?>
 <ct:contentTypeSchema xmlns:ct="http://schemas.microsoft.com/office/2006/metadata/contentType" xmlns:ma="http://schemas.microsoft.com/office/2006/metadata/properties/metaAttributes" ct:_="" ma:_="" ma:contentTypeName="Dokumentas" ma:contentTypeID="0x01010085A0B56825ACE44AA56534054A45F39F" ma:contentTypeVersion="16" ma:contentTypeDescription="Kurkite naują dokumentą." ma:contentTypeScope="" ma:versionID="af5a762cd9ff50b6a08d36f9c4c905e0">
   <xsd:schema xmlns:xsd="http://www.w3.org/2001/XMLSchema" xmlns:xs="http://www.w3.org/2001/XMLSchema" xmlns:p="http://schemas.microsoft.com/office/2006/metadata/properties" xmlns:ns2="620836a7-bc45-472c-88d2-4326827033e8" xmlns:ns3="6f570473-4b36-4c39-a776-03401f4bff93" targetNamespace="http://schemas.microsoft.com/office/2006/metadata/properties" ma:root="true" ma:fieldsID="f1c764103dade80e512ed8409fb7d386" ns2:_="" ns3:_="">
     <xsd:import namespace="620836a7-bc45-472c-88d2-4326827033e8"/>
@@ -8364,15 +8874,6 @@
 </ct:contentTypeSchema>
 </file>
 
-<file path=customXml/item5.xml><?xml version="1.0" encoding="utf-8"?>
-<?mso-contentType ?>
-<FormTemplates xmlns="http://schemas.microsoft.com/sharepoint/v3/contenttype/forms">
-  <Display>DocumentLibraryForm</Display>
-  <Edit>DocumentLibraryForm</Edit>
-  <New>DocumentLibraryForm</New>
-</FormTemplates>
-</file>
-
 <file path=customXml/itemProps1.xml><?xml version="1.0" encoding="utf-8"?>
 <ds:datastoreItem xmlns:ds="http://schemas.openxmlformats.org/officeDocument/2006/customXml" ds:itemID="{55AF091B-3C7A-41E3-B477-F2FDAA23CFDA}">
   <ds:schemaRefs>
@@ -8382,6 +8883,14 @@
 </file>
 
 <file path=customXml/itemProps2.xml><?xml version="1.0" encoding="utf-8"?>
+<ds:datastoreItem xmlns:ds="http://schemas.openxmlformats.org/officeDocument/2006/customXml" ds:itemID="{66C6F4A6-A7D1-4774-89B1-4CAF693D5996}">
+  <ds:schemaRefs>
+    <ds:schemaRef ds:uri="http://schemas.openxmlformats.org/officeDocument/2006/bibliography"/>
+  </ds:schemaRefs>
+</ds:datastoreItem>
+</file>
+
+<file path=customXml/itemProps3.xml><?xml version="1.0" encoding="utf-8"?>
 <ds:datastoreItem xmlns:ds="http://schemas.openxmlformats.org/officeDocument/2006/customXml" ds:itemID="{949D7D1B-3ED7-4FCF-84CC-168C035D517F}">
   <ds:schemaRefs>
     <ds:schemaRef ds:uri="http://schemas.microsoft.com/office/2006/metadata/properties"/>
@@ -8391,15 +8900,15 @@
 </ds:datastoreItem>
 </file>
 
-<file path=customXml/itemProps3.xml><?xml version="1.0" encoding="utf-8"?>
-<ds:datastoreItem xmlns:ds="http://schemas.openxmlformats.org/officeDocument/2006/customXml" ds:itemID="{66C6F4A6-A7D1-4774-89B1-4CAF693D5996}">
+<file path=customXml/itemProps4.xml><?xml version="1.0" encoding="utf-8"?>
+<ds:datastoreItem xmlns:ds="http://schemas.openxmlformats.org/officeDocument/2006/customXml" ds:itemID="{12483B38-674F-42A8-9E56-0F53EF2A5520}">
   <ds:schemaRefs>
-    <ds:schemaRef ds:uri="http://schemas.openxmlformats.org/officeDocument/2006/bibliography"/>
+    <ds:schemaRef ds:uri="http://schemas.microsoft.com/sharepoint/v3/contenttype/forms"/>
   </ds:schemaRefs>
 </ds:datastoreItem>
 </file>
 
-<file path=customXml/itemProps4.xml><?xml version="1.0" encoding="utf-8"?>
+<file path=customXml/itemProps5.xml><?xml version="1.0" encoding="utf-8"?>
 <ds:datastoreItem xmlns:ds="http://schemas.openxmlformats.org/officeDocument/2006/customXml" ds:itemID="{E17CE84B-92C8-4A04-A7D1-CADEB53C304F}">
   <ds:schemaRefs>
     <ds:schemaRef ds:uri="http://schemas.microsoft.com/office/2006/metadata/contentType"/>
@@ -8416,12 +8925,4 @@
     <ds:schemaRef ds:uri="http://schemas.microsoft.com/internal/obd"/>
   </ds:schemaRefs>
 </ds:datastoreItem>
-</file>
-
-<file path=customXml/itemProps5.xml><?xml version="1.0" encoding="utf-8"?>
-<ds:datastoreItem xmlns:ds="http://schemas.openxmlformats.org/officeDocument/2006/customXml" ds:itemID="{12483B38-674F-42A8-9E56-0F53EF2A5520}">
-  <ds:schemaRefs>
-    <ds:schemaRef ds:uri="http://schemas.microsoft.com/sharepoint/v3/contenttype/forms"/>
-  </ds:schemaRefs>
-</ds:datastoreItem>
 </file>
</xml_diff>

<commit_message>
chore: translate stuff about the VFM
</commit_message>
<xml_diff>
--- a/Indvidualus_darbas/reportEsaSwarmSats.docx
+++ b/Indvidualus_darbas/reportEsaSwarmSats.docx
@@ -1555,6 +1555,22 @@
     <w:p>
       <w:pPr>
         <w:pStyle w:val="Tekstas"/>
+      </w:pPr>
+      <w:r>
+        <w:t>VFM (Vector Field Magnetometer)</w:t>
+      </w:r>
+    </w:p>
+    <w:p>
+      <w:pPr>
+        <w:pStyle w:val="Tekstas"/>
+        <w:rPr>
+          <w:highlight w:val="yellow"/>
+        </w:rPr>
+      </w:pPr>
+    </w:p>
+    <w:p>
+      <w:pPr>
+        <w:pStyle w:val="Tekstas"/>
         <w:rPr>
           <w:highlight w:val="yellow"/>
         </w:rPr>
@@ -1741,24 +1757,11 @@
         <w:rPr>
           <w:b/>
           <w:bCs/>
-          <w:highlight w:val="yellow"/>
-        </w:rPr>
-        <w:t>Femtopalydovai</w:t>
-      </w:r>
-      <w:r>
-        <w:rPr>
-          <w:highlight w:val="yellow"/>
-        </w:rPr>
-        <w:t xml:space="preserve"> – itin</w:t>
-      </w:r>
-      <w:r>
-        <w:t xml:space="preserve"> maži palydovai, kurių tūris mažesnis nei 10cm</w:t>
-      </w:r>
-      <w:r>
-        <w:rPr>
-          <w:vertAlign w:val="superscript"/>
-        </w:rPr>
-        <w:t>3</w:t>
+        </w:rPr>
+        <w:t xml:space="preserve">1 Arcsecond </w:t>
+      </w:r>
+      <w:r>
+        <w:t>is equal to exactly one thirtysix-hundredth arc degrees (1°/3600). In terms of radians (SI unit) this is π/648000 rad or approximately 4.848 137 x 10-6 rad.</w:t>
       </w:r>
       <w:r>
         <w:t>.</w:t>
@@ -3083,7 +3086,7 @@
           <w:noProof/>
         </w:rPr>
         <w:drawing>
-          <wp:inline distT="0" distB="0" distL="0" distR="0" wp14:anchorId="529EC383" wp14:editId="6857C965">
+          <wp:inline distT="0" distB="0" distL="0" distR="0" wp14:anchorId="529EC383" wp14:editId="3B60A4EB">
             <wp:extent cx="5312228" cy="3984447"/>
             <wp:effectExtent l="0" t="0" r="3175" b="0"/>
             <wp:docPr id="1438770007" name="Picture 1"/>
@@ -3332,7 +3335,7 @@
           <w:bdr w:val="none" w:sz="0" w:space="0" w:color="auto" w:frame="1"/>
         </w:rPr>
         <w:drawing>
-          <wp:inline distT="0" distB="0" distL="0" distR="0" wp14:anchorId="5CEDDDC6" wp14:editId="327C5F10">
+          <wp:inline distT="0" distB="0" distL="0" distR="0" wp14:anchorId="5CEDDDC6" wp14:editId="64F58E4A">
             <wp:extent cx="5730240" cy="1750695"/>
             <wp:effectExtent l="0" t="0" r="3810" b="1905"/>
             <wp:docPr id="1772377124" name="Picture 1"/>
@@ -3482,7 +3485,7 @@
           <w:noProof/>
         </w:rPr>
         <w:drawing>
-          <wp:inline distT="0" distB="0" distL="0" distR="0" wp14:anchorId="5BA694E3" wp14:editId="78460D62">
+          <wp:inline distT="0" distB="0" distL="0" distR="0" wp14:anchorId="5BA694E3" wp14:editId="5570D704">
             <wp:extent cx="5011987" cy="3693727"/>
             <wp:effectExtent l="0" t="0" r="0" b="2540"/>
             <wp:docPr id="159988466" name="Picture 1" descr="Figure 11: Functional architecture of AOCS (image credit: EADS Astrium)"/>
@@ -3854,134 +3857,265 @@
       </w:pPr>
       <w:r>
         <w:lastRenderedPageBreak/>
-        <w:t xml:space="preserve">Pagrindinė naudingoji apkrova (angl. </w:t>
-      </w:r>
-      <w:r>
-        <w:rPr>
-          <w:i/>
-          <w:iCs/>
-        </w:rPr>
-        <w:t>payload</w:t>
+        <w:t xml:space="preserve">Pagrindinė </w:t>
+      </w:r>
+      <w:r>
+        <w:t>matavimos sistema</w:t>
+      </w:r>
+    </w:p>
+    <w:p>
+      <w:pPr>
+        <w:pStyle w:val="Tekstas"/>
+      </w:pPr>
+      <w:r>
+        <w:t xml:space="preserve">Magnetometras </w:t>
+      </w:r>
+      <w:r>
+        <w:t xml:space="preserve">tai </w:t>
+      </w:r>
+      <w:r>
+        <w:t>yra prietaisas, naudojamas magnetiniam laukui matuoti</w:t>
+      </w:r>
+      <w:r>
+        <w:t xml:space="preserve"> –</w:t>
+      </w:r>
+      <w:r>
+        <w:t xml:space="preserve"> jo magnetin</w:t>
+      </w:r>
+      <w:r>
+        <w:t>io</w:t>
+      </w:r>
+      <w:r>
+        <w:t xml:space="preserve"> stiprum</w:t>
+      </w:r>
+      <w:r>
+        <w:t>o</w:t>
+      </w:r>
+      <w:r>
+        <w:t xml:space="preserve"> ir orientacij</w:t>
+      </w:r>
+      <w:r>
+        <w:t>os sužinojimui</w:t>
+      </w:r>
+      <w:r>
+        <w:t>. Populiarus magnetometro pavyzdys būtų kompasas, naudojamas aplinkos magnetinio lauko (ty šiuo atveju žemės magnetinio lauko) krypčiai matuoti.</w:t>
+      </w:r>
+      <w:r>
+        <w:t xml:space="preserve"> Taip pat ir p</w:t>
+      </w:r>
+      <w:r>
+        <w:t xml:space="preserve">agrindinė </w:t>
+      </w:r>
+      <w:r>
+        <w:t xml:space="preserve">„Swarm“ </w:t>
+      </w:r>
+      <w:r>
+        <w:t>misijos užduotis – tiksliai išmatuoti magnetinį lauką atliekama d</w:t>
+      </w:r>
+      <w:r>
+        <w:t>viem prietaisais – skaliariniu prietaisu strėlės gale, kuris matuoja lauko stiprumą ir vektoriniu instrumentu strėlės viduryje, kuris matuoja lauko kryptį, naudojant žvaigždžių kameras tiksliai orientuoti palydovą.</w:t>
+      </w:r>
+      <w:r>
+        <w:t xml:space="preserve"> Todėl svarbu detaliai apžvegti šiuos prietaisus ir jų veikimo principus.</w:t>
+      </w:r>
+    </w:p>
+    <w:p>
+      <w:pPr>
+        <w:pStyle w:val="Heading3"/>
+      </w:pPr>
+      <w:r>
+        <w:t>Vector Field Magnetometer</w:t>
+      </w:r>
+    </w:p>
+    <w:p>
+      <w:pPr>
+        <w:pStyle w:val="Tekstas"/>
+      </w:pPr>
+      <w:r>
+        <w:t>„Swarm“ palydovuose esantis vektorinis lauko magnetometras (</w:t>
+      </w:r>
+      <w:r>
+        <w:t xml:space="preserve">angl. </w:t>
+      </w:r>
+      <w:r>
+        <w:t xml:space="preserve">Vector Field Magnetometer </w:t>
+      </w:r>
+      <w:r>
+        <w:t xml:space="preserve"> –</w:t>
+      </w:r>
+      <w:r>
+        <w:t xml:space="preserve">VFM) yra pagrindinis misijos instrumentas. Jis </w:t>
+      </w:r>
+      <w:r>
+        <w:t>iš</w:t>
+      </w:r>
+      <w:r>
+        <w:t xml:space="preserve">gauna didelio tikslumo magnetinio lauko </w:t>
+      </w:r>
+      <w:r>
+        <w:t>(</w:t>
+      </w:r>
+      <w:r>
+        <w:t>lauko vektoriaus</w:t>
       </w:r>
       <w:r>
         <w:t>)</w:t>
       </w:r>
-    </w:p>
-    <w:p>
-      <w:pPr>
-        <w:pStyle w:val="Tekstas"/>
-      </w:pPr>
-      <w:r>
-        <w:t xml:space="preserve">Pagrindinė </w:t>
-      </w:r>
-      <w:r>
-        <w:t xml:space="preserve">„Swarm“ </w:t>
-      </w:r>
-      <w:r>
-        <w:t>misijos užduotis – tiksliai išmatuoti magnetinį lauką atliekama d</w:t>
-      </w:r>
-      <w:r>
-        <w:t>viem prietaisais – skaliariniu prietaisu strėlės gale, kuris matuoja lauko stiprumą ir vektoriniu instrumentu strėlės viduryje, kuris matuoja lauko kryptį, naudojant žvaigždžių kameras tiksliai orientuoti palydovą.</w:t>
-      </w:r>
-      <w:r>
-        <w:t xml:space="preserve"> Todėl svarbu detaliai apžvegti šiuos prietaisus ir jų veikimo principus.</w:t>
-      </w:r>
-    </w:p>
-    <w:p>
-      <w:pPr>
-        <w:pStyle w:val="Heading3"/>
-      </w:pPr>
-      <w:r>
-        <w:t>Vector Field Magnetometer</w:t>
-      </w:r>
-    </w:p>
-    <w:p>
-      <w:pPr>
-        <w:pStyle w:val="Tekstas"/>
-      </w:pPr>
-      <w:r>
-        <w:t>Tie du magnetometrai</w:t>
-      </w:r>
-      <w:r>
-        <w:t>.</w:t>
-      </w:r>
-    </w:p>
-    <w:p>
-      <w:pPr>
-        <w:pStyle w:val="Tekstas"/>
-      </w:pPr>
-    </w:p>
-    <w:p>
-      <w:pPr>
-        <w:pStyle w:val="Tekstas"/>
-      </w:pPr>
-      <w:r>
-        <w:t>The Vector Field Magnetometer (VFM) carried aboard the Swarm satellites is the primary instrument of the mission. It acquires high-precision measurements of the magnitude and direction of the magnetic field, i.e. the field's vector. The orientation of the vector is determined by the star tracker assembly, which provides attitude data. The VFM and the star trackers (STRs) are both housed on an ultra-stable structure called an optical bench, halfway along the satellite's boom. The instrument was developed and manufactured at the Technical University of Denmark.</w:t>
-      </w:r>
-    </w:p>
-    <w:p>
-      <w:pPr>
-        <w:pStyle w:val="Tekstas"/>
-      </w:pPr>
-      <w:r>
-        <w:t>In order to obtain accurate measurements, the optical bench that contains the Vector Field Magnetometer had to be designed to keep the instruments aligned to 1 arcsec. This is a high level of stability and posed a challenge to the design team, as the instruments need to withstand huge swings of temperature as the satellites pass in and out of sunlight.</w:t>
-      </w:r>
-    </w:p>
-    <w:p>
-      <w:pPr>
-        <w:pStyle w:val="Tekstas"/>
-      </w:pPr>
-    </w:p>
-    <w:p>
-      <w:pPr>
-        <w:pStyle w:val="Tekstas"/>
-      </w:pPr>
-      <w:r>
-        <w:t>The VFM is a 3-axis Compact Spherical Coil (CSC) with a 3-axis Compact Detector Coil (CDC) inside. The instrument operates as a closed-loop system adjusting the compensating CSC currents to maintain a null field at the detector coils within the sphere. The currents in the CSC coils are measured and digitized (by an ADC) and this constitutes the raw measurements of the instrument.</w:t>
-      </w:r>
-    </w:p>
-    <w:p>
-      <w:pPr>
-        <w:pStyle w:val="Tekstas"/>
-      </w:pPr>
-    </w:p>
-    <w:p>
-      <w:pPr>
-        <w:pStyle w:val="Tekstas"/>
-      </w:pPr>
-      <w:r>
-        <w:t>The CSC Magnetometer is mounted on a Carbon Fiber Reinforced Polymer adapter with extremely high thermal stability while the Camera Head Units are supported by a Carbon-Silicon-Carbon bracket.</w:t>
-      </w:r>
-    </w:p>
-    <w:p>
-      <w:pPr>
-        <w:pStyle w:val="Tekstas"/>
-      </w:pPr>
-    </w:p>
-    <w:p>
-      <w:pPr>
-        <w:pStyle w:val="Tekstas"/>
-      </w:pPr>
-      <w:r>
-        <w:t>The star sensor is needed to provide extremely accurate attitude measurements that are required for the precise determination of the field vector. Three Camera Head Units are positioned with the boresights 90° from each other so that only one Camera Head is affected by Sun or Moon intrusion at a given time. The Camera Head Units are equipped with a straylight suppression system to minimise thermal excursions from the time varying sun impingement. Attitude data is produced by a micro Advanced Stellar Compass.</w:t>
-      </w:r>
-    </w:p>
-    <w:p>
-      <w:pPr>
-        <w:pStyle w:val="Tekstas"/>
-      </w:pPr>
-    </w:p>
-    <w:p>
-      <w:pPr>
-        <w:pStyle w:val="Tekstas"/>
-      </w:pPr>
-      <w:r>
-        <w:t xml:space="preserve">The instrument consists of a non-redundant Compact Spherical Coil sensor on the boom, a redundant Data Processing Unit inside the satellite body and the connecting harness featuring a 12-metre cable </w:t>
-      </w:r>
-      <w:r>
-        <w:lastRenderedPageBreak/>
-        <w:t>8 millimetre in diameter. The Spherical Coil that creates a homogeneous magnetic field is installed on a stable and isotropic mechanical structure. The VFM sensor is held in place by a sliced adapter ring.</w:t>
-      </w:r>
+      <w:r>
+        <w:t xml:space="preserve"> dydžio ir krypties matavimus. Vektoriaus orientaciją nustato žvaigždžių sekimo agregatas</w:t>
+      </w:r>
+      <w:r>
+        <w:t xml:space="preserve"> sudarytas iš trijų optinių galvų</w:t>
+      </w:r>
+      <w:r>
+        <w:t>, kuris pateikia padėties duomenis. Tiek VFM, tiek žvaigždžių sekimo įrenginiai (STR) yra ant itin stabilios konstrukcijos, vadinamos optiniu stendu, palydovo strėl</w:t>
+      </w:r>
+      <w:r>
+        <w:t>ės viduryje</w:t>
+      </w:r>
+      <w:r>
+        <w:t xml:space="preserve">. </w:t>
+      </w:r>
+      <w:r>
+        <w:t>Šis p</w:t>
+      </w:r>
+      <w:r>
+        <w:t>rietaisas buvo sukurtas ir pagamintas Danijos technikos universitete.</w:t>
+      </w:r>
+      <w:r>
+        <w:t xml:space="preserve"> </w:t>
+      </w:r>
+      <w:r>
+        <w:t>Žvaigžd</w:t>
+      </w:r>
+      <w:r>
+        <w:t xml:space="preserve">ių sekekliai yra </w:t>
+      </w:r>
+      <w:r>
+        <w:t>reikaling</w:t>
+      </w:r>
+      <w:r>
+        <w:t>i</w:t>
+      </w:r>
+      <w:r>
+        <w:t xml:space="preserve"> norint atlikti itin tikslius padėties matavimus, kurių reikia norint tiksliai nustatyti lauko vektorių. Trys kameros galvutės blokai yra išdėstyti taip, kad </w:t>
+      </w:r>
+      <w:r>
+        <w:t xml:space="preserve">matavimai </w:t>
+      </w:r>
+      <w:r>
+        <w:t xml:space="preserve">būtų 90° vienas nuo kito, kad vienu metu saulės arba mėnulio įsiskverbimo paveiktų tik vieną kameros galvutę. Kameros galvutėse yra šviesos slopinimo sistema, kuri sumažina šiluminius poslinkius, atsirandančius dėl kintančio saulės poveikio. </w:t>
+      </w:r>
+    </w:p>
+    <w:p>
+      <w:pPr>
+        <w:pStyle w:val="Tekstas"/>
+      </w:pPr>
+    </w:p>
+    <w:p>
+      <w:pPr>
+        <w:pStyle w:val="Tekstas"/>
+      </w:pPr>
+    </w:p>
+    <w:p>
+      <w:pPr>
+        <w:pStyle w:val="Tekstas"/>
+      </w:pPr>
+      <w:r>
+        <w:t xml:space="preserve">Norint gauti tikslius matavimus, optinis stendas, kuriame yra vektoriaus lauko magnetometras, turėjo būti suprojektuotas taip, kad prietaisai būtų išlyginti iki </w:t>
+      </w:r>
+      <w:r>
+        <w:t>arksekundės</w:t>
+      </w:r>
+      <w:r>
+        <w:t>. Tai yra aukšto lygio stabilumas ir buvo iššūkis projektavimo komandai, nes instrumentai turi atlaikyti didžiulius temperatūros svyravimus, kai palydovai patenka į saulės šviesą ir išeina iš jos.</w:t>
+      </w:r>
+      <w:r>
+        <w:t xml:space="preserve"> </w:t>
+      </w:r>
+      <w:r>
+        <w:t>Prietaisą sudaro neperteklinis kompaktiškos sferinės ritės</w:t>
+      </w:r>
+      <w:r>
+        <w:t xml:space="preserve"> (angl. </w:t>
+      </w:r>
+      <w:r>
+        <w:rPr>
+          <w:highlight w:val="yellow"/>
+        </w:rPr>
+        <w:t>Compact Spherical Coil</w:t>
+      </w:r>
+      <w:r>
+        <w:t>)</w:t>
+      </w:r>
+      <w:r>
+        <w:t xml:space="preserve"> jutiklis ant strėlės, perteklinis duomenų apdorojimo blokas palydovo korpuse ir jungiamoji juosta su 12 metrų</w:t>
+      </w:r>
+      <w:r>
+        <w:t xml:space="preserve"> ilgio ir</w:t>
+      </w:r>
+      <w:r>
+        <w:t xml:space="preserve"> 8 milimetrų skersmens kabeliu. Sferinė ritė, kuri sukuria homogeninį magnetinį lauką, sumontuota ant stabilios ir izotropinės mechaninės konstrukcijos. </w:t>
+      </w:r>
+      <w:r>
+        <w:t xml:space="preserve">Patį </w:t>
+      </w:r>
+      <w:r>
+        <w:t>VFM jutiklį laiko perpjautas adapterio žiedas.</w:t>
+      </w:r>
+    </w:p>
+    <w:p>
+      <w:pPr>
+        <w:pStyle w:val="Tekstas"/>
+      </w:pPr>
+    </w:p>
+    <w:p>
+      <w:pPr>
+        <w:pStyle w:val="Tekstas"/>
+      </w:pPr>
+      <w:r>
+        <w:t xml:space="preserve">VFM (fluxgate tipo) yra pagrįstas </w:t>
+      </w:r>
+      <w:r>
+        <w:rPr>
+          <w:b/>
+          <w:bCs/>
+        </w:rPr>
+        <w:t>fluxgate</w:t>
+      </w:r>
+      <w:r>
+        <w:t xml:space="preserve"> keitikliu, naudojančiu žiedinę šerdį su amorfine magnetine medžiaga, kuri turi labai mažą triukšmą (10-20 pT rms). Jis pasižymi itin dideliu stabilumu &lt; 0,05 nT/met</w:t>
+      </w:r>
+      <w:r>
+        <w:t>ai</w:t>
+      </w:r>
+      <w:r>
+        <w:t xml:space="preserve">. VFM sudaro </w:t>
+      </w:r>
+      <w:r>
+        <w:t>neperteklinis</w:t>
+      </w:r>
+      <w:r>
+        <w:t xml:space="preserve"> </w:t>
+      </w:r>
+      <w:r>
+        <w:t>CSC (Compact Spherical Coil) jutiklis, sumontuotas ant išskleidžiamos strėlės, vidinio perteklinio duomenų apdorojimo bloko (DPU) ir jungiamojo laido. Sferinės ritės, sukuriančios vienalytį vektorinį lauką sferos viduje, yra sumontuotos ant izotropinės ir itin stabilios mechaninės atramos. Grįžtamojo ryšio sąlygomis jutiklis naudojamas kaip nulinis įtaisas, o ritės vienareikšmiškai apibrėžia jutiklio magnetines ašis. VFM pasižymi dideliu tiesiškumu (&lt; 1ppm), komponento tikslumas yra 0,5 nT ir 50 pT kvadratinės vertės tikslumas.</w:t>
+      </w:r>
+    </w:p>
+    <w:p>
+      <w:pPr>
+        <w:pStyle w:val="Tekstas"/>
+      </w:pPr>
+    </w:p>
+    <w:p>
+      <w:pPr>
+        <w:pStyle w:val="Tekstas"/>
+      </w:pPr>
+    </w:p>
+    <w:p>
+      <w:pPr>
+        <w:pStyle w:val="Tekstas"/>
+      </w:pPr>
     </w:p>
     <w:p>
       <w:pPr>
@@ -4000,11 +4134,6 @@
       <w:pPr>
         <w:pStyle w:val="Tekstas"/>
       </w:pPr>
-    </w:p>
-    <w:p>
-      <w:pPr>
-        <w:pStyle w:val="Tekstas"/>
-      </w:pPr>
       <w:r>
         <w:t>Noise on the instrument is only a few Picotesla while VFM provides a long-term stability in the sub Nanotesla range.</w:t>
       </w:r>
@@ -4054,6 +4183,7 @@
     <w:p>
       <w:pPr>
         <w:pStyle w:val="Tekstas"/>
+        <w:keepNext/>
       </w:pPr>
       <w:r>
         <w:rPr>
@@ -4112,90 +4242,40 @@
     </w:p>
     <w:p>
       <w:pPr>
-        <w:pStyle w:val="Tekstas"/>
-      </w:pPr>
-    </w:p>
-    <w:p>
-      <w:pPr>
-        <w:pStyle w:val="Tekstas"/>
-      </w:pPr>
-      <w:r>
-        <w:t>VFM (Vector Field Magnetometer)</w:t>
-      </w:r>
-    </w:p>
-    <w:p>
-      <w:pPr>
-        <w:pStyle w:val="Tekstas"/>
-      </w:pPr>
-      <w:r>
-        <w:t>VFM is the prime instrument of the Swarm mission developed at DTU Space. The objective is to measure the magnetic field vector, on the boom, together with the star tracker for precise attitude measurement. The boom mounted Swarm vector magnetometer instrument consist of a triple star sensor block and a CSC (Compact Spherical Coil) vector magnetometer sensor, mounted on a stable optical bench (Figure 8). Each satellite contains the optical bench with one CSC and three CHU (Camera Head Unit). 134) 135) 136)</w:t>
-      </w:r>
-    </w:p>
-    <w:p>
-      <w:pPr>
-        <w:pStyle w:val="Tekstas"/>
-      </w:pPr>
-    </w:p>
-    <w:p>
-      <w:pPr>
-        <w:pStyle w:val="Tekstas"/>
-      </w:pPr>
-      <w:r>
-        <w:t>The three star sensor units are arranged with the boresights 90º from each other so as to ensure that only one CHU may be affected by Sun or Moon intrusion at any given time. Hereby an attitude solution accurate in all three degrees of freedom can be delivered to the CSC throughout the entire mission. The CSC sensor and the triple star sensor block are mounted on either end of a highly stable mechanical structure.</w:t>
-      </w:r>
-    </w:p>
-    <w:p>
-      <w:pPr>
-        <w:pStyle w:val="Tekstas"/>
-      </w:pPr>
-    </w:p>
-    <w:p>
-      <w:pPr>
-        <w:pStyle w:val="Tekstas"/>
-      </w:pPr>
-      <w:r>
-        <w:t>The CSC vector sensor is supported by a zero CTE (Coefficient of Thermal Expansion) CFRP (Carbon Fiber Reinforced Polymer) adapter that on the one end matches the zero CTE CFRP tube, used to displace the CSC sensor from the star sensor heads (CHU), and on the other end matches the 32 ppm CTE CSC sensor, by means of a finger section. The rotational symmetry of this design ensures an excellent angular stability.</w:t>
-      </w:r>
-    </w:p>
-    <w:p>
-      <w:pPr>
-        <w:pStyle w:val="Tekstas"/>
-      </w:pPr>
-    </w:p>
-    <w:p>
-      <w:pPr>
-        <w:pStyle w:val="Tekstas"/>
-      </w:pPr>
-      <w:r>
-        <w:lastRenderedPageBreak/>
-        <w:t>The other end of the CFRP tube is attached to a CSiC bracket holding the three CHUs. The CSiC exhibit a heat distribution capacity second to none, minimizing thermal biases of this section, from the inevitable thermal gradient induced when the sun happens to illuminate any of the three CHUs. Because the CSiC is weakly magnetic, this material can only be used at distances larger than 20 cm from the CSC sensor.</w:t>
-      </w:r>
-    </w:p>
-    <w:p>
-      <w:pPr>
-        <w:pStyle w:val="Tekstas"/>
-      </w:pPr>
-    </w:p>
-    <w:p>
-      <w:pPr>
-        <w:pStyle w:val="Tekstas"/>
-      </w:pPr>
-      <w:r>
-        <w:t>Each CHU is fitted with a straylight suppression system that is thermally decoupled from the optical bench. This separation minimizes thermal excursions from the time varying sun impingement over an orbit to less than a few degrees C. The straylight suppression system is mechanically mounted on an external thermal CFRP shroud, which also provides for thermal control of the entire optical bench. The material selection for all thermal protection has been performed to suppress soft or hard magnetic parts as well as parts that can generate magnetic fields under thermal gradients.</w:t>
-      </w:r>
-    </w:p>
-    <w:p>
-      <w:pPr>
-        <w:pStyle w:val="Tekstas"/>
-      </w:pPr>
-    </w:p>
-    <w:p>
-      <w:pPr>
-        <w:pStyle w:val="Tekstas"/>
-      </w:pPr>
-      <w:r>
-        <w:t>VFM instrument: The VFM (fluxgate type) is based on the fluxgate transducer using a ringcore with amorphous magnetic material, which has a very low noise (10-20 pT rms). It has an extremely high stability &lt; 0.05 nT/year. VFM consists of a CSC (Compact Spherical Coil) sensor, non redundant, mounted on the deployable boom, an internally redundant data processing unit (DPU) and the connecting harness. The spherical coils that create a homogeneous vector field inside the sphere are mounted on an isotropic and extremely stable mechanical support. In feedback conditions the sensor is used as a nulling device and the coils define uniquely the magnetic axes of the sensor. The VFM exhibits high linearity (&lt; 1ppm), a component accuracy of 0.5 nT and precision of 50 pT rms.</w:t>
-      </w:r>
+        <w:pStyle w:val="Caption"/>
+        <w:jc w:val="both"/>
+      </w:pPr>
+      <w:r>
+        <w:fldChar w:fldCharType="begin"/>
+      </w:r>
+      <w:r>
+        <w:instrText xml:space="preserve"> SEQ pav. \* ARABIC </w:instrText>
+      </w:r>
+      <w:r>
+        <w:fldChar w:fldCharType="separate"/>
+      </w:r>
+      <w:r>
+        <w:rPr>
+          <w:noProof/>
+        </w:rPr>
+        <w:t>6</w:t>
+      </w:r>
+      <w:r>
+        <w:fldChar w:fldCharType="end"/>
+      </w:r>
+      <w:r>
+        <w:t xml:space="preserve"> pav.</w:t>
+      </w:r>
+    </w:p>
+    <w:p>
+      <w:pPr>
+        <w:pStyle w:val="Tekstas"/>
+      </w:pPr>
+    </w:p>
+    <w:p>
+      <w:pPr>
+        <w:pStyle w:val="Tekstas"/>
+      </w:pPr>
     </w:p>
     <w:p>
       <w:pPr>
@@ -4222,31 +4302,6 @@
       <w:r>
         <w:t>The mounting of the VFM sensor is using a sliced adaptor ring. The optical bench ensures mechanical stability of the system. Three star trackers provide full accuracy attitude.</w:t>
       </w:r>
-    </w:p>
-    <w:p>
-      <w:pPr>
-        <w:pStyle w:val="Tekstas"/>
-      </w:pPr>
-    </w:p>
-    <w:p>
-      <w:pPr>
-        <w:pStyle w:val="Tekstas"/>
-      </w:pPr>
-    </w:p>
-    <w:p>
-      <w:pPr>
-        <w:pStyle w:val="Tekstas"/>
-      </w:pPr>
-    </w:p>
-    <w:p>
-      <w:pPr>
-        <w:pStyle w:val="Tekstas"/>
-      </w:pPr>
-    </w:p>
-    <w:p>
-      <w:pPr>
-        <w:pStyle w:val="Tekstas"/>
-      </w:pPr>
     </w:p>
     <w:p>
       <w:pPr>
@@ -4644,7 +4699,7 @@
       <w:pPr>
         <w:pStyle w:val="Tekstas"/>
       </w:pPr>
-      <w:hyperlink r:id="rId21" w:history="1">
+      <w:hyperlink r:id="rId21" w:anchor="Sec8" w:history="1">
         <w:r>
           <w:rPr>
             <w:rStyle w:val="Hyperlink"/>
@@ -8615,23 +8670,6 @@
 </file>
 
 <file path=customXml/item3.xml><?xml version="1.0" encoding="utf-8"?>
-<p:properties xmlns:p="http://schemas.microsoft.com/office/2006/metadata/properties" xmlns:xsi="http://www.w3.org/2001/XMLSchema-instance" xmlns:pc="http://schemas.microsoft.com/office/infopath/2007/PartnerControls">
-  <documentManagement>
-    <Modifikuoti xmlns="6f570473-4b36-4c39-a776-03401f4bff93" xsi:nil="true"/>
-  </documentManagement>
-</p:properties>
-</file>
-
-<file path=customXml/item4.xml><?xml version="1.0" encoding="utf-8"?>
-<?mso-contentType ?>
-<FormTemplates xmlns="http://schemas.microsoft.com/sharepoint/v3/contenttype/forms">
-  <Display>DocumentLibraryForm</Display>
-  <Edit>DocumentLibraryForm</Edit>
-  <New>DocumentLibraryForm</New>
-</FormTemplates>
-</file>
-
-<file path=customXml/item5.xml><?xml version="1.0" encoding="utf-8"?>
 <ct:contentTypeSchema xmlns:ct="http://schemas.microsoft.com/office/2006/metadata/contentType" xmlns:ma="http://schemas.microsoft.com/office/2006/metadata/properties/metaAttributes" ct:_="" ma:_="" ma:contentTypeName="Dokumentas" ma:contentTypeID="0x01010085A0B56825ACE44AA56534054A45F39F" ma:contentTypeVersion="16" ma:contentTypeDescription="Kurkite naują dokumentą." ma:contentTypeScope="" ma:versionID="af5a762cd9ff50b6a08d36f9c4c905e0">
   <xsd:schema xmlns:xsd="http://www.w3.org/2001/XMLSchema" xmlns:xs="http://www.w3.org/2001/XMLSchema" xmlns:p="http://schemas.microsoft.com/office/2006/metadata/properties" xmlns:ns2="620836a7-bc45-472c-88d2-4326827033e8" xmlns:ns3="6f570473-4b36-4c39-a776-03401f4bff93" targetNamespace="http://schemas.microsoft.com/office/2006/metadata/properties" ma:root="true" ma:fieldsID="f1c764103dade80e512ed8409fb7d386" ns2:_="" ns3:_="">
     <xsd:import namespace="620836a7-bc45-472c-88d2-4326827033e8"/>
@@ -8874,6 +8912,23 @@
 </ct:contentTypeSchema>
 </file>
 
+<file path=customXml/item4.xml><?xml version="1.0" encoding="utf-8"?>
+<?mso-contentType ?>
+<FormTemplates xmlns="http://schemas.microsoft.com/sharepoint/v3/contenttype/forms">
+  <Display>DocumentLibraryForm</Display>
+  <Edit>DocumentLibraryForm</Edit>
+  <New>DocumentLibraryForm</New>
+</FormTemplates>
+</file>
+
+<file path=customXml/item5.xml><?xml version="1.0" encoding="utf-8"?>
+<p:properties xmlns:p="http://schemas.microsoft.com/office/2006/metadata/properties" xmlns:xsi="http://www.w3.org/2001/XMLSchema-instance" xmlns:pc="http://schemas.microsoft.com/office/infopath/2007/PartnerControls">
+  <documentManagement>
+    <Modifikuoti xmlns="6f570473-4b36-4c39-a776-03401f4bff93" xsi:nil="true"/>
+  </documentManagement>
+</p:properties>
+</file>
+
 <file path=customXml/itemProps1.xml><?xml version="1.0" encoding="utf-8"?>
 <ds:datastoreItem xmlns:ds="http://schemas.openxmlformats.org/officeDocument/2006/customXml" ds:itemID="{55AF091B-3C7A-41E3-B477-F2FDAA23CFDA}">
   <ds:schemaRefs>
@@ -8891,24 +8946,6 @@
 </file>
 
 <file path=customXml/itemProps3.xml><?xml version="1.0" encoding="utf-8"?>
-<ds:datastoreItem xmlns:ds="http://schemas.openxmlformats.org/officeDocument/2006/customXml" ds:itemID="{949D7D1B-3ED7-4FCF-84CC-168C035D517F}">
-  <ds:schemaRefs>
-    <ds:schemaRef ds:uri="http://schemas.microsoft.com/office/2006/metadata/properties"/>
-    <ds:schemaRef ds:uri="http://schemas.microsoft.com/office/infopath/2007/PartnerControls"/>
-    <ds:schemaRef ds:uri="6f570473-4b36-4c39-a776-03401f4bff93"/>
-  </ds:schemaRefs>
-</ds:datastoreItem>
-</file>
-
-<file path=customXml/itemProps4.xml><?xml version="1.0" encoding="utf-8"?>
-<ds:datastoreItem xmlns:ds="http://schemas.openxmlformats.org/officeDocument/2006/customXml" ds:itemID="{12483B38-674F-42A8-9E56-0F53EF2A5520}">
-  <ds:schemaRefs>
-    <ds:schemaRef ds:uri="http://schemas.microsoft.com/sharepoint/v3/contenttype/forms"/>
-  </ds:schemaRefs>
-</ds:datastoreItem>
-</file>
-
-<file path=customXml/itemProps5.xml><?xml version="1.0" encoding="utf-8"?>
 <ds:datastoreItem xmlns:ds="http://schemas.openxmlformats.org/officeDocument/2006/customXml" ds:itemID="{E17CE84B-92C8-4A04-A7D1-CADEB53C304F}">
   <ds:schemaRefs>
     <ds:schemaRef ds:uri="http://schemas.microsoft.com/office/2006/metadata/contentType"/>
@@ -8925,4 +8962,22 @@
     <ds:schemaRef ds:uri="http://schemas.microsoft.com/internal/obd"/>
   </ds:schemaRefs>
 </ds:datastoreItem>
+</file>
+
+<file path=customXml/itemProps4.xml><?xml version="1.0" encoding="utf-8"?>
+<ds:datastoreItem xmlns:ds="http://schemas.openxmlformats.org/officeDocument/2006/customXml" ds:itemID="{12483B38-674F-42A8-9E56-0F53EF2A5520}">
+  <ds:schemaRefs>
+    <ds:schemaRef ds:uri="http://schemas.microsoft.com/sharepoint/v3/contenttype/forms"/>
+  </ds:schemaRefs>
+</ds:datastoreItem>
+</file>
+
+<file path=customXml/itemProps5.xml><?xml version="1.0" encoding="utf-8"?>
+<ds:datastoreItem xmlns:ds="http://schemas.openxmlformats.org/officeDocument/2006/customXml" ds:itemID="{949D7D1B-3ED7-4FCF-84CC-168C035D517F}">
+  <ds:schemaRefs>
+    <ds:schemaRef ds:uri="http://schemas.microsoft.com/office/2006/metadata/properties"/>
+    <ds:schemaRef ds:uri="http://schemas.microsoft.com/office/infopath/2007/PartnerControls"/>
+    <ds:schemaRef ds:uri="6f570473-4b36-4c39-a776-03401f4bff93"/>
+  </ds:schemaRefs>
+</ds:datastoreItem>
 </file>
</xml_diff>

<commit_message>
feat: done about the vector field magnetometer
</commit_message>
<xml_diff>
--- a/Indvidualus_darbas/reportEsaSwarmSats.docx
+++ b/Indvidualus_darbas/reportEsaSwarmSats.docx
@@ -3086,7 +3086,7 @@
           <w:noProof/>
         </w:rPr>
         <w:drawing>
-          <wp:inline distT="0" distB="0" distL="0" distR="0" wp14:anchorId="529EC383" wp14:editId="3B60A4EB">
+          <wp:inline distT="0" distB="0" distL="0" distR="0" wp14:anchorId="529EC383" wp14:editId="3D0C4D17">
             <wp:extent cx="5312228" cy="3984447"/>
             <wp:effectExtent l="0" t="0" r="3175" b="0"/>
             <wp:docPr id="1438770007" name="Picture 1"/>
@@ -3335,7 +3335,7 @@
           <w:bdr w:val="none" w:sz="0" w:space="0" w:color="auto" w:frame="1"/>
         </w:rPr>
         <w:drawing>
-          <wp:inline distT="0" distB="0" distL="0" distR="0" wp14:anchorId="5CEDDDC6" wp14:editId="64F58E4A">
+          <wp:inline distT="0" distB="0" distL="0" distR="0" wp14:anchorId="5CEDDDC6" wp14:editId="59521569">
             <wp:extent cx="5730240" cy="1750695"/>
             <wp:effectExtent l="0" t="0" r="3810" b="1905"/>
             <wp:docPr id="1772377124" name="Picture 1"/>
@@ -3485,7 +3485,7 @@
           <w:noProof/>
         </w:rPr>
         <w:drawing>
-          <wp:inline distT="0" distB="0" distL="0" distR="0" wp14:anchorId="5BA694E3" wp14:editId="5570D704">
+          <wp:inline distT="0" distB="0" distL="0" distR="0" wp14:anchorId="5BA694E3" wp14:editId="0C3145DE">
             <wp:extent cx="5011987" cy="3693727"/>
             <wp:effectExtent l="0" t="0" r="0" b="2540"/>
             <wp:docPr id="159988466" name="Picture 1" descr="Figure 11: Functional architecture of AOCS (image credit: EADS Astrium)"/>
@@ -3924,7 +3924,10 @@
         <w:pStyle w:val="Heading3"/>
       </w:pPr>
       <w:r>
-        <w:t>Vector Field Magnetometer</w:t>
+        <w:t>V</w:t>
+      </w:r>
+      <w:r>
+        <w:t>ektorinis lauko magnetometras</w:t>
       </w:r>
     </w:p>
     <w:p>
@@ -4010,188 +4013,15 @@
     <w:p>
       <w:pPr>
         <w:pStyle w:val="Tekstas"/>
-      </w:pPr>
-    </w:p>
-    <w:p>
-      <w:pPr>
-        <w:pStyle w:val="Tekstas"/>
-      </w:pPr>
-    </w:p>
-    <w:p>
-      <w:pPr>
-        <w:pStyle w:val="Tekstas"/>
-      </w:pPr>
-      <w:r>
-        <w:t xml:space="preserve">Norint gauti tikslius matavimus, optinis stendas, kuriame yra vektoriaus lauko magnetometras, turėjo būti suprojektuotas taip, kad prietaisai būtų išlyginti iki </w:t>
-      </w:r>
-      <w:r>
-        <w:t>arksekundės</w:t>
-      </w:r>
-      <w:r>
-        <w:t>. Tai yra aukšto lygio stabilumas ir buvo iššūkis projektavimo komandai, nes instrumentai turi atlaikyti didžiulius temperatūros svyravimus, kai palydovai patenka į saulės šviesą ir išeina iš jos.</w:t>
-      </w:r>
-      <w:r>
-        <w:t xml:space="preserve"> </w:t>
-      </w:r>
-      <w:r>
-        <w:t>Prietaisą sudaro neperteklinis kompaktiškos sferinės ritės</w:t>
-      </w:r>
-      <w:r>
-        <w:t xml:space="preserve"> (angl. </w:t>
-      </w:r>
-      <w:r>
-        <w:rPr>
-          <w:highlight w:val="yellow"/>
-        </w:rPr>
-        <w:t>Compact Spherical Coil</w:t>
-      </w:r>
-      <w:r>
-        <w:t>)</w:t>
-      </w:r>
-      <w:r>
-        <w:t xml:space="preserve"> jutiklis ant strėlės, perteklinis duomenų apdorojimo blokas palydovo korpuse ir jungiamoji juosta su 12 metrų</w:t>
-      </w:r>
-      <w:r>
-        <w:t xml:space="preserve"> ilgio ir</w:t>
-      </w:r>
-      <w:r>
-        <w:t xml:space="preserve"> 8 milimetrų skersmens kabeliu. Sferinė ritė, kuri sukuria homogeninį magnetinį lauką, sumontuota ant stabilios ir izotropinės mechaninės konstrukcijos. </w:t>
-      </w:r>
-      <w:r>
-        <w:t xml:space="preserve">Patį </w:t>
-      </w:r>
-      <w:r>
-        <w:t>VFM jutiklį laiko perpjautas adapterio žiedas.</w:t>
-      </w:r>
-    </w:p>
-    <w:p>
-      <w:pPr>
-        <w:pStyle w:val="Tekstas"/>
-      </w:pPr>
-    </w:p>
-    <w:p>
-      <w:pPr>
-        <w:pStyle w:val="Tekstas"/>
-      </w:pPr>
-      <w:r>
-        <w:t xml:space="preserve">VFM (fluxgate tipo) yra pagrįstas </w:t>
-      </w:r>
-      <w:r>
-        <w:rPr>
-          <w:b/>
-          <w:bCs/>
-        </w:rPr>
-        <w:t>fluxgate</w:t>
-      </w:r>
-      <w:r>
-        <w:t xml:space="preserve"> keitikliu, naudojančiu žiedinę šerdį su amorfine magnetine medžiaga, kuri turi labai mažą triukšmą (10-20 pT rms). Jis pasižymi itin dideliu stabilumu &lt; 0,05 nT/met</w:t>
-      </w:r>
-      <w:r>
-        <w:t>ai</w:t>
-      </w:r>
-      <w:r>
-        <w:t xml:space="preserve">. VFM sudaro </w:t>
-      </w:r>
-      <w:r>
-        <w:t>neperteklinis</w:t>
-      </w:r>
-      <w:r>
-        <w:t xml:space="preserve"> </w:t>
-      </w:r>
-      <w:r>
-        <w:t>CSC (Compact Spherical Coil) jutiklis, sumontuotas ant išskleidžiamos strėlės, vidinio perteklinio duomenų apdorojimo bloko (DPU) ir jungiamojo laido. Sferinės ritės, sukuriančios vienalytį vektorinį lauką sferos viduje, yra sumontuotos ant izotropinės ir itin stabilios mechaninės atramos. Grįžtamojo ryšio sąlygomis jutiklis naudojamas kaip nulinis įtaisas, o ritės vienareikšmiškai apibrėžia jutiklio magnetines ašis. VFM pasižymi dideliu tiesiškumu (&lt; 1ppm), komponento tikslumas yra 0,5 nT ir 50 pT kvadratinės vertės tikslumas.</w:t>
-      </w:r>
-    </w:p>
-    <w:p>
-      <w:pPr>
-        <w:pStyle w:val="Tekstas"/>
-      </w:pPr>
-    </w:p>
-    <w:p>
-      <w:pPr>
-        <w:pStyle w:val="Tekstas"/>
-      </w:pPr>
-    </w:p>
-    <w:p>
-      <w:pPr>
-        <w:pStyle w:val="Tekstas"/>
-      </w:pPr>
-    </w:p>
-    <w:p>
-      <w:pPr>
-        <w:pStyle w:val="Tekstas"/>
-      </w:pPr>
-    </w:p>
-    <w:p>
-      <w:pPr>
-        <w:pStyle w:val="Tekstas"/>
-      </w:pPr>
-      <w:r>
-        <w:t>The symmetry of the positive and negative magnetic saturation levels of the ferromagnetic sensor core allow the operation of the fluxgate magnetometer by constantly probing the core saturation levels by a high frequency excitation magnetization current that enables the sensor to detect minute deviations from the zero field.</w:t>
-      </w:r>
-    </w:p>
-    <w:p>
-      <w:pPr>
-        <w:pStyle w:val="Tekstas"/>
-      </w:pPr>
-      <w:r>
-        <w:t>Noise on the instrument is only a few Picotesla while VFM provides a long-term stability in the sub Nanotesla range.</w:t>
-      </w:r>
-    </w:p>
-    <w:p>
-      <w:pPr>
-        <w:pStyle w:val="Tekstas"/>
-      </w:pPr>
-    </w:p>
-    <w:p>
-      <w:pPr>
-        <w:pStyle w:val="Tekstas"/>
-      </w:pPr>
-      <w:r>
-        <w:t>The VFM is an analogue instrument and as such is subject to temporal changes due to radiation and the aging effect of electronics. The effects are only significant in the bias and linear scale parameters of the characterisation; hence these parameters are estimated daily through a comparison of the VFM output with the Absolute Scalar Magnetometer output. Additionally, the non-orthogonality angles of the VFM sensor may also be estimated in this process. The allowed change from day to day in the parameters is controlled group-wise by weight parameters specified in the CCDB. The parameters estimated daily are stored in a Temporal Calibration File (TCF) as an auxiliary data product.</w:t>
-      </w:r>
-    </w:p>
-    <w:p>
-      <w:pPr>
-        <w:pStyle w:val="Tekstas"/>
-      </w:pPr>
-    </w:p>
-    <w:p>
-      <w:pPr>
-        <w:pStyle w:val="Tekstas"/>
+        <w:keepNext/>
+        <w:jc w:val="center"/>
+      </w:pPr>
+      <w:r>
         <w:rPr>
           <w:noProof/>
         </w:rPr>
-      </w:pPr>
-    </w:p>
-    <w:p>
-      <w:pPr>
-        <w:pStyle w:val="Tekstas"/>
-        <w:rPr>
-          <w:noProof/>
-        </w:rPr>
-      </w:pPr>
-    </w:p>
-    <w:p>
-      <w:pPr>
-        <w:pStyle w:val="Tekstas"/>
-        <w:rPr>
-          <w:noProof/>
-        </w:rPr>
-      </w:pPr>
-    </w:p>
-    <w:p>
-      <w:pPr>
-        <w:pStyle w:val="Tekstas"/>
-        <w:keepNext/>
-      </w:pPr>
-      <w:r>
-        <w:rPr>
-          <w:noProof/>
-        </w:rPr>
-        <w:lastRenderedPageBreak/>
         <w:drawing>
-          <wp:inline distT="0" distB="0" distL="0" distR="0" wp14:anchorId="2058C089" wp14:editId="4D735436">
+          <wp:inline distT="0" distB="0" distL="0" distR="0" wp14:anchorId="263A2A8B" wp14:editId="207EDF07">
             <wp:extent cx="6120130" cy="3524885"/>
             <wp:effectExtent l="0" t="0" r="0" b="0"/>
             <wp:docPr id="204026739" name="Picture 2" descr="Figure 112: The VFM flight model with redundant electronics unit or DPU (left) and CSC sensor (right), image credit: DTU Space"/>
@@ -4243,7 +4073,6 @@
     <w:p>
       <w:pPr>
         <w:pStyle w:val="Caption"/>
-        <w:jc w:val="both"/>
       </w:pPr>
       <w:r>
         <w:fldChar w:fldCharType="begin"/>
@@ -4266,95 +4095,229 @@
       <w:r>
         <w:t xml:space="preserve"> pav.</w:t>
       </w:r>
-    </w:p>
-    <w:p>
-      <w:pPr>
-        <w:pStyle w:val="Tekstas"/>
-      </w:pPr>
-    </w:p>
-    <w:p>
-      <w:pPr>
-        <w:pStyle w:val="Tekstas"/>
-      </w:pPr>
-    </w:p>
-    <w:p>
-      <w:pPr>
-        <w:pStyle w:val="Tekstas"/>
-      </w:pPr>
-    </w:p>
-    <w:p>
-      <w:pPr>
-        <w:pStyle w:val="Tekstas"/>
-      </w:pPr>
-      <w:r>
-        <w:t>The operation of the fluxgate sensor is based on the extreme symmetry of the positive and negative magnetic saturation levels of the ferromagnetic sensor core material. Continuous probing of the core saturation levels by a high frequency excitation magnetization current enables the sensor to detect deviations from the zero field with only tens of pT noise and sub-nT long term stability.</w:t>
-      </w:r>
-    </w:p>
-    <w:p>
-      <w:pPr>
-        <w:pStyle w:val="Tekstas"/>
-      </w:pPr>
-    </w:p>
-    <w:p>
-      <w:pPr>
-        <w:pStyle w:val="Tekstas"/>
-      </w:pPr>
-      <w:r>
-        <w:t>The mounting of the VFM sensor is using a sliced adaptor ring. The optical bench ensures mechanical stability of the system. Three star trackers provide full accuracy attitude.</w:t>
-      </w:r>
-    </w:p>
-    <w:p>
-      <w:pPr>
-        <w:pStyle w:val="Tekstas"/>
-      </w:pPr>
-    </w:p>
-    <w:p>
-      <w:pPr>
-        <w:pStyle w:val="Tekstas"/>
-      </w:pPr>
-    </w:p>
-    <w:p>
-      <w:pPr>
-        <w:pStyle w:val="Tekstas"/>
-      </w:pPr>
-    </w:p>
-    <w:p>
-      <w:pPr>
-        <w:pStyle w:val="Tekstas"/>
-      </w:pPr>
-      <w:r>
-        <w:t>• VFM (Vector Field Magnetometer): The VFMs are healthy and producing data at 50 Hz in all three spacecraft.</w:t>
-      </w:r>
-    </w:p>
-    <w:p>
-      <w:pPr>
-        <w:pStyle w:val="Tekstas"/>
-      </w:pPr>
-    </w:p>
-    <w:p>
-      <w:pPr>
-        <w:pStyle w:val="Tekstas"/>
-      </w:pPr>
-    </w:p>
-    <w:p>
-      <w:pPr>
-        <w:pStyle w:val="Tekstas"/>
-      </w:pPr>
-    </w:p>
-    <w:p>
-      <w:pPr>
-        <w:pStyle w:val="Tekstas"/>
-      </w:pPr>
-    </w:p>
-    <w:p>
-      <w:pPr>
-        <w:pStyle w:val="Tekstas"/>
-      </w:pPr>
-    </w:p>
-    <w:p>
-      <w:pPr>
-        <w:pStyle w:val="Tekstas"/>
-      </w:pPr>
+      <w:r>
+        <w:t xml:space="preserve"> Swarm palydovų duomenų apdorojimo blokas (kairėje) ir fluxgate</w:t>
+      </w:r>
+      <w:r>
+        <w:t xml:space="preserve"> tipo</w:t>
+      </w:r>
+      <w:r>
+        <w:t xml:space="preserve"> </w:t>
+      </w:r>
+      <w:r>
+        <w:t xml:space="preserve">vektorinis lauko </w:t>
+      </w:r>
+      <w:r>
+        <w:t>magnetometras (dešinėje)</w:t>
+      </w:r>
+    </w:p>
+    <w:p>
+      <w:pPr>
+        <w:pStyle w:val="Tekstas"/>
+      </w:pPr>
+      <w:r>
+        <w:t xml:space="preserve">Norint gauti tikslius matavimus, optinis stendas, kuriame yra vektoriaus lauko magnetometras, turėjo būti suprojektuotas taip, kad prietaisai būtų išlyginti iki </w:t>
+      </w:r>
+      <w:r>
+        <w:t>arksekundės</w:t>
+      </w:r>
+      <w:r>
+        <w:t xml:space="preserve">. Tai yra aukšto lygio stabilumas </w:t>
+      </w:r>
+      <w:r>
+        <w:lastRenderedPageBreak/>
+        <w:t>ir buvo iššūkis projektavimo komandai, nes instrumentai turi atlaikyti didžiulius temperatūros svyravimus, kai palydovai patenka į saulės šviesą ir išeina iš jos.</w:t>
+      </w:r>
+      <w:r>
+        <w:t xml:space="preserve"> </w:t>
+      </w:r>
+      <w:r>
+        <w:t>Prietaisą sudaro neperteklinis kompaktiškos sferinės ritės</w:t>
+      </w:r>
+      <w:r>
+        <w:t xml:space="preserve"> (angl. </w:t>
+      </w:r>
+      <w:r>
+        <w:rPr>
+          <w:highlight w:val="yellow"/>
+        </w:rPr>
+        <w:t>Compact Spherical Coil</w:t>
+      </w:r>
+      <w:r>
+        <w:t>)</w:t>
+      </w:r>
+      <w:r>
+        <w:t xml:space="preserve"> jutiklis ant strėlės, perteklinis duomenų apdorojimo blokas palydovo korpuse ir jungiamoji juosta su 12 metrų</w:t>
+      </w:r>
+      <w:r>
+        <w:t xml:space="preserve"> ilgio ir</w:t>
+      </w:r>
+      <w:r>
+        <w:t xml:space="preserve"> 8 milimetrų skersmens kabeliu. Sferinė ritė, kuri sukuria homogeninį magnetinį lauką, sumontuota ant stabilios ir izotropinės mechaninės konstrukcijos. </w:t>
+      </w:r>
+      <w:r>
+        <w:t xml:space="preserve">Patį </w:t>
+      </w:r>
+      <w:r>
+        <w:t>VFM jutiklį laiko perpjautas adapterio žiedas.</w:t>
+      </w:r>
+    </w:p>
+    <w:p>
+      <w:pPr>
+        <w:pStyle w:val="Tekstas"/>
+      </w:pPr>
+      <w:r>
+        <w:t xml:space="preserve">VFM (fluxgate tipo) yra pagrįstas </w:t>
+      </w:r>
+      <w:r>
+        <w:rPr>
+          <w:b/>
+          <w:bCs/>
+        </w:rPr>
+        <w:t>fluxgate</w:t>
+      </w:r>
+      <w:r>
+        <w:t xml:space="preserve"> keitikliu, naudojančiu žiedinę šerdį su amorfine magnetine medžiaga, kuri turi labai mažą triukšmą (10-20 pT rms). Jis pasižymi itin dideliu stabilumu &lt; 0,05 nT/met</w:t>
+      </w:r>
+      <w:r>
+        <w:t>ai</w:t>
+      </w:r>
+      <w:r>
+        <w:t xml:space="preserve">. VFM sudaro </w:t>
+      </w:r>
+      <w:r>
+        <w:t xml:space="preserve">neperteklinis </w:t>
+      </w:r>
+      <w:r>
+        <w:t>CSC (Compact Spherical Coil) jutiklis, sumontuotas ant išskleidžiamos strėlės, vidinio perteklinio duomenų apdorojimo bloko (DPU) ir jungiamojo laido. Sferinės ritės, sukuriančios vienalytį vektorinį lauką sferos viduje, yra sumontuotos ant izotropinės ir itin stabilios mechaninės atramos. Grįžtamojo ryšio sąlygomis jutiklis naudojamas kaip nulinis įtaisas, o ritės vienareikšmiškai apibrėžia jutiklio magnetines ašis. VFM pasižymi dideliu tiesiškumu (&lt; 1ppm), komponento tikslumas yra 0,5 nT ir 50 pT kvadratinės vertės tikslumas.</w:t>
+      </w:r>
+      <w:r>
+        <w:t xml:space="preserve"> </w:t>
+      </w:r>
+      <w:r>
+        <w:t xml:space="preserve">VFM duomenis </w:t>
+      </w:r>
+      <w:r>
+        <w:t xml:space="preserve">gauna </w:t>
+      </w:r>
+      <w:r>
+        <w:t xml:space="preserve">50 Hz dažniu visuose trijuose </w:t>
+      </w:r>
+      <w:r>
+        <w:t xml:space="preserve">identiškuose </w:t>
+      </w:r>
+      <w:r>
+        <w:t>erdvėlaiviuose.</w:t>
+      </w:r>
+    </w:p>
+    <w:p>
+      <w:pPr>
+        <w:pStyle w:val="Tekstas"/>
+      </w:pPr>
+      <w:r>
+        <w:t xml:space="preserve">Feromagnetinio jutiklio šerdies teigiamo ir neigiamo magnetinio prisotinimo lygių simetrija leidžia veikti fluxgate magnetometrui, nuolat tikrinant šerdies </w:t>
+      </w:r>
+      <w:r>
+        <w:t>pri</w:t>
+      </w:r>
+      <w:r>
+        <w:t>soti</w:t>
+      </w:r>
+      <w:r>
+        <w:t>nimo</w:t>
+      </w:r>
+      <w:r>
+        <w:t xml:space="preserve"> lygius aukšto dažnio sužadinimo įmagnetinimo srove, kuri leidžia jutikliui aptikti nedidelius nukrypimus nuo nulinio lauko.</w:t>
+      </w:r>
+      <w:r>
+        <w:t xml:space="preserve"> </w:t>
+      </w:r>
+      <w:r>
+        <w:t>Prietaiso triukšmas yra tik keli</w:t>
+      </w:r>
+      <w:r>
+        <w:t>o</w:t>
+      </w:r>
+      <w:r>
+        <w:t xml:space="preserve"> piko</w:t>
+      </w:r>
+      <w:r>
+        <w:t>T</w:t>
+      </w:r>
+      <w:r>
+        <w:t>esl</w:t>
+      </w:r>
+      <w:r>
+        <w:t>os</w:t>
+      </w:r>
+      <w:r>
+        <w:t xml:space="preserve">, o VFM užtikrina ilgalaikį stabilumą </w:t>
+      </w:r>
+      <w:r>
+        <w:t>n</w:t>
+      </w:r>
+      <w:r>
+        <w:t>ano</w:t>
+      </w:r>
+      <w:r>
+        <w:t>T</w:t>
+      </w:r>
+      <w:r>
+        <w:t>esl</w:t>
+      </w:r>
+      <w:r>
+        <w:t>ų</w:t>
+      </w:r>
+      <w:r>
+        <w:t xml:space="preserve"> diapazone.</w:t>
+      </w:r>
+      <w:r>
+        <w:tab/>
+      </w:r>
+    </w:p>
+    <w:p>
+      <w:pPr>
+        <w:pStyle w:val="Tekstas"/>
+      </w:pPr>
+      <w:r>
+        <w:rPr>
+          <w:noProof/>
+        </w:rPr>
+        <w:t xml:space="preserve">Taigi, pagrindinis šio preitaiso </w:t>
+      </w:r>
+      <w:r>
+        <w:rPr>
+          <w:noProof/>
+        </w:rPr>
+        <w:t xml:space="preserve">principas </w:t>
+      </w:r>
+      <w:r>
+        <w:rPr>
+          <w:noProof/>
+        </w:rPr>
+        <w:t>yra fluxgate</w:t>
+      </w:r>
+      <w:r>
+        <w:rPr>
+          <w:noProof/>
+        </w:rPr>
+        <w:t xml:space="preserve"> </w:t>
+      </w:r>
+      <w:r>
+        <w:t>magnetometras veikia naudodamas feromagnetinę šerdį, paprastai pagamintą iš tokių medžiagų kaip nikelio ir geležies lydin</w:t>
+      </w:r>
+      <w:r>
+        <w:t>io</w:t>
+      </w:r>
+      <w:r>
+        <w:t>, apsupt</w:t>
+      </w:r>
+      <w:r>
+        <w:t>o</w:t>
+      </w:r>
+      <w:r>
+        <w:t xml:space="preserve"> sužadinimo ritėmis, kurios naudoja kintamąją srovę, sukeldamos histerezės kilpą šerdies įmagnetinimo charakteristikose. Paėmimo ritės aptinka magnetinio srauto pokyčius šerdyje, kai jis prisisotina ir mažėja. Veikiant išoriniam magnetiniam laukui, histerezės kilpa tampa asimetriška, o paėmimo ritės generuoja išėjimo signalą, kurio amplitudė atspindi išorinio lauko stiprumą. Naudojant keletą skirtingų orientacijų ritinių, fluxgate magnetometras taip pat gali nustatyti magnetinio lauko kryptį. </w:t>
+      </w:r>
     </w:p>
     <w:p>
       <w:pPr>
@@ -7266,7 +7229,6 @@
   <w:style w:type="character" w:default="1" w:styleId="DefaultParagraphFont">
     <w:name w:val="Default Paragraph Font"/>
     <w:uiPriority w:val="1"/>
-    <w:semiHidden/>
     <w:unhideWhenUsed/>
   </w:style>
   <w:style w:type="table" w:default="1" w:styleId="TableNormal">

</xml_diff>

<commit_message>
feat: wrote about the ASM
</commit_message>
<xml_diff>
--- a/Indvidualus_darbas/reportEsaSwarmSats.docx
+++ b/Indvidualus_darbas/reportEsaSwarmSats.docx
@@ -505,7 +505,7 @@
       <w:r>
         <w:fldChar w:fldCharType="separate"/>
       </w:r>
-      <w:hyperlink w:anchor="_Toc150156812" w:history="1">
+      <w:hyperlink w:anchor="_Toc150521390" w:history="1">
         <w:r>
           <w:rPr>
             <w:rStyle w:val="Hyperlink"/>
@@ -528,7 +528,7 @@
           <w:rPr>
             <w:webHidden/>
           </w:rPr>
-          <w:instrText xml:space="preserve"> PAGEREF _Toc150156812 \h </w:instrText>
+          <w:instrText xml:space="preserve"> PAGEREF _Toc150521390 \h </w:instrText>
         </w:r>
         <w:r>
           <w:rPr>
@@ -568,7 +568,7 @@
           <w14:ligatures w14:val="standardContextual"/>
         </w:rPr>
       </w:pPr>
-      <w:hyperlink w:anchor="_Toc150156813" w:history="1">
+      <w:hyperlink w:anchor="_Toc150521391" w:history="1">
         <w:r>
           <w:rPr>
             <w:rStyle w:val="Hyperlink"/>
@@ -591,7 +591,7 @@
           <w:rPr>
             <w:webHidden/>
           </w:rPr>
-          <w:instrText xml:space="preserve"> PAGEREF _Toc150156813 \h </w:instrText>
+          <w:instrText xml:space="preserve"> PAGEREF _Toc150521391 \h </w:instrText>
         </w:r>
         <w:r>
           <w:rPr>
@@ -631,7 +631,7 @@
           <w14:ligatures w14:val="standardContextual"/>
         </w:rPr>
       </w:pPr>
-      <w:hyperlink w:anchor="_Toc150156814" w:history="1">
+      <w:hyperlink w:anchor="_Toc150521392" w:history="1">
         <w:r>
           <w:rPr>
             <w:rStyle w:val="Hyperlink"/>
@@ -654,7 +654,7 @@
           <w:rPr>
             <w:webHidden/>
           </w:rPr>
-          <w:instrText xml:space="preserve"> PAGEREF _Toc150156814 \h </w:instrText>
+          <w:instrText xml:space="preserve"> PAGEREF _Toc150521392 \h </w:instrText>
         </w:r>
         <w:r>
           <w:rPr>
@@ -694,7 +694,7 @@
           <w14:ligatures w14:val="standardContextual"/>
         </w:rPr>
       </w:pPr>
-      <w:hyperlink w:anchor="_Toc150156815" w:history="1">
+      <w:hyperlink w:anchor="_Toc150521393" w:history="1">
         <w:r>
           <w:rPr>
             <w:rStyle w:val="Hyperlink"/>
@@ -735,7 +735,7 @@
           <w:rPr>
             <w:webHidden/>
           </w:rPr>
-          <w:instrText xml:space="preserve"> PAGEREF _Toc150156815 \h </w:instrText>
+          <w:instrText xml:space="preserve"> PAGEREF _Toc150521393 \h </w:instrText>
         </w:r>
         <w:r>
           <w:rPr>
@@ -752,7 +752,7 @@
           <w:rPr>
             <w:webHidden/>
           </w:rPr>
-          <w:t>6</w:t>
+          <w:t>7</w:t>
         </w:r>
         <w:r>
           <w:rPr>
@@ -775,7 +775,7 @@
           <w14:ligatures w14:val="standardContextual"/>
         </w:rPr>
       </w:pPr>
-      <w:hyperlink w:anchor="_Toc150156816" w:history="1">
+      <w:hyperlink w:anchor="_Toc150521394" w:history="1">
         <w:r>
           <w:rPr>
             <w:rStyle w:val="Hyperlink"/>
@@ -798,7 +798,19 @@
           <w:rPr>
             <w:rStyle w:val="Hyperlink"/>
           </w:rPr>
-          <w:t>Palydovo architektūra</w:t>
+          <w:t xml:space="preserve">Palydovo </w:t>
+        </w:r>
+        <w:r>
+          <w:rPr>
+            <w:rStyle w:val="Hyperlink"/>
+          </w:rPr>
+          <w:t>a</w:t>
+        </w:r>
+        <w:r>
+          <w:rPr>
+            <w:rStyle w:val="Hyperlink"/>
+          </w:rPr>
+          <w:t>rchitektūra</w:t>
         </w:r>
         <w:r>
           <w:rPr>
@@ -816,7 +828,7 @@
           <w:rPr>
             <w:webHidden/>
           </w:rPr>
-          <w:instrText xml:space="preserve"> PAGEREF _Toc150156816 \h </w:instrText>
+          <w:instrText xml:space="preserve"> PAGEREF _Toc150521394 \h </w:instrText>
         </w:r>
         <w:r>
           <w:rPr>
@@ -833,7 +845,7 @@
           <w:rPr>
             <w:webHidden/>
           </w:rPr>
-          <w:t>10</w:t>
+          <w:t>11</w:t>
         </w:r>
         <w:r>
           <w:rPr>
@@ -856,7 +868,7 @@
           <w14:ligatures w14:val="standardContextual"/>
         </w:rPr>
       </w:pPr>
-      <w:hyperlink w:anchor="_Toc150156817" w:history="1">
+      <w:hyperlink w:anchor="_Toc150521395" w:history="1">
         <w:r>
           <w:rPr>
             <w:rStyle w:val="Hyperlink"/>
@@ -881,7 +893,7 @@
             <w:rStyle w:val="Hyperlink"/>
             <w:highlight w:val="yellow"/>
           </w:rPr>
-          <w:t>Realūs panaudojimai</w:t>
+          <w:t>Misijos rezultatai</w:t>
         </w:r>
         <w:r>
           <w:rPr>
@@ -899,7 +911,7 @@
           <w:rPr>
             <w:webHidden/>
           </w:rPr>
-          <w:instrText xml:space="preserve"> PAGEREF _Toc150156817 \h </w:instrText>
+          <w:instrText xml:space="preserve"> PAGEREF _Toc150521395 \h </w:instrText>
         </w:r>
         <w:r>
           <w:rPr>
@@ -916,7 +928,7 @@
           <w:rPr>
             <w:webHidden/>
           </w:rPr>
-          <w:t>15</w:t>
+          <w:t>17</w:t>
         </w:r>
         <w:r>
           <w:rPr>
@@ -939,7 +951,7 @@
           <w14:ligatures w14:val="standardContextual"/>
         </w:rPr>
       </w:pPr>
-      <w:hyperlink w:anchor="_Toc150156818" w:history="1">
+      <w:hyperlink w:anchor="_Toc150521396" w:history="1">
         <w:r>
           <w:rPr>
             <w:rStyle w:val="Hyperlink"/>
@@ -963,7 +975,7 @@
           <w:rPr>
             <w:webHidden/>
           </w:rPr>
-          <w:instrText xml:space="preserve"> PAGEREF _Toc150156818 \h </w:instrText>
+          <w:instrText xml:space="preserve"> PAGEREF _Toc150521396 \h </w:instrText>
         </w:r>
         <w:r>
           <w:rPr>
@@ -980,7 +992,7 @@
           <w:rPr>
             <w:webHidden/>
           </w:rPr>
-          <w:t>16</w:t>
+          <w:t>20</w:t>
         </w:r>
         <w:r>
           <w:rPr>
@@ -1003,7 +1015,7 @@
           <w14:ligatures w14:val="standardContextual"/>
         </w:rPr>
       </w:pPr>
-      <w:hyperlink w:anchor="_Toc150156819" w:history="1">
+      <w:hyperlink w:anchor="_Toc150521397" w:history="1">
         <w:r>
           <w:rPr>
             <w:rStyle w:val="Hyperlink"/>
@@ -1027,7 +1039,7 @@
           <w:rPr>
             <w:webHidden/>
           </w:rPr>
-          <w:instrText xml:space="preserve"> PAGEREF _Toc150156819 \h </w:instrText>
+          <w:instrText xml:space="preserve"> PAGEREF _Toc150521397 \h </w:instrText>
         </w:r>
         <w:r>
           <w:rPr>
@@ -1044,7 +1056,7 @@
           <w:rPr>
             <w:webHidden/>
           </w:rPr>
-          <w:t>17</w:t>
+          <w:t>21</w:t>
         </w:r>
         <w:r>
           <w:rPr>
@@ -1074,16 +1086,16 @@
       <w:pPr>
         <w:pStyle w:val="Antratbenr"/>
       </w:pPr>
-      <w:bookmarkStart w:id="0" w:name="_Toc150156812"/>
-      <w:bookmarkStart w:id="1" w:name="_Toc503646966"/>
-      <w:bookmarkStart w:id="2" w:name="_Toc503648356"/>
-      <w:bookmarkStart w:id="3" w:name="_Toc503651300"/>
-      <w:bookmarkStart w:id="4" w:name="_Toc505346876"/>
+      <w:bookmarkStart w:id="0" w:name="_Toc503646966"/>
+      <w:bookmarkStart w:id="1" w:name="_Toc503648356"/>
+      <w:bookmarkStart w:id="2" w:name="_Toc503651300"/>
+      <w:bookmarkStart w:id="3" w:name="_Toc505346876"/>
+      <w:bookmarkStart w:id="4" w:name="_Toc150521390"/>
       <w:r>
         <w:lastRenderedPageBreak/>
         <w:t>Paveikslų sąrašas</w:t>
       </w:r>
-      <w:bookmarkEnd w:id="0"/>
+      <w:bookmarkEnd w:id="4"/>
     </w:p>
     <w:p>
       <w:pPr>
@@ -1482,7 +1494,7 @@
       <w:pPr>
         <w:pStyle w:val="Antratbenr"/>
       </w:pPr>
-      <w:bookmarkStart w:id="5" w:name="_Toc150156813"/>
+      <w:bookmarkStart w:id="5" w:name="_Toc150521391"/>
       <w:r>
         <w:lastRenderedPageBreak/>
         <w:t>Santrumpų ir terminų sąrašas</w:t>
@@ -1559,6 +1571,19 @@
       <w:r>
         <w:t>VFM (Vector Field Magnetometer)</w:t>
       </w:r>
+    </w:p>
+    <w:p>
+      <w:pPr>
+        <w:pStyle w:val="Tekstas"/>
+      </w:pPr>
+      <w:r>
+        <w:t>Absolute Scalar Magnetometer (ASM)</w:t>
+      </w:r>
+    </w:p>
+    <w:p>
+      <w:pPr>
+        <w:pStyle w:val="Tekstas"/>
+      </w:pPr>
     </w:p>
     <w:p>
       <w:pPr>
@@ -1596,59 +1621,6 @@
           <w:highlight w:val="yellow"/>
         </w:rPr>
         <w:t>angl. Attitude Determination and Control System</w:t>
-      </w:r>
-      <w:r>
-        <w:rPr>
-          <w:highlight w:val="yellow"/>
-        </w:rPr>
-        <w:t>)</w:t>
-      </w:r>
-    </w:p>
-    <w:p>
-      <w:pPr>
-        <w:pStyle w:val="Tekstas"/>
-        <w:rPr>
-          <w:highlight w:val="yellow"/>
-        </w:rPr>
-      </w:pPr>
-      <w:r>
-        <w:rPr>
-          <w:highlight w:val="yellow"/>
-        </w:rPr>
-        <w:t>COTS – rinkoje laisvai prienami produktai (</w:t>
-      </w:r>
-      <w:r>
-        <w:rPr>
-          <w:i/>
-          <w:iCs/>
-          <w:highlight w:val="yellow"/>
-        </w:rPr>
-        <w:t>angl.  Commercial off-the-shelf</w:t>
-      </w:r>
-      <w:r>
-        <w:rPr>
-          <w:highlight w:val="yellow"/>
-        </w:rPr>
-        <w:t>)</w:t>
-      </w:r>
-    </w:p>
-    <w:p>
-      <w:pPr>
-        <w:pStyle w:val="Tekstas"/>
-      </w:pPr>
-      <w:r>
-        <w:rPr>
-          <w:highlight w:val="yellow"/>
-        </w:rPr>
-        <w:t>FC – skrydžio valdiklis (</w:t>
-      </w:r>
-      <w:r>
-        <w:rPr>
-          <w:i/>
-          <w:iCs/>
-          <w:highlight w:val="yellow"/>
-        </w:rPr>
-        <w:t>angl. Flight controller</w:t>
       </w:r>
       <w:r>
         <w:rPr>
@@ -1776,15 +1748,15 @@
       <w:pPr>
         <w:pStyle w:val="Antratbenr"/>
       </w:pPr>
-      <w:bookmarkStart w:id="6" w:name="_Toc150156814"/>
+      <w:bookmarkStart w:id="6" w:name="_Toc150521392"/>
       <w:r>
         <w:lastRenderedPageBreak/>
         <w:t>Įvadas</w:t>
       </w:r>
+      <w:bookmarkEnd w:id="0"/>
       <w:bookmarkEnd w:id="1"/>
       <w:bookmarkEnd w:id="2"/>
       <w:bookmarkEnd w:id="3"/>
-      <w:bookmarkEnd w:id="4"/>
       <w:bookmarkEnd w:id="6"/>
     </w:p>
     <w:p>
@@ -2055,7 +2027,7 @@
       <w:pPr>
         <w:pStyle w:val="Heading1"/>
       </w:pPr>
-      <w:bookmarkStart w:id="11" w:name="_Toc150156815"/>
+      <w:bookmarkStart w:id="11" w:name="_Toc150521393"/>
       <w:bookmarkEnd w:id="7"/>
       <w:bookmarkEnd w:id="8"/>
       <w:bookmarkEnd w:id="9"/>
@@ -2939,7 +2911,7 @@
       <w:pPr>
         <w:pStyle w:val="Heading1"/>
       </w:pPr>
-      <w:bookmarkStart w:id="26" w:name="_Toc150156816"/>
+      <w:bookmarkStart w:id="26" w:name="_Toc150521394"/>
       <w:bookmarkEnd w:id="21"/>
       <w:bookmarkEnd w:id="22"/>
       <w:bookmarkEnd w:id="23"/>
@@ -3086,7 +3058,7 @@
           <w:noProof/>
         </w:rPr>
         <w:drawing>
-          <wp:inline distT="0" distB="0" distL="0" distR="0" wp14:anchorId="529EC383" wp14:editId="3D0C4D17">
+          <wp:inline distT="0" distB="0" distL="0" distR="0" wp14:anchorId="529EC383" wp14:editId="1CE45CE9">
             <wp:extent cx="5312228" cy="3984447"/>
             <wp:effectExtent l="0" t="0" r="3175" b="0"/>
             <wp:docPr id="1438770007" name="Picture 1"/>
@@ -3335,7 +3307,7 @@
           <w:bdr w:val="none" w:sz="0" w:space="0" w:color="auto" w:frame="1"/>
         </w:rPr>
         <w:drawing>
-          <wp:inline distT="0" distB="0" distL="0" distR="0" wp14:anchorId="5CEDDDC6" wp14:editId="59521569">
+          <wp:inline distT="0" distB="0" distL="0" distR="0" wp14:anchorId="5CEDDDC6" wp14:editId="2484FCD6">
             <wp:extent cx="5730240" cy="1750695"/>
             <wp:effectExtent l="0" t="0" r="3810" b="1905"/>
             <wp:docPr id="1772377124" name="Picture 1"/>
@@ -3485,7 +3457,7 @@
           <w:noProof/>
         </w:rPr>
         <w:drawing>
-          <wp:inline distT="0" distB="0" distL="0" distR="0" wp14:anchorId="5BA694E3" wp14:editId="0C3145DE">
+          <wp:inline distT="0" distB="0" distL="0" distR="0" wp14:anchorId="5BA694E3" wp14:editId="47D72A77">
             <wp:extent cx="5011987" cy="3693727"/>
             <wp:effectExtent l="0" t="0" r="0" b="2540"/>
             <wp:docPr id="159988466" name="Picture 1" descr="Figure 11: Functional architecture of AOCS (image credit: EADS Astrium)"/>
@@ -4324,50 +4296,214 @@
         <w:pStyle w:val="Heading3"/>
       </w:pPr>
       <w:r>
-        <w:t>Absolute Scalar Magnetometer</w:t>
-      </w:r>
-    </w:p>
-    <w:p>
-      <w:pPr>
-        <w:pStyle w:val="Tekstas"/>
-      </w:pPr>
-      <w:r>
-        <w:t>Kaip veikia magnetometer</w:t>
-      </w:r>
-    </w:p>
-    <w:p>
-      <w:pPr>
-        <w:pStyle w:val="Tekstas"/>
-      </w:pPr>
-      <w:r>
-        <w:t>Vector Field Magnetometer (VFM) and the Absolute Scalar Magnetometer (ASM) placed at the middle and at the end of a four-meter boom, respectively</w:t>
-      </w:r>
-    </w:p>
-    <w:p>
-      <w:pPr>
-        <w:pStyle w:val="Tekstas"/>
-      </w:pPr>
-    </w:p>
-    <w:p>
-      <w:pPr>
-        <w:pStyle w:val="Tekstas"/>
-      </w:pPr>
-      <w:r>
-        <w:t>In this work, we analysed the data of the Vector Field Magnetometer (VFM) and the Absolute Scalar Magnetometer (ASM) placed at the middle and at the end of a four-meter boom, respectively, both located at the back of each satellite. ESA downloads the raw data from Swarm satellites to the Kiruna and Svalbard stations and processes them in almost real-time (with a delay of 3–4 days only).</w:t>
-      </w:r>
-    </w:p>
-    <w:p>
-      <w:pPr>
-        <w:pStyle w:val="Tekstas"/>
-      </w:pPr>
-    </w:p>
-    <w:p>
-      <w:pPr>
-        <w:pStyle w:val="Tekstas"/>
+        <w:t>Absoliutinis skaliarinis magnetometras</w:t>
+      </w:r>
+    </w:p>
+    <w:p>
+      <w:pPr>
+        <w:pStyle w:val="Tekstas"/>
+      </w:pPr>
+      <w:r>
+        <w:t>Swarm palydovuose esantis absoliut</w:t>
+      </w:r>
+      <w:r>
+        <w:t>ini</w:t>
+      </w:r>
+      <w:r>
+        <w:t>s skaliarinis magnetometras (</w:t>
+      </w:r>
+      <w:r>
+        <w:t xml:space="preserve">angl. </w:t>
+      </w:r>
+      <w:r>
+        <w:t xml:space="preserve">Absolute Scalar Magnetometer </w:t>
+      </w:r>
+      <w:r>
+        <w:t xml:space="preserve"> – </w:t>
+      </w:r>
+      <w:r>
+        <w:t>ASM) matuoja magnetinio lauko stiprumą tiksliau nei bet kuris kitas magnetometras. Jis suteikia magnetinio lauko skaliarinius matavimus, kad būtų galima kalibruoti vektorinio lauko magnetometrą</w:t>
+      </w:r>
+      <w:r>
+        <w:t xml:space="preserve">.  </w:t>
+      </w:r>
+      <w:r>
+        <w:t>Dėl ASM charakteristikų prietaisas idealiai tinka ne tik tradiciniam</w:t>
+      </w:r>
+      <w:r>
+        <w:t xml:space="preserve"> panaudojimui</w:t>
+      </w:r>
+      <w:r>
+        <w:t xml:space="preserve">, kaip absoliučios atskaitos </w:t>
+      </w:r>
+      <w:r>
+        <w:t xml:space="preserve">matavimu </w:t>
+      </w:r>
+      <w:r>
+        <w:t xml:space="preserve">kalibruojant </w:t>
+      </w:r>
+      <w:r>
+        <w:t xml:space="preserve">įvairius </w:t>
+      </w:r>
+      <w:r>
+        <w:t>vektorinius prietaisus, bet ir išplėstiniams veikimo pajėgumams, pvz., aukštesnio dažnio skaliariniams matavimams (galimai magnetosferai)</w:t>
+      </w:r>
+      <w:r>
+        <w:t>,</w:t>
+      </w:r>
+      <w:r>
+        <w:t xml:space="preserve"> žemo dažnio spektro dalies tyrimai arba autonominės skaliarinės / vektorinės operacijos. Be to, helio magnetometras gali būti naudojamas nulinio lauko konfigūracija su labai nedideliais jutiklio bendro dizaino pokyčiais, taip praplečiant jo pradines galimybes naujoms planetų tyrinėjimo misijoms.</w:t>
+      </w:r>
+    </w:p>
+    <w:p>
+      <w:pPr>
+        <w:pStyle w:val="Tekstas"/>
+        <w:tabs>
+          <w:tab w:val="left" w:pos="2445"/>
+          <w:tab w:val="left" w:pos="6453"/>
+        </w:tabs>
+      </w:pPr>
+      <w:r>
+        <w:t xml:space="preserve">ASM instrumentas susideda iš </w:t>
+      </w:r>
+      <w:r>
+        <w:t>d</w:t>
+      </w:r>
+      <w:r>
+        <w:t>uomenų apdorojimo blok</w:t>
+      </w:r>
+      <w:r>
+        <w:t>o</w:t>
+      </w:r>
+      <w:r>
+        <w:t xml:space="preserve"> (DPU) ir jutiklio blok</w:t>
+      </w:r>
+      <w:r>
+        <w:t>o</w:t>
+      </w:r>
+      <w:r>
+        <w:t xml:space="preserve">, prijungtas prie DPU </w:t>
+      </w:r>
+      <w:r>
+        <w:t>optiniais</w:t>
+      </w:r>
+      <w:r>
+        <w:t xml:space="preserve"> </w:t>
+      </w:r>
+      <w:r>
+        <w:t xml:space="preserve">kabeliais </w:t>
+      </w:r>
+      <w:r>
+        <w:t xml:space="preserve">ir elektros kabeliais. Du identiški jutikliai yra sumontuoti ant išskleidžiamos strėlės galo, kad sistema, kuri taip pat turi du DPU – po vieną kiekvienam jutikliui, būtų perteklinė. DPU sudaro du </w:t>
+      </w:r>
+      <w:r>
+        <w:t>sudėti</w:t>
+      </w:r>
+      <w:r>
+        <w:t xml:space="preserve"> moduliai.</w:t>
+      </w:r>
+    </w:p>
+    <w:p>
+      <w:pPr>
+        <w:pStyle w:val="Tekstas"/>
+        <w:keepNext/>
         <w:tabs>
           <w:tab w:val="left" w:pos="2445"/>
         </w:tabs>
-      </w:pPr>
+        <w:jc w:val="center"/>
+      </w:pPr>
+      <w:r>
+        <w:rPr>
+          <w:noProof/>
+        </w:rPr>
+        <w:lastRenderedPageBreak/>
+        <w:drawing>
+          <wp:inline distT="0" distB="0" distL="0" distR="0" wp14:anchorId="40BC3955" wp14:editId="1829F8E8">
+            <wp:extent cx="4032250" cy="2094230"/>
+            <wp:effectExtent l="0" t="0" r="6350" b="1270"/>
+            <wp:docPr id="490291910" name="Picture 1" descr="ASM Overview"/>
+            <wp:cNvGraphicFramePr>
+              <a:graphicFrameLocks xmlns:a="http://schemas.openxmlformats.org/drawingml/2006/main" noChangeAspect="1"/>
+            </wp:cNvGraphicFramePr>
+            <a:graphic xmlns:a="http://schemas.openxmlformats.org/drawingml/2006/main">
+              <a:graphicData uri="http://schemas.openxmlformats.org/drawingml/2006/picture">
+                <pic:pic xmlns:pic="http://schemas.openxmlformats.org/drawingml/2006/picture">
+                  <pic:nvPicPr>
+                    <pic:cNvPr id="0" name="Picture 1" descr="ASM Overview"/>
+                    <pic:cNvPicPr>
+                      <a:picLocks noChangeAspect="1" noChangeArrowheads="1"/>
+                    </pic:cNvPicPr>
+                  </pic:nvPicPr>
+                  <pic:blipFill>
+                    <a:blip r:embed="rId20">
+                      <a:extLst>
+                        <a:ext uri="{28A0092B-C50C-407E-A947-70E740481C1C}">
+                          <a14:useLocalDpi xmlns:a14="http://schemas.microsoft.com/office/drawing/2010/main" val="0"/>
+                        </a:ext>
+                      </a:extLst>
+                    </a:blip>
+                    <a:srcRect/>
+                    <a:stretch>
+                      <a:fillRect/>
+                    </a:stretch>
+                  </pic:blipFill>
+                  <pic:spPr bwMode="auto">
+                    <a:xfrm>
+                      <a:off x="0" y="0"/>
+                      <a:ext cx="4032250" cy="2094230"/>
+                    </a:xfrm>
+                    <a:prstGeom prst="rect">
+                      <a:avLst/>
+                    </a:prstGeom>
+                    <a:noFill/>
+                    <a:ln>
+                      <a:noFill/>
+                    </a:ln>
+                  </pic:spPr>
+                </pic:pic>
+              </a:graphicData>
+            </a:graphic>
+          </wp:inline>
+        </w:drawing>
+      </w:r>
+    </w:p>
+    <w:p>
+      <w:pPr>
+        <w:pStyle w:val="Caption"/>
+      </w:pPr>
+      <w:r>
+        <w:fldChar w:fldCharType="begin"/>
+      </w:r>
+      <w:r>
+        <w:instrText xml:space="preserve"> SEQ pav. \* ARABIC </w:instrText>
+      </w:r>
+      <w:r>
+        <w:fldChar w:fldCharType="separate"/>
+      </w:r>
+      <w:r>
+        <w:rPr>
+          <w:noProof/>
+        </w:rPr>
+        <w:t>7</w:t>
+      </w:r>
+      <w:r>
+        <w:fldChar w:fldCharType="end"/>
+      </w:r>
+      <w:r>
+        <w:t xml:space="preserve"> pav.</w:t>
+      </w:r>
+      <w:r>
+        <w:t xml:space="preserve"> A</w:t>
+      </w:r>
+      <w:r>
+        <w:t>bsoliut</w:t>
+      </w:r>
+      <w:r>
+        <w:t>inis</w:t>
+      </w:r>
+      <w:r>
+        <w:t xml:space="preserve"> skaliarinis magnetometras</w:t>
+      </w:r>
     </w:p>
     <w:p>
       <w:pPr>
@@ -4377,37 +4513,123 @@
         </w:tabs>
       </w:pPr>
       <w:r>
-        <w:t>Labai detaliai is magsat- https://www.eoportal.org/other-space-activities/magsat#references</w:t>
-      </w:r>
-      <w:r>
-        <w:tab/>
-      </w:r>
-    </w:p>
-    <w:p>
-      <w:pPr>
-        <w:pStyle w:val="Tekstas"/>
-      </w:pPr>
-    </w:p>
-    <w:p>
-      <w:pPr>
-        <w:pStyle w:val="Heading2"/>
-      </w:pPr>
-      <w:r>
-        <w:t>Modeliai ir skaičiavimai</w:t>
-      </w:r>
-    </w:p>
-    <w:p>
-      <w:pPr>
-        <w:pStyle w:val="Tekstas"/>
-      </w:pPr>
-      <w:r>
-        <w:t xml:space="preserve">Kadangi sukurti realias </w:t>
-      </w:r>
-    </w:p>
-    <w:p>
-      <w:pPr>
-        <w:pStyle w:val="Tekstas"/>
-      </w:pPr>
+        <w:t>ASM yra pagrįstas elektron</w:t>
+      </w:r>
+      <w:r>
+        <w:t>ų</w:t>
+      </w:r>
+      <w:r>
+        <w:t xml:space="preserve"> sukimosi rezonanso principu ir naudoja </w:t>
+      </w:r>
+      <w:r>
+        <w:rPr>
+          <w:i/>
+          <w:iCs/>
+        </w:rPr>
+        <w:t>Zeeman</w:t>
+      </w:r>
+      <w:r>
+        <w:t xml:space="preserve"> efektą, kuris padalija atomų emisijos ir sugerties linijas aplinkos magnetiniame lauke. Skilimo modelis ir dydis yra magnetinio lauko stiprumo ženklas. Optiškai pumpuojamas helio magnetometras naudoja aukšto dažnio (HF) iškrovą dujų elemente, kad sužadintų 4He atomus iš pagrindinės būsenos į metastabilią būseną. Šį metastabilų lygį Žemės magnetinis laukas padalija į tris Zeeman sublygius. Tų polygių atskyrimas yra tiesiogiai proporcingas aplinkos lauko stiprumui ir yra lygus pusei giroskopo dažnio (eB/2m – čia m yra elektrono masė).</w:t>
+      </w:r>
+      <w:r>
+        <w:t xml:space="preserve"> </w:t>
+      </w:r>
+      <w:r>
+        <w:t>Naudojant šį matavimo principą, ASM gali nustatyti magnetinio lauko stiprumą su dideliu jautrumu ir našumu, kuris išlieka identiškas visuose orbitos taškuose. ASM atlieka absoliučius matavimus be jokio nukrypimo ar šališkumo. ASM taip pat gali nustatyti magnetinio lauko komponentus išilgai trijų ašių, statmenų viena kitai, todėl gaunami magnetinio lauko vektoriaus matavimai, kuriuos galima naudoti vektorinio lauko magnetometro ir ASM duomenų palyginimui, kad būtų galima patikrinti ASM jutiklio konstrukciją būsimoms misijoms.</w:t>
+      </w:r>
+    </w:p>
+    <w:p>
+      <w:pPr>
+        <w:pStyle w:val="Tekstas"/>
+        <w:tabs>
+          <w:tab w:val="left" w:pos="2445"/>
+        </w:tabs>
+      </w:pPr>
+      <w:r>
+        <w:t>ASM veikia su tiesiškai poliarizuot</w:t>
+      </w:r>
+      <w:r>
+        <w:t>ais</w:t>
+      </w:r>
+      <w:r>
+        <w:t xml:space="preserve"> švies</w:t>
+      </w:r>
+      <w:r>
+        <w:t>os spinduliais</w:t>
+      </w:r>
+      <w:r>
+        <w:t>, o ne su žiedine poliarizuota šviesa. Pagrindinės tokio pasirinkimo priežastys yra šios:</w:t>
+      </w:r>
+    </w:p>
+    <w:p>
+      <w:pPr>
+        <w:pStyle w:val="Tekstas"/>
+        <w:tabs>
+          <w:tab w:val="left" w:pos="2445"/>
+        </w:tabs>
+      </w:pPr>
+      <w:r>
+        <w:t xml:space="preserve">Stipri sąveika tarp lazerio </w:t>
+      </w:r>
+      <w:r>
+        <w:t>spindulio</w:t>
+      </w:r>
+      <w:r>
+        <w:t xml:space="preserve"> pluošto ir helio atomų gali paveikti jų energijos lygį ir sukelti vadinamuosius šviesos poslinkius, kai </w:t>
+      </w:r>
+      <w:r>
+        <w:t>skleidžiamos</w:t>
+      </w:r>
+      <w:r>
+        <w:t xml:space="preserve"> šviesos bangos ilgis nukrypsta nuo helio perėjimo centro bangos ilgio. </w:t>
+      </w:r>
+      <w:r>
+        <w:t>Tuo tarpu</w:t>
+      </w:r>
+      <w:r>
+        <w:t xml:space="preserve"> tiesiškai poliarizuotos šviesos naudojimas slopina šį efektą ir taip žymiai padidina instrumento tikslumą.</w:t>
+      </w:r>
+    </w:p>
+    <w:p>
+      <w:pPr>
+        <w:pStyle w:val="Tekstas"/>
+        <w:tabs>
+          <w:tab w:val="left" w:pos="2445"/>
+        </w:tabs>
+      </w:pPr>
+      <w:r>
+        <w:t xml:space="preserve">Pagrindinis parametras, reguliuojantis optinio </w:t>
+      </w:r>
+      <w:r>
+        <w:t>sklidimo</w:t>
+      </w:r>
+      <w:r>
+        <w:t xml:space="preserve"> kampinę priklausomybę, yra lazerio poliarizacijos kryptis</w:t>
+      </w:r>
+      <w:r>
+        <w:t>. Taigi</w:t>
+      </w:r>
+      <w:r>
+        <w:t>, bandant sukurti izotropinį instrumentą, t. y. instrumentą, kurio veikimas nepriklauso nuo jutiklio padėties, akivaizdu, kad lengviau valdyti tiesinės poliarizacijos kryptį, nei pasukti visą jutiklį, kad jis būtų tinkamai suderintas magnetinio</w:t>
+      </w:r>
+      <w:r>
+        <w:t xml:space="preserve"> </w:t>
+      </w:r>
+      <w:r>
+        <w:t>lauko</w:t>
+      </w:r>
+      <w:r>
+        <w:t xml:space="preserve"> krypties</w:t>
+      </w:r>
+      <w:r>
+        <w:t xml:space="preserve"> atžvilgiu. Taigi </w:t>
+      </w:r>
+      <w:r>
+        <w:t xml:space="preserve">šiuo </w:t>
+      </w:r>
+      <w:r>
+        <w:t>atveju izotropija pasiekiama naudojant magnetinį pjezoelektrinį variklį, kuris nuolat kontroliuoja lazerio poliarizaciją ir RF magnetinio lauko kryptis, kad jos būtų statmenos statiniam magnetiniam laukui.</w:t>
+      </w:r>
     </w:p>
     <w:p>
       <w:pPr>
@@ -4416,13 +4638,13 @@
           <w:highlight w:val="yellow"/>
         </w:rPr>
       </w:pPr>
-      <w:bookmarkStart w:id="30" w:name="_Toc150156817"/>
+      <w:bookmarkStart w:id="30" w:name="_Toc150521395"/>
       <w:r>
         <w:rPr>
           <w:highlight w:val="yellow"/>
         </w:rPr>
         <w:lastRenderedPageBreak/>
-        <w:t>Realūs panaudojimai</w:t>
+        <w:t>Misijos rezultatai</w:t>
       </w:r>
       <w:bookmarkEnd w:id="30"/>
     </w:p>
@@ -4433,24 +4655,22 @@
           <w:highlight w:val="yellow"/>
         </w:rPr>
       </w:pPr>
-      <w:r>
+    </w:p>
+    <w:p>
+      <w:pPr>
+        <w:pStyle w:val="Tekstas"/>
+      </w:pPr>
+      <w:r>
+        <w:t>ESA downloads the raw data from Swarm satellites to the Kiruna and Svalbard stations and processes them in almost real-time (with a delay of 3–4 days only).</w:t>
+      </w:r>
+    </w:p>
+    <w:p>
+      <w:pPr>
+        <w:pStyle w:val="Tekstas"/>
         <w:rPr>
           <w:highlight w:val="yellow"/>
         </w:rPr>
-        <w:t xml:space="preserve">Detaliau </w:t>
-      </w:r>
-      <w:r>
-        <w:rPr>
-          <w:highlight w:val="yellow"/>
-        </w:rPr>
-        <w:t xml:space="preserve">šiame </w:t>
-      </w:r>
-      <w:r>
-        <w:rPr>
-          <w:highlight w:val="yellow"/>
-        </w:rPr>
-        <w:t xml:space="preserve">darbe yra </w:t>
-      </w:r>
+      </w:pPr>
     </w:p>
     <w:p>
       <w:pPr>
@@ -4575,6 +4795,39 @@
       <w:pPr>
         <w:pStyle w:val="Tekstas"/>
       </w:pPr>
+      <w:r>
+        <w:t>https://www.sciencedirect.com/science/article/pii/S1752929818300884</w:t>
+      </w:r>
+      <w:r>
+        <w:t>:</w:t>
+      </w:r>
+    </w:p>
+    <w:p>
+      <w:pPr>
+        <w:pStyle w:val="Tekstas"/>
+      </w:pPr>
+      <w:r>
+        <w:t xml:space="preserve">Since 4 November 2014 no ASM scalar data are available for Swarm Charlie due to a fatal instrument failure (of the main ASM instrument during launch, and of the spare instrument about one year later). </w:t>
+      </w:r>
+      <w:r>
+        <w:lastRenderedPageBreak/>
+        <w:t>The in-orbit failure of the ASM as been unequivocally related to high-energy radiation impact. However, there is a suitable work-around, in the sense that routine calibration of the magnetometer package on Swarm Charlie is now performed using ASM data taken by the close-by flying Alpha satellite.</w:t>
+      </w:r>
+    </w:p>
+    <w:p>
+      <w:pPr>
+        <w:pStyle w:val="Tekstas"/>
+      </w:pPr>
+    </w:p>
+    <w:p>
+      <w:pPr>
+        <w:pStyle w:val="Tekstas"/>
+      </w:pPr>
+    </w:p>
+    <w:p>
+      <w:pPr>
+        <w:pStyle w:val="Tekstas"/>
+      </w:pPr>
     </w:p>
     <w:p>
       <w:pPr>
@@ -4623,7 +4876,7 @@
       <w:pPr>
         <w:pStyle w:val="Tekstas"/>
       </w:pPr>
-      <w:hyperlink r:id="rId20" w:history="1">
+      <w:hyperlink r:id="rId21" w:history="1">
         <w:r>
           <w:rPr>
             <w:rStyle w:val="Hyperlink"/>
@@ -4662,7 +4915,7 @@
       <w:pPr>
         <w:pStyle w:val="Tekstas"/>
       </w:pPr>
-      <w:hyperlink r:id="rId21" w:anchor="Sec8" w:history="1">
+      <w:hyperlink r:id="rId22" w:anchor="Sec8" w:history="1">
         <w:r>
           <w:rPr>
             <w:rStyle w:val="Hyperlink"/>
@@ -4693,7 +4946,7 @@
       <w:pPr>
         <w:pStyle w:val="Tekstas"/>
       </w:pPr>
-      <w:hyperlink r:id="rId22" w:history="1">
+      <w:hyperlink r:id="rId23" w:history="1">
         <w:r>
           <w:rPr>
             <w:rStyle w:val="Hyperlink"/>
@@ -4711,7 +4964,7 @@
       <w:pPr>
         <w:pStyle w:val="Tekstas"/>
       </w:pPr>
-      <w:hyperlink r:id="rId23" w:history="1">
+      <w:hyperlink r:id="rId24" w:history="1">
         <w:r>
           <w:rPr>
             <w:rStyle w:val="Hyperlink"/>
@@ -4734,7 +4987,7 @@
       <w:pPr>
         <w:pStyle w:val="Antratbenr"/>
       </w:pPr>
-      <w:bookmarkStart w:id="35" w:name="_Toc150156818"/>
+      <w:bookmarkStart w:id="35" w:name="_Toc150521396"/>
       <w:r>
         <w:rPr>
           <w:highlight w:val="yellow"/>
@@ -4822,7 +5075,7 @@
       <w:pPr>
         <w:pStyle w:val="Antratbenr"/>
       </w:pPr>
-      <w:bookmarkStart w:id="40" w:name="_Toc150156819"/>
+      <w:bookmarkStart w:id="40" w:name="_Toc150521397"/>
       <w:r>
         <w:rPr>
           <w:highlight w:val="red"/>
@@ -4931,8 +5184,8 @@
       </w:r>
     </w:p>
     <w:sectPr>
-      <w:footerReference w:type="default" r:id="rId24"/>
-      <w:footerReference w:type="first" r:id="rId25"/>
+      <w:footerReference w:type="default" r:id="rId25"/>
+      <w:footerReference w:type="first" r:id="rId26"/>
       <w:pgSz w:w="11906" w:h="16838" w:code="9"/>
       <w:pgMar w:top="1134" w:right="567" w:bottom="1134" w:left="1701" w:header="720" w:footer="720" w:gutter="0"/>
       <w:cols w:space="720"/>
@@ -7229,6 +7482,7 @@
   <w:style w:type="character" w:default="1" w:styleId="DefaultParagraphFont">
     <w:name w:val="Default Paragraph Font"/>
     <w:uiPriority w:val="1"/>
+    <w:semiHidden/>
     <w:unhideWhenUsed/>
   </w:style>
   <w:style w:type="table" w:default="1" w:styleId="TableNormal">
@@ -8632,6 +8886,23 @@
 </file>
 
 <file path=customXml/item3.xml><?xml version="1.0" encoding="utf-8"?>
+<p:properties xmlns:p="http://schemas.microsoft.com/office/2006/metadata/properties" xmlns:xsi="http://www.w3.org/2001/XMLSchema-instance" xmlns:pc="http://schemas.microsoft.com/office/infopath/2007/PartnerControls">
+  <documentManagement>
+    <Modifikuoti xmlns="6f570473-4b36-4c39-a776-03401f4bff93" xsi:nil="true"/>
+  </documentManagement>
+</p:properties>
+</file>
+
+<file path=customXml/item4.xml><?xml version="1.0" encoding="utf-8"?>
+<?mso-contentType ?>
+<FormTemplates xmlns="http://schemas.microsoft.com/sharepoint/v3/contenttype/forms">
+  <Display>DocumentLibraryForm</Display>
+  <Edit>DocumentLibraryForm</Edit>
+  <New>DocumentLibraryForm</New>
+</FormTemplates>
+</file>
+
+<file path=customXml/item5.xml><?xml version="1.0" encoding="utf-8"?>
 <ct:contentTypeSchema xmlns:ct="http://schemas.microsoft.com/office/2006/metadata/contentType" xmlns:ma="http://schemas.microsoft.com/office/2006/metadata/properties/metaAttributes" ct:_="" ma:_="" ma:contentTypeName="Dokumentas" ma:contentTypeID="0x01010085A0B56825ACE44AA56534054A45F39F" ma:contentTypeVersion="16" ma:contentTypeDescription="Kurkite naują dokumentą." ma:contentTypeScope="" ma:versionID="af5a762cd9ff50b6a08d36f9c4c905e0">
   <xsd:schema xmlns:xsd="http://www.w3.org/2001/XMLSchema" xmlns:xs="http://www.w3.org/2001/XMLSchema" xmlns:p="http://schemas.microsoft.com/office/2006/metadata/properties" xmlns:ns2="620836a7-bc45-472c-88d2-4326827033e8" xmlns:ns3="6f570473-4b36-4c39-a776-03401f4bff93" targetNamespace="http://schemas.microsoft.com/office/2006/metadata/properties" ma:root="true" ma:fieldsID="f1c764103dade80e512ed8409fb7d386" ns2:_="" ns3:_="">
     <xsd:import namespace="620836a7-bc45-472c-88d2-4326827033e8"/>
@@ -8874,23 +9145,6 @@
 </ct:contentTypeSchema>
 </file>
 
-<file path=customXml/item4.xml><?xml version="1.0" encoding="utf-8"?>
-<?mso-contentType ?>
-<FormTemplates xmlns="http://schemas.microsoft.com/sharepoint/v3/contenttype/forms">
-  <Display>DocumentLibraryForm</Display>
-  <Edit>DocumentLibraryForm</Edit>
-  <New>DocumentLibraryForm</New>
-</FormTemplates>
-</file>
-
-<file path=customXml/item5.xml><?xml version="1.0" encoding="utf-8"?>
-<p:properties xmlns:p="http://schemas.microsoft.com/office/2006/metadata/properties" xmlns:xsi="http://www.w3.org/2001/XMLSchema-instance" xmlns:pc="http://schemas.microsoft.com/office/infopath/2007/PartnerControls">
-  <documentManagement>
-    <Modifikuoti xmlns="6f570473-4b36-4c39-a776-03401f4bff93" xsi:nil="true"/>
-  </documentManagement>
-</p:properties>
-</file>
-
 <file path=customXml/itemProps1.xml><?xml version="1.0" encoding="utf-8"?>
 <ds:datastoreItem xmlns:ds="http://schemas.openxmlformats.org/officeDocument/2006/customXml" ds:itemID="{55AF091B-3C7A-41E3-B477-F2FDAA23CFDA}">
   <ds:schemaRefs>
@@ -8908,6 +9162,24 @@
 </file>
 
 <file path=customXml/itemProps3.xml><?xml version="1.0" encoding="utf-8"?>
+<ds:datastoreItem xmlns:ds="http://schemas.openxmlformats.org/officeDocument/2006/customXml" ds:itemID="{949D7D1B-3ED7-4FCF-84CC-168C035D517F}">
+  <ds:schemaRefs>
+    <ds:schemaRef ds:uri="http://schemas.microsoft.com/office/2006/metadata/properties"/>
+    <ds:schemaRef ds:uri="http://schemas.microsoft.com/office/infopath/2007/PartnerControls"/>
+    <ds:schemaRef ds:uri="6f570473-4b36-4c39-a776-03401f4bff93"/>
+  </ds:schemaRefs>
+</ds:datastoreItem>
+</file>
+
+<file path=customXml/itemProps4.xml><?xml version="1.0" encoding="utf-8"?>
+<ds:datastoreItem xmlns:ds="http://schemas.openxmlformats.org/officeDocument/2006/customXml" ds:itemID="{12483B38-674F-42A8-9E56-0F53EF2A5520}">
+  <ds:schemaRefs>
+    <ds:schemaRef ds:uri="http://schemas.microsoft.com/sharepoint/v3/contenttype/forms"/>
+  </ds:schemaRefs>
+</ds:datastoreItem>
+</file>
+
+<file path=customXml/itemProps5.xml><?xml version="1.0" encoding="utf-8"?>
 <ds:datastoreItem xmlns:ds="http://schemas.openxmlformats.org/officeDocument/2006/customXml" ds:itemID="{E17CE84B-92C8-4A04-A7D1-CADEB53C304F}">
   <ds:schemaRefs>
     <ds:schemaRef ds:uri="http://schemas.microsoft.com/office/2006/metadata/contentType"/>
@@ -8924,22 +9196,4 @@
     <ds:schemaRef ds:uri="http://schemas.microsoft.com/internal/obd"/>
   </ds:schemaRefs>
 </ds:datastoreItem>
-</file>
-
-<file path=customXml/itemProps4.xml><?xml version="1.0" encoding="utf-8"?>
-<ds:datastoreItem xmlns:ds="http://schemas.openxmlformats.org/officeDocument/2006/customXml" ds:itemID="{12483B38-674F-42A8-9E56-0F53EF2A5520}">
-  <ds:schemaRefs>
-    <ds:schemaRef ds:uri="http://schemas.microsoft.com/sharepoint/v3/contenttype/forms"/>
-  </ds:schemaRefs>
-</ds:datastoreItem>
-</file>
-
-<file path=customXml/itemProps5.xml><?xml version="1.0" encoding="utf-8"?>
-<ds:datastoreItem xmlns:ds="http://schemas.openxmlformats.org/officeDocument/2006/customXml" ds:itemID="{949D7D1B-3ED7-4FCF-84CC-168C035D517F}">
-  <ds:schemaRefs>
-    <ds:schemaRef ds:uri="http://schemas.microsoft.com/office/2006/metadata/properties"/>
-    <ds:schemaRef ds:uri="http://schemas.microsoft.com/office/infopath/2007/PartnerControls"/>
-    <ds:schemaRef ds:uri="6f570473-4b36-4c39-a776-03401f4bff93"/>
-  </ds:schemaRefs>
-</ds:datastoreItem>
 </file>
</xml_diff>

<commit_message>
chore: clean up definitions
</commit_message>
<xml_diff>
--- a/Indvidualus_darbas/reportEsaSwarmSats.docx
+++ b/Indvidualus_darbas/reportEsaSwarmSats.docx
@@ -798,19 +798,7 @@
           <w:rPr>
             <w:rStyle w:val="Hyperlink"/>
           </w:rPr>
-          <w:t xml:space="preserve">Palydovo </w:t>
-        </w:r>
-        <w:r>
-          <w:rPr>
-            <w:rStyle w:val="Hyperlink"/>
-          </w:rPr>
-          <w:t>a</w:t>
-        </w:r>
-        <w:r>
-          <w:rPr>
-            <w:rStyle w:val="Hyperlink"/>
-          </w:rPr>
-          <w:t>rchitektūra</w:t>
+          <w:t>Palydovo architektūra</w:t>
         </w:r>
         <w:r>
           <w:rPr>
@@ -1086,16 +1074,16 @@
       <w:pPr>
         <w:pStyle w:val="Antratbenr"/>
       </w:pPr>
-      <w:bookmarkStart w:id="0" w:name="_Toc503646966"/>
-      <w:bookmarkStart w:id="1" w:name="_Toc503648356"/>
-      <w:bookmarkStart w:id="2" w:name="_Toc503651300"/>
-      <w:bookmarkStart w:id="3" w:name="_Toc505346876"/>
-      <w:bookmarkStart w:id="4" w:name="_Toc150521390"/>
+      <w:bookmarkStart w:id="0" w:name="_Toc150521390"/>
+      <w:bookmarkStart w:id="1" w:name="_Toc503646966"/>
+      <w:bookmarkStart w:id="2" w:name="_Toc503648356"/>
+      <w:bookmarkStart w:id="3" w:name="_Toc503651300"/>
+      <w:bookmarkStart w:id="4" w:name="_Toc505346876"/>
       <w:r>
         <w:lastRenderedPageBreak/>
         <w:t>Paveikslų sąrašas</w:t>
       </w:r>
-      <w:bookmarkEnd w:id="4"/>
+      <w:bookmarkEnd w:id="0"/>
     </w:p>
     <w:p>
       <w:pPr>
@@ -1511,7 +1499,6 @@
       <w:r>
         <w:rPr>
           <w:b/>
-          <w:highlight w:val="red"/>
         </w:rPr>
         <w:t>Santrumpos</w:t>
       </w:r>
@@ -1525,113 +1512,145 @@
     <w:p>
       <w:pPr>
         <w:pStyle w:val="Tekstas"/>
-        <w:rPr>
-          <w:highlight w:val="yellow"/>
-        </w:rPr>
-      </w:pPr>
-      <w:r>
-        <w:rPr>
-          <w:highlight w:val="yellow"/>
-        </w:rPr>
+      </w:pPr>
+      <w:r>
         <w:t>ESA</w:t>
       </w:r>
-    </w:p>
-    <w:p>
-      <w:pPr>
-        <w:pStyle w:val="Tekstas"/>
-        <w:rPr>
-          <w:highlight w:val="yellow"/>
-        </w:rPr>
-      </w:pPr>
-      <w:r>
-        <w:rPr>
-          <w:highlight w:val="yellow"/>
-        </w:rPr>
-        <w:t>NASA</w:t>
-      </w:r>
-    </w:p>
-    <w:p>
-      <w:pPr>
-        <w:pStyle w:val="Tekstas"/>
-        <w:rPr>
-          <w:highlight w:val="yellow"/>
-        </w:rPr>
-      </w:pPr>
-      <w:r>
-        <w:rPr>
-          <w:highlight w:val="yellow"/>
-        </w:rPr>
-        <w:t>AOCS –</w:t>
-      </w:r>
-    </w:p>
-    <w:p>
-      <w:pPr>
-        <w:pStyle w:val="Tekstas"/>
-      </w:pPr>
-      <w:r>
-        <w:t>VFM (Vector Field Magnetometer)</w:t>
-      </w:r>
-    </w:p>
-    <w:p>
-      <w:pPr>
-        <w:pStyle w:val="Tekstas"/>
-      </w:pPr>
-      <w:r>
-        <w:t>Absolute Scalar Magnetometer (ASM)</w:t>
-      </w:r>
-    </w:p>
-    <w:p>
-      <w:pPr>
-        <w:pStyle w:val="Tekstas"/>
-      </w:pPr>
-    </w:p>
-    <w:p>
-      <w:pPr>
-        <w:pStyle w:val="Tekstas"/>
-        <w:rPr>
-          <w:highlight w:val="yellow"/>
-        </w:rPr>
-      </w:pPr>
-    </w:p>
-    <w:p>
-      <w:pPr>
-        <w:pStyle w:val="Tekstas"/>
-        <w:rPr>
-          <w:highlight w:val="yellow"/>
-        </w:rPr>
-      </w:pPr>
-    </w:p>
-    <w:p>
-      <w:pPr>
-        <w:pStyle w:val="Tekstas"/>
-        <w:rPr>
-          <w:highlight w:val="yellow"/>
-        </w:rPr>
-      </w:pPr>
-      <w:r>
-        <w:rPr>
-          <w:highlight w:val="yellow"/>
-        </w:rPr>
-        <w:t>ADCS – pokrypio nustatymo ir valdymo sistema (</w:t>
+      <w:r>
+        <w:t xml:space="preserve">  – Europos kosmoso agentūra (angl. </w:t>
       </w:r>
       <w:r>
         <w:rPr>
           <w:i/>
           <w:iCs/>
-          <w:highlight w:val="yellow"/>
-        </w:rPr>
-        <w:t>angl. Attitude Determination and Control System</w:t>
-      </w:r>
-      <w:r>
-        <w:rPr>
-          <w:highlight w:val="yellow"/>
-        </w:rPr>
+        </w:rPr>
+        <w:t>European Space Agency</w:t>
+      </w:r>
+      <w:r>
         <w:t>)</w:t>
       </w:r>
     </w:p>
     <w:p>
       <w:pPr>
         <w:pStyle w:val="Tekstas"/>
+      </w:pPr>
+      <w:r>
+        <w:t>NASA</w:t>
+      </w:r>
+      <w:r>
+        <w:t xml:space="preserve"> – </w:t>
+      </w:r>
+      <w:r>
+        <w:t>Nacionalinė aeronautikos ir kosmoso administracija</w:t>
+      </w:r>
+      <w:r>
+        <w:t xml:space="preserve"> (angl. </w:t>
+      </w:r>
+      <w:r>
+        <w:rPr>
+          <w:i/>
+          <w:iCs/>
+        </w:rPr>
+        <w:t>National Aeronautics and Space Administration</w:t>
+      </w:r>
+      <w:r>
+        <w:rPr>
+          <w:i/>
+          <w:iCs/>
+        </w:rPr>
+        <w:t>)</w:t>
+      </w:r>
+    </w:p>
+    <w:p>
+      <w:pPr>
+        <w:pStyle w:val="Tekstas"/>
+      </w:pPr>
+      <w:r>
+        <w:t xml:space="preserve">AOCS – </w:t>
+      </w:r>
+      <w:r>
+        <w:t>P</w:t>
+      </w:r>
+      <w:r>
+        <w:t>okrypio bei orbitos valdymo sistema (</w:t>
+      </w:r>
+      <w:r>
+        <w:rPr>
+          <w:i/>
+          <w:iCs/>
+        </w:rPr>
+        <w:t>angl. Aattitude and Orbit Control System</w:t>
+      </w:r>
+      <w:r>
+        <w:t>)</w:t>
+      </w:r>
+    </w:p>
+    <w:p>
+      <w:pPr>
+        <w:pStyle w:val="Tekstas"/>
+      </w:pPr>
+      <w:r>
+        <w:t xml:space="preserve">VFM </w:t>
+      </w:r>
+      <w:r>
+        <w:t>– V</w:t>
+      </w:r>
+      <w:r>
+        <w:t>ektorinio lauko magnetometras</w:t>
+      </w:r>
+      <w:r>
+        <w:t xml:space="preserve"> </w:t>
+      </w:r>
+      <w:r>
+        <w:t>(</w:t>
+      </w:r>
+      <w:r>
+        <w:t xml:space="preserve">angl. </w:t>
+      </w:r>
+      <w:r>
+        <w:rPr>
+          <w:i/>
+          <w:iCs/>
+        </w:rPr>
+        <w:t>Vector Field Magnetometer</w:t>
+      </w:r>
+      <w:r>
+        <w:t>)</w:t>
+      </w:r>
+    </w:p>
+    <w:p>
+      <w:pPr>
+        <w:pStyle w:val="Tekstas"/>
+      </w:pPr>
+      <w:r>
+        <w:t xml:space="preserve">ASM – </w:t>
+      </w:r>
+      <w:r>
+        <w:t>Absoliut</w:t>
+      </w:r>
+      <w:r>
+        <w:t>inis</w:t>
+      </w:r>
+      <w:r>
+        <w:t xml:space="preserve"> skaliarinis magnetometras</w:t>
+      </w:r>
+      <w:r>
+        <w:t xml:space="preserve"> (angl. </w:t>
+      </w:r>
+      <w:r>
+        <w:rPr>
+          <w:i/>
+          <w:iCs/>
+        </w:rPr>
+        <w:t>Absolute Scalar Magnetometer</w:t>
+      </w:r>
+      <w:r>
+        <w:t>)</w:t>
+      </w:r>
+    </w:p>
+    <w:p>
+      <w:pPr>
+        <w:pStyle w:val="Tekstas"/>
         <w:rPr>
           <w:b/>
         </w:rPr>
@@ -1639,60 +1658,25 @@
       <w:r>
         <w:rPr>
           <w:b/>
-          <w:highlight w:val="red"/>
-        </w:rPr>
-        <w:t>Terminai</w:t>
-      </w:r>
-      <w:r>
-        <w:rPr>
-          <w:b/>
-        </w:rPr>
-        <w:t xml:space="preserve">: </w:t>
-      </w:r>
-    </w:p>
-    <w:p>
-      <w:pPr>
-        <w:pStyle w:val="Tekstas"/>
+        </w:rPr>
+        <w:t xml:space="preserve">Terminai: </w:t>
+      </w:r>
+    </w:p>
+    <w:p>
+      <w:pPr>
+        <w:pStyle w:val="Tekstas"/>
+      </w:pPr>
+      <w:r>
         <w:rPr>
           <w:b/>
           <w:bCs/>
         </w:rPr>
-      </w:pPr>
+        <w:t>Propulsija</w:t>
+      </w:r>
       <w:r>
         <w:rPr>
           <w:b/>
           <w:bCs/>
-        </w:rPr>
-        <w:t>aaaaa</w:t>
-      </w:r>
-    </w:p>
-    <w:p>
-      <w:pPr>
-        <w:pStyle w:val="Tekstas"/>
-        <w:rPr>
-          <w:highlight w:val="yellow"/>
-        </w:rPr>
-      </w:pPr>
-      <w:r>
-        <w:rPr>
-          <w:b/>
-          <w:bCs/>
-        </w:rPr>
-        <w:t>P</w:t>
-      </w:r>
-      <w:r>
-        <w:rPr>
-          <w:b/>
-          <w:bCs/>
-          <w:highlight w:val="yellow"/>
-        </w:rPr>
-        <w:t>ropulsija</w:t>
-      </w:r>
-      <w:r>
-        <w:rPr>
-          <w:b/>
-          <w:bCs/>
-          <w:highlight w:val="yellow"/>
         </w:rPr>
         <w:t xml:space="preserve"> (angl. </w:t>
       </w:r>
@@ -1702,7 +1686,6 @@
           <w:bCs/>
           <w:i/>
           <w:iCs/>
-          <w:highlight w:val="yellow"/>
         </w:rPr>
         <w:t>propulsion</w:t>
       </w:r>
@@ -1710,14 +1693,10 @@
         <w:rPr>
           <w:b/>
           <w:bCs/>
-          <w:highlight w:val="yellow"/>
         </w:rPr>
         <w:t>)</w:t>
       </w:r>
       <w:r>
-        <w:rPr>
-          <w:highlight w:val="yellow"/>
-        </w:rPr>
         <w:t xml:space="preserve"> –  sistema, naudojama kosmoso palydovams manevruoti.</w:t>
       </w:r>
     </w:p>
@@ -1730,20 +1709,65 @@
           <w:b/>
           <w:bCs/>
         </w:rPr>
-        <w:t xml:space="preserve">1 Arcsecond </w:t>
-      </w:r>
-      <w:r>
-        <w:t>is equal to exactly one thirtysix-hundredth arc degrees (1°/3600). In terms of radians (SI unit) this is π/648000 rad or approximately 4.848 137 x 10-6 rad.</w:t>
-      </w:r>
-      <w:r>
-        <w:t>.</w:t>
-      </w:r>
-    </w:p>
-    <w:p>
-      <w:pPr>
-        <w:ind w:left="567"/>
-      </w:pPr>
-    </w:p>
+        <w:t>Arksekundė</w:t>
+      </w:r>
+      <w:r>
+        <w:rPr>
+          <w:b/>
+          <w:bCs/>
+        </w:rPr>
+        <w:t xml:space="preserve"> (angl. a</w:t>
+      </w:r>
+      <w:r>
+        <w:rPr>
+          <w:b/>
+          <w:bCs/>
+        </w:rPr>
+        <w:t>rcsecond</w:t>
+      </w:r>
+      <w:r>
+        <w:rPr>
+          <w:b/>
+          <w:bCs/>
+        </w:rPr>
+        <w:t xml:space="preserve">) – </w:t>
+      </w:r>
+      <w:r>
+        <w:t>dydis</w:t>
+      </w:r>
+      <w:r>
+        <w:rPr>
+          <w:b/>
+          <w:bCs/>
+        </w:rPr>
+        <w:t xml:space="preserve"> </w:t>
+      </w:r>
+      <w:r>
+        <w:t>ly</w:t>
+      </w:r>
+      <w:r>
+        <w:t>gus</w:t>
+      </w:r>
+      <w:r>
+        <w:t xml:space="preserve"> trisdešimt šešių šimtų lanko laipsnių (1°/3600). Radianais (SI vienetas) tai yra π/648000 rad arba apytiksliai 4,848137 </w:t>
+      </w:r>
+      <w:r>
+        <w:t>*</w:t>
+      </w:r>
+      <w:r>
+        <w:t xml:space="preserve"> 10</w:t>
+      </w:r>
+      <w:r>
+        <w:rPr>
+          <w:vertAlign w:val="superscript"/>
+        </w:rPr>
+        <w:t>-6</w:t>
+      </w:r>
+      <w:r>
+        <w:t xml:space="preserve"> rad..</w:t>
+      </w:r>
+    </w:p>
+    <w:p/>
     <w:p>
       <w:pPr>
         <w:pStyle w:val="Antratbenr"/>
@@ -1753,10 +1777,10 @@
         <w:lastRenderedPageBreak/>
         <w:t>Įvadas</w:t>
       </w:r>
-      <w:bookmarkEnd w:id="0"/>
       <w:bookmarkEnd w:id="1"/>
       <w:bookmarkEnd w:id="2"/>
       <w:bookmarkEnd w:id="3"/>
+      <w:bookmarkEnd w:id="4"/>
       <w:bookmarkEnd w:id="6"/>
     </w:p>
     <w:p>
@@ -3058,7 +3082,7 @@
           <w:noProof/>
         </w:rPr>
         <w:drawing>
-          <wp:inline distT="0" distB="0" distL="0" distR="0" wp14:anchorId="529EC383" wp14:editId="1CE45CE9">
+          <wp:inline distT="0" distB="0" distL="0" distR="0" wp14:anchorId="529EC383" wp14:editId="12685575">
             <wp:extent cx="5312228" cy="3984447"/>
             <wp:effectExtent l="0" t="0" r="3175" b="0"/>
             <wp:docPr id="1438770007" name="Picture 1"/>
@@ -3307,7 +3331,7 @@
           <w:bdr w:val="none" w:sz="0" w:space="0" w:color="auto" w:frame="1"/>
         </w:rPr>
         <w:drawing>
-          <wp:inline distT="0" distB="0" distL="0" distR="0" wp14:anchorId="5CEDDDC6" wp14:editId="2484FCD6">
+          <wp:inline distT="0" distB="0" distL="0" distR="0" wp14:anchorId="5CEDDDC6" wp14:editId="050B026A">
             <wp:extent cx="5730240" cy="1750695"/>
             <wp:effectExtent l="0" t="0" r="3810" b="1905"/>
             <wp:docPr id="1772377124" name="Picture 1"/>
@@ -3457,7 +3481,7 @@
           <w:noProof/>
         </w:rPr>
         <w:drawing>
-          <wp:inline distT="0" distB="0" distL="0" distR="0" wp14:anchorId="5BA694E3" wp14:editId="47D72A77">
+          <wp:inline distT="0" distB="0" distL="0" distR="0" wp14:anchorId="5BA694E3" wp14:editId="576627A0">
             <wp:extent cx="5011987" cy="3693727"/>
             <wp:effectExtent l="0" t="0" r="0" b="2540"/>
             <wp:docPr id="159988466" name="Picture 1" descr="Figure 11: Functional architecture of AOCS (image credit: EADS Astrium)"/>
@@ -7482,7 +7506,6 @@
   <w:style w:type="character" w:default="1" w:styleId="DefaultParagraphFont">
     <w:name w:val="Default Paragraph Font"/>
     <w:uiPriority w:val="1"/>
-    <w:semiHidden/>
     <w:unhideWhenUsed/>
   </w:style>
   <w:style w:type="table" w:default="1" w:styleId="TableNormal">
@@ -8886,23 +8909,6 @@
 </file>
 
 <file path=customXml/item3.xml><?xml version="1.0" encoding="utf-8"?>
-<p:properties xmlns:p="http://schemas.microsoft.com/office/2006/metadata/properties" xmlns:xsi="http://www.w3.org/2001/XMLSchema-instance" xmlns:pc="http://schemas.microsoft.com/office/infopath/2007/PartnerControls">
-  <documentManagement>
-    <Modifikuoti xmlns="6f570473-4b36-4c39-a776-03401f4bff93" xsi:nil="true"/>
-  </documentManagement>
-</p:properties>
-</file>
-
-<file path=customXml/item4.xml><?xml version="1.0" encoding="utf-8"?>
-<?mso-contentType ?>
-<FormTemplates xmlns="http://schemas.microsoft.com/sharepoint/v3/contenttype/forms">
-  <Display>DocumentLibraryForm</Display>
-  <Edit>DocumentLibraryForm</Edit>
-  <New>DocumentLibraryForm</New>
-</FormTemplates>
-</file>
-
-<file path=customXml/item5.xml><?xml version="1.0" encoding="utf-8"?>
 <ct:contentTypeSchema xmlns:ct="http://schemas.microsoft.com/office/2006/metadata/contentType" xmlns:ma="http://schemas.microsoft.com/office/2006/metadata/properties/metaAttributes" ct:_="" ma:_="" ma:contentTypeName="Dokumentas" ma:contentTypeID="0x01010085A0B56825ACE44AA56534054A45F39F" ma:contentTypeVersion="16" ma:contentTypeDescription="Kurkite naują dokumentą." ma:contentTypeScope="" ma:versionID="af5a762cd9ff50b6a08d36f9c4c905e0">
   <xsd:schema xmlns:xsd="http://www.w3.org/2001/XMLSchema" xmlns:xs="http://www.w3.org/2001/XMLSchema" xmlns:p="http://schemas.microsoft.com/office/2006/metadata/properties" xmlns:ns2="620836a7-bc45-472c-88d2-4326827033e8" xmlns:ns3="6f570473-4b36-4c39-a776-03401f4bff93" targetNamespace="http://schemas.microsoft.com/office/2006/metadata/properties" ma:root="true" ma:fieldsID="f1c764103dade80e512ed8409fb7d386" ns2:_="" ns3:_="">
     <xsd:import namespace="620836a7-bc45-472c-88d2-4326827033e8"/>
@@ -9145,6 +9151,23 @@
 </ct:contentTypeSchema>
 </file>
 
+<file path=customXml/item4.xml><?xml version="1.0" encoding="utf-8"?>
+<?mso-contentType ?>
+<FormTemplates xmlns="http://schemas.microsoft.com/sharepoint/v3/contenttype/forms">
+  <Display>DocumentLibraryForm</Display>
+  <Edit>DocumentLibraryForm</Edit>
+  <New>DocumentLibraryForm</New>
+</FormTemplates>
+</file>
+
+<file path=customXml/item5.xml><?xml version="1.0" encoding="utf-8"?>
+<p:properties xmlns:p="http://schemas.microsoft.com/office/2006/metadata/properties" xmlns:xsi="http://www.w3.org/2001/XMLSchema-instance" xmlns:pc="http://schemas.microsoft.com/office/infopath/2007/PartnerControls">
+  <documentManagement>
+    <Modifikuoti xmlns="6f570473-4b36-4c39-a776-03401f4bff93" xsi:nil="true"/>
+  </documentManagement>
+</p:properties>
+</file>
+
 <file path=customXml/itemProps1.xml><?xml version="1.0" encoding="utf-8"?>
 <ds:datastoreItem xmlns:ds="http://schemas.openxmlformats.org/officeDocument/2006/customXml" ds:itemID="{55AF091B-3C7A-41E3-B477-F2FDAA23CFDA}">
   <ds:schemaRefs>
@@ -9162,24 +9185,6 @@
 </file>
 
 <file path=customXml/itemProps3.xml><?xml version="1.0" encoding="utf-8"?>
-<ds:datastoreItem xmlns:ds="http://schemas.openxmlformats.org/officeDocument/2006/customXml" ds:itemID="{949D7D1B-3ED7-4FCF-84CC-168C035D517F}">
-  <ds:schemaRefs>
-    <ds:schemaRef ds:uri="http://schemas.microsoft.com/office/2006/metadata/properties"/>
-    <ds:schemaRef ds:uri="http://schemas.microsoft.com/office/infopath/2007/PartnerControls"/>
-    <ds:schemaRef ds:uri="6f570473-4b36-4c39-a776-03401f4bff93"/>
-  </ds:schemaRefs>
-</ds:datastoreItem>
-</file>
-
-<file path=customXml/itemProps4.xml><?xml version="1.0" encoding="utf-8"?>
-<ds:datastoreItem xmlns:ds="http://schemas.openxmlformats.org/officeDocument/2006/customXml" ds:itemID="{12483B38-674F-42A8-9E56-0F53EF2A5520}">
-  <ds:schemaRefs>
-    <ds:schemaRef ds:uri="http://schemas.microsoft.com/sharepoint/v3/contenttype/forms"/>
-  </ds:schemaRefs>
-</ds:datastoreItem>
-</file>
-
-<file path=customXml/itemProps5.xml><?xml version="1.0" encoding="utf-8"?>
 <ds:datastoreItem xmlns:ds="http://schemas.openxmlformats.org/officeDocument/2006/customXml" ds:itemID="{E17CE84B-92C8-4A04-A7D1-CADEB53C304F}">
   <ds:schemaRefs>
     <ds:schemaRef ds:uri="http://schemas.microsoft.com/office/2006/metadata/contentType"/>
@@ -9196,4 +9201,22 @@
     <ds:schemaRef ds:uri="http://schemas.microsoft.com/internal/obd"/>
   </ds:schemaRefs>
 </ds:datastoreItem>
+</file>
+
+<file path=customXml/itemProps4.xml><?xml version="1.0" encoding="utf-8"?>
+<ds:datastoreItem xmlns:ds="http://schemas.openxmlformats.org/officeDocument/2006/customXml" ds:itemID="{12483B38-674F-42A8-9E56-0F53EF2A5520}">
+  <ds:schemaRefs>
+    <ds:schemaRef ds:uri="http://schemas.microsoft.com/sharepoint/v3/contenttype/forms"/>
+  </ds:schemaRefs>
+</ds:datastoreItem>
+</file>
+
+<file path=customXml/itemProps5.xml><?xml version="1.0" encoding="utf-8"?>
+<ds:datastoreItem xmlns:ds="http://schemas.openxmlformats.org/officeDocument/2006/customXml" ds:itemID="{949D7D1B-3ED7-4FCF-84CC-168C035D517F}">
+  <ds:schemaRefs>
+    <ds:schemaRef ds:uri="http://schemas.microsoft.com/office/2006/metadata/properties"/>
+    <ds:schemaRef ds:uri="http://schemas.microsoft.com/office/infopath/2007/PartnerControls"/>
+    <ds:schemaRef ds:uri="6f570473-4b36-4c39-a776-03401f4bff93"/>
+  </ds:schemaRefs>
+</ds:datastoreItem>
 </file>
</xml_diff>

<commit_message>
chore: add course name to title
</commit_message>
<xml_diff>
--- a/Indvidualus_darbas/reportEsaSwarmSats.docx
+++ b/Indvidualus_darbas/reportEsaSwarmSats.docx
@@ -98,6 +98,23 @@
     </w:p>
     <w:p>
       <w:pPr>
+        <w:spacing w:before="120" w:after="120"/>
+        <w:jc w:val="center"/>
+        <w:rPr>
+          <w:sz w:val="28"/>
+          <w:szCs w:val="28"/>
+        </w:rPr>
+      </w:pPr>
+      <w:r>
+        <w:rPr>
+          <w:sz w:val="28"/>
+          <w:szCs w:val="28"/>
+        </w:rPr>
+        <w:t>Semestro projektas</w:t>
+      </w:r>
+    </w:p>
+    <w:p>
+      <w:pPr>
         <w:jc w:val="center"/>
         <w:rPr>
           <w:b/>
@@ -144,14 +161,28 @@
           <w:sz w:val="28"/>
           <w:szCs w:val="28"/>
         </w:rPr>
-        <w:t xml:space="preserve">Semestro </w:t>
+        <w:t>Inovatyvios matavimo sistemos</w:t>
       </w:r>
       <w:r>
         <w:rPr>
           <w:sz w:val="28"/>
           <w:szCs w:val="28"/>
         </w:rPr>
-        <w:t>projektas</w:t>
+        <w:t xml:space="preserve"> (</w:t>
+      </w:r>
+      <w:r>
+        <w:rPr>
+          <w:sz w:val="28"/>
+          <w:szCs w:val="28"/>
+        </w:rPr>
+        <w:t>T110M007</w:t>
+      </w:r>
+      <w:r>
+        <w:rPr>
+          <w:sz w:val="28"/>
+          <w:szCs w:val="28"/>
+        </w:rPr>
+        <w:t>)</w:t>
       </w:r>
     </w:p>
     <w:tbl>
@@ -1538,26 +1569,37 @@
         <w:t>NASA</w:t>
       </w:r>
       <w:r>
-        <w:t xml:space="preserve"> – </w:t>
-      </w:r>
-      <w:r>
-        <w:t>Nacionalinė aeronautikos ir kosmoso administracija</w:t>
-      </w:r>
-      <w:r>
-        <w:t xml:space="preserve"> (angl. </w:t>
+        <w:t xml:space="preserve"> – Nacionalinė aeronautikos ir kosmoso administracija (angl. </w:t>
       </w:r>
       <w:r>
         <w:rPr>
           <w:i/>
           <w:iCs/>
         </w:rPr>
-        <w:t>National Aeronautics and Space Administration</w:t>
+        <w:t>National Aeronautics and Space Administration)</w:t>
+      </w:r>
+    </w:p>
+    <w:p>
+      <w:pPr>
+        <w:pStyle w:val="Tekstas"/>
+      </w:pPr>
+      <w:r>
+        <w:t xml:space="preserve">AOCS – </w:t>
+      </w:r>
+      <w:r>
+        <w:t>P</w:t>
+      </w:r>
+      <w:r>
+        <w:t>okrypio bei orbitos valdymo sistema (</w:t>
       </w:r>
       <w:r>
         <w:rPr>
           <w:i/>
           <w:iCs/>
         </w:rPr>
+        <w:t>angl. Aattitude and Orbit Control System</w:t>
+      </w:r>
+      <w:r>
         <w:t>)</w:t>
       </w:r>
     </w:p>
@@ -1566,20 +1608,26 @@
         <w:pStyle w:val="Tekstas"/>
       </w:pPr>
       <w:r>
-        <w:t xml:space="preserve">AOCS – </w:t>
-      </w:r>
-      <w:r>
-        <w:t>P</w:t>
-      </w:r>
-      <w:r>
-        <w:t>okrypio bei orbitos valdymo sistema (</w:t>
+        <w:t xml:space="preserve">VFM </w:t>
+      </w:r>
+      <w:r>
+        <w:t>– V</w:t>
+      </w:r>
+      <w:r>
+        <w:t xml:space="preserve">ektorinio lauko magnetometras </w:t>
+      </w:r>
+      <w:r>
+        <w:t>(</w:t>
+      </w:r>
+      <w:r>
+        <w:t xml:space="preserve">angl. </w:t>
       </w:r>
       <w:r>
         <w:rPr>
           <w:i/>
           <w:iCs/>
         </w:rPr>
-        <w:t>angl. Aattitude and Orbit Control System</w:t>
+        <w:t>Vector Field Magnetometer</w:t>
       </w:r>
       <w:r>
         <w:t>)</w:t>
@@ -1590,52 +1638,7 @@
         <w:pStyle w:val="Tekstas"/>
       </w:pPr>
       <w:r>
-        <w:t xml:space="preserve">VFM </w:t>
-      </w:r>
-      <w:r>
-        <w:t>– V</w:t>
-      </w:r>
-      <w:r>
-        <w:t>ektorinio lauko magnetometras</w:t>
-      </w:r>
-      <w:r>
-        <w:t xml:space="preserve"> </w:t>
-      </w:r>
-      <w:r>
-        <w:t>(</w:t>
-      </w:r>
-      <w:r>
-        <w:t xml:space="preserve">angl. </w:t>
-      </w:r>
-      <w:r>
-        <w:rPr>
-          <w:i/>
-          <w:iCs/>
-        </w:rPr>
-        <w:t>Vector Field Magnetometer</w:t>
-      </w:r>
-      <w:r>
-        <w:t>)</w:t>
-      </w:r>
-    </w:p>
-    <w:p>
-      <w:pPr>
-        <w:pStyle w:val="Tekstas"/>
-      </w:pPr>
-      <w:r>
-        <w:t xml:space="preserve">ASM – </w:t>
-      </w:r>
-      <w:r>
-        <w:t>Absoliut</w:t>
-      </w:r>
-      <w:r>
-        <w:t>inis</w:t>
-      </w:r>
-      <w:r>
-        <w:t xml:space="preserve"> skaliarinis magnetometras</w:t>
-      </w:r>
-      <w:r>
-        <w:t xml:space="preserve"> (angl. </w:t>
+        <w:t xml:space="preserve">ASM – Absoliutinis skaliarinis magnetometras (angl. </w:t>
       </w:r>
       <w:r>
         <w:rPr>
@@ -3082,7 +3085,7 @@
           <w:noProof/>
         </w:rPr>
         <w:drawing>
-          <wp:inline distT="0" distB="0" distL="0" distR="0" wp14:anchorId="529EC383" wp14:editId="12685575">
+          <wp:inline distT="0" distB="0" distL="0" distR="0" wp14:anchorId="529EC383" wp14:editId="3AEC1813">
             <wp:extent cx="5312228" cy="3984447"/>
             <wp:effectExtent l="0" t="0" r="3175" b="0"/>
             <wp:docPr id="1438770007" name="Picture 1"/>
@@ -3331,7 +3334,7 @@
           <w:bdr w:val="none" w:sz="0" w:space="0" w:color="auto" w:frame="1"/>
         </w:rPr>
         <w:drawing>
-          <wp:inline distT="0" distB="0" distL="0" distR="0" wp14:anchorId="5CEDDDC6" wp14:editId="050B026A">
+          <wp:inline distT="0" distB="0" distL="0" distR="0" wp14:anchorId="5CEDDDC6" wp14:editId="306201CE">
             <wp:extent cx="5730240" cy="1750695"/>
             <wp:effectExtent l="0" t="0" r="3810" b="1905"/>
             <wp:docPr id="1772377124" name="Picture 1"/>
@@ -3481,7 +3484,7 @@
           <w:noProof/>
         </w:rPr>
         <w:drawing>
-          <wp:inline distT="0" distB="0" distL="0" distR="0" wp14:anchorId="5BA694E3" wp14:editId="576627A0">
+          <wp:inline distT="0" distB="0" distL="0" distR="0" wp14:anchorId="5BA694E3" wp14:editId="01302E04">
             <wp:extent cx="5011987" cy="3693727"/>
             <wp:effectExtent l="0" t="0" r="0" b="2540"/>
             <wp:docPr id="159988466" name="Picture 1" descr="Figure 11: Functional architecture of AOCS (image credit: EADS Astrium)"/>
@@ -7506,6 +7509,7 @@
   <w:style w:type="character" w:default="1" w:styleId="DefaultParagraphFont">
     <w:name w:val="Default Paragraph Font"/>
     <w:uiPriority w:val="1"/>
+    <w:semiHidden/>
     <w:unhideWhenUsed/>
   </w:style>
   <w:style w:type="table" w:default="1" w:styleId="TableNormal">
@@ -8905,10 +8909,6 @@
 </file>
 
 <file path=customXml/item2.xml><?xml version="1.0" encoding="utf-8"?>
-<b:Sources xmlns:b="http://schemas.openxmlformats.org/officeDocument/2006/bibliography" xmlns="http://schemas.openxmlformats.org/officeDocument/2006/bibliography" SelectedStyle="\APASixthEditionOfficeOnline.xsl" StyleName="APA" Version="6"/>
-</file>
-
-<file path=customXml/item3.xml><?xml version="1.0" encoding="utf-8"?>
 <ct:contentTypeSchema xmlns:ct="http://schemas.microsoft.com/office/2006/metadata/contentType" xmlns:ma="http://schemas.microsoft.com/office/2006/metadata/properties/metaAttributes" ct:_="" ma:_="" ma:contentTypeName="Dokumentas" ma:contentTypeID="0x01010085A0B56825ACE44AA56534054A45F39F" ma:contentTypeVersion="16" ma:contentTypeDescription="Kurkite naują dokumentą." ma:contentTypeScope="" ma:versionID="af5a762cd9ff50b6a08d36f9c4c905e0">
   <xsd:schema xmlns:xsd="http://www.w3.org/2001/XMLSchema" xmlns:xs="http://www.w3.org/2001/XMLSchema" xmlns:p="http://schemas.microsoft.com/office/2006/metadata/properties" xmlns:ns2="620836a7-bc45-472c-88d2-4326827033e8" xmlns:ns3="6f570473-4b36-4c39-a776-03401f4bff93" targetNamespace="http://schemas.microsoft.com/office/2006/metadata/properties" ma:root="true" ma:fieldsID="f1c764103dade80e512ed8409fb7d386" ns2:_="" ns3:_="">
     <xsd:import namespace="620836a7-bc45-472c-88d2-4326827033e8"/>
@@ -9151,21 +9151,25 @@
 </ct:contentTypeSchema>
 </file>
 
+<file path=customXml/item3.xml><?xml version="1.0" encoding="utf-8"?>
+<b:Sources xmlns:b="http://schemas.openxmlformats.org/officeDocument/2006/bibliography" xmlns="http://schemas.openxmlformats.org/officeDocument/2006/bibliography" SelectedStyle="\APASixthEditionOfficeOnline.xsl" StyleName="APA" Version="6"/>
+</file>
+
 <file path=customXml/item4.xml><?xml version="1.0" encoding="utf-8"?>
+<p:properties xmlns:p="http://schemas.microsoft.com/office/2006/metadata/properties" xmlns:xsi="http://www.w3.org/2001/XMLSchema-instance" xmlns:pc="http://schemas.microsoft.com/office/infopath/2007/PartnerControls">
+  <documentManagement>
+    <Modifikuoti xmlns="6f570473-4b36-4c39-a776-03401f4bff93" xsi:nil="true"/>
+  </documentManagement>
+</p:properties>
+</file>
+
+<file path=customXml/item5.xml><?xml version="1.0" encoding="utf-8"?>
 <?mso-contentType ?>
 <FormTemplates xmlns="http://schemas.microsoft.com/sharepoint/v3/contenttype/forms">
   <Display>DocumentLibraryForm</Display>
   <Edit>DocumentLibraryForm</Edit>
   <New>DocumentLibraryForm</New>
 </FormTemplates>
-</file>
-
-<file path=customXml/item5.xml><?xml version="1.0" encoding="utf-8"?>
-<p:properties xmlns:p="http://schemas.microsoft.com/office/2006/metadata/properties" xmlns:xsi="http://www.w3.org/2001/XMLSchema-instance" xmlns:pc="http://schemas.microsoft.com/office/infopath/2007/PartnerControls">
-  <documentManagement>
-    <Modifikuoti xmlns="6f570473-4b36-4c39-a776-03401f4bff93" xsi:nil="true"/>
-  </documentManagement>
-</p:properties>
 </file>
 
 <file path=customXml/itemProps1.xml><?xml version="1.0" encoding="utf-8"?>
@@ -9177,14 +9181,6 @@
 </file>
 
 <file path=customXml/itemProps2.xml><?xml version="1.0" encoding="utf-8"?>
-<ds:datastoreItem xmlns:ds="http://schemas.openxmlformats.org/officeDocument/2006/customXml" ds:itemID="{66C6F4A6-A7D1-4774-89B1-4CAF693D5996}">
-  <ds:schemaRefs>
-    <ds:schemaRef ds:uri="http://schemas.openxmlformats.org/officeDocument/2006/bibliography"/>
-  </ds:schemaRefs>
-</ds:datastoreItem>
-</file>
-
-<file path=customXml/itemProps3.xml><?xml version="1.0" encoding="utf-8"?>
 <ds:datastoreItem xmlns:ds="http://schemas.openxmlformats.org/officeDocument/2006/customXml" ds:itemID="{E17CE84B-92C8-4A04-A7D1-CADEB53C304F}">
   <ds:schemaRefs>
     <ds:schemaRef ds:uri="http://schemas.microsoft.com/office/2006/metadata/contentType"/>
@@ -9203,15 +9199,15 @@
 </ds:datastoreItem>
 </file>
 
-<file path=customXml/itemProps4.xml><?xml version="1.0" encoding="utf-8"?>
-<ds:datastoreItem xmlns:ds="http://schemas.openxmlformats.org/officeDocument/2006/customXml" ds:itemID="{12483B38-674F-42A8-9E56-0F53EF2A5520}">
+<file path=customXml/itemProps3.xml><?xml version="1.0" encoding="utf-8"?>
+<ds:datastoreItem xmlns:ds="http://schemas.openxmlformats.org/officeDocument/2006/customXml" ds:itemID="{66C6F4A6-A7D1-4774-89B1-4CAF693D5996}">
   <ds:schemaRefs>
-    <ds:schemaRef ds:uri="http://schemas.microsoft.com/sharepoint/v3/contenttype/forms"/>
+    <ds:schemaRef ds:uri="http://schemas.openxmlformats.org/officeDocument/2006/bibliography"/>
   </ds:schemaRefs>
 </ds:datastoreItem>
 </file>
 
-<file path=customXml/itemProps5.xml><?xml version="1.0" encoding="utf-8"?>
+<file path=customXml/itemProps4.xml><?xml version="1.0" encoding="utf-8"?>
 <ds:datastoreItem xmlns:ds="http://schemas.openxmlformats.org/officeDocument/2006/customXml" ds:itemID="{949D7D1B-3ED7-4FCF-84CC-168C035D517F}">
   <ds:schemaRefs>
     <ds:schemaRef ds:uri="http://schemas.microsoft.com/office/2006/metadata/properties"/>
@@ -9219,4 +9215,12 @@
     <ds:schemaRef ds:uri="6f570473-4b36-4c39-a776-03401f4bff93"/>
   </ds:schemaRefs>
 </ds:datastoreItem>
+</file>
+
+<file path=customXml/itemProps5.xml><?xml version="1.0" encoding="utf-8"?>
+<ds:datastoreItem xmlns:ds="http://schemas.openxmlformats.org/officeDocument/2006/customXml" ds:itemID="{12483B38-674F-42A8-9E56-0F53EF2A5520}">
+  <ds:schemaRefs>
+    <ds:schemaRef ds:uri="http://schemas.microsoft.com/sharepoint/v3/contenttype/forms"/>
+  </ds:schemaRefs>
+</ds:datastoreItem>
 </file>
</xml_diff>

<commit_message>
feat: wrote about the mission data
</commit_message>
<xml_diff>
--- a/Indvidualus_darbas/reportEsaSwarmSats.docx
+++ b/Indvidualus_darbas/reportEsaSwarmSats.docx
@@ -353,6 +353,12 @@
       <w:pPr>
         <w:jc w:val="left"/>
         <w:sectPr>
+          <w:headerReference w:type="even" r:id="rId13"/>
+          <w:headerReference w:type="default" r:id="rId14"/>
+          <w:footerReference w:type="even" r:id="rId15"/>
+          <w:footerReference w:type="default" r:id="rId16"/>
+          <w:headerReference w:type="first" r:id="rId17"/>
+          <w:footerReference w:type="first" r:id="rId18"/>
           <w:pgSz w:w="11906" w:h="16838" w:code="9"/>
           <w:pgMar w:top="1134" w:right="567" w:bottom="1134" w:left="1701" w:header="720" w:footer="720" w:gutter="0"/>
           <w:cols w:space="720"/>
@@ -536,7 +542,7 @@
       <w:r>
         <w:fldChar w:fldCharType="separate"/>
       </w:r>
-      <w:hyperlink w:anchor="_Toc150521390" w:history="1">
+      <w:hyperlink w:anchor="_Toc150858705" w:history="1">
         <w:r>
           <w:rPr>
             <w:rStyle w:val="Hyperlink"/>
@@ -559,7 +565,7 @@
           <w:rPr>
             <w:webHidden/>
           </w:rPr>
-          <w:instrText xml:space="preserve"> PAGEREF _Toc150521390 \h </w:instrText>
+          <w:instrText xml:space="preserve"> PAGEREF _Toc150858705 \h </w:instrText>
         </w:r>
         <w:r>
           <w:rPr>
@@ -599,7 +605,7 @@
           <w14:ligatures w14:val="standardContextual"/>
         </w:rPr>
       </w:pPr>
-      <w:hyperlink w:anchor="_Toc150521391" w:history="1">
+      <w:hyperlink w:anchor="_Toc150858706" w:history="1">
         <w:r>
           <w:rPr>
             <w:rStyle w:val="Hyperlink"/>
@@ -622,7 +628,7 @@
           <w:rPr>
             <w:webHidden/>
           </w:rPr>
-          <w:instrText xml:space="preserve"> PAGEREF _Toc150521391 \h </w:instrText>
+          <w:instrText xml:space="preserve"> PAGEREF _Toc150858706 \h </w:instrText>
         </w:r>
         <w:r>
           <w:rPr>
@@ -662,7 +668,7 @@
           <w14:ligatures w14:val="standardContextual"/>
         </w:rPr>
       </w:pPr>
-      <w:hyperlink w:anchor="_Toc150521392" w:history="1">
+      <w:hyperlink w:anchor="_Toc150858707" w:history="1">
         <w:r>
           <w:rPr>
             <w:rStyle w:val="Hyperlink"/>
@@ -685,7 +691,7 @@
           <w:rPr>
             <w:webHidden/>
           </w:rPr>
-          <w:instrText xml:space="preserve"> PAGEREF _Toc150521392 \h </w:instrText>
+          <w:instrText xml:space="preserve"> PAGEREF _Toc150858707 \h </w:instrText>
         </w:r>
         <w:r>
           <w:rPr>
@@ -725,7 +731,7 @@
           <w14:ligatures w14:val="standardContextual"/>
         </w:rPr>
       </w:pPr>
-      <w:hyperlink w:anchor="_Toc150521393" w:history="1">
+      <w:hyperlink w:anchor="_Toc150858708" w:history="1">
         <w:r>
           <w:rPr>
             <w:rStyle w:val="Hyperlink"/>
@@ -766,7 +772,7 @@
           <w:rPr>
             <w:webHidden/>
           </w:rPr>
-          <w:instrText xml:space="preserve"> PAGEREF _Toc150521393 \h </w:instrText>
+          <w:instrText xml:space="preserve"> PAGEREF _Toc150858708 \h </w:instrText>
         </w:r>
         <w:r>
           <w:rPr>
@@ -806,7 +812,7 @@
           <w14:ligatures w14:val="standardContextual"/>
         </w:rPr>
       </w:pPr>
-      <w:hyperlink w:anchor="_Toc150521394" w:history="1">
+      <w:hyperlink w:anchor="_Toc150858709" w:history="1">
         <w:r>
           <w:rPr>
             <w:rStyle w:val="Hyperlink"/>
@@ -847,7 +853,7 @@
           <w:rPr>
             <w:webHidden/>
           </w:rPr>
-          <w:instrText xml:space="preserve"> PAGEREF _Toc150521394 \h </w:instrText>
+          <w:instrText xml:space="preserve"> PAGEREF _Toc150858709 \h </w:instrText>
         </w:r>
         <w:r>
           <w:rPr>
@@ -887,7 +893,7 @@
           <w14:ligatures w14:val="standardContextual"/>
         </w:rPr>
       </w:pPr>
-      <w:hyperlink w:anchor="_Toc150521395" w:history="1">
+      <w:hyperlink w:anchor="_Toc150858710" w:history="1">
         <w:r>
           <w:rPr>
             <w:rStyle w:val="Hyperlink"/>
@@ -930,7 +936,7 @@
           <w:rPr>
             <w:webHidden/>
           </w:rPr>
-          <w:instrText xml:space="preserve"> PAGEREF _Toc150521395 \h </w:instrText>
+          <w:instrText xml:space="preserve"> PAGEREF _Toc150858710 \h </w:instrText>
         </w:r>
         <w:r>
           <w:rPr>
@@ -970,7 +976,7 @@
           <w14:ligatures w14:val="standardContextual"/>
         </w:rPr>
       </w:pPr>
-      <w:hyperlink w:anchor="_Toc150521396" w:history="1">
+      <w:hyperlink w:anchor="_Toc150858711" w:history="1">
         <w:r>
           <w:rPr>
             <w:rStyle w:val="Hyperlink"/>
@@ -994,7 +1000,7 @@
           <w:rPr>
             <w:webHidden/>
           </w:rPr>
-          <w:instrText xml:space="preserve"> PAGEREF _Toc150521396 \h </w:instrText>
+          <w:instrText xml:space="preserve"> PAGEREF _Toc150858711 \h </w:instrText>
         </w:r>
         <w:r>
           <w:rPr>
@@ -1011,7 +1017,7 @@
           <w:rPr>
             <w:webHidden/>
           </w:rPr>
-          <w:t>20</w:t>
+          <w:t>21</w:t>
         </w:r>
         <w:r>
           <w:rPr>
@@ -1034,7 +1040,7 @@
           <w14:ligatures w14:val="standardContextual"/>
         </w:rPr>
       </w:pPr>
-      <w:hyperlink w:anchor="_Toc150521397" w:history="1">
+      <w:hyperlink w:anchor="_Toc150858712" w:history="1">
         <w:r>
           <w:rPr>
             <w:rStyle w:val="Hyperlink"/>
@@ -1058,7 +1064,7 @@
           <w:rPr>
             <w:webHidden/>
           </w:rPr>
-          <w:instrText xml:space="preserve"> PAGEREF _Toc150521397 \h </w:instrText>
+          <w:instrText xml:space="preserve"> PAGEREF _Toc150858712 \h </w:instrText>
         </w:r>
         <w:r>
           <w:rPr>
@@ -1075,7 +1081,7 @@
           <w:rPr>
             <w:webHidden/>
           </w:rPr>
-          <w:t>21</w:t>
+          <w:t>22</w:t>
         </w:r>
         <w:r>
           <w:rPr>
@@ -1105,7 +1111,7 @@
       <w:pPr>
         <w:pStyle w:val="Antratbenr"/>
       </w:pPr>
-      <w:bookmarkStart w:id="0" w:name="_Toc150521390"/>
+      <w:bookmarkStart w:id="0" w:name="_Toc150858705"/>
       <w:bookmarkStart w:id="1" w:name="_Toc503646966"/>
       <w:bookmarkStart w:id="2" w:name="_Toc503648356"/>
       <w:bookmarkStart w:id="3" w:name="_Toc503651300"/>
@@ -1141,7 +1147,7 @@
       <w:r>
         <w:fldChar w:fldCharType="separate"/>
       </w:r>
-      <w:hyperlink w:anchor="_Toc150156853" w:history="1">
+      <w:hyperlink w:anchor="_Toc150858713" w:history="1">
         <w:r>
           <w:rPr>
             <w:rStyle w:val="Hyperlink"/>
@@ -1168,7 +1174,7 @@
             <w:noProof/>
             <w:webHidden/>
           </w:rPr>
-          <w:instrText xml:space="preserve"> PAGEREF _Toc150156853 \h </w:instrText>
+          <w:instrText xml:space="preserve"> PAGEREF _Toc150858713 \h </w:instrText>
         </w:r>
         <w:r>
           <w:rPr>
@@ -1188,7 +1194,7 @@
             <w:noProof/>
             <w:webHidden/>
           </w:rPr>
-          <w:t>7</w:t>
+          <w:t>8</w:t>
         </w:r>
         <w:r>
           <w:rPr>
@@ -1215,7 +1221,7 @@
           <w14:ligatures w14:val="standardContextual"/>
         </w:rPr>
       </w:pPr>
-      <w:hyperlink w:anchor="_Toc150156854" w:history="1">
+      <w:hyperlink w:anchor="_Toc150858714" w:history="1">
         <w:r>
           <w:rPr>
             <w:rStyle w:val="Hyperlink"/>
@@ -1242,7 +1248,7 @@
             <w:noProof/>
             <w:webHidden/>
           </w:rPr>
-          <w:instrText xml:space="preserve"> PAGEREF _Toc150156854 \h </w:instrText>
+          <w:instrText xml:space="preserve"> PAGEREF _Toc150858714 \h </w:instrText>
         </w:r>
         <w:r>
           <w:rPr>
@@ -1262,7 +1268,7 @@
             <w:noProof/>
             <w:webHidden/>
           </w:rPr>
-          <w:t>9</w:t>
+          <w:t>10</w:t>
         </w:r>
         <w:r>
           <w:rPr>
@@ -1289,7 +1295,7 @@
           <w14:ligatures w14:val="standardContextual"/>
         </w:rPr>
       </w:pPr>
-      <w:hyperlink w:anchor="_Toc150156855" w:history="1">
+      <w:hyperlink w:anchor="_Toc150858715" w:history="1">
         <w:r>
           <w:rPr>
             <w:rStyle w:val="Hyperlink"/>
@@ -1316,7 +1322,7 @@
             <w:noProof/>
             <w:webHidden/>
           </w:rPr>
-          <w:instrText xml:space="preserve"> PAGEREF _Toc150156855 \h </w:instrText>
+          <w:instrText xml:space="preserve"> PAGEREF _Toc150858715 \h </w:instrText>
         </w:r>
         <w:r>
           <w:rPr>
@@ -1336,7 +1342,7 @@
             <w:noProof/>
             <w:webHidden/>
           </w:rPr>
-          <w:t>10</w:t>
+          <w:t>11</w:t>
         </w:r>
         <w:r>
           <w:rPr>
@@ -1363,7 +1369,7 @@
           <w14:ligatures w14:val="standardContextual"/>
         </w:rPr>
       </w:pPr>
-      <w:hyperlink w:anchor="_Toc150156856" w:history="1">
+      <w:hyperlink w:anchor="_Toc150858716" w:history="1">
         <w:r>
           <w:rPr>
             <w:rStyle w:val="Hyperlink"/>
@@ -1390,7 +1396,7 @@
             <w:noProof/>
             <w:webHidden/>
           </w:rPr>
-          <w:instrText xml:space="preserve"> PAGEREF _Toc150156856 \h </w:instrText>
+          <w:instrText xml:space="preserve"> PAGEREF _Toc150858716 \h </w:instrText>
         </w:r>
         <w:r>
           <w:rPr>
@@ -1410,7 +1416,7 @@
             <w:noProof/>
             <w:webHidden/>
           </w:rPr>
-          <w:t>11</w:t>
+          <w:t>12</w:t>
         </w:r>
         <w:r>
           <w:rPr>
@@ -1437,7 +1443,7 @@
           <w14:ligatures w14:val="standardContextual"/>
         </w:rPr>
       </w:pPr>
-      <w:hyperlink w:anchor="_Toc150156857" w:history="1">
+      <w:hyperlink w:anchor="_Toc150858717" w:history="1">
         <w:r>
           <w:rPr>
             <w:rStyle w:val="Hyperlink"/>
@@ -1464,7 +1470,7 @@
             <w:noProof/>
             <w:webHidden/>
           </w:rPr>
-          <w:instrText xml:space="preserve"> PAGEREF _Toc150156857 \h </w:instrText>
+          <w:instrText xml:space="preserve"> PAGEREF _Toc150858717 \h </w:instrText>
         </w:r>
         <w:r>
           <w:rPr>
@@ -1484,7 +1490,7 @@
             <w:noProof/>
             <w:webHidden/>
           </w:rPr>
-          <w:t>11</w:t>
+          <w:t>12</w:t>
         </w:r>
         <w:r>
           <w:rPr>
@@ -1497,6 +1503,154 @@
     </w:p>
     <w:p>
       <w:pPr>
+        <w:pStyle w:val="TableofFigures"/>
+        <w:tabs>
+          <w:tab w:val="right" w:leader="dot" w:pos="9628"/>
+        </w:tabs>
+        <w:rPr>
+          <w:rFonts w:asciiTheme="minorHAnsi" w:eastAsiaTheme="minorEastAsia" w:hAnsiTheme="minorHAnsi" w:cstheme="minorBidi"/>
+          <w:noProof/>
+          <w:kern w:val="2"/>
+          <w:sz w:val="22"/>
+          <w:szCs w:val="22"/>
+          <w:lang w:val="en-GB" w:eastAsia="en-GB"/>
+          <w14:ligatures w14:val="standardContextual"/>
+        </w:rPr>
+      </w:pPr>
+      <w:hyperlink w:anchor="_Toc150858718" w:history="1">
+        <w:r>
+          <w:rPr>
+            <w:rStyle w:val="Hyperlink"/>
+            <w:noProof/>
+          </w:rPr>
+          <w:t>6 pav. Swarm palydovų duomenų apdorojimo blokas (kairėje) ir fluxgate tipo vektorinis lauko magnetometras (dešinėje)</w:t>
+        </w:r>
+        <w:r>
+          <w:rPr>
+            <w:noProof/>
+            <w:webHidden/>
+          </w:rPr>
+          <w:tab/>
+        </w:r>
+        <w:r>
+          <w:rPr>
+            <w:noProof/>
+            <w:webHidden/>
+          </w:rPr>
+          <w:fldChar w:fldCharType="begin"/>
+        </w:r>
+        <w:r>
+          <w:rPr>
+            <w:noProof/>
+            <w:webHidden/>
+          </w:rPr>
+          <w:instrText xml:space="preserve"> PAGEREF _Toc150858718 \h </w:instrText>
+        </w:r>
+        <w:r>
+          <w:rPr>
+            <w:noProof/>
+            <w:webHidden/>
+          </w:rPr>
+        </w:r>
+        <w:r>
+          <w:rPr>
+            <w:noProof/>
+            <w:webHidden/>
+          </w:rPr>
+          <w:fldChar w:fldCharType="separate"/>
+        </w:r>
+        <w:r>
+          <w:rPr>
+            <w:noProof/>
+            <w:webHidden/>
+          </w:rPr>
+          <w:t>14</w:t>
+        </w:r>
+        <w:r>
+          <w:rPr>
+            <w:noProof/>
+            <w:webHidden/>
+          </w:rPr>
+          <w:fldChar w:fldCharType="end"/>
+        </w:r>
+      </w:hyperlink>
+    </w:p>
+    <w:p>
+      <w:pPr>
+        <w:pStyle w:val="TableofFigures"/>
+        <w:tabs>
+          <w:tab w:val="right" w:leader="dot" w:pos="9628"/>
+        </w:tabs>
+        <w:rPr>
+          <w:rFonts w:asciiTheme="minorHAnsi" w:eastAsiaTheme="minorEastAsia" w:hAnsiTheme="minorHAnsi" w:cstheme="minorBidi"/>
+          <w:noProof/>
+          <w:kern w:val="2"/>
+          <w:sz w:val="22"/>
+          <w:szCs w:val="22"/>
+          <w:lang w:val="en-GB" w:eastAsia="en-GB"/>
+          <w14:ligatures w14:val="standardContextual"/>
+        </w:rPr>
+      </w:pPr>
+      <w:hyperlink w:anchor="_Toc150858719" w:history="1">
+        <w:r>
+          <w:rPr>
+            <w:rStyle w:val="Hyperlink"/>
+            <w:noProof/>
+          </w:rPr>
+          <w:t>7 pav. Absoliutinis skaliarinis magnetometras</w:t>
+        </w:r>
+        <w:r>
+          <w:rPr>
+            <w:noProof/>
+            <w:webHidden/>
+          </w:rPr>
+          <w:tab/>
+        </w:r>
+        <w:r>
+          <w:rPr>
+            <w:noProof/>
+            <w:webHidden/>
+          </w:rPr>
+          <w:fldChar w:fldCharType="begin"/>
+        </w:r>
+        <w:r>
+          <w:rPr>
+            <w:noProof/>
+            <w:webHidden/>
+          </w:rPr>
+          <w:instrText xml:space="preserve"> PAGEREF _Toc150858719 \h </w:instrText>
+        </w:r>
+        <w:r>
+          <w:rPr>
+            <w:noProof/>
+            <w:webHidden/>
+          </w:rPr>
+        </w:r>
+        <w:r>
+          <w:rPr>
+            <w:noProof/>
+            <w:webHidden/>
+          </w:rPr>
+          <w:fldChar w:fldCharType="separate"/>
+        </w:r>
+        <w:r>
+          <w:rPr>
+            <w:noProof/>
+            <w:webHidden/>
+          </w:rPr>
+          <w:t>16</w:t>
+        </w:r>
+        <w:r>
+          <w:rPr>
+            <w:noProof/>
+            <w:webHidden/>
+          </w:rPr>
+          <w:fldChar w:fldCharType="end"/>
+        </w:r>
+      </w:hyperlink>
+    </w:p>
+    <w:p>
+      <w:pPr>
         <w:pStyle w:val="TOC2"/>
       </w:pPr>
       <w:r>
@@ -1513,7 +1667,7 @@
       <w:pPr>
         <w:pStyle w:val="Antratbenr"/>
       </w:pPr>
-      <w:bookmarkStart w:id="5" w:name="_Toc150521391"/>
+      <w:bookmarkStart w:id="5" w:name="_Toc150858706"/>
       <w:r>
         <w:lastRenderedPageBreak/>
         <w:t>Santrumpų ir terminų sąrašas</w:t>
@@ -1775,8 +1929,11 @@
       <w:pPr>
         <w:pStyle w:val="Antratbenr"/>
       </w:pPr>
-      <w:bookmarkStart w:id="6" w:name="_Toc150521392"/>
-      <w:r>
+      <w:bookmarkStart w:id="6" w:name="_Toc150858707"/>
+      <w:r>
+        <w:rPr>
+          <w:highlight w:val="red"/>
+        </w:rPr>
         <w:lastRenderedPageBreak/>
         <w:t>Įvadas</w:t>
       </w:r>
@@ -2054,7 +2211,7 @@
       <w:pPr>
         <w:pStyle w:val="Heading1"/>
       </w:pPr>
-      <w:bookmarkStart w:id="11" w:name="_Toc150521393"/>
+      <w:bookmarkStart w:id="11" w:name="_Toc150858708"/>
       <w:bookmarkEnd w:id="7"/>
       <w:bookmarkEnd w:id="8"/>
       <w:bookmarkEnd w:id="9"/>
@@ -2424,7 +2581,7 @@
                     </pic:cNvPicPr>
                   </pic:nvPicPr>
                   <pic:blipFill>
-                    <a:blip r:embed="rId13"/>
+                    <a:blip r:embed="rId19"/>
                     <a:stretch>
                       <a:fillRect/>
                     </a:stretch>
@@ -2458,7 +2615,7 @@
       <w:r>
         <w:fldChar w:fldCharType="separate"/>
       </w:r>
-      <w:bookmarkStart w:id="20" w:name="_Toc150156853"/>
+      <w:bookmarkStart w:id="20" w:name="_Toc150858713"/>
       <w:r>
         <w:rPr>
           <w:noProof/>
@@ -2780,17 +2937,17 @@
       <w:pPr>
         <w:pStyle w:val="Tekstas"/>
         <w:keepNext/>
+        <w:spacing w:before="120"/>
         <w:jc w:val="center"/>
       </w:pPr>
       <w:r>
         <w:rPr>
           <w:noProof/>
         </w:rPr>
-        <w:lastRenderedPageBreak/>
         <w:drawing>
-          <wp:inline distT="0" distB="0" distL="0" distR="0" wp14:anchorId="7CA9ED92" wp14:editId="1E0C00FD">
-            <wp:extent cx="5237747" cy="3488389"/>
-            <wp:effectExtent l="0" t="0" r="1270" b="0"/>
+          <wp:inline distT="0" distB="0" distL="0" distR="0" wp14:anchorId="7CA9ED92" wp14:editId="5D0931DD">
+            <wp:extent cx="4308230" cy="2869324"/>
+            <wp:effectExtent l="0" t="0" r="0" b="7620"/>
             <wp:docPr id="793980786" name="Picture 1" descr="Photo: ESA"/>
             <wp:cNvGraphicFramePr>
               <a:graphicFrameLocks xmlns:a="http://schemas.openxmlformats.org/drawingml/2006/main" noChangeAspect="1"/>
@@ -2805,7 +2962,7 @@
                     </pic:cNvPicPr>
                   </pic:nvPicPr>
                   <pic:blipFill>
-                    <a:blip r:embed="rId14">
+                    <a:blip r:embed="rId20">
                       <a:extLst>
                         <a:ext uri="{28A0092B-C50C-407E-A947-70E740481C1C}">
                           <a14:useLocalDpi xmlns:a14="http://schemas.microsoft.com/office/drawing/2010/main" val="0"/>
@@ -2820,7 +2977,7 @@
                   <pic:spPr bwMode="auto">
                     <a:xfrm>
                       <a:off x="0" y="0"/>
-                      <a:ext cx="5240864" cy="3490465"/>
+                      <a:ext cx="4368448" cy="2909430"/>
                     </a:xfrm>
                     <a:prstGeom prst="rect">
                       <a:avLst/>
@@ -2840,6 +2997,7 @@
     <w:p>
       <w:pPr>
         <w:pStyle w:val="Caption"/>
+        <w:spacing w:before="120" w:after="120"/>
       </w:pPr>
       <w:r>
         <w:fldChar w:fldCharType="begin"/>
@@ -2850,7 +3008,7 @@
       <w:r>
         <w:fldChar w:fldCharType="separate"/>
       </w:r>
-      <w:bookmarkStart w:id="25" w:name="_Toc150156854"/>
+      <w:bookmarkStart w:id="25" w:name="_Toc150858714"/>
       <w:r>
         <w:rPr>
           <w:noProof/>
@@ -2870,6 +3028,7 @@
         <w:pStyle w:val="Tekstas"/>
       </w:pPr>
       <w:r>
+        <w:lastRenderedPageBreak/>
         <w:t>Taigi, p</w:t>
       </w:r>
       <w:r>
@@ -2938,7 +3097,7 @@
       <w:pPr>
         <w:pStyle w:val="Heading1"/>
       </w:pPr>
-      <w:bookmarkStart w:id="26" w:name="_Toc150521394"/>
+      <w:bookmarkStart w:id="26" w:name="_Toc150858709"/>
       <w:bookmarkEnd w:id="21"/>
       <w:bookmarkEnd w:id="22"/>
       <w:bookmarkEnd w:id="23"/>
@@ -3085,7 +3244,7 @@
           <w:noProof/>
         </w:rPr>
         <w:drawing>
-          <wp:inline distT="0" distB="0" distL="0" distR="0" wp14:anchorId="529EC383" wp14:editId="3AEC1813">
+          <wp:inline distT="0" distB="0" distL="0" distR="0" wp14:anchorId="529EC383" wp14:editId="57468DB6">
             <wp:extent cx="5312228" cy="3984447"/>
             <wp:effectExtent l="0" t="0" r="3175" b="0"/>
             <wp:docPr id="1438770007" name="Picture 1"/>
@@ -3102,7 +3261,7 @@
                     </pic:cNvPicPr>
                   </pic:nvPicPr>
                   <pic:blipFill>
-                    <a:blip r:embed="rId15" cstate="print">
+                    <a:blip r:embed="rId21" cstate="print">
                       <a:extLst>
                         <a:ext uri="{28A0092B-C50C-407E-A947-70E740481C1C}">
                           <a14:useLocalDpi xmlns:a14="http://schemas.microsoft.com/office/drawing/2010/main" val="0"/>
@@ -3147,7 +3306,7 @@
       <w:r>
         <w:fldChar w:fldCharType="separate"/>
       </w:r>
-      <w:bookmarkStart w:id="27" w:name="_Toc150156855"/>
+      <w:bookmarkStart w:id="27" w:name="_Toc150858715"/>
       <w:r>
         <w:rPr>
           <w:noProof/>
@@ -3170,7 +3329,7 @@
       <w:r>
         <w:t xml:space="preserve">[ref archk 1] - </w:t>
       </w:r>
-      <w:hyperlink r:id="rId16" w:history="1">
+      <w:hyperlink r:id="rId22" w:history="1">
         <w:r>
           <w:rPr>
             <w:rStyle w:val="Hyperlink"/>
@@ -3334,7 +3493,7 @@
           <w:bdr w:val="none" w:sz="0" w:space="0" w:color="auto" w:frame="1"/>
         </w:rPr>
         <w:drawing>
-          <wp:inline distT="0" distB="0" distL="0" distR="0" wp14:anchorId="5CEDDDC6" wp14:editId="306201CE">
+          <wp:inline distT="0" distB="0" distL="0" distR="0" wp14:anchorId="5CEDDDC6" wp14:editId="518786AD">
             <wp:extent cx="5730240" cy="1750695"/>
             <wp:effectExtent l="0" t="0" r="3810" b="1905"/>
             <wp:docPr id="1772377124" name="Picture 1"/>
@@ -3351,7 +3510,7 @@
                     </pic:cNvPicPr>
                   </pic:nvPicPr>
                   <pic:blipFill>
-                    <a:blip r:embed="rId17" cstate="print">
+                    <a:blip r:embed="rId23" cstate="print">
                       <a:extLst>
                         <a:ext uri="{28A0092B-C50C-407E-A947-70E740481C1C}">
                           <a14:useLocalDpi xmlns:a14="http://schemas.microsoft.com/office/drawing/2010/main" val="0"/>
@@ -3396,7 +3555,7 @@
       <w:r>
         <w:fldChar w:fldCharType="separate"/>
       </w:r>
-      <w:bookmarkStart w:id="28" w:name="_Toc150156856"/>
+      <w:bookmarkStart w:id="28" w:name="_Toc150858716"/>
       <w:r>
         <w:rPr>
           <w:noProof/>
@@ -3484,7 +3643,7 @@
           <w:noProof/>
         </w:rPr>
         <w:drawing>
-          <wp:inline distT="0" distB="0" distL="0" distR="0" wp14:anchorId="5BA694E3" wp14:editId="01302E04">
+          <wp:inline distT="0" distB="0" distL="0" distR="0" wp14:anchorId="5BA694E3" wp14:editId="2E46145A">
             <wp:extent cx="5011987" cy="3693727"/>
             <wp:effectExtent l="0" t="0" r="0" b="2540"/>
             <wp:docPr id="159988466" name="Picture 1" descr="Figure 11: Functional architecture of AOCS (image credit: EADS Astrium)"/>
@@ -3501,7 +3660,7 @@
                     </pic:cNvPicPr>
                   </pic:nvPicPr>
                   <pic:blipFill>
-                    <a:blip r:embed="rId18" cstate="print">
+                    <a:blip r:embed="rId24" cstate="print">
                       <a:extLst>
                         <a:ext uri="{28A0092B-C50C-407E-A947-70E740481C1C}">
                           <a14:useLocalDpi xmlns:a14="http://schemas.microsoft.com/office/drawing/2010/main" val="0"/>
@@ -3546,7 +3705,7 @@
       <w:r>
         <w:fldChar w:fldCharType="separate"/>
       </w:r>
-      <w:bookmarkStart w:id="29" w:name="_Toc150156857"/>
+      <w:bookmarkStart w:id="29" w:name="_Toc150858717"/>
       <w:r>
         <w:rPr>
           <w:noProof/>
@@ -3557,7 +3716,13 @@
         <w:fldChar w:fldCharType="end"/>
       </w:r>
       <w:r>
-        <w:t xml:space="preserve"> pav AOCS struktūra</w:t>
+        <w:t xml:space="preserve"> pav</w:t>
+      </w:r>
+      <w:r>
+        <w:t>.</w:t>
+      </w:r>
+      <w:r>
+        <w:t xml:space="preserve"> AOCS struktūra</w:t>
       </w:r>
       <w:bookmarkEnd w:id="29"/>
     </w:p>
@@ -4037,7 +4202,7 @@
                     </pic:cNvPicPr>
                   </pic:nvPicPr>
                   <pic:blipFill>
-                    <a:blip r:embed="rId19">
+                    <a:blip r:embed="rId25">
                       <a:extLst>
                         <a:ext uri="{28A0092B-C50C-407E-A947-70E740481C1C}">
                           <a14:useLocalDpi xmlns:a14="http://schemas.microsoft.com/office/drawing/2010/main" val="0"/>
@@ -4082,6 +4247,7 @@
       <w:r>
         <w:fldChar w:fldCharType="separate"/>
       </w:r>
+      <w:bookmarkStart w:id="30" w:name="_Toc150858718"/>
       <w:r>
         <w:rPr>
           <w:noProof/>
@@ -4109,6 +4275,7 @@
       <w:r>
         <w:t>magnetometras (dešinėje)</w:t>
       </w:r>
+      <w:bookmarkEnd w:id="30"/>
     </w:p>
     <w:p>
       <w:pPr>
@@ -4134,11 +4301,15 @@
         <w:t>Prietaisą sudaro neperteklinis kompaktiškos sferinės ritės</w:t>
       </w:r>
       <w:r>
-        <w:t xml:space="preserve"> (angl. </w:t>
-      </w:r>
-      <w:r>
-        <w:rPr>
-          <w:highlight w:val="yellow"/>
+        <w:t xml:space="preserve"> (angl</w:t>
+      </w:r>
+      <w:r>
+        <w:t xml:space="preserve">. </w:t>
+      </w:r>
+      <w:r>
+        <w:rPr>
+          <w:i/>
+          <w:iCs/>
         </w:rPr>
         <w:t>Compact Spherical Coil</w:t>
       </w:r>
@@ -4462,7 +4633,7 @@
                     </pic:cNvPicPr>
                   </pic:nvPicPr>
                   <pic:blipFill>
-                    <a:blip r:embed="rId20">
+                    <a:blip r:embed="rId26">
                       <a:extLst>
                         <a:ext uri="{28A0092B-C50C-407E-A947-70E740481C1C}">
                           <a14:useLocalDpi xmlns:a14="http://schemas.microsoft.com/office/drawing/2010/main" val="0"/>
@@ -4507,6 +4678,7 @@
       <w:r>
         <w:fldChar w:fldCharType="separate"/>
       </w:r>
+      <w:bookmarkStart w:id="31" w:name="_Toc150858719"/>
       <w:r>
         <w:rPr>
           <w:noProof/>
@@ -4531,6 +4703,7 @@
       <w:r>
         <w:t xml:space="preserve"> skaliarinis magnetometras</w:t>
       </w:r>
+      <w:bookmarkEnd w:id="31"/>
     </w:p>
     <w:p>
       <w:pPr>
@@ -4665,7 +4838,7 @@
           <w:highlight w:val="yellow"/>
         </w:rPr>
       </w:pPr>
-      <w:bookmarkStart w:id="30" w:name="_Toc150521395"/>
+      <w:bookmarkStart w:id="32" w:name="_Toc150858710"/>
       <w:r>
         <w:rPr>
           <w:highlight w:val="yellow"/>
@@ -4673,7 +4846,7 @@
         <w:lastRenderedPageBreak/>
         <w:t>Misijos rezultatai</w:t>
       </w:r>
-      <w:bookmarkEnd w:id="30"/>
+      <w:bookmarkEnd w:id="32"/>
     </w:p>
     <w:p>
       <w:pPr>
@@ -4682,235 +4855,621 @@
           <w:highlight w:val="yellow"/>
         </w:rPr>
       </w:pPr>
+      <w:r>
+        <w:t xml:space="preserve">Swarm </w:t>
+      </w:r>
+      <w:r>
+        <w:t xml:space="preserve">misija </w:t>
+      </w:r>
+      <w:r>
+        <w:t xml:space="preserve">buvo </w:t>
+      </w:r>
+      <w:r>
+        <w:t xml:space="preserve">planuota </w:t>
+      </w:r>
+      <w:r>
+        <w:t>veikti ketverius metus po trijų mėnesių paleidimo etapo. 2017 m. lapkritį misija buvo pratęsta ketveriems metams iki 2021 m. Vėliau ji buvo pratęsta ir veiks iki 2025 m.</w:t>
+      </w:r>
+      <w:r>
+        <w:t xml:space="preserve"> </w:t>
+      </w:r>
+      <w:r>
+        <w:t xml:space="preserve">2018 m. kovo mėn. misija CASSIOPE/e-POP buvo oficialiai integruota į Swarm </w:t>
+      </w:r>
+      <w:r>
+        <w:t>palydovų spiečių</w:t>
+      </w:r>
+      <w:r>
+        <w:t xml:space="preserve"> kaip ketvirtasis elementas (Swarm-E) pagal ESA Earthnet trečiosios šalies misijos programą. Šiuo metu e-POP naudingosios apkrovos operacijos yra skirtos maksimaliai padidinti „Swarm“ / „e-POP“ mokslinius rezultatus ir nuolat dedamos bendros pastangos kuriant naujus ir geriau sukalibruotus produktus, pagrįstus e-POP duomenimis.</w:t>
+      </w:r>
     </w:p>
     <w:p>
       <w:pPr>
         <w:pStyle w:val="Tekstas"/>
       </w:pPr>
       <w:r>
-        <w:t>ESA downloads the raw data from Swarm satellites to the Kiruna and Svalbard stations and processes them in almost real-time (with a delay of 3–4 days only).</w:t>
+        <w:t>ESA atsisiunčia neapdorotus duomenis iš Swarm palydovų į Kirunos ir Svalbardo stotis ir apdoroja juos tik su 3–4 dienų vėlavimu.</w:t>
+      </w:r>
+      <w:r>
+        <w:t xml:space="preserve"> Šie duomenys ir yra pagrindiniai misijos rezultatai bei tapo labai svarbūs moksliniams tyrimams.</w:t>
+      </w:r>
+    </w:p>
+    <w:p>
+      <w:pPr>
+        <w:pStyle w:val="Heading2"/>
+      </w:pPr>
+      <w:r>
+        <w:rPr>
+          <w:highlight w:val="yellow"/>
+        </w:rPr>
+        <w:t xml:space="preserve"> </w:t>
+      </w:r>
+      <w:r>
+        <w:rPr>
+          <w:highlight w:val="yellow"/>
+        </w:rPr>
+        <w:t>Misijos panaudojima</w:t>
+      </w:r>
+      <w:bookmarkStart w:id="33" w:name="_Toc503646980"/>
+      <w:bookmarkStart w:id="34" w:name="_Toc503648370"/>
+      <w:bookmarkStart w:id="35" w:name="_Toc503651314"/>
+      <w:bookmarkStart w:id="36" w:name="_Toc505346890"/>
+      <w:r>
+        <w:t>i</w:t>
       </w:r>
     </w:p>
     <w:p>
       <w:pPr>
         <w:pStyle w:val="Tekstas"/>
-        <w:rPr>
-          <w:highlight w:val="yellow"/>
-        </w:rPr>
-      </w:pPr>
+      </w:pPr>
+      <w:r>
+        <w:t>Pagrindiniai misjos panaudojimai buvo magentinio lauko anomalijų ir „kosmoso oro“ srityse.</w:t>
+      </w:r>
+      <w:r>
+        <w:t xml:space="preserve"> </w:t>
+      </w:r>
+      <w:r>
+        <w:t xml:space="preserve">Norint išgauti magnetines anomalijas, galbūt susijusias su pagrindiniais seisminiais įvykiais, </w:t>
+      </w:r>
+      <w:r>
+        <w:t>privaloma</w:t>
+      </w:r>
+      <w:r>
+        <w:t xml:space="preserve"> pašalinti pagrindin</w:t>
+      </w:r>
+      <w:r>
+        <w:t>io</w:t>
+      </w:r>
+      <w:r>
+        <w:t xml:space="preserve"> magnetin</w:t>
+      </w:r>
+      <w:r>
+        <w:t>io</w:t>
+      </w:r>
+      <w:r>
+        <w:t xml:space="preserve"> lauk</w:t>
+      </w:r>
+      <w:r>
+        <w:t>o dedamąją</w:t>
+      </w:r>
+      <w:r>
+        <w:t>. Tada taikome metodą, sėkmingai naudotą ankstesniuose darbuose, pavadinimu MASS (</w:t>
+      </w:r>
+      <w:r>
+        <w:t>angl.</w:t>
+      </w:r>
+      <w:r>
+        <w:t xml:space="preserve"> </w:t>
+      </w:r>
+      <w:r>
+        <w:rPr>
+          <w:i/>
+          <w:iCs/>
+        </w:rPr>
+        <w:t>MAgnetic Swarm anomaly detection by Spline analysis</w:t>
+      </w:r>
+      <w:r>
+        <w:t>).</w:t>
+      </w:r>
+      <w:r>
+        <w:t xml:space="preserve"> Būtent šiems matavimams ir buvo panaudoti duomenys gauti ESA swarm misijos metu. Todėl šios</w:t>
+      </w:r>
+      <w:r>
+        <w:t xml:space="preserve"> žinios apie Žemės magnetinį lauką yra būtinos navigacijai ir palydovų veikimui. Tai leidžia sukurti tikslias navigacijos sistemas ir padeda sušvelninti magnetinių anomalijų poveikį palydoviniams instrumentams</w:t>
+      </w:r>
+      <w:r>
+        <w:t>.</w:t>
+      </w:r>
+    </w:p>
+    <w:p>
+      <w:pPr>
+        <w:pStyle w:val="Tekstas"/>
+      </w:pPr>
+      <w:r>
+        <w:t>Kitas Swarm misijos rezultatas buvo prisidėjimas prie J</w:t>
+      </w:r>
+      <w:r>
+        <w:t>onosferos ir magnetosferos tyrim</w:t>
+      </w:r>
+      <w:r>
+        <w:t>ų.</w:t>
+      </w:r>
+      <w:r>
+        <w:t xml:space="preserve"> Šie regionai yra veikiami Žemės magnetinio lauko ir atlieka lemiamą vaidmenį Žemės ir saulės vėjo sąveikoje.</w:t>
+      </w:r>
+      <w:r>
+        <w:t xml:space="preserve"> </w:t>
+      </w:r>
+      <w:r>
+        <w:t xml:space="preserve">Swarm žvaigždynas žymiai pagerino mūsų supratimą apie jonosferą. Jis ima jonosferos plazmos mėginius </w:t>
+      </w:r>
+      <w:r>
+        <w:t>buvimo vietoje,</w:t>
+      </w:r>
+      <w:r>
+        <w:t xml:space="preserve"> </w:t>
+      </w:r>
+      <w:r>
+        <w:t>t</w:t>
+      </w:r>
+      <w:r>
+        <w:t xml:space="preserve">aip pat </w:t>
+      </w:r>
+      <w:r>
+        <w:t xml:space="preserve">geba </w:t>
+      </w:r>
+      <w:r>
+        <w:t xml:space="preserve">numanyti srovės sistemas, termosferos tankius ir plazmos struktūras spindulių keliuose tarp GPS ir Swarm palydovų. Visi šie stebėjimai leidžia geriau modeliuoti ir, galbūt, numatyti jonosferos elgseną ir jos sąveiką su kitais Žemės sistemos komponentais. </w:t>
+      </w:r>
+      <w:r>
+        <w:t xml:space="preserve"> </w:t>
+      </w:r>
+      <w:r>
+        <w:t xml:space="preserve">Vis daugėja su kosminiu oru susijusių </w:t>
+      </w:r>
+      <w:r>
+        <w:t>straipsnių</w:t>
+      </w:r>
+      <w:r>
+        <w:t>, pagrįstų „Swarm“ duomenimis.</w:t>
+      </w:r>
+    </w:p>
+    <w:p>
+      <w:pPr>
+        <w:pStyle w:val="Tekstas"/>
+      </w:pPr>
+      <w:r>
+        <w:t>Be to, „Swarm Bravo“ palydovas, ty esantis aukščiausioje orbitoje, pralėkė virš epicentrinės zonos likus 15 minučių iki žemės drebėjimo ir aptiko anomaliją daugiausia Y komponente. Šiomis Ridgecrest žemės drebėjimui pritaikytomis analizėmis siekiama ne tik geriau suprasti fizinius procesus, vykstančius ruošiantis vidutinio dydžio žemės drebėjimams pasaulyje, bet ir parodyti palydovinio žvaigždyno naudingumą jonosferos aktyvumui stebėti ir ateityje, kad būtų galima patikimai prognozuoti žemės drebėjimus.</w:t>
+      </w:r>
     </w:p>
     <w:p>
       <w:pPr>
         <w:pStyle w:val="Heading2"/>
-        <w:rPr>
-          <w:highlight w:val="yellow"/>
-        </w:rPr>
-      </w:pPr>
-      <w:r>
-        <w:rPr>
-          <w:highlight w:val="yellow"/>
-        </w:rPr>
-        <w:t xml:space="preserve"> </w:t>
-      </w:r>
-      <w:r>
-        <w:rPr>
-          <w:highlight w:val="yellow"/>
-        </w:rPr>
-        <w:t>P</w:t>
-      </w:r>
-      <w:r>
-        <w:rPr>
-          <w:highlight w:val="yellow"/>
-        </w:rPr>
-        <w:t>avyzdys</w:t>
-      </w:r>
-    </w:p>
-    <w:p>
-      <w:pPr>
-        <w:pStyle w:val="Tekstas"/>
-      </w:pPr>
-      <w:bookmarkStart w:id="31" w:name="_Toc503646980"/>
-      <w:bookmarkStart w:id="32" w:name="_Toc503648370"/>
-      <w:bookmarkStart w:id="33" w:name="_Toc503651314"/>
-      <w:bookmarkStart w:id="34" w:name="_Toc505346890"/>
-    </w:p>
-    <w:p>
-      <w:pPr>
-        <w:pStyle w:val="Tekstas"/>
-      </w:pPr>
-      <w:r>
-        <w:t>Furthermore, the Swarm Bravo satellite, i.e., that one at highest orbit, passed above the epicentral area 15 min before the earthquake and detected an anomaly mainly in the Y component. These analyses applied to the Ridgecrest earthquake not only intend to better understand the physical processes behind the preparation phase of the medium-large earthquakes in the world, but also demonstrate the usefulness of a satellite constellation to monitor the ionospheric activity and, in the future, to possibly make reliable earthquake forecasting.</w:t>
-      </w:r>
-    </w:p>
-    <w:p>
-      <w:pPr>
-        <w:pStyle w:val="Tekstas"/>
-      </w:pPr>
-    </w:p>
-    <w:p>
-      <w:pPr>
-        <w:pStyle w:val="Tekstas"/>
-      </w:pPr>
-      <w:r>
-        <w:t>In order to extract magnetic anomalies possibly related to the major seismic events, we need to remove the main magnetic field. We then apply an approach successfully used in previous works and well described in the Methods section of [15] under the name of the MASS (MAgnetic Swarm anomaly detection by Spline analysis) algorithm.</w:t>
-      </w:r>
-    </w:p>
-    <w:p>
-      <w:pPr>
-        <w:pStyle w:val="Tekstas"/>
-      </w:pPr>
-    </w:p>
-    <w:p>
-      <w:pPr>
-        <w:pStyle w:val="Tekstas"/>
-      </w:pPr>
-    </w:p>
-    <w:p>
-      <w:pPr>
-        <w:pStyle w:val="Tekstas"/>
-      </w:pPr>
-    </w:p>
-    <w:p>
-      <w:pPr>
-        <w:pStyle w:val="Tekstas"/>
-      </w:pPr>
-      <w:r>
-        <w:t>------------------------</w:t>
-      </w:r>
-    </w:p>
-    <w:p>
-      <w:pPr>
-        <w:pStyle w:val="NormalWeb"/>
-        <w:numPr>
-          <w:ilvl w:val="0"/>
-          <w:numId w:val="17"/>
-        </w:numPr>
-        <w:spacing w:before="240" w:beforeAutospacing="0" w:after="240" w:afterAutospacing="0"/>
-        <w:textAlignment w:val="baseline"/>
-      </w:pPr>
-      <w:r>
-        <w:t>Navigation and Satellite Technology: Precise knowledge of the Earth's magnetic field is essential for navigation and the operation of satellites. It allows for accurate navigation systems and helps mitigate the effects of magnetic anomalies on satellite instruments.</w:t>
-      </w:r>
-    </w:p>
-    <w:p>
-      <w:pPr>
-        <w:pStyle w:val="Tekstas"/>
-      </w:pPr>
-      <w:r>
-        <w:t>Ionospheric and Magnetospheric Studies: The Swarm mission contributes to the study of the Earth's ionosphere and magnetosphere. These regions are influenced by the Earth's magnetic field and play a crucial role in the interaction between the Earth and the solar wind.</w:t>
-      </w:r>
-    </w:p>
-    <w:p>
-      <w:pPr>
-        <w:pStyle w:val="Tekstas"/>
-      </w:pPr>
-    </w:p>
-    <w:p>
-      <w:pPr>
-        <w:pStyle w:val="Tekstas"/>
-      </w:pPr>
-    </w:p>
-    <w:p>
-      <w:pPr>
-        <w:pStyle w:val="Heading2"/>
-      </w:pPr>
-      <w:r>
-        <w:t>Duomenys</w:t>
-      </w:r>
-    </w:p>
-    <w:p>
-      <w:pPr>
-        <w:pStyle w:val="Tekstas"/>
-      </w:pPr>
-      <w:r>
-        <w:t>https://www.sciencedirect.com/science/article/pii/S1752929818300884</w:t>
-      </w:r>
-      <w:r>
-        <w:t>:</w:t>
-      </w:r>
-    </w:p>
-    <w:p>
-      <w:pPr>
-        <w:pStyle w:val="Tekstas"/>
-      </w:pPr>
-      <w:r>
-        <w:t xml:space="preserve">Since 4 November 2014 no ASM scalar data are available for Swarm Charlie due to a fatal instrument failure (of the main ASM instrument during launch, and of the spare instrument about one year later). </w:t>
-      </w:r>
-      <w:r>
-        <w:lastRenderedPageBreak/>
-        <w:t>The in-orbit failure of the ASM as been unequivocally related to high-energy radiation impact. However, there is a suitable work-around, in the sense that routine calibration of the magnetometer package on Swarm Charlie is now performed using ASM data taken by the close-by flying Alpha satellite.</w:t>
-      </w:r>
-    </w:p>
-    <w:p>
-      <w:pPr>
-        <w:pStyle w:val="Tekstas"/>
-      </w:pPr>
-    </w:p>
-    <w:p>
-      <w:pPr>
-        <w:pStyle w:val="Tekstas"/>
-      </w:pPr>
-    </w:p>
-    <w:p>
-      <w:pPr>
-        <w:pStyle w:val="Tekstas"/>
-      </w:pPr>
-    </w:p>
-    <w:p>
-      <w:pPr>
-        <w:pStyle w:val="Tekstas"/>
-      </w:pPr>
-      <w:r>
-        <w:t>The Agency provides calibrated magnetic open access data at Level 1b, where the measurements are provided not only in the instrumental frame but are also oriented in the Earth frame system NEC (North, East, Centre) at the original sampling frequency of 50 Hz (HR = High Resolution) and resampled at 1 Hz at the GPS o’clock seconds (LR = Low Resolution).</w:t>
-      </w:r>
-    </w:p>
-    <w:p>
-      <w:pPr>
-        <w:pStyle w:val="Tekstas"/>
-      </w:pPr>
-    </w:p>
-    <w:p>
-      <w:pPr>
-        <w:pStyle w:val="Tekstas"/>
-      </w:pPr>
+        <w:spacing w:after="120"/>
+      </w:pPr>
+      <w:r>
+        <w:t>Atviri misijos d</w:t>
+      </w:r>
+      <w:r>
+        <w:t>uomenys</w:t>
+      </w:r>
     </w:p>
     <w:p>
       <w:pPr>
         <w:pStyle w:val="NormalWeb"/>
         <w:spacing w:before="0" w:beforeAutospacing="0" w:after="0" w:afterAutospacing="0"/>
-      </w:pPr>
-      <w:r>
-        <w:rPr>
-          <w:rFonts w:ascii="Arial" w:hAnsi="Arial" w:cs="Arial"/>
-          <w:color w:val="000000"/>
-          <w:sz w:val="22"/>
-          <w:szCs w:val="22"/>
-        </w:rPr>
+        <w:jc w:val="both"/>
+      </w:pPr>
+      <w:r>
         <w:t>Misijos duomenys yra viesai pasiekiami</w:t>
       </w:r>
+      <w:r>
+        <w:t xml:space="preserve">, suos sudaro </w:t>
+      </w:r>
+      <w:r>
+        <w:t xml:space="preserve">kokybiški, </w:t>
+      </w:r>
+      <w:r>
+        <w:t>su</w:t>
+      </w:r>
+      <w:r>
+        <w:t>kalibruot</w:t>
+      </w:r>
+      <w:r>
+        <w:t>i</w:t>
+      </w:r>
+      <w:r>
+        <w:t xml:space="preserve"> ir pataisytų matavimų laiko eilutės, pateiktos fiziniais, SI vienetais geografiškai lokalizuotuose atskaitos rėmuose. </w:t>
+      </w:r>
+      <w:r>
+        <w:t xml:space="preserve">Šie duomenys </w:t>
+      </w:r>
+      <w:r>
+        <w:t>pateikiami atskirai kiekvienam iš trijų palydovų Swarm A, Swarm B ir Swarm C kasdien</w:t>
+      </w:r>
+      <w:r>
+        <w:t>.</w:t>
+      </w:r>
+      <w:r>
+        <w:t xml:space="preserve"> </w:t>
+      </w:r>
+      <w:r>
+        <w:t>GPS imtuvo duomenų produktas apima pseudo diapazono ir nešiklio fazės stebėjimus</w:t>
+      </w:r>
+      <w:r>
+        <w:t>.</w:t>
+      </w:r>
+      <w:r>
+        <w:t xml:space="preserve"> Magnetiniuose </w:t>
+      </w:r>
+      <w:r>
+        <w:t xml:space="preserve">rinkiniuose </w:t>
+      </w:r>
+      <w:r>
+        <w:t>yra dviejų magnetometrų atlikti matavimai (papildyt</w:t>
+      </w:r>
+      <w:r>
+        <w:t>i</w:t>
+      </w:r>
+      <w:r>
+        <w:t xml:space="preserve"> padėtimi ir </w:t>
+      </w:r>
+      <w:r>
+        <w:t>palydovo orientacija</w:t>
+      </w:r>
+      <w:r>
+        <w:t xml:space="preserve">, išmatuota žvaigždžių sekimo prietaisu), o plazminiuose </w:t>
+      </w:r>
+      <w:r>
+        <w:t>rinkiniuose</w:t>
+      </w:r>
+      <w:r>
+        <w:t xml:space="preserve"> yra duomenys, gauti naudojant terminio jonų vaizdo įrenginį ir Langmuir zondą</w:t>
+      </w:r>
+      <w:r>
+        <w:t xml:space="preserve"> </w:t>
+      </w:r>
+      <w:r>
+        <w:t>[</w:t>
+      </w:r>
+      <w:r>
+        <w:rPr>
+          <w:highlight w:val="red"/>
+        </w:rPr>
+        <w:t>Ref-data1</w:t>
+      </w:r>
+      <w:r>
+        <w:t>]</w:t>
+      </w:r>
+      <w:r>
+        <w:t>.</w:t>
+      </w:r>
+    </w:p>
+    <w:p>
+      <w:pPr>
+        <w:pStyle w:val="NormalWeb"/>
+        <w:spacing w:before="0" w:beforeAutospacing="0" w:after="0" w:afterAutospacing="0"/>
+        <w:jc w:val="both"/>
+      </w:pPr>
+      <w:r>
+        <w:lastRenderedPageBreak/>
+        <w:t>A</w:t>
+      </w:r>
+      <w:r>
+        <w:t>kselerometro duomenys šiuo metu nėra platinami paprastiems vartotojams, nes juos labai trikdo įvairūs trikdžiai. Pagrindinės problemos yra 1) didelis</w:t>
+      </w:r>
+      <w:r>
+        <w:t xml:space="preserve"> triukšmo</w:t>
+      </w:r>
+      <w:r>
+        <w:t>, spyglių ir impulsų skaičius neapdorotuose matavimuose; ir 2) nuo temperatūros priklausomi prietaiso poslinkio svyravimai. Po (pusiau) rankinio šių trikdžių koregavimo, Swarm Charlie akselerometro duomenys pateikiami kaip 2 lygio duomenų produktas ACCCCAL.</w:t>
+      </w:r>
     </w:p>
     <w:p>
       <w:pPr>
         <w:pStyle w:val="Tekstas"/>
       </w:pPr>
+      <w:r>
+        <w:t>Turbūt viename iš svarbiausių duomenų</w:t>
+      </w:r>
+      <w:r>
+        <w:t xml:space="preserve"> yra</w:t>
+      </w:r>
+      <w:r>
+        <w:t xml:space="preserve"> MAGx LR (kur „x“ yra „A“, „B“ arba „C“, žyminčio palydovą, rezervuota vieta), yra 1 Hz laiko eilutė su magnetinio lauko stebėjimais iš kiekvieno iš trijų. palydov</w:t>
+      </w:r>
+      <w:r>
+        <w:t>ų</w:t>
+      </w:r>
+      <w:r>
+        <w:t xml:space="preserve">. Be laiko ir padėties, jame yra magnetinio skaliarinio intensyvumo F ir trys magnetinio vektoriaus BNEC = komponentai (BN , BE , BC ) Šiaurės rytų centro vietiniame Dekarto koordinačių rėmelyje (kur BN yra komponentas link geografinio). Šiaurė, BE yra komponentas link geografinių Rytų, o BC yra komponentas link Žemės centro). Magnetiniai duomenys esant 50 Hz atrankos dažniui pateikiami duomenų </w:t>
+      </w:r>
+      <w:r>
+        <w:t>rinkinyje</w:t>
+      </w:r>
+      <w:r>
+        <w:t xml:space="preserve"> MAGx HR.</w:t>
+      </w:r>
+      <w:r>
+        <w:t xml:space="preserve"> </w:t>
+      </w:r>
+      <w:r>
+        <w:t>Tačiau k</w:t>
+      </w:r>
+      <w:r>
+        <w:t xml:space="preserve">iek tikslūs yra Swarm palydovų atlikti magnetinio lauko matavimai? Taikant geomagnetinio lauko modeliavimą, </w:t>
+      </w:r>
+      <w:r>
+        <w:t>nustatyta</w:t>
+      </w:r>
+      <w:r>
+        <w:t xml:space="preserve"> &lt; 1 nT vektoriaus komponento tikslumo</w:t>
+      </w:r>
+      <w:r>
+        <w:t xml:space="preserve"> paklaida</w:t>
+      </w:r>
+      <w:r>
+        <w:t>. Duomenų neatitikimo lygis rodo ne tik gauto modelio, bet ir jo įvesties duomenų tikslumą. Spiečio pradinio lauko modelis buvo nustatytas pirmaisiais spiečiaus duomenų metais ir atitinka vertikalaus magnetinio lauko stebėjimus, kai šaknies vidurkio kvadratas (RMS) neatitinka mažesnio nei 2 nT. Didžiausia šio neatitikimo dalis tikriausiai atsiranda dėl nemodifikuotų signalų, todėl gauta RMS vertė turėtų būti laikoma viršutine duomenų tikslumo riba.</w:t>
+      </w:r>
     </w:p>
     <w:p>
       <w:pPr>
         <w:pStyle w:val="Tekstas"/>
       </w:pPr>
+      <w:r>
+        <w:t xml:space="preserve">Verta paminėti, jog </w:t>
+      </w:r>
+      <w:r>
+        <w:t xml:space="preserve">2018 m. rugsėjo mėn. </w:t>
+      </w:r>
+      <w:r>
+        <w:t xml:space="preserve">duomenimis </w:t>
+      </w:r>
+      <w:r>
+        <w:t xml:space="preserve">buvo paskelbta daugiau nei 200 recenzuojamų straipsnių apie mokslinius tyrimus su Swarm duomenimis nuo </w:t>
+      </w:r>
+      <w:r>
+        <w:t>misijos</w:t>
+      </w:r>
+      <w:r>
+        <w:t xml:space="preserve"> paleidimo</w:t>
+      </w:r>
+      <w:r>
+        <w:t xml:space="preserve"> datps</w:t>
+      </w:r>
+      <w:r>
+        <w:t>. Šie darbai</w:t>
+      </w:r>
+      <w:r>
+        <w:t xml:space="preserve"> apima Žemės vidaus (šerdies, litosferos ir mantijos) ir jos aplinkos</w:t>
+      </w:r>
+      <w:r>
+        <w:t xml:space="preserve">: </w:t>
+      </w:r>
+      <w:r>
+        <w:t xml:space="preserve">jonosferos ir magnetosferos srovių sistemų tyrimus, plazmos procesai artimoje žemei aplinkoje ir </w:t>
+      </w:r>
+      <w:r>
+        <w:t xml:space="preserve">darbai apie </w:t>
+      </w:r>
+      <w:r>
+        <w:t>kosmin</w:t>
+      </w:r>
+      <w:r>
+        <w:t xml:space="preserve">į </w:t>
+      </w:r>
+      <w:r>
+        <w:t>or</w:t>
+      </w:r>
+      <w:r>
+        <w:t xml:space="preserve">ą </w:t>
+      </w:r>
+      <w:r>
+        <w:t>[</w:t>
+      </w:r>
+      <w:r>
+        <w:rPr>
+          <w:highlight w:val="red"/>
+        </w:rPr>
+        <w:t>Ref-data1</w:t>
+      </w:r>
+      <w:r>
+        <w:t>].</w:t>
+      </w:r>
     </w:p>
     <w:p>
       <w:pPr>
         <w:pStyle w:val="Tekstas"/>
       </w:pPr>
-      <w:hyperlink r:id="rId21" w:history="1">
+      <w:r>
+        <w:t>Taip pat nors misija yra sėkmingai vykdoma</w:t>
+      </w:r>
+      <w:r>
+        <w:t>,</w:t>
+      </w:r>
+      <w:r>
+        <w:t xml:space="preserve"> n</w:t>
+      </w:r>
+      <w:r>
+        <w:t>uo 2014 m. lapkričio 4 d. n</w:t>
+      </w:r>
+      <w:r>
+        <w:t>e</w:t>
+      </w:r>
+      <w:r>
+        <w:t>bėra</w:t>
+      </w:r>
+      <w:r>
+        <w:t xml:space="preserve"> ASM skaliarinių duomenų apie Swarm Charlie dėl mirtino instrumento gedimo (pagrindinio ASM prietaiso paleidimo metu ir atsarginio instrumento maždaug po metų). ASM gedimas orbitoje buvo neabejotinai susijęs su didelės energijos spinduliuotės poveikiu. Tačiau yra</w:t>
+      </w:r>
+      <w:r>
+        <w:t xml:space="preserve"> problemos apėjimas</w:t>
+      </w:r>
+      <w:r>
+        <w:t>, kad įprastas „Swarm Charlie“ magnetometro paketo kalibravimas dabar atliekamas naudojant ASM duomenis, paimtus iš netoliese skraidančio „Alpha“ palydovo.</w:t>
+      </w:r>
+    </w:p>
+    <w:p>
+      <w:pPr>
+        <w:pStyle w:val="Tekstas"/>
+      </w:pPr>
+    </w:p>
+    <w:p>
+      <w:pPr>
+        <w:pStyle w:val="Tekstas"/>
+        <w:jc w:val="center"/>
+      </w:pPr>
+      <w:r>
+        <w:rPr>
+          <w:noProof/>
+        </w:rPr>
+        <w:lastRenderedPageBreak/>
+        <w:drawing>
+          <wp:inline distT="0" distB="0" distL="0" distR="0" wp14:anchorId="67F02AD0" wp14:editId="183A6F7F">
+            <wp:extent cx="6120130" cy="3453130"/>
+            <wp:effectExtent l="0" t="0" r="0" b="0"/>
+            <wp:docPr id="1302857951" name="Picture 1"/>
+            <wp:cNvGraphicFramePr>
+              <a:graphicFrameLocks xmlns:a="http://schemas.openxmlformats.org/drawingml/2006/main" noChangeAspect="1"/>
+            </wp:cNvGraphicFramePr>
+            <a:graphic xmlns:a="http://schemas.openxmlformats.org/drawingml/2006/main">
+              <a:graphicData uri="http://schemas.openxmlformats.org/drawingml/2006/picture">
+                <pic:pic xmlns:pic="http://schemas.openxmlformats.org/drawingml/2006/picture">
+                  <pic:nvPicPr>
+                    <pic:cNvPr id="1302857951" name=""/>
+                    <pic:cNvPicPr/>
+                  </pic:nvPicPr>
+                  <pic:blipFill>
+                    <a:blip r:embed="rId27"/>
+                    <a:stretch>
+                      <a:fillRect/>
+                    </a:stretch>
+                  </pic:blipFill>
+                  <pic:spPr>
+                    <a:xfrm>
+                      <a:off x="0" y="0"/>
+                      <a:ext cx="6120130" cy="3453130"/>
+                    </a:xfrm>
+                    <a:prstGeom prst="rect">
+                      <a:avLst/>
+                    </a:prstGeom>
+                  </pic:spPr>
+                </pic:pic>
+              </a:graphicData>
+            </a:graphic>
+          </wp:inline>
+        </w:drawing>
+      </w:r>
+    </w:p>
+    <w:p>
+      <w:pPr>
+        <w:pStyle w:val="Tekstas"/>
+        <w:keepNext/>
+        <w:jc w:val="center"/>
+      </w:pPr>
+      <w:r>
+        <w:rPr>
+          <w:noProof/>
+        </w:rPr>
+        <w:drawing>
+          <wp:inline distT="0" distB="0" distL="0" distR="0" wp14:anchorId="2E2799C1" wp14:editId="37297AB8">
+            <wp:extent cx="6120130" cy="3449320"/>
+            <wp:effectExtent l="0" t="0" r="0" b="0"/>
+            <wp:docPr id="319525523" name="Picture 1"/>
+            <wp:cNvGraphicFramePr>
+              <a:graphicFrameLocks xmlns:a="http://schemas.openxmlformats.org/drawingml/2006/main" noChangeAspect="1"/>
+            </wp:cNvGraphicFramePr>
+            <a:graphic xmlns:a="http://schemas.openxmlformats.org/drawingml/2006/main">
+              <a:graphicData uri="http://schemas.openxmlformats.org/drawingml/2006/picture">
+                <pic:pic xmlns:pic="http://schemas.openxmlformats.org/drawingml/2006/picture">
+                  <pic:nvPicPr>
+                    <pic:cNvPr id="319525523" name=""/>
+                    <pic:cNvPicPr/>
+                  </pic:nvPicPr>
+                  <pic:blipFill>
+                    <a:blip r:embed="rId28"/>
+                    <a:stretch>
+                      <a:fillRect/>
+                    </a:stretch>
+                  </pic:blipFill>
+                  <pic:spPr>
+                    <a:xfrm>
+                      <a:off x="0" y="0"/>
+                      <a:ext cx="6120130" cy="3449320"/>
+                    </a:xfrm>
+                    <a:prstGeom prst="rect">
+                      <a:avLst/>
+                    </a:prstGeom>
+                  </pic:spPr>
+                </pic:pic>
+              </a:graphicData>
+            </a:graphic>
+          </wp:inline>
+        </w:drawing>
+      </w:r>
+    </w:p>
+    <w:p>
+      <w:pPr>
+        <w:pStyle w:val="Caption"/>
+      </w:pPr>
+      <w:r>
+        <w:fldChar w:fldCharType="begin"/>
+      </w:r>
+      <w:r>
+        <w:instrText xml:space="preserve"> SEQ pav. \* ARABIC </w:instrText>
+      </w:r>
+      <w:r>
+        <w:fldChar w:fldCharType="separate"/>
+      </w:r>
+      <w:r>
+        <w:rPr>
+          <w:noProof/>
+        </w:rPr>
+        <w:t>8</w:t>
+      </w:r>
+      <w:r>
+        <w:fldChar w:fldCharType="end"/>
+      </w:r>
+      <w:r>
+        <w:t xml:space="preserve"> pav. Swarm misijos duomenų vizualizacijos</w:t>
+      </w:r>
+    </w:p>
+    <w:p>
+      <w:pPr>
+        <w:pStyle w:val="Tekstas"/>
+      </w:pPr>
+      <w:r>
+        <w:rPr>
+          <w:highlight w:val="yellow"/>
+        </w:rPr>
+        <w:t>[</w:t>
+      </w:r>
+      <w:r>
+        <w:rPr>
+          <w:highlight w:val="red"/>
+        </w:rPr>
+        <w:t>Ref-data1</w:t>
+      </w:r>
+      <w:r>
+        <w:rPr>
+          <w:highlight w:val="yellow"/>
+        </w:rPr>
+        <w:t>]</w:t>
+      </w:r>
+      <w:r>
+        <w:t xml:space="preserve"> </w:t>
+      </w:r>
+      <w:hyperlink r:id="rId29" w:history="1">
         <w:r>
           <w:rPr>
             <w:rStyle w:val="Hyperlink"/>
           </w:rPr>
-          <w:t>https://earth-planets-space.springeropen.com/articles/10.5047/eps.2013.07.011</w:t>
+          <w:t>https://www.sciencedirect.com/science/article/pii/S1752929818300884</w:t>
         </w:r>
       </w:hyperlink>
+      <w:r>
+        <w:t>:</w:t>
+      </w:r>
     </w:p>
     <w:p>
       <w:pPr>
@@ -4921,100 +5480,28 @@
       <w:pPr>
         <w:pStyle w:val="Tekstas"/>
       </w:pPr>
+      <w:r>
+        <w:t>Good info bet gal uzteks:</w:t>
+      </w:r>
     </w:p>
     <w:p>
       <w:pPr>
         <w:pStyle w:val="Tekstas"/>
       </w:pPr>
       <w:r>
-        <w:t>Space Weather: The Earth's magnetic field interacts with the solar wind, and this interaction can influence space weather phenomena. Space weather events, such as solar flares and geomagnetic storms, can impact satellite operations, communication systems, and power grids on Earth. Studying the Earth's magnetic field helps in better understanding and predicting space weather.</w:t>
+        <w:t>https://link.springer.com/article/10.1007/s11214-022-00916-0</w:t>
       </w:r>
     </w:p>
     <w:p>
       <w:pPr>
         <w:pStyle w:val="Tekstas"/>
       </w:pPr>
-      <w:r>
-        <w:t>Nauojami space weather aptikimams kad galima butu isjungti satus kitus:</w:t>
-      </w:r>
-    </w:p>
-    <w:p>
-      <w:pPr>
-        <w:pStyle w:val="Tekstas"/>
-      </w:pPr>
-      <w:hyperlink r:id="rId22" w:anchor="Sec8" w:history="1">
-        <w:r>
-          <w:rPr>
-            <w:rStyle w:val="Hyperlink"/>
-          </w:rPr>
-          <w:t>https://link.springer.com/article/10.1007/s11214-022-00916-0#Sec8</w:t>
-        </w:r>
-      </w:hyperlink>
-    </w:p>
-    <w:p>
-      <w:pPr>
-        <w:pStyle w:val="Tekstas"/>
-      </w:pPr>
-    </w:p>
-    <w:p>
-      <w:pPr>
-        <w:pStyle w:val="Tekstas"/>
-      </w:pPr>
-    </w:p>
-    <w:p>
-      <w:pPr>
-        <w:pStyle w:val="Tekstas"/>
-      </w:pPr>
-      <w:r>
-        <w:t>kazkiok github gal API:</w:t>
-      </w:r>
-    </w:p>
-    <w:p>
-      <w:pPr>
-        <w:pStyle w:val="Tekstas"/>
-      </w:pPr>
-      <w:hyperlink r:id="rId23" w:history="1">
-        <w:r>
-          <w:rPr>
-            <w:rStyle w:val="Hyperlink"/>
-          </w:rPr>
-          <w:t>https://github.com/klaundal/pyAMPS</w:t>
-        </w:r>
-      </w:hyperlink>
-    </w:p>
-    <w:p>
-      <w:pPr>
-        <w:pStyle w:val="Tekstas"/>
-      </w:pPr>
-    </w:p>
-    <w:p>
-      <w:pPr>
-        <w:pStyle w:val="Tekstas"/>
-      </w:pPr>
-      <w:hyperlink r:id="rId24" w:history="1">
-        <w:r>
-          <w:rPr>
-            <w:rStyle w:val="Hyperlink"/>
-          </w:rPr>
-          <w:t>https://earth.esa.int/eogateway/tools/vires-for-swarm</w:t>
-        </w:r>
-      </w:hyperlink>
-    </w:p>
-    <w:p>
-      <w:pPr>
-        <w:pStyle w:val="Tekstas"/>
-      </w:pPr>
-    </w:p>
-    <w:p>
-      <w:pPr>
-        <w:pStyle w:val="Tekstas"/>
-      </w:pPr>
     </w:p>
     <w:p>
       <w:pPr>
         <w:pStyle w:val="Antratbenr"/>
       </w:pPr>
-      <w:bookmarkStart w:id="35" w:name="_Toc150521396"/>
+      <w:bookmarkStart w:id="37" w:name="_Toc150858711"/>
       <w:r>
         <w:rPr>
           <w:highlight w:val="yellow"/>
@@ -5022,11 +5509,11 @@
         <w:lastRenderedPageBreak/>
         <w:t>Išvados</w:t>
       </w:r>
-      <w:bookmarkEnd w:id="31"/>
-      <w:bookmarkEnd w:id="32"/>
       <w:bookmarkEnd w:id="33"/>
       <w:bookmarkEnd w:id="34"/>
       <w:bookmarkEnd w:id="35"/>
+      <w:bookmarkEnd w:id="36"/>
+      <w:bookmarkEnd w:id="37"/>
     </w:p>
     <w:p>
       <w:pPr>
@@ -5036,10 +5523,10 @@
           <w:numId w:val="14"/>
         </w:numPr>
       </w:pPr>
-      <w:bookmarkStart w:id="36" w:name="_Toc503646981"/>
-      <w:bookmarkStart w:id="37" w:name="_Toc503648371"/>
-      <w:bookmarkStart w:id="38" w:name="_Toc503651315"/>
-      <w:bookmarkStart w:id="39" w:name="_Toc505346891"/>
+      <w:bookmarkStart w:id="38" w:name="_Toc503646981"/>
+      <w:bookmarkStart w:id="39" w:name="_Toc503648371"/>
+      <w:bookmarkStart w:id="40" w:name="_Toc503651315"/>
+      <w:bookmarkStart w:id="41" w:name="_Toc505346891"/>
       <w:r>
         <w:t xml:space="preserve">Darbe </w:t>
       </w:r>
@@ -5102,7 +5589,7 @@
       <w:pPr>
         <w:pStyle w:val="Antratbenr"/>
       </w:pPr>
-      <w:bookmarkStart w:id="40" w:name="_Toc150521397"/>
+      <w:bookmarkStart w:id="42" w:name="_Toc150858712"/>
       <w:r>
         <w:rPr>
           <w:highlight w:val="red"/>
@@ -5110,11 +5597,11 @@
         <w:lastRenderedPageBreak/>
         <w:t>Literatūros sąrašas</w:t>
       </w:r>
-      <w:bookmarkEnd w:id="36"/>
-      <w:bookmarkEnd w:id="37"/>
       <w:bookmarkEnd w:id="38"/>
       <w:bookmarkEnd w:id="39"/>
       <w:bookmarkEnd w:id="40"/>
+      <w:bookmarkEnd w:id="41"/>
+      <w:bookmarkEnd w:id="42"/>
     </w:p>
     <w:p>
       <w:pPr>
@@ -5211,8 +5698,8 @@
       </w:r>
     </w:p>
     <w:sectPr>
-      <w:footerReference w:type="default" r:id="rId25"/>
-      <w:footerReference w:type="first" r:id="rId26"/>
+      <w:footerReference w:type="default" r:id="rId30"/>
+      <w:footerReference w:type="first" r:id="rId31"/>
       <w:pgSz w:w="11906" w:h="16838" w:code="9"/>
       <w:pgMar w:top="1134" w:right="567" w:bottom="1134" w:left="1701" w:header="720" w:footer="720" w:gutter="0"/>
       <w:cols w:space="720"/>
@@ -5262,6 +5749,36 @@
 </file>
 
 <file path=word/footer1.xml><?xml version="1.0" encoding="utf-8"?>
+<w:ftr xmlns:wpc="http://schemas.microsoft.com/office/word/2010/wordprocessingCanvas" xmlns:cx="http://schemas.microsoft.com/office/drawing/2014/chartex" xmlns:cx1="http://schemas.microsoft.com/office/drawing/2015/9/8/chartex" xmlns:cx2="http://schemas.microsoft.com/office/drawing/2015/10/21/chartex" xmlns:cx3="http://schemas.microsoft.com/office/drawing/2016/5/9/chartex" xmlns:cx4="http://schemas.microsoft.com/office/drawing/2016/5/10/chartex" xmlns:cx5="http://schemas.microsoft.com/office/drawing/2016/5/11/chartex" xmlns:cx6="http://schemas.microsoft.com/office/drawing/2016/5/12/chartex" xmlns:cx7="http://schemas.microsoft.com/office/drawing/2016/5/13/chartex" xmlns:cx8="http://schemas.microsoft.com/office/drawing/2016/5/14/chartex" xmlns:mc="http://schemas.openxmlformats.org/markup-compatibility/2006" xmlns:aink="http://schemas.microsoft.com/office/drawing/2016/ink" xmlns:am3d="http://schemas.microsoft.com/office/drawing/2017/model3d" xmlns:o="urn:schemas-microsoft-com:office:office" xmlns:oel="http://schemas.microsoft.com/office/2019/extlst" xmlns:r="http://schemas.openxmlformats.org/officeDocument/2006/relationships" xmlns:m="http://schemas.openxmlformats.org/officeDocument/2006/math" xmlns:v="urn:schemas-microsoft-com:vml" xmlns:wp14="http://schemas.microsoft.com/office/word/2010/wordprocessingDrawing" xmlns:wp="http://schemas.openxmlformats.org/drawingml/2006/wordprocessingDrawing" xmlns:w10="urn:schemas-microsoft-com:office:word" xmlns:w="http://schemas.openxmlformats.org/wordprocessingml/2006/main" xmlns:w14="http://schemas.microsoft.com/office/word/2010/wordml" xmlns:w15="http://schemas.microsoft.com/office/word/2012/wordml" xmlns:w16cex="http://schemas.microsoft.com/office/word/2018/wordml/cex" xmlns:w16cid="http://schemas.microsoft.com/office/word/2016/wordml/cid" xmlns:w16="http://schemas.microsoft.com/office/word/2018/wordml" xmlns:w16sdtdh="http://schemas.microsoft.com/office/word/2020/wordml/sdtdatahash" xmlns:w16se="http://schemas.microsoft.com/office/word/2015/wordml/symex" xmlns:wpg="http://schemas.microsoft.com/office/word/2010/wordprocessingGroup" xmlns:wpi="http://schemas.microsoft.com/office/word/2010/wordprocessingInk" xmlns:wne="http://schemas.microsoft.com/office/word/2006/wordml" xmlns:wps="http://schemas.microsoft.com/office/word/2010/wordprocessingShape" mc:Ignorable="w14 w15 w16se w16cid w16 w16cex w16sdtdh wp14">
+  <w:p>
+    <w:pPr>
+      <w:pStyle w:val="Footer"/>
+    </w:pPr>
+  </w:p>
+</w:ftr>
+</file>
+
+<file path=word/footer2.xml><?xml version="1.0" encoding="utf-8"?>
+<w:ftr xmlns:wpc="http://schemas.microsoft.com/office/word/2010/wordprocessingCanvas" xmlns:cx="http://schemas.microsoft.com/office/drawing/2014/chartex" xmlns:cx1="http://schemas.microsoft.com/office/drawing/2015/9/8/chartex" xmlns:cx2="http://schemas.microsoft.com/office/drawing/2015/10/21/chartex" xmlns:cx3="http://schemas.microsoft.com/office/drawing/2016/5/9/chartex" xmlns:cx4="http://schemas.microsoft.com/office/drawing/2016/5/10/chartex" xmlns:cx5="http://schemas.microsoft.com/office/drawing/2016/5/11/chartex" xmlns:cx6="http://schemas.microsoft.com/office/drawing/2016/5/12/chartex" xmlns:cx7="http://schemas.microsoft.com/office/drawing/2016/5/13/chartex" xmlns:cx8="http://schemas.microsoft.com/office/drawing/2016/5/14/chartex" xmlns:mc="http://schemas.openxmlformats.org/markup-compatibility/2006" xmlns:aink="http://schemas.microsoft.com/office/drawing/2016/ink" xmlns:am3d="http://schemas.microsoft.com/office/drawing/2017/model3d" xmlns:o="urn:schemas-microsoft-com:office:office" xmlns:oel="http://schemas.microsoft.com/office/2019/extlst" xmlns:r="http://schemas.openxmlformats.org/officeDocument/2006/relationships" xmlns:m="http://schemas.openxmlformats.org/officeDocument/2006/math" xmlns:v="urn:schemas-microsoft-com:vml" xmlns:wp14="http://schemas.microsoft.com/office/word/2010/wordprocessingDrawing" xmlns:wp="http://schemas.openxmlformats.org/drawingml/2006/wordprocessingDrawing" xmlns:w10="urn:schemas-microsoft-com:office:word" xmlns:w="http://schemas.openxmlformats.org/wordprocessingml/2006/main" xmlns:w14="http://schemas.microsoft.com/office/word/2010/wordml" xmlns:w15="http://schemas.microsoft.com/office/word/2012/wordml" xmlns:w16cex="http://schemas.microsoft.com/office/word/2018/wordml/cex" xmlns:w16cid="http://schemas.microsoft.com/office/word/2016/wordml/cid" xmlns:w16="http://schemas.microsoft.com/office/word/2018/wordml" xmlns:w16sdtdh="http://schemas.microsoft.com/office/word/2020/wordml/sdtdatahash" xmlns:w16se="http://schemas.microsoft.com/office/word/2015/wordml/symex" xmlns:wpg="http://schemas.microsoft.com/office/word/2010/wordprocessingGroup" xmlns:wpi="http://schemas.microsoft.com/office/word/2010/wordprocessingInk" xmlns:wne="http://schemas.microsoft.com/office/word/2006/wordml" xmlns:wps="http://schemas.microsoft.com/office/word/2010/wordprocessingShape" mc:Ignorable="w14 w15 w16se w16cid w16 w16cex w16sdtdh wp14">
+  <w:p>
+    <w:pPr>
+      <w:pStyle w:val="Footer"/>
+    </w:pPr>
+  </w:p>
+</w:ftr>
+</file>
+
+<file path=word/footer3.xml><?xml version="1.0" encoding="utf-8"?>
+<w:ftr xmlns:wpc="http://schemas.microsoft.com/office/word/2010/wordprocessingCanvas" xmlns:cx="http://schemas.microsoft.com/office/drawing/2014/chartex" xmlns:cx1="http://schemas.microsoft.com/office/drawing/2015/9/8/chartex" xmlns:cx2="http://schemas.microsoft.com/office/drawing/2015/10/21/chartex" xmlns:cx3="http://schemas.microsoft.com/office/drawing/2016/5/9/chartex" xmlns:cx4="http://schemas.microsoft.com/office/drawing/2016/5/10/chartex" xmlns:cx5="http://schemas.microsoft.com/office/drawing/2016/5/11/chartex" xmlns:cx6="http://schemas.microsoft.com/office/drawing/2016/5/12/chartex" xmlns:cx7="http://schemas.microsoft.com/office/drawing/2016/5/13/chartex" xmlns:cx8="http://schemas.microsoft.com/office/drawing/2016/5/14/chartex" xmlns:mc="http://schemas.openxmlformats.org/markup-compatibility/2006" xmlns:aink="http://schemas.microsoft.com/office/drawing/2016/ink" xmlns:am3d="http://schemas.microsoft.com/office/drawing/2017/model3d" xmlns:o="urn:schemas-microsoft-com:office:office" xmlns:oel="http://schemas.microsoft.com/office/2019/extlst" xmlns:r="http://schemas.openxmlformats.org/officeDocument/2006/relationships" xmlns:m="http://schemas.openxmlformats.org/officeDocument/2006/math" xmlns:v="urn:schemas-microsoft-com:vml" xmlns:wp14="http://schemas.microsoft.com/office/word/2010/wordprocessingDrawing" xmlns:wp="http://schemas.openxmlformats.org/drawingml/2006/wordprocessingDrawing" xmlns:w10="urn:schemas-microsoft-com:office:word" xmlns:w="http://schemas.openxmlformats.org/wordprocessingml/2006/main" xmlns:w14="http://schemas.microsoft.com/office/word/2010/wordml" xmlns:w15="http://schemas.microsoft.com/office/word/2012/wordml" xmlns:w16cex="http://schemas.microsoft.com/office/word/2018/wordml/cex" xmlns:w16cid="http://schemas.microsoft.com/office/word/2016/wordml/cid" xmlns:w16="http://schemas.microsoft.com/office/word/2018/wordml" xmlns:w16sdtdh="http://schemas.microsoft.com/office/word/2020/wordml/sdtdatahash" xmlns:w16se="http://schemas.microsoft.com/office/word/2015/wordml/symex" xmlns:wpg="http://schemas.microsoft.com/office/word/2010/wordprocessingGroup" xmlns:wpi="http://schemas.microsoft.com/office/word/2010/wordprocessingInk" xmlns:wne="http://schemas.microsoft.com/office/word/2006/wordml" xmlns:wps="http://schemas.microsoft.com/office/word/2010/wordprocessingShape" mc:Ignorable="w14 w15 w16se w16cid w16 w16cex w16sdtdh wp14">
+  <w:p>
+    <w:pPr>
+      <w:pStyle w:val="Footer"/>
+    </w:pPr>
+  </w:p>
+</w:ftr>
+</file>
+
+<file path=word/footer4.xml><?xml version="1.0" encoding="utf-8"?>
 <w:ftr xmlns:wpc="http://schemas.microsoft.com/office/word/2010/wordprocessingCanvas" xmlns:cx="http://schemas.microsoft.com/office/drawing/2014/chartex" xmlns:cx1="http://schemas.microsoft.com/office/drawing/2015/9/8/chartex" xmlns:cx2="http://schemas.microsoft.com/office/drawing/2015/10/21/chartex" xmlns:cx3="http://schemas.microsoft.com/office/drawing/2016/5/9/chartex" xmlns:cx4="http://schemas.microsoft.com/office/drawing/2016/5/10/chartex" xmlns:cx5="http://schemas.microsoft.com/office/drawing/2016/5/11/chartex" xmlns:cx6="http://schemas.microsoft.com/office/drawing/2016/5/12/chartex" xmlns:cx7="http://schemas.microsoft.com/office/drawing/2016/5/13/chartex" xmlns:cx8="http://schemas.microsoft.com/office/drawing/2016/5/14/chartex" xmlns:mc="http://schemas.openxmlformats.org/markup-compatibility/2006" xmlns:aink="http://schemas.microsoft.com/office/drawing/2016/ink" xmlns:am3d="http://schemas.microsoft.com/office/drawing/2017/model3d" xmlns:o="urn:schemas-microsoft-com:office:office" xmlns:oel="http://schemas.microsoft.com/office/2019/extlst" xmlns:r="http://schemas.openxmlformats.org/officeDocument/2006/relationships" xmlns:m="http://schemas.openxmlformats.org/officeDocument/2006/math" xmlns:v="urn:schemas-microsoft-com:vml" xmlns:wp14="http://schemas.microsoft.com/office/word/2010/wordprocessingDrawing" xmlns:wp="http://schemas.openxmlformats.org/drawingml/2006/wordprocessingDrawing" xmlns:w10="urn:schemas-microsoft-com:office:word" xmlns:w="http://schemas.openxmlformats.org/wordprocessingml/2006/main" xmlns:w14="http://schemas.microsoft.com/office/word/2010/wordml" xmlns:w15="http://schemas.microsoft.com/office/word/2012/wordml" xmlns:w16cex="http://schemas.microsoft.com/office/word/2018/wordml/cex" xmlns:w16cid="http://schemas.microsoft.com/office/word/2016/wordml/cid" xmlns:w16="http://schemas.microsoft.com/office/word/2018/wordml" xmlns:w16sdtdh="http://schemas.microsoft.com/office/word/2020/wordml/sdtdatahash" xmlns:w16se="http://schemas.microsoft.com/office/word/2015/wordml/symex" xmlns:wpg="http://schemas.microsoft.com/office/word/2010/wordprocessingGroup" xmlns:wpi="http://schemas.microsoft.com/office/word/2010/wordprocessingInk" xmlns:wne="http://schemas.microsoft.com/office/word/2006/wordml" xmlns:wps="http://schemas.microsoft.com/office/word/2010/wordprocessingShape" mc:Ignorable="w14 w15 w16se w16cid w16 w16cex w16sdtdh wp14">
   <w:sdt>
     <w:sdtPr>
@@ -5309,7 +5826,7 @@
 </w:ftr>
 </file>
 
-<file path=word/footer2.xml><?xml version="1.0" encoding="utf-8"?>
+<file path=word/footer5.xml><?xml version="1.0" encoding="utf-8"?>
 <w:ftr xmlns:wpc="http://schemas.microsoft.com/office/word/2010/wordprocessingCanvas" xmlns:cx="http://schemas.microsoft.com/office/drawing/2014/chartex" xmlns:cx1="http://schemas.microsoft.com/office/drawing/2015/9/8/chartex" xmlns:cx2="http://schemas.microsoft.com/office/drawing/2015/10/21/chartex" xmlns:cx3="http://schemas.microsoft.com/office/drawing/2016/5/9/chartex" xmlns:cx4="http://schemas.microsoft.com/office/drawing/2016/5/10/chartex" xmlns:cx5="http://schemas.microsoft.com/office/drawing/2016/5/11/chartex" xmlns:cx6="http://schemas.microsoft.com/office/drawing/2016/5/12/chartex" xmlns:cx7="http://schemas.microsoft.com/office/drawing/2016/5/13/chartex" xmlns:cx8="http://schemas.microsoft.com/office/drawing/2016/5/14/chartex" xmlns:mc="http://schemas.openxmlformats.org/markup-compatibility/2006" xmlns:aink="http://schemas.microsoft.com/office/drawing/2016/ink" xmlns:am3d="http://schemas.microsoft.com/office/drawing/2017/model3d" xmlns:o="urn:schemas-microsoft-com:office:office" xmlns:oel="http://schemas.microsoft.com/office/2019/extlst" xmlns:r="http://schemas.openxmlformats.org/officeDocument/2006/relationships" xmlns:m="http://schemas.openxmlformats.org/officeDocument/2006/math" xmlns:v="urn:schemas-microsoft-com:vml" xmlns:wp14="http://schemas.microsoft.com/office/word/2010/wordprocessingDrawing" xmlns:wp="http://schemas.openxmlformats.org/drawingml/2006/wordprocessingDrawing" xmlns:w10="urn:schemas-microsoft-com:office:word" xmlns:w="http://schemas.openxmlformats.org/wordprocessingml/2006/main" xmlns:w14="http://schemas.microsoft.com/office/word/2010/wordml" xmlns:w15="http://schemas.microsoft.com/office/word/2012/wordml" xmlns:w16cex="http://schemas.microsoft.com/office/word/2018/wordml/cex" xmlns:w16cid="http://schemas.microsoft.com/office/word/2016/wordml/cid" xmlns:w16="http://schemas.microsoft.com/office/word/2018/wordml" xmlns:w16sdtdh="http://schemas.microsoft.com/office/word/2020/wordml/sdtdatahash" xmlns:w16se="http://schemas.microsoft.com/office/word/2015/wordml/symex" xmlns:wpg="http://schemas.microsoft.com/office/word/2010/wordprocessingGroup" xmlns:wpi="http://schemas.microsoft.com/office/word/2010/wordprocessingInk" xmlns:wne="http://schemas.microsoft.com/office/word/2006/wordml" xmlns:wps="http://schemas.microsoft.com/office/word/2010/wordprocessingShape" mc:Ignorable="w14 w15 w16se w16cid w16 w16cex w16sdtdh wp14">
   <w:p>
     <w:pPr>
@@ -5352,6 +5869,36 @@
     </w:p>
   </w:footnote>
 </w:footnotes>
+</file>
+
+<file path=word/header1.xml><?xml version="1.0" encoding="utf-8"?>
+<w:hdr xmlns:wpc="http://schemas.microsoft.com/office/word/2010/wordprocessingCanvas" xmlns:cx="http://schemas.microsoft.com/office/drawing/2014/chartex" xmlns:cx1="http://schemas.microsoft.com/office/drawing/2015/9/8/chartex" xmlns:cx2="http://schemas.microsoft.com/office/drawing/2015/10/21/chartex" xmlns:cx3="http://schemas.microsoft.com/office/drawing/2016/5/9/chartex" xmlns:cx4="http://schemas.microsoft.com/office/drawing/2016/5/10/chartex" xmlns:cx5="http://schemas.microsoft.com/office/drawing/2016/5/11/chartex" xmlns:cx6="http://schemas.microsoft.com/office/drawing/2016/5/12/chartex" xmlns:cx7="http://schemas.microsoft.com/office/drawing/2016/5/13/chartex" xmlns:cx8="http://schemas.microsoft.com/office/drawing/2016/5/14/chartex" xmlns:mc="http://schemas.openxmlformats.org/markup-compatibility/2006" xmlns:aink="http://schemas.microsoft.com/office/drawing/2016/ink" xmlns:am3d="http://schemas.microsoft.com/office/drawing/2017/model3d" xmlns:o="urn:schemas-microsoft-com:office:office" xmlns:oel="http://schemas.microsoft.com/office/2019/extlst" xmlns:r="http://schemas.openxmlformats.org/officeDocument/2006/relationships" xmlns:m="http://schemas.openxmlformats.org/officeDocument/2006/math" xmlns:v="urn:schemas-microsoft-com:vml" xmlns:wp14="http://schemas.microsoft.com/office/word/2010/wordprocessingDrawing" xmlns:wp="http://schemas.openxmlformats.org/drawingml/2006/wordprocessingDrawing" xmlns:w10="urn:schemas-microsoft-com:office:word" xmlns:w="http://schemas.openxmlformats.org/wordprocessingml/2006/main" xmlns:w14="http://schemas.microsoft.com/office/word/2010/wordml" xmlns:w15="http://schemas.microsoft.com/office/word/2012/wordml" xmlns:w16cex="http://schemas.microsoft.com/office/word/2018/wordml/cex" xmlns:w16cid="http://schemas.microsoft.com/office/word/2016/wordml/cid" xmlns:w16="http://schemas.microsoft.com/office/word/2018/wordml" xmlns:w16sdtdh="http://schemas.microsoft.com/office/word/2020/wordml/sdtdatahash" xmlns:w16se="http://schemas.microsoft.com/office/word/2015/wordml/symex" xmlns:wpg="http://schemas.microsoft.com/office/word/2010/wordprocessingGroup" xmlns:wpi="http://schemas.microsoft.com/office/word/2010/wordprocessingInk" xmlns:wne="http://schemas.microsoft.com/office/word/2006/wordml" xmlns:wps="http://schemas.microsoft.com/office/word/2010/wordprocessingShape" mc:Ignorable="w14 w15 w16se w16cid w16 w16cex w16sdtdh wp14">
+  <w:p>
+    <w:pPr>
+      <w:pStyle w:val="Header"/>
+    </w:pPr>
+  </w:p>
+</w:hdr>
+</file>
+
+<file path=word/header2.xml><?xml version="1.0" encoding="utf-8"?>
+<w:hdr xmlns:wpc="http://schemas.microsoft.com/office/word/2010/wordprocessingCanvas" xmlns:cx="http://schemas.microsoft.com/office/drawing/2014/chartex" xmlns:cx1="http://schemas.microsoft.com/office/drawing/2015/9/8/chartex" xmlns:cx2="http://schemas.microsoft.com/office/drawing/2015/10/21/chartex" xmlns:cx3="http://schemas.microsoft.com/office/drawing/2016/5/9/chartex" xmlns:cx4="http://schemas.microsoft.com/office/drawing/2016/5/10/chartex" xmlns:cx5="http://schemas.microsoft.com/office/drawing/2016/5/11/chartex" xmlns:cx6="http://schemas.microsoft.com/office/drawing/2016/5/12/chartex" xmlns:cx7="http://schemas.microsoft.com/office/drawing/2016/5/13/chartex" xmlns:cx8="http://schemas.microsoft.com/office/drawing/2016/5/14/chartex" xmlns:mc="http://schemas.openxmlformats.org/markup-compatibility/2006" xmlns:aink="http://schemas.microsoft.com/office/drawing/2016/ink" xmlns:am3d="http://schemas.microsoft.com/office/drawing/2017/model3d" xmlns:o="urn:schemas-microsoft-com:office:office" xmlns:oel="http://schemas.microsoft.com/office/2019/extlst" xmlns:r="http://schemas.openxmlformats.org/officeDocument/2006/relationships" xmlns:m="http://schemas.openxmlformats.org/officeDocument/2006/math" xmlns:v="urn:schemas-microsoft-com:vml" xmlns:wp14="http://schemas.microsoft.com/office/word/2010/wordprocessingDrawing" xmlns:wp="http://schemas.openxmlformats.org/drawingml/2006/wordprocessingDrawing" xmlns:w10="urn:schemas-microsoft-com:office:word" xmlns:w="http://schemas.openxmlformats.org/wordprocessingml/2006/main" xmlns:w14="http://schemas.microsoft.com/office/word/2010/wordml" xmlns:w15="http://schemas.microsoft.com/office/word/2012/wordml" xmlns:w16cex="http://schemas.microsoft.com/office/word/2018/wordml/cex" xmlns:w16cid="http://schemas.microsoft.com/office/word/2016/wordml/cid" xmlns:w16="http://schemas.microsoft.com/office/word/2018/wordml" xmlns:w16sdtdh="http://schemas.microsoft.com/office/word/2020/wordml/sdtdatahash" xmlns:w16se="http://schemas.microsoft.com/office/word/2015/wordml/symex" xmlns:wpg="http://schemas.microsoft.com/office/word/2010/wordprocessingGroup" xmlns:wpi="http://schemas.microsoft.com/office/word/2010/wordprocessingInk" xmlns:wne="http://schemas.microsoft.com/office/word/2006/wordml" xmlns:wps="http://schemas.microsoft.com/office/word/2010/wordprocessingShape" mc:Ignorable="w14 w15 w16se w16cid w16 w16cex w16sdtdh wp14">
+  <w:p>
+    <w:pPr>
+      <w:pStyle w:val="Header"/>
+    </w:pPr>
+  </w:p>
+</w:hdr>
+</file>
+
+<file path=word/header3.xml><?xml version="1.0" encoding="utf-8"?>
+<w:hdr xmlns:wpc="http://schemas.microsoft.com/office/word/2010/wordprocessingCanvas" xmlns:cx="http://schemas.microsoft.com/office/drawing/2014/chartex" xmlns:cx1="http://schemas.microsoft.com/office/drawing/2015/9/8/chartex" xmlns:cx2="http://schemas.microsoft.com/office/drawing/2015/10/21/chartex" xmlns:cx3="http://schemas.microsoft.com/office/drawing/2016/5/9/chartex" xmlns:cx4="http://schemas.microsoft.com/office/drawing/2016/5/10/chartex" xmlns:cx5="http://schemas.microsoft.com/office/drawing/2016/5/11/chartex" xmlns:cx6="http://schemas.microsoft.com/office/drawing/2016/5/12/chartex" xmlns:cx7="http://schemas.microsoft.com/office/drawing/2016/5/13/chartex" xmlns:cx8="http://schemas.microsoft.com/office/drawing/2016/5/14/chartex" xmlns:mc="http://schemas.openxmlformats.org/markup-compatibility/2006" xmlns:aink="http://schemas.microsoft.com/office/drawing/2016/ink" xmlns:am3d="http://schemas.microsoft.com/office/drawing/2017/model3d" xmlns:o="urn:schemas-microsoft-com:office:office" xmlns:oel="http://schemas.microsoft.com/office/2019/extlst" xmlns:r="http://schemas.openxmlformats.org/officeDocument/2006/relationships" xmlns:m="http://schemas.openxmlformats.org/officeDocument/2006/math" xmlns:v="urn:schemas-microsoft-com:vml" xmlns:wp14="http://schemas.microsoft.com/office/word/2010/wordprocessingDrawing" xmlns:wp="http://schemas.openxmlformats.org/drawingml/2006/wordprocessingDrawing" xmlns:w10="urn:schemas-microsoft-com:office:word" xmlns:w="http://schemas.openxmlformats.org/wordprocessingml/2006/main" xmlns:w14="http://schemas.microsoft.com/office/word/2010/wordml" xmlns:w15="http://schemas.microsoft.com/office/word/2012/wordml" xmlns:w16cex="http://schemas.microsoft.com/office/word/2018/wordml/cex" xmlns:w16cid="http://schemas.microsoft.com/office/word/2016/wordml/cid" xmlns:w16="http://schemas.microsoft.com/office/word/2018/wordml" xmlns:w16sdtdh="http://schemas.microsoft.com/office/word/2020/wordml/sdtdatahash" xmlns:w16se="http://schemas.microsoft.com/office/word/2015/wordml/symex" xmlns:wpg="http://schemas.microsoft.com/office/word/2010/wordprocessingGroup" xmlns:wpi="http://schemas.microsoft.com/office/word/2010/wordprocessingInk" xmlns:wne="http://schemas.microsoft.com/office/word/2006/wordml" xmlns:wps="http://schemas.microsoft.com/office/word/2010/wordprocessingShape" mc:Ignorable="w14 w15 w16se w16cid w16 w16cex w16sdtdh wp14">
+  <w:p>
+    <w:pPr>
+      <w:pStyle w:val="Header"/>
+    </w:pPr>
+  </w:p>
+</w:hdr>
 </file>
 
 <file path=word/numbering.xml><?xml version="1.0" encoding="utf-8"?>
@@ -7509,7 +8056,6 @@
   <w:style w:type="character" w:default="1" w:styleId="DefaultParagraphFont">
     <w:name w:val="Default Paragraph Font"/>
     <w:uiPriority w:val="1"/>
-    <w:semiHidden/>
     <w:unhideWhenUsed/>
   </w:style>
   <w:style w:type="table" w:default="1" w:styleId="TableNormal">
@@ -8609,7 +9155,6 @@
     <w:name w:val="Normal (Web)"/>
     <w:basedOn w:val="Normal"/>
     <w:uiPriority w:val="99"/>
-    <w:semiHidden/>
     <w:unhideWhenUsed/>
     <w:rsid w:val="005C6D73"/>
     <w:pPr>
@@ -9152,7 +9697,12 @@
 </file>
 
 <file path=customXml/item3.xml><?xml version="1.0" encoding="utf-8"?>
-<b:Sources xmlns:b="http://schemas.openxmlformats.org/officeDocument/2006/bibliography" xmlns="http://schemas.openxmlformats.org/officeDocument/2006/bibliography" SelectedStyle="\APASixthEditionOfficeOnline.xsl" StyleName="APA" Version="6"/>
+<?mso-contentType ?>
+<FormTemplates xmlns="http://schemas.microsoft.com/sharepoint/v3/contenttype/forms">
+  <Display>DocumentLibraryForm</Display>
+  <Edit>DocumentLibraryForm</Edit>
+  <New>DocumentLibraryForm</New>
+</FormTemplates>
 </file>
 
 <file path=customXml/item4.xml><?xml version="1.0" encoding="utf-8"?>
@@ -9164,12 +9714,7 @@
 </file>
 
 <file path=customXml/item5.xml><?xml version="1.0" encoding="utf-8"?>
-<?mso-contentType ?>
-<FormTemplates xmlns="http://schemas.microsoft.com/sharepoint/v3/contenttype/forms">
-  <Display>DocumentLibraryForm</Display>
-  <Edit>DocumentLibraryForm</Edit>
-  <New>DocumentLibraryForm</New>
-</FormTemplates>
+<b:Sources xmlns:b="http://schemas.openxmlformats.org/officeDocument/2006/bibliography" xmlns="http://schemas.openxmlformats.org/officeDocument/2006/bibliography" SelectedStyle="\APASixthEditionOfficeOnline.xsl" StyleName="APA" Version="6"/>
 </file>
 
 <file path=customXml/itemProps1.xml><?xml version="1.0" encoding="utf-8"?>
@@ -9200,9 +9745,9 @@
 </file>
 
 <file path=customXml/itemProps3.xml><?xml version="1.0" encoding="utf-8"?>
-<ds:datastoreItem xmlns:ds="http://schemas.openxmlformats.org/officeDocument/2006/customXml" ds:itemID="{66C6F4A6-A7D1-4774-89B1-4CAF693D5996}">
+<ds:datastoreItem xmlns:ds="http://schemas.openxmlformats.org/officeDocument/2006/customXml" ds:itemID="{12483B38-674F-42A8-9E56-0F53EF2A5520}">
   <ds:schemaRefs>
-    <ds:schemaRef ds:uri="http://schemas.openxmlformats.org/officeDocument/2006/bibliography"/>
+    <ds:schemaRef ds:uri="http://schemas.microsoft.com/sharepoint/v3/contenttype/forms"/>
   </ds:schemaRefs>
 </ds:datastoreItem>
 </file>
@@ -9218,9 +9763,9 @@
 </file>
 
 <file path=customXml/itemProps5.xml><?xml version="1.0" encoding="utf-8"?>
-<ds:datastoreItem xmlns:ds="http://schemas.openxmlformats.org/officeDocument/2006/customXml" ds:itemID="{12483B38-674F-42A8-9E56-0F53EF2A5520}">
+<ds:datastoreItem xmlns:ds="http://schemas.openxmlformats.org/officeDocument/2006/customXml" ds:itemID="{66C6F4A6-A7D1-4774-89B1-4CAF693D5996}">
   <ds:schemaRefs>
-    <ds:schemaRef ds:uri="http://schemas.microsoft.com/sharepoint/v3/contenttype/forms"/>
+    <ds:schemaRef ds:uri="http://schemas.openxmlformats.org/officeDocument/2006/bibliography"/>
   </ds:schemaRefs>
 </ds:datastoreItem>
 </file>
</xml_diff>